<commit_message>
se va a ahgreagar explicacion de elementos del bmp y se borro el ultimo procedimiento que estaba en blaco
</commit_message>
<xml_diff>
--- a/Documentacion/Proyecto/Manual de Procedimientos.docx
+++ b/Documentacion/Proyecto/Manual de Procedimientos.docx
@@ -1,6 +1,6 @@
 
 <file path=word/document.xml><?xml version="1.0" encoding="utf-8"?>
-<w:document xmlns:ve="http://schemas.openxmlformats.org/markup-compatibility/2006" xmlns:o="urn:schemas-microsoft-com:office:office" xmlns:r="http://schemas.openxmlformats.org/officeDocument/2006/relationships" xmlns:m="http://schemas.openxmlformats.org/officeDocument/2006/math" xmlns:v="urn:schemas-microsoft-com:vml" xmlns:wp="http://schemas.openxmlformats.org/drawingml/2006/wordprocessingDrawing" xmlns:w10="urn:schemas-microsoft-com:office:word" xmlns:w="http://schemas.openxmlformats.org/wordprocessingml/2006/main" xmlns:wne="http://schemas.microsoft.com/office/word/2006/wordml">
+<w:document xmlns:wpc="http://schemas.microsoft.com/office/word/2010/wordprocessingCanvas" xmlns:mc="http://schemas.openxmlformats.org/markup-compatibility/2006" xmlns:o="urn:schemas-microsoft-com:office:office" xmlns:r="http://schemas.openxmlformats.org/officeDocument/2006/relationships" xmlns:m="http://schemas.openxmlformats.org/officeDocument/2006/math" xmlns:v="urn:schemas-microsoft-com:vml" xmlns:wp14="http://schemas.microsoft.com/office/word/2010/wordprocessingDrawing" xmlns:wp="http://schemas.openxmlformats.org/drawingml/2006/wordprocessingDrawing" xmlns:w10="urn:schemas-microsoft-com:office:word" xmlns:w="http://schemas.openxmlformats.org/wordprocessingml/2006/main" xmlns:w14="http://schemas.microsoft.com/office/word/2010/wordml" xmlns:wpg="http://schemas.microsoft.com/office/word/2010/wordprocessingGroup" xmlns:wpi="http://schemas.microsoft.com/office/word/2010/wordprocessingInk" xmlns:wne="http://schemas.microsoft.com/office/word/2006/wordml" xmlns:wps="http://schemas.microsoft.com/office/word/2010/wordprocessingShape" mc:Ignorable="w14 wp14">
   <w:body>
     <w:sdt>
       <w:sdtPr>
@@ -100,7 +100,7 @@
             <w:rPr>
               <w:rFonts w:ascii="Arial" w:hAnsi="Arial" w:cs="Arial"/>
               <w:noProof/>
-              <w:lang w:val="es-ES" w:eastAsia="es-ES" w:bidi="ar-SA"/>
+              <w:lang w:eastAsia="es-AR" w:bidi="ar-SA"/>
             </w:rPr>
             <w:drawing>
               <wp:inline distT="0" distB="0" distL="0" distR="0">
@@ -120,11 +120,11 @@
                         </pic:cNvPicPr>
                       </pic:nvPicPr>
                       <pic:blipFill>
-                        <a:blip r:embed="rId9" cstate="print">
+                        <a:blip r:embed="rId10" cstate="print">
                           <a:grayscl/>
                           <a:extLst>
                             <a:ext uri="{28A0092B-C50C-407E-A947-70E740481C1C}">
-                              <a14:useLocalDpi xmlns="" xmlns:wpc="http://schemas.microsoft.com/office/word/2010/wordprocessingCanvas" xmlns:mc="http://schemas.openxmlformats.org/markup-compatibility/2006" xmlns:o="urn:schemas-microsoft-com:office:office" xmlns:v="urn:schemas-microsoft-com:vml" xmlns:wp14="http://schemas.microsoft.com/office/word/2010/wordprocessingDrawing" xmlns:w10="urn:schemas-microsoft-com:office:word" xmlns:w="http://schemas.openxmlformats.org/wordprocessingml/2006/main" xmlns:w14="http://schemas.microsoft.com/office/word/2010/wordml" xmlns:wpg="http://schemas.microsoft.com/office/word/2010/wordprocessingGroup" xmlns:wpi="http://schemas.microsoft.com/office/word/2010/wordprocessingInk" xmlns:wps="http://schemas.microsoft.com/office/word/2010/wordprocessingShape" xmlns:a14="http://schemas.microsoft.com/office/drawing/2010/main" val="0"/>
+                              <a14:useLocalDpi xmlns:a14="http://schemas.microsoft.com/office/drawing/2010/main" val="0"/>
                             </a:ext>
                           </a:extLst>
                         </a:blip>
@@ -200,7 +200,21 @@
             <w:rPr>
               <w:rFonts w:ascii="Helvetica" w:hAnsi="Helvetica" w:cs="Helvetica"/>
             </w:rPr>
-            <w:t>: Coming S.A.</w:t>
+            <w:t xml:space="preserve">: </w:t>
+          </w:r>
+          <w:proofErr w:type="spellStart"/>
+          <w:r>
+            <w:rPr>
+              <w:rFonts w:ascii="Helvetica" w:hAnsi="Helvetica" w:cs="Helvetica"/>
+            </w:rPr>
+            <w:t>Coming</w:t>
+          </w:r>
+          <w:proofErr w:type="spellEnd"/>
+          <w:r>
+            <w:rPr>
+              <w:rFonts w:ascii="Helvetica" w:hAnsi="Helvetica" w:cs="Helvetica"/>
+            </w:rPr>
+            <w:t xml:space="preserve"> S.A.</w:t>
           </w:r>
         </w:p>
         <w:p>
@@ -342,7 +356,23 @@
               <w:sz w:val="20"/>
               <w:szCs w:val="20"/>
             </w:rPr>
-            <w:t>Ing. Julio Zohil Titular</w:t>
+            <w:t xml:space="preserve">Ing. Julio </w:t>
+          </w:r>
+          <w:proofErr w:type="spellStart"/>
+          <w:r>
+            <w:rPr>
+              <w:sz w:val="20"/>
+              <w:szCs w:val="20"/>
+            </w:rPr>
+            <w:t>Zohil</w:t>
+          </w:r>
+          <w:proofErr w:type="spellEnd"/>
+          <w:r>
+            <w:rPr>
+              <w:sz w:val="20"/>
+              <w:szCs w:val="20"/>
+            </w:rPr>
+            <w:t xml:space="preserve"> Titular</w:t>
           </w:r>
         </w:p>
         <w:p>
@@ -436,8 +466,17 @@
               <w:sz w:val="20"/>
               <w:szCs w:val="20"/>
             </w:rPr>
-            <w:t>Carlos Trepat</w:t>
+            <w:t xml:space="preserve">Carlos </w:t>
           </w:r>
+          <w:proofErr w:type="spellStart"/>
+          <w:r>
+            <w:rPr>
+              <w:sz w:val="20"/>
+              <w:szCs w:val="20"/>
+            </w:rPr>
+            <w:t>Trepat</w:t>
+          </w:r>
+          <w:proofErr w:type="spellEnd"/>
           <w:r>
             <w:rPr>
               <w:sz w:val="20"/>
@@ -505,6 +544,7 @@
               <w:szCs w:val="20"/>
             </w:rPr>
           </w:pPr>
+          <w:proofErr w:type="spellStart"/>
           <w:r>
             <w:rPr>
               <w:sz w:val="20"/>
@@ -512,6 +552,7 @@
             </w:rPr>
             <w:t>DemiánOdasso</w:t>
           </w:r>
+          <w:proofErr w:type="spellEnd"/>
           <w:r>
             <w:rPr>
               <w:sz w:val="20"/>
@@ -547,8 +588,17 @@
               <w:sz w:val="20"/>
               <w:szCs w:val="20"/>
             </w:rPr>
-            <w:t>Mariano Gava</w:t>
+            <w:t xml:space="preserve">Mariano </w:t>
           </w:r>
+          <w:proofErr w:type="spellStart"/>
+          <w:r>
+            <w:rPr>
+              <w:sz w:val="20"/>
+              <w:szCs w:val="20"/>
+            </w:rPr>
+            <w:t>Gava</w:t>
+          </w:r>
+          <w:proofErr w:type="spellEnd"/>
           <w:r>
             <w:rPr>
               <w:sz w:val="20"/>
@@ -578,8 +628,17 @@
               <w:sz w:val="20"/>
               <w:szCs w:val="20"/>
             </w:rPr>
-            <w:t>Pablo Tissera</w:t>
+            <w:t xml:space="preserve">Pablo </w:t>
           </w:r>
+          <w:proofErr w:type="spellStart"/>
+          <w:r>
+            <w:rPr>
+              <w:sz w:val="20"/>
+              <w:szCs w:val="20"/>
+            </w:rPr>
+            <w:t>Tissera</w:t>
+          </w:r>
+          <w:proofErr w:type="spellEnd"/>
           <w:r>
             <w:rPr>
               <w:sz w:val="20"/>
@@ -742,7 +801,7 @@
               <v:group id="_x0000_s1026" style="position:absolute;margin-left:0;margin-top:0;width:564.5pt;height:798.85pt;z-index:251660288;mso-width-percent:950;mso-height-percent:950;mso-position-horizontal:center;mso-position-horizontal-relative:page;mso-position-vertical:center;mso-position-vertical-relative:page;mso-width-percent:950;mso-height-percent:950" coordorigin="316,406" coordsize="11608,15028" o:allowincell="f">
                 <v:group id="_x0000_s1027" style="position:absolute;left:316;top:406;width:11608;height:15028;mso-width-percent:950;mso-height-percent:950;mso-position-horizontal:center;mso-position-horizontal-relative:page;mso-position-vertical:center;mso-position-vertical-relative:page;mso-width-percent:950;mso-height-percent:950" coordorigin="321,406" coordsize="11600,15025" o:allowincell="f">
                   <v:rect id="_x0000_s1028" style="position:absolute;left:339;top:406;width:11582;height:15025;mso-width-relative:margin;v-text-anchor:middle" fillcolor="#8c8c8c [1772]" strokecolor="white [3212]" strokeweight="1pt">
-                    <v:fill r:id="rId10" o:title="Zig zag" color2="#bfbfbf [2412]" type="pattern"/>
+                    <v:fill r:id="rId11" o:title="Zig zag" color2="#bfbfbf [2412]" type="pattern"/>
                     <v:shadow color="#d8d8d8 [2732]" offset="3pt,3pt" offset2="2pt,2pt"/>
                   </v:rect>
                   <v:rect id="_x0000_s1029" style="position:absolute;left:3446;top:406;width:8475;height:15025;mso-width-relative:margin" fillcolor="#737373 [1789]" strokecolor="white [3212]" strokeweight="1pt">
@@ -759,12 +818,10 @@
                             </w:rPr>
                             <w:alias w:val="Título"/>
                             <w:id w:val="16962279"/>
-                            <w:placeholder>
-                              <w:docPart w:val="9774622C445E4F98818BCB770F031AEE"/>
-                            </w:placeholder>
                             <w:dataBinding w:prefixMappings="xmlns:ns0='http://schemas.openxmlformats.org/package/2006/metadata/core-properties' xmlns:ns1='http://purl.org/dc/elements/1.1/'" w:xpath="/ns0:coreProperties[1]/ns1:title[1]" w:storeItemID="{6C3C8BC8-F283-45AE-878A-BAB7291924A1}"/>
                             <w:text/>
                           </w:sdtPr>
+                          <w:sdtEndPr/>
                           <w:sdtContent>
                             <w:p>
                               <w:pPr>
@@ -869,9 +926,6 @@
                             </w:rPr>
                             <w:alias w:val="Año"/>
                             <w:id w:val="16962274"/>
-                            <w:placeholder>
-                              <w:docPart w:val="E89A92E131954490B2CAC99FED2E3255"/>
-                            </w:placeholder>
                             <w:dataBinding w:prefixMappings="xmlns:ns0='http://schemas.microsoft.com/office/2006/coverPageProps'" w:xpath="/ns0:CoverPageProperties[1]/ns0:PublishDate[1]" w:storeItemID="{55AF091B-3C7A-41E3-B477-F2FDAA23CFDA}"/>
                             <w:date w:fullDate="2012-01-01T00:00:00Z">
                               <w:dateFormat w:val="yyyy"/>
@@ -880,6 +934,7 @@
                               <w:calendar w:val="gregorian"/>
                             </w:date>
                           </w:sdtPr>
+                          <w:sdtEndPr/>
                           <w:sdtContent>
                             <w:p>
                               <w:pPr>
@@ -933,12 +988,10 @@
                             </w:rPr>
                             <w:alias w:val="Autor"/>
                             <w:id w:val="16962296"/>
-                            <w:placeholder>
-                              <w:docPart w:val="77F499D954B34F9088EB4807FF344B34"/>
-                            </w:placeholder>
                             <w:dataBinding w:prefixMappings="xmlns:ns0='http://schemas.openxmlformats.org/package/2006/metadata/core-properties' xmlns:ns1='http://purl.org/dc/elements/1.1/'" w:xpath="/ns0:coreProperties[1]/ns1:creator[1]" w:storeItemID="{6C3C8BC8-F283-45AE-878A-BAB7291924A1}"/>
                             <w:text/>
                           </w:sdtPr>
+                          <w:sdtEndPr/>
                           <w:sdtContent>
                             <w:p>
                               <w:pPr>
@@ -966,12 +1019,10 @@
                             </w:rPr>
                             <w:alias w:val="Organización"/>
                             <w:id w:val="16962301"/>
-                            <w:placeholder>
-                              <w:docPart w:val="B8E8D3BB48694FEE88EC157C7A1CD461"/>
-                            </w:placeholder>
                             <w:dataBinding w:prefixMappings="xmlns:ns0='http://schemas.openxmlformats.org/officeDocument/2006/extended-properties'" w:xpath="/ns0:Properties[1]/ns0:Company[1]" w:storeItemID="{6668398D-A668-4E3E-A5EB-62B293D839F1}"/>
                             <w:text/>
                           </w:sdtPr>
+                          <w:sdtEndPr/>
                           <w:sdtContent>
                             <w:p>
                               <w:pPr>
@@ -982,12 +1033,21 @@
                                   <w:lang w:val="es-ES"/>
                                 </w:rPr>
                               </w:pPr>
+                              <w:proofErr w:type="spellStart"/>
                               <w:r>
                                 <w:rPr>
                                   <w:color w:val="FFFFFF" w:themeColor="background1"/>
                                   <w:lang w:val="es-AR"/>
                                 </w:rPr>
-                                <w:t>Coming S.A.</w:t>
+                                <w:t>Coming</w:t>
+                              </w:r>
+                              <w:proofErr w:type="spellEnd"/>
+                              <w:r>
+                                <w:rPr>
+                                  <w:color w:val="FFFFFF" w:themeColor="background1"/>
+                                  <w:lang w:val="es-AR"/>
+                                </w:rPr>
+                                <w:t xml:space="preserve"> S.A.</w:t>
                               </w:r>
                             </w:p>
                           </w:sdtContent>
@@ -999,9 +1059,6 @@
                             </w:rPr>
                             <w:alias w:val="Fecha"/>
                             <w:id w:val="16962306"/>
-                            <w:placeholder>
-                              <w:docPart w:val="6636C0D218F44FF28DD32B25301AEB74"/>
-                            </w:placeholder>
                             <w:dataBinding w:prefixMappings="xmlns:ns0='http://schemas.microsoft.com/office/2006/coverPageProps'" w:xpath="/ns0:CoverPageProperties[1]/ns0:PublishDate[1]" w:storeItemID="{55AF091B-3C7A-41E3-B477-F2FDAA23CFDA}"/>
                             <w:date w:fullDate="2012-01-01T00:00:00Z">
                               <w:dateFormat w:val="dd/MM/yyyy"/>
@@ -1010,6 +1067,7 @@
                               <w:calendar w:val="gregorian"/>
                             </w:date>
                           </w:sdtPr>
+                          <w:sdtEndPr/>
                           <w:sdtContent>
                             <w:p>
                               <w:pPr>
@@ -1074,16 +1132,18 @@
           <w:r>
             <w:t>Contenido</w:t>
           </w:r>
+          <w:bookmarkStart w:id="0" w:name="_GoBack"/>
+          <w:bookmarkEnd w:id="0"/>
         </w:p>
         <w:p>
           <w:pPr>
             <w:pStyle w:val="TDC1"/>
             <w:tabs>
-              <w:tab w:val="right" w:leader="dot" w:pos="9017"/>
+              <w:tab w:val="right" w:leader="dot" w:pos="10054"/>
             </w:tabs>
             <w:rPr>
               <w:noProof/>
-              <w:lang w:val="es-ES" w:eastAsia="es-ES" w:bidi="ar-SA"/>
+              <w:lang w:eastAsia="es-AR" w:bidi="ar-SA"/>
             </w:rPr>
           </w:pPr>
           <w:r>
@@ -1104,7 +1164,7 @@
             </w:rPr>
             <w:fldChar w:fldCharType="separate"/>
           </w:r>
-          <w:hyperlink w:anchor="_Toc337574166" w:history="1">
+          <w:hyperlink w:anchor="_Toc337916676" w:history="1">
             <w:r>
               <w:rPr>
                 <w:rStyle w:val="Hipervnculo"/>
@@ -1132,7 +1192,7 @@
                 <w:noProof/>
                 <w:webHidden/>
               </w:rPr>
-              <w:instrText xml:space="preserve"> PAGEREF _Toc337574166 \h </w:instrText>
+              <w:instrText xml:space="preserve"> PAGEREF _Toc337916676 \h </w:instrText>
             </w:r>
             <w:r>
               <w:rPr>
@@ -1152,7 +1212,146 @@
                 <w:noProof/>
                 <w:webHidden/>
               </w:rPr>
-              <w:t>1</w:t>
+              <w:t>5</w:t>
+            </w:r>
+            <w:r>
+              <w:rPr>
+                <w:noProof/>
+                <w:webHidden/>
+              </w:rPr>
+              <w:fldChar w:fldCharType="end"/>
+            </w:r>
+          </w:hyperlink>
+        </w:p>
+        <w:p>
+          <w:pPr>
+            <w:pStyle w:val="TDC2"/>
+            <w:tabs>
+              <w:tab w:val="right" w:leader="dot" w:pos="10054"/>
+            </w:tabs>
+            <w:rPr>
+              <w:noProof/>
+              <w:lang w:eastAsia="es-AR" w:bidi="ar-SA"/>
+            </w:rPr>
+          </w:pPr>
+          <w:hyperlink w:anchor="_Toc337916677" w:history="1">
+            <w:r>
+              <w:rPr>
+                <w:rStyle w:val="Hipervnculo"/>
+                <w:noProof/>
+              </w:rPr>
+              <w:t>Proposito</w:t>
+            </w:r>
+            <w:r>
+              <w:rPr>
+                <w:noProof/>
+                <w:webHidden/>
+              </w:rPr>
+              <w:tab/>
+            </w:r>
+            <w:r>
+              <w:rPr>
+                <w:noProof/>
+                <w:webHidden/>
+              </w:rPr>
+              <w:fldChar w:fldCharType="begin"/>
+            </w:r>
+            <w:r>
+              <w:rPr>
+                <w:noProof/>
+                <w:webHidden/>
+              </w:rPr>
+              <w:instrText xml:space="preserve"> PAGEREF _Toc337916677 \h </w:instrText>
+            </w:r>
+            <w:r>
+              <w:rPr>
+                <w:noProof/>
+                <w:webHidden/>
+              </w:rPr>
+            </w:r>
+            <w:r>
+              <w:rPr>
+                <w:noProof/>
+                <w:webHidden/>
+              </w:rPr>
+              <w:fldChar w:fldCharType="separate"/>
+            </w:r>
+            <w:r>
+              <w:rPr>
+                <w:noProof/>
+                <w:webHidden/>
+              </w:rPr>
+              <w:t>5</w:t>
+            </w:r>
+            <w:r>
+              <w:rPr>
+                <w:noProof/>
+                <w:webHidden/>
+              </w:rPr>
+              <w:fldChar w:fldCharType="end"/>
+            </w:r>
+          </w:hyperlink>
+        </w:p>
+        <w:p>
+          <w:pPr>
+            <w:pStyle w:val="TDC2"/>
+            <w:tabs>
+              <w:tab w:val="right" w:leader="dot" w:pos="10054"/>
+            </w:tabs>
+            <w:rPr>
+              <w:noProof/>
+              <w:lang w:eastAsia="es-AR" w:bidi="ar-SA"/>
+            </w:rPr>
+          </w:pPr>
+          <w:hyperlink w:anchor="_Toc337916678" w:history="1">
+            <w:r>
+              <w:rPr>
+                <w:rStyle w:val="Hipervnculo"/>
+                <w:rFonts w:eastAsia="Times New Roman"/>
+                <w:noProof/>
+              </w:rPr>
+              <w:t>Definiciones y abreviaturas</w:t>
+            </w:r>
+            <w:r>
+              <w:rPr>
+                <w:noProof/>
+                <w:webHidden/>
+              </w:rPr>
+              <w:tab/>
+            </w:r>
+            <w:r>
+              <w:rPr>
+                <w:noProof/>
+                <w:webHidden/>
+              </w:rPr>
+              <w:fldChar w:fldCharType="begin"/>
+            </w:r>
+            <w:r>
+              <w:rPr>
+                <w:noProof/>
+                <w:webHidden/>
+              </w:rPr>
+              <w:instrText xml:space="preserve"> PAGEREF _Toc337916678 \h </w:instrText>
+            </w:r>
+            <w:r>
+              <w:rPr>
+                <w:noProof/>
+                <w:webHidden/>
+              </w:rPr>
+            </w:r>
+            <w:r>
+              <w:rPr>
+                <w:noProof/>
+                <w:webHidden/>
+              </w:rPr>
+              <w:fldChar w:fldCharType="separate"/>
+            </w:r>
+            <w:r>
+              <w:rPr>
+                <w:noProof/>
+                <w:webHidden/>
+              </w:rPr>
+              <w:t>5</w:t>
             </w:r>
             <w:r>
               <w:rPr>
@@ -1167,18 +1366,19 @@
           <w:pPr>
             <w:pStyle w:val="TDC1"/>
             <w:tabs>
-              <w:tab w:val="right" w:leader="dot" w:pos="9017"/>
+              <w:tab w:val="right" w:leader="dot" w:pos="10054"/>
             </w:tabs>
             <w:rPr>
               <w:noProof/>
-              <w:lang w:val="es-ES" w:eastAsia="es-ES" w:bidi="ar-SA"/>
+              <w:lang w:eastAsia="es-AR" w:bidi="ar-SA"/>
             </w:rPr>
           </w:pPr>
-          <w:hyperlink w:anchor="_Toc337574167" w:history="1">
+          <w:hyperlink w:anchor="_Toc337916679" w:history="1">
             <w:r>
               <w:rPr>
                 <w:rStyle w:val="Hipervnculo"/>
                 <w:noProof/>
+                <w:lang w:val="es-ES"/>
               </w:rPr>
               <w:t>Procedimientos</w:t>
             </w:r>
@@ -1201,7 +1401,7 @@
                 <w:noProof/>
                 <w:webHidden/>
               </w:rPr>
-              <w:instrText xml:space="preserve"> PAGEREF _Toc337574167 \h </w:instrText>
+              <w:instrText xml:space="preserve"> PAGEREF _Toc337916679 \h </w:instrText>
             </w:r>
             <w:r>
               <w:rPr>
@@ -1221,7 +1421,7 @@
                 <w:noProof/>
                 <w:webHidden/>
               </w:rPr>
-              <w:t>1</w:t>
+              <w:t>5</w:t>
             </w:r>
             <w:r>
               <w:rPr>
@@ -1236,18 +1436,20 @@
           <w:pPr>
             <w:pStyle w:val="TDC2"/>
             <w:tabs>
-              <w:tab w:val="right" w:leader="dot" w:pos="9017"/>
+              <w:tab w:val="right" w:leader="dot" w:pos="10054"/>
             </w:tabs>
             <w:rPr>
               <w:noProof/>
+              <w:lang w:eastAsia="es-AR" w:bidi="ar-SA"/>
             </w:rPr>
           </w:pPr>
-          <w:hyperlink w:anchor="_Toc337574168" w:history="1">
+          <w:hyperlink w:anchor="_Toc337916680" w:history="1">
             <w:r>
               <w:rPr>
                 <w:rStyle w:val="Hipervnculo"/>
                 <w:rFonts w:eastAsia="Times New Roman"/>
                 <w:noProof/>
+                <w:lang w:val="es-ES"/>
               </w:rPr>
               <w:t>Definición del Proceso “Gestión de permiso de acceso a sitio”.</w:t>
             </w:r>
@@ -1270,7 +1472,7 @@
                 <w:noProof/>
                 <w:webHidden/>
               </w:rPr>
-              <w:instrText xml:space="preserve"> PAGEREF _Toc337574168 \h </w:instrText>
+              <w:instrText xml:space="preserve"> PAGEREF _Toc337916680 \h </w:instrText>
             </w:r>
             <w:r>
               <w:rPr>
@@ -1290,7 +1492,7 @@
                 <w:noProof/>
                 <w:webHidden/>
               </w:rPr>
-              <w:t>1</w:t>
+              <w:t>5</w:t>
             </w:r>
             <w:r>
               <w:rPr>
@@ -1306,14 +1508,14 @@
             <w:pStyle w:val="TDC3"/>
             <w:tabs>
               <w:tab w:val="left" w:pos="880"/>
-              <w:tab w:val="right" w:leader="dot" w:pos="9017"/>
+              <w:tab w:val="right" w:leader="dot" w:pos="10054"/>
             </w:tabs>
             <w:rPr>
               <w:noProof/>
-              <w:lang w:val="es-ES" w:eastAsia="es-ES" w:bidi="ar-SA"/>
+              <w:lang w:eastAsia="es-AR" w:bidi="ar-SA"/>
             </w:rPr>
           </w:pPr>
-          <w:hyperlink w:anchor="_Toc337574169" w:history="1">
+          <w:hyperlink w:anchor="_Toc337916681" w:history="1">
             <w:r>
               <w:rPr>
                 <w:rStyle w:val="Hipervnculo"/>
@@ -1327,7 +1529,7 @@
             <w:r>
               <w:rPr>
                 <w:noProof/>
-                <w:lang w:val="es-ES" w:eastAsia="es-ES" w:bidi="ar-SA"/>
+                <w:lang w:eastAsia="es-AR" w:bidi="ar-SA"/>
               </w:rPr>
               <w:tab/>
             </w:r>
@@ -1360,7 +1562,7 @@
                 <w:noProof/>
                 <w:webHidden/>
               </w:rPr>
-              <w:instrText xml:space="preserve"> PAGEREF _Toc337574169 \h </w:instrText>
+              <w:instrText xml:space="preserve"> PAGEREF _Toc337916681 \h </w:instrText>
             </w:r>
             <w:r>
               <w:rPr>
@@ -1380,7 +1582,7 @@
                 <w:noProof/>
                 <w:webHidden/>
               </w:rPr>
-              <w:t>1</w:t>
+              <w:t>5</w:t>
             </w:r>
             <w:r>
               <w:rPr>
@@ -1396,14 +1598,14 @@
             <w:pStyle w:val="TDC3"/>
             <w:tabs>
               <w:tab w:val="left" w:pos="880"/>
-              <w:tab w:val="right" w:leader="dot" w:pos="9017"/>
+              <w:tab w:val="right" w:leader="dot" w:pos="10054"/>
             </w:tabs>
             <w:rPr>
               <w:noProof/>
-              <w:lang w:val="es-ES" w:eastAsia="es-ES" w:bidi="ar-SA"/>
+              <w:lang w:eastAsia="es-AR" w:bidi="ar-SA"/>
             </w:rPr>
           </w:pPr>
-          <w:hyperlink w:anchor="_Toc337574170" w:history="1">
+          <w:hyperlink w:anchor="_Toc337916682" w:history="1">
             <w:r>
               <w:rPr>
                 <w:rStyle w:val="Hipervnculo"/>
@@ -1417,7 +1619,7 @@
             <w:r>
               <w:rPr>
                 <w:noProof/>
-                <w:lang w:val="es-ES" w:eastAsia="es-ES" w:bidi="ar-SA"/>
+                <w:lang w:eastAsia="es-AR" w:bidi="ar-SA"/>
               </w:rPr>
               <w:tab/>
             </w:r>
@@ -1450,7 +1652,7 @@
                 <w:noProof/>
                 <w:webHidden/>
               </w:rPr>
-              <w:instrText xml:space="preserve"> PAGEREF _Toc337574170 \h </w:instrText>
+              <w:instrText xml:space="preserve"> PAGEREF _Toc337916682 \h </w:instrText>
             </w:r>
             <w:r>
               <w:rPr>
@@ -1470,7 +1672,7 @@
                 <w:noProof/>
                 <w:webHidden/>
               </w:rPr>
-              <w:t>1</w:t>
+              <w:t>5</w:t>
             </w:r>
             <w:r>
               <w:rPr>
@@ -1486,14 +1688,14 @@
             <w:pStyle w:val="TDC3"/>
             <w:tabs>
               <w:tab w:val="left" w:pos="880"/>
-              <w:tab w:val="right" w:leader="dot" w:pos="9017"/>
+              <w:tab w:val="right" w:leader="dot" w:pos="10054"/>
             </w:tabs>
             <w:rPr>
               <w:noProof/>
-              <w:lang w:val="es-ES" w:eastAsia="es-ES" w:bidi="ar-SA"/>
+              <w:lang w:eastAsia="es-AR" w:bidi="ar-SA"/>
             </w:rPr>
           </w:pPr>
-          <w:hyperlink w:anchor="_Toc337574171" w:history="1">
+          <w:hyperlink w:anchor="_Toc337916683" w:history="1">
             <w:r>
               <w:rPr>
                 <w:rStyle w:val="Hipervnculo"/>
@@ -1507,7 +1709,7 @@
             <w:r>
               <w:rPr>
                 <w:noProof/>
-                <w:lang w:val="es-ES" w:eastAsia="es-ES" w:bidi="ar-SA"/>
+                <w:lang w:eastAsia="es-AR" w:bidi="ar-SA"/>
               </w:rPr>
               <w:tab/>
             </w:r>
@@ -1540,7 +1742,7 @@
                 <w:noProof/>
                 <w:webHidden/>
               </w:rPr>
-              <w:instrText xml:space="preserve"> PAGEREF _Toc337574171 \h </w:instrText>
+              <w:instrText xml:space="preserve"> PAGEREF _Toc337916683 \h </w:instrText>
             </w:r>
             <w:r>
               <w:rPr>
@@ -1560,7 +1762,7 @@
                 <w:noProof/>
                 <w:webHidden/>
               </w:rPr>
-              <w:t>1</w:t>
+              <w:t>5</w:t>
             </w:r>
             <w:r>
               <w:rPr>
@@ -1576,14 +1778,14 @@
             <w:pStyle w:val="TDC3"/>
             <w:tabs>
               <w:tab w:val="left" w:pos="880"/>
-              <w:tab w:val="right" w:leader="dot" w:pos="9017"/>
+              <w:tab w:val="right" w:leader="dot" w:pos="10054"/>
             </w:tabs>
             <w:rPr>
               <w:noProof/>
-              <w:lang w:val="es-ES" w:eastAsia="es-ES" w:bidi="ar-SA"/>
+              <w:lang w:eastAsia="es-AR" w:bidi="ar-SA"/>
             </w:rPr>
           </w:pPr>
-          <w:hyperlink w:anchor="_Toc337574172" w:history="1">
+          <w:hyperlink w:anchor="_Toc337916684" w:history="1">
             <w:r>
               <w:rPr>
                 <w:rStyle w:val="Hipervnculo"/>
@@ -1597,7 +1799,7 @@
             <w:r>
               <w:rPr>
                 <w:noProof/>
-                <w:lang w:val="es-ES" w:eastAsia="es-ES" w:bidi="ar-SA"/>
+                <w:lang w:eastAsia="es-AR" w:bidi="ar-SA"/>
               </w:rPr>
               <w:tab/>
             </w:r>
@@ -1630,7 +1832,7 @@
                 <w:noProof/>
                 <w:webHidden/>
               </w:rPr>
-              <w:instrText xml:space="preserve"> PAGEREF _Toc337574172 \h </w:instrText>
+              <w:instrText xml:space="preserve"> PAGEREF _Toc337916684 \h </w:instrText>
             </w:r>
             <w:r>
               <w:rPr>
@@ -1650,7 +1852,7 @@
                 <w:noProof/>
                 <w:webHidden/>
               </w:rPr>
-              <w:t>1</w:t>
+              <w:t>5</w:t>
             </w:r>
             <w:r>
               <w:rPr>
@@ -1666,14 +1868,14 @@
             <w:pStyle w:val="TDC3"/>
             <w:tabs>
               <w:tab w:val="left" w:pos="880"/>
-              <w:tab w:val="right" w:leader="dot" w:pos="9017"/>
+              <w:tab w:val="right" w:leader="dot" w:pos="10054"/>
             </w:tabs>
             <w:rPr>
               <w:noProof/>
-              <w:lang w:val="es-ES" w:eastAsia="es-ES" w:bidi="ar-SA"/>
+              <w:lang w:eastAsia="es-AR" w:bidi="ar-SA"/>
             </w:rPr>
           </w:pPr>
-          <w:hyperlink w:anchor="_Toc337574173" w:history="1">
+          <w:hyperlink w:anchor="_Toc337916685" w:history="1">
             <w:r>
               <w:rPr>
                 <w:rStyle w:val="Hipervnculo"/>
@@ -1687,7 +1889,7 @@
             <w:r>
               <w:rPr>
                 <w:noProof/>
-                <w:lang w:val="es-ES" w:eastAsia="es-ES" w:bidi="ar-SA"/>
+                <w:lang w:eastAsia="es-AR" w:bidi="ar-SA"/>
               </w:rPr>
               <w:tab/>
             </w:r>
@@ -1720,7 +1922,7 @@
                 <w:noProof/>
                 <w:webHidden/>
               </w:rPr>
-              <w:instrText xml:space="preserve"> PAGEREF _Toc337574173 \h </w:instrText>
+              <w:instrText xml:space="preserve"> PAGEREF _Toc337916685 \h </w:instrText>
             </w:r>
             <w:r>
               <w:rPr>
@@ -1740,7 +1942,7 @@
                 <w:noProof/>
                 <w:webHidden/>
               </w:rPr>
-              <w:t>2</w:t>
+              <w:t>6</w:t>
             </w:r>
             <w:r>
               <w:rPr>
@@ -1756,14 +1958,14 @@
             <w:pStyle w:val="TDC3"/>
             <w:tabs>
               <w:tab w:val="left" w:pos="880"/>
-              <w:tab w:val="right" w:leader="dot" w:pos="9017"/>
+              <w:tab w:val="right" w:leader="dot" w:pos="10054"/>
             </w:tabs>
             <w:rPr>
               <w:noProof/>
-              <w:lang w:val="es-ES" w:eastAsia="es-ES" w:bidi="ar-SA"/>
+              <w:lang w:eastAsia="es-AR" w:bidi="ar-SA"/>
             </w:rPr>
           </w:pPr>
-          <w:hyperlink w:anchor="_Toc337574174" w:history="1">
+          <w:hyperlink w:anchor="_Toc337916686" w:history="1">
             <w:r>
               <w:rPr>
                 <w:rStyle w:val="Hipervnculo"/>
@@ -1777,7 +1979,7 @@
             <w:r>
               <w:rPr>
                 <w:noProof/>
-                <w:lang w:val="es-ES" w:eastAsia="es-ES" w:bidi="ar-SA"/>
+                <w:lang w:eastAsia="es-AR" w:bidi="ar-SA"/>
               </w:rPr>
               <w:tab/>
             </w:r>
@@ -1789,7 +1991,7 @@
                 <w:iCs/>
                 <w:noProof/>
               </w:rPr>
-              <w:t>Flujo grama:</w:t>
+              <w:t>Utilización del sistema de información:</w:t>
             </w:r>
             <w:r>
               <w:rPr>
@@ -1810,7 +2012,7 @@
                 <w:noProof/>
                 <w:webHidden/>
               </w:rPr>
-              <w:instrText xml:space="preserve"> PAGEREF _Toc337574174 \h </w:instrText>
+              <w:instrText xml:space="preserve"> PAGEREF _Toc337916686 \h </w:instrText>
             </w:r>
             <w:r>
               <w:rPr>
@@ -1830,76 +2032,7 @@
                 <w:noProof/>
                 <w:webHidden/>
               </w:rPr>
-              <w:t>2</w:t>
-            </w:r>
-            <w:r>
-              <w:rPr>
-                <w:noProof/>
-                <w:webHidden/>
-              </w:rPr>
-              <w:fldChar w:fldCharType="end"/>
-            </w:r>
-          </w:hyperlink>
-        </w:p>
-        <w:p>
-          <w:pPr>
-            <w:pStyle w:val="TDC2"/>
-            <w:tabs>
-              <w:tab w:val="right" w:leader="dot" w:pos="9017"/>
-            </w:tabs>
-            <w:rPr>
-              <w:noProof/>
-            </w:rPr>
-          </w:pPr>
-          <w:hyperlink w:anchor="_Toc337574175" w:history="1">
-            <w:r>
-              <w:rPr>
-                <w:rStyle w:val="Hipervnculo"/>
-                <w:rFonts w:eastAsia="Times New Roman"/>
-                <w:noProof/>
-              </w:rPr>
-              <w:t>Definición del Proceso “Gestión de viáticos a cuadrillas”.</w:t>
-            </w:r>
-            <w:r>
-              <w:rPr>
-                <w:noProof/>
-                <w:webHidden/>
-              </w:rPr>
-              <w:tab/>
-            </w:r>
-            <w:r>
-              <w:rPr>
-                <w:noProof/>
-                <w:webHidden/>
-              </w:rPr>
-              <w:fldChar w:fldCharType="begin"/>
-            </w:r>
-            <w:r>
-              <w:rPr>
-                <w:noProof/>
-                <w:webHidden/>
-              </w:rPr>
-              <w:instrText xml:space="preserve"> PAGEREF _Toc337574175 \h </w:instrText>
-            </w:r>
-            <w:r>
-              <w:rPr>
-                <w:noProof/>
-                <w:webHidden/>
-              </w:rPr>
-            </w:r>
-            <w:r>
-              <w:rPr>
-                <w:noProof/>
-                <w:webHidden/>
-              </w:rPr>
-              <w:fldChar w:fldCharType="separate"/>
-            </w:r>
-            <w:r>
-              <w:rPr>
-                <w:noProof/>
-                <w:webHidden/>
-              </w:rPr>
-              <w:t>3</w:t>
+              <w:t>6</w:t>
             </w:r>
             <w:r>
               <w:rPr>
@@ -1915,14 +2048,14 @@
             <w:pStyle w:val="TDC3"/>
             <w:tabs>
               <w:tab w:val="left" w:pos="880"/>
-              <w:tab w:val="right" w:leader="dot" w:pos="9017"/>
+              <w:tab w:val="right" w:leader="dot" w:pos="10054"/>
             </w:tabs>
             <w:rPr>
               <w:noProof/>
-              <w:lang w:val="es-ES" w:eastAsia="es-ES" w:bidi="ar-SA"/>
+              <w:lang w:eastAsia="es-AR" w:bidi="ar-SA"/>
             </w:rPr>
           </w:pPr>
-          <w:hyperlink w:anchor="_Toc337574176" w:history="1">
+          <w:hyperlink w:anchor="_Toc337916687" w:history="1">
             <w:r>
               <w:rPr>
                 <w:rStyle w:val="Hipervnculo"/>
@@ -1931,12 +2064,12 @@
                 <w:iCs/>
                 <w:noProof/>
               </w:rPr>
-              <w:t>a.</w:t>
-            </w:r>
-            <w:r>
-              <w:rPr>
-                <w:noProof/>
-                <w:lang w:val="es-ES" w:eastAsia="es-ES" w:bidi="ar-SA"/>
+              <w:t>g.</w:t>
+            </w:r>
+            <w:r>
+              <w:rPr>
+                <w:noProof/>
+                <w:lang w:eastAsia="es-AR" w:bidi="ar-SA"/>
               </w:rPr>
               <w:tab/>
             </w:r>
@@ -1948,7 +2081,7 @@
                 <w:iCs/>
                 <w:noProof/>
               </w:rPr>
-              <w:t>Objetivo:</w:t>
+              <w:t>Flujo grama:</w:t>
             </w:r>
             <w:r>
               <w:rPr>
@@ -1969,7 +2102,7 @@
                 <w:noProof/>
                 <w:webHidden/>
               </w:rPr>
-              <w:instrText xml:space="preserve"> PAGEREF _Toc337574176 \h </w:instrText>
+              <w:instrText xml:space="preserve"> PAGEREF _Toc337916687 \h </w:instrText>
             </w:r>
             <w:r>
               <w:rPr>
@@ -1989,7 +2122,78 @@
                 <w:noProof/>
                 <w:webHidden/>
               </w:rPr>
-              <w:t>3</w:t>
+              <w:t>6</w:t>
+            </w:r>
+            <w:r>
+              <w:rPr>
+                <w:noProof/>
+                <w:webHidden/>
+              </w:rPr>
+              <w:fldChar w:fldCharType="end"/>
+            </w:r>
+          </w:hyperlink>
+        </w:p>
+        <w:p>
+          <w:pPr>
+            <w:pStyle w:val="TDC2"/>
+            <w:tabs>
+              <w:tab w:val="right" w:leader="dot" w:pos="10054"/>
+            </w:tabs>
+            <w:rPr>
+              <w:noProof/>
+              <w:lang w:eastAsia="es-AR" w:bidi="ar-SA"/>
+            </w:rPr>
+          </w:pPr>
+          <w:hyperlink w:anchor="_Toc337916688" w:history="1">
+            <w:r>
+              <w:rPr>
+                <w:rStyle w:val="Hipervnculo"/>
+                <w:rFonts w:eastAsia="Times New Roman"/>
+                <w:noProof/>
+                <w:lang w:val="es-ES"/>
+              </w:rPr>
+              <w:t>Definición del Proceso “Gestión de viáticos a cuadrillas”.</w:t>
+            </w:r>
+            <w:r>
+              <w:rPr>
+                <w:noProof/>
+                <w:webHidden/>
+              </w:rPr>
+              <w:tab/>
+            </w:r>
+            <w:r>
+              <w:rPr>
+                <w:noProof/>
+                <w:webHidden/>
+              </w:rPr>
+              <w:fldChar w:fldCharType="begin"/>
+            </w:r>
+            <w:r>
+              <w:rPr>
+                <w:noProof/>
+                <w:webHidden/>
+              </w:rPr>
+              <w:instrText xml:space="preserve"> PAGEREF _Toc337916688 \h </w:instrText>
+            </w:r>
+            <w:r>
+              <w:rPr>
+                <w:noProof/>
+                <w:webHidden/>
+              </w:rPr>
+            </w:r>
+            <w:r>
+              <w:rPr>
+                <w:noProof/>
+                <w:webHidden/>
+              </w:rPr>
+              <w:fldChar w:fldCharType="separate"/>
+            </w:r>
+            <w:r>
+              <w:rPr>
+                <w:noProof/>
+                <w:webHidden/>
+              </w:rPr>
+              <w:t>7</w:t>
             </w:r>
             <w:r>
               <w:rPr>
@@ -2005,14 +2209,14 @@
             <w:pStyle w:val="TDC3"/>
             <w:tabs>
               <w:tab w:val="left" w:pos="880"/>
-              <w:tab w:val="right" w:leader="dot" w:pos="9017"/>
+              <w:tab w:val="right" w:leader="dot" w:pos="10054"/>
             </w:tabs>
             <w:rPr>
               <w:noProof/>
-              <w:lang w:val="es-ES" w:eastAsia="es-ES" w:bidi="ar-SA"/>
+              <w:lang w:eastAsia="es-AR" w:bidi="ar-SA"/>
             </w:rPr>
           </w:pPr>
-          <w:hyperlink w:anchor="_Toc337574177" w:history="1">
+          <w:hyperlink w:anchor="_Toc337916689" w:history="1">
             <w:r>
               <w:rPr>
                 <w:rStyle w:val="Hipervnculo"/>
@@ -2021,12 +2225,12 @@
                 <w:iCs/>
                 <w:noProof/>
               </w:rPr>
-              <w:t>b.</w:t>
-            </w:r>
-            <w:r>
-              <w:rPr>
-                <w:noProof/>
-                <w:lang w:val="es-ES" w:eastAsia="es-ES" w:bidi="ar-SA"/>
+              <w:t>a.</w:t>
+            </w:r>
+            <w:r>
+              <w:rPr>
+                <w:noProof/>
+                <w:lang w:eastAsia="es-AR" w:bidi="ar-SA"/>
               </w:rPr>
               <w:tab/>
             </w:r>
@@ -2038,7 +2242,7 @@
                 <w:iCs/>
                 <w:noProof/>
               </w:rPr>
-              <w:t>Limites:</w:t>
+              <w:t>Objetivo:</w:t>
             </w:r>
             <w:r>
               <w:rPr>
@@ -2059,7 +2263,7 @@
                 <w:noProof/>
                 <w:webHidden/>
               </w:rPr>
-              <w:instrText xml:space="preserve"> PAGEREF _Toc337574177 \h </w:instrText>
+              <w:instrText xml:space="preserve"> PAGEREF _Toc337916689 \h </w:instrText>
             </w:r>
             <w:r>
               <w:rPr>
@@ -2079,7 +2283,7 @@
                 <w:noProof/>
                 <w:webHidden/>
               </w:rPr>
-              <w:t>3</w:t>
+              <w:t>7</w:t>
             </w:r>
             <w:r>
               <w:rPr>
@@ -2095,14 +2299,14 @@
             <w:pStyle w:val="TDC3"/>
             <w:tabs>
               <w:tab w:val="left" w:pos="880"/>
-              <w:tab w:val="right" w:leader="dot" w:pos="9017"/>
+              <w:tab w:val="right" w:leader="dot" w:pos="10054"/>
             </w:tabs>
             <w:rPr>
               <w:noProof/>
-              <w:lang w:val="es-ES" w:eastAsia="es-ES" w:bidi="ar-SA"/>
+              <w:lang w:eastAsia="es-AR" w:bidi="ar-SA"/>
             </w:rPr>
           </w:pPr>
-          <w:hyperlink w:anchor="_Toc337574178" w:history="1">
+          <w:hyperlink w:anchor="_Toc337916690" w:history="1">
             <w:r>
               <w:rPr>
                 <w:rStyle w:val="Hipervnculo"/>
@@ -2111,12 +2315,12 @@
                 <w:iCs/>
                 <w:noProof/>
               </w:rPr>
-              <w:t>c.</w:t>
-            </w:r>
-            <w:r>
-              <w:rPr>
-                <w:noProof/>
-                <w:lang w:val="es-ES" w:eastAsia="es-ES" w:bidi="ar-SA"/>
+              <w:t>b.</w:t>
+            </w:r>
+            <w:r>
+              <w:rPr>
+                <w:noProof/>
+                <w:lang w:eastAsia="es-AR" w:bidi="ar-SA"/>
               </w:rPr>
               <w:tab/>
             </w:r>
@@ -2128,7 +2332,7 @@
                 <w:iCs/>
                 <w:noProof/>
               </w:rPr>
-              <w:t>Reglas de negocio:</w:t>
+              <w:t>Limites:</w:t>
             </w:r>
             <w:r>
               <w:rPr>
@@ -2149,7 +2353,7 @@
                 <w:noProof/>
                 <w:webHidden/>
               </w:rPr>
-              <w:instrText xml:space="preserve"> PAGEREF _Toc337574178 \h </w:instrText>
+              <w:instrText xml:space="preserve"> PAGEREF _Toc337916690 \h </w:instrText>
             </w:r>
             <w:r>
               <w:rPr>
@@ -2169,7 +2373,7 @@
                 <w:noProof/>
                 <w:webHidden/>
               </w:rPr>
-              <w:t>3</w:t>
+              <w:t>7</w:t>
             </w:r>
             <w:r>
               <w:rPr>
@@ -2185,14 +2389,14 @@
             <w:pStyle w:val="TDC3"/>
             <w:tabs>
               <w:tab w:val="left" w:pos="880"/>
-              <w:tab w:val="right" w:leader="dot" w:pos="9017"/>
+              <w:tab w:val="right" w:leader="dot" w:pos="10054"/>
             </w:tabs>
             <w:rPr>
               <w:noProof/>
-              <w:lang w:val="es-ES" w:eastAsia="es-ES" w:bidi="ar-SA"/>
+              <w:lang w:eastAsia="es-AR" w:bidi="ar-SA"/>
             </w:rPr>
           </w:pPr>
-          <w:hyperlink w:anchor="_Toc337574179" w:history="1">
+          <w:hyperlink w:anchor="_Toc337916691" w:history="1">
             <w:r>
               <w:rPr>
                 <w:rStyle w:val="Hipervnculo"/>
@@ -2201,12 +2405,12 @@
                 <w:iCs/>
                 <w:noProof/>
               </w:rPr>
-              <w:t>d.</w:t>
-            </w:r>
-            <w:r>
-              <w:rPr>
-                <w:noProof/>
-                <w:lang w:val="es-ES" w:eastAsia="es-ES" w:bidi="ar-SA"/>
+              <w:t>c.</w:t>
+            </w:r>
+            <w:r>
+              <w:rPr>
+                <w:noProof/>
+                <w:lang w:eastAsia="es-AR" w:bidi="ar-SA"/>
               </w:rPr>
               <w:tab/>
             </w:r>
@@ -2218,7 +2422,7 @@
                 <w:iCs/>
                 <w:noProof/>
               </w:rPr>
-              <w:t>Participantes del proceso de negocio:</w:t>
+              <w:t>Reglas de negocio:</w:t>
             </w:r>
             <w:r>
               <w:rPr>
@@ -2239,7 +2443,7 @@
                 <w:noProof/>
                 <w:webHidden/>
               </w:rPr>
-              <w:instrText xml:space="preserve"> PAGEREF _Toc337574179 \h </w:instrText>
+              <w:instrText xml:space="preserve"> PAGEREF _Toc337916691 \h </w:instrText>
             </w:r>
             <w:r>
               <w:rPr>
@@ -2259,7 +2463,7 @@
                 <w:noProof/>
                 <w:webHidden/>
               </w:rPr>
-              <w:t>3</w:t>
+              <w:t>7</w:t>
             </w:r>
             <w:r>
               <w:rPr>
@@ -2275,14 +2479,14 @@
             <w:pStyle w:val="TDC3"/>
             <w:tabs>
               <w:tab w:val="left" w:pos="880"/>
-              <w:tab w:val="right" w:leader="dot" w:pos="9017"/>
+              <w:tab w:val="right" w:leader="dot" w:pos="10054"/>
             </w:tabs>
             <w:rPr>
               <w:noProof/>
-              <w:lang w:val="es-ES" w:eastAsia="es-ES" w:bidi="ar-SA"/>
+              <w:lang w:eastAsia="es-AR" w:bidi="ar-SA"/>
             </w:rPr>
           </w:pPr>
-          <w:hyperlink w:anchor="_Toc337574180" w:history="1">
+          <w:hyperlink w:anchor="_Toc337916692" w:history="1">
             <w:r>
               <w:rPr>
                 <w:rStyle w:val="Hipervnculo"/>
@@ -2291,12 +2495,12 @@
                 <w:iCs/>
                 <w:noProof/>
               </w:rPr>
-              <w:t>e.</w:t>
-            </w:r>
-            <w:r>
-              <w:rPr>
-                <w:noProof/>
-                <w:lang w:val="es-ES" w:eastAsia="es-ES" w:bidi="ar-SA"/>
+              <w:t>d.</w:t>
+            </w:r>
+            <w:r>
+              <w:rPr>
+                <w:noProof/>
+                <w:lang w:eastAsia="es-AR" w:bidi="ar-SA"/>
               </w:rPr>
               <w:tab/>
             </w:r>
@@ -2308,7 +2512,7 @@
                 <w:iCs/>
                 <w:noProof/>
               </w:rPr>
-              <w:t>Descripción del proceso:</w:t>
+              <w:t>Participantes del proceso de negocio:</w:t>
             </w:r>
             <w:r>
               <w:rPr>
@@ -2329,7 +2533,7 @@
                 <w:noProof/>
                 <w:webHidden/>
               </w:rPr>
-              <w:instrText xml:space="preserve"> PAGEREF _Toc337574180 \h </w:instrText>
+              <w:instrText xml:space="preserve"> PAGEREF _Toc337916692 \h </w:instrText>
             </w:r>
             <w:r>
               <w:rPr>
@@ -2349,7 +2553,7 @@
                 <w:noProof/>
                 <w:webHidden/>
               </w:rPr>
-              <w:t>3</w:t>
+              <w:t>7</w:t>
             </w:r>
             <w:r>
               <w:rPr>
@@ -2365,14 +2569,14 @@
             <w:pStyle w:val="TDC3"/>
             <w:tabs>
               <w:tab w:val="left" w:pos="880"/>
-              <w:tab w:val="right" w:leader="dot" w:pos="9017"/>
+              <w:tab w:val="right" w:leader="dot" w:pos="10054"/>
             </w:tabs>
             <w:rPr>
               <w:noProof/>
-              <w:lang w:val="es-ES" w:eastAsia="es-ES" w:bidi="ar-SA"/>
+              <w:lang w:eastAsia="es-AR" w:bidi="ar-SA"/>
             </w:rPr>
           </w:pPr>
-          <w:hyperlink w:anchor="_Toc337574181" w:history="1">
+          <w:hyperlink w:anchor="_Toc337916693" w:history="1">
             <w:r>
               <w:rPr>
                 <w:rStyle w:val="Hipervnculo"/>
@@ -2381,12 +2585,12 @@
                 <w:iCs/>
                 <w:noProof/>
               </w:rPr>
-              <w:t>f.</w:t>
-            </w:r>
-            <w:r>
-              <w:rPr>
-                <w:noProof/>
-                <w:lang w:val="es-ES" w:eastAsia="es-ES" w:bidi="ar-SA"/>
+              <w:t>e.</w:t>
+            </w:r>
+            <w:r>
+              <w:rPr>
+                <w:noProof/>
+                <w:lang w:eastAsia="es-AR" w:bidi="ar-SA"/>
               </w:rPr>
               <w:tab/>
             </w:r>
@@ -2398,7 +2602,7 @@
                 <w:iCs/>
                 <w:noProof/>
               </w:rPr>
-              <w:t>Flujo grama:</w:t>
+              <w:t>Descripción del proceso:</w:t>
             </w:r>
             <w:r>
               <w:rPr>
@@ -2419,7 +2623,7 @@
                 <w:noProof/>
                 <w:webHidden/>
               </w:rPr>
-              <w:instrText xml:space="preserve"> PAGEREF _Toc337574181 \h </w:instrText>
+              <w:instrText xml:space="preserve"> PAGEREF _Toc337916693 \h </w:instrText>
             </w:r>
             <w:r>
               <w:rPr>
@@ -2439,76 +2643,7 @@
                 <w:noProof/>
                 <w:webHidden/>
               </w:rPr>
-              <w:t>3</w:t>
-            </w:r>
-            <w:r>
-              <w:rPr>
-                <w:noProof/>
-                <w:webHidden/>
-              </w:rPr>
-              <w:fldChar w:fldCharType="end"/>
-            </w:r>
-          </w:hyperlink>
-        </w:p>
-        <w:p>
-          <w:pPr>
-            <w:pStyle w:val="TDC2"/>
-            <w:tabs>
-              <w:tab w:val="right" w:leader="dot" w:pos="9017"/>
-            </w:tabs>
-            <w:rPr>
-              <w:noProof/>
-            </w:rPr>
-          </w:pPr>
-          <w:hyperlink w:anchor="_Toc337574182" w:history="1">
-            <w:r>
-              <w:rPr>
-                <w:rStyle w:val="Hipervnculo"/>
-                <w:rFonts w:eastAsia="Times New Roman"/>
-                <w:noProof/>
-              </w:rPr>
-              <w:t>Definición del Proceso “Gestión de cuadrillas e integrantes de cuadrillas”.</w:t>
-            </w:r>
-            <w:r>
-              <w:rPr>
-                <w:noProof/>
-                <w:webHidden/>
-              </w:rPr>
-              <w:tab/>
-            </w:r>
-            <w:r>
-              <w:rPr>
-                <w:noProof/>
-                <w:webHidden/>
-              </w:rPr>
-              <w:fldChar w:fldCharType="begin"/>
-            </w:r>
-            <w:r>
-              <w:rPr>
-                <w:noProof/>
-                <w:webHidden/>
-              </w:rPr>
-              <w:instrText xml:space="preserve"> PAGEREF _Toc337574182 \h </w:instrText>
-            </w:r>
-            <w:r>
-              <w:rPr>
-                <w:noProof/>
-                <w:webHidden/>
-              </w:rPr>
-            </w:r>
-            <w:r>
-              <w:rPr>
-                <w:noProof/>
-                <w:webHidden/>
-              </w:rPr>
-              <w:fldChar w:fldCharType="separate"/>
-            </w:r>
-            <w:r>
-              <w:rPr>
-                <w:noProof/>
-                <w:webHidden/>
-              </w:rPr>
-              <w:t>4</w:t>
+              <w:t>7</w:t>
             </w:r>
             <w:r>
               <w:rPr>
@@ -2524,14 +2659,14 @@
             <w:pStyle w:val="TDC3"/>
             <w:tabs>
               <w:tab w:val="left" w:pos="880"/>
-              <w:tab w:val="right" w:leader="dot" w:pos="9017"/>
+              <w:tab w:val="right" w:leader="dot" w:pos="10054"/>
             </w:tabs>
             <w:rPr>
               <w:noProof/>
-              <w:lang w:val="es-ES" w:eastAsia="es-ES" w:bidi="ar-SA"/>
+              <w:lang w:eastAsia="es-AR" w:bidi="ar-SA"/>
             </w:rPr>
           </w:pPr>
-          <w:hyperlink w:anchor="_Toc337574183" w:history="1">
+          <w:hyperlink w:anchor="_Toc337916694" w:history="1">
             <w:r>
               <w:rPr>
                 <w:rStyle w:val="Hipervnculo"/>
@@ -2540,12 +2675,12 @@
                 <w:iCs/>
                 <w:noProof/>
               </w:rPr>
-              <w:t>a.</w:t>
-            </w:r>
-            <w:r>
-              <w:rPr>
-                <w:noProof/>
-                <w:lang w:val="es-ES" w:eastAsia="es-ES" w:bidi="ar-SA"/>
+              <w:t>f.</w:t>
+            </w:r>
+            <w:r>
+              <w:rPr>
+                <w:noProof/>
+                <w:lang w:eastAsia="es-AR" w:bidi="ar-SA"/>
               </w:rPr>
               <w:tab/>
             </w:r>
@@ -2557,7 +2692,7 @@
                 <w:iCs/>
                 <w:noProof/>
               </w:rPr>
-              <w:t>Objetivo:</w:t>
+              <w:t>Utilización del sistema de información:</w:t>
             </w:r>
             <w:r>
               <w:rPr>
@@ -2578,7 +2713,7 @@
                 <w:noProof/>
                 <w:webHidden/>
               </w:rPr>
-              <w:instrText xml:space="preserve"> PAGEREF _Toc337574183 \h </w:instrText>
+              <w:instrText xml:space="preserve"> PAGEREF _Toc337916694 \h </w:instrText>
             </w:r>
             <w:r>
               <w:rPr>
@@ -2598,7 +2733,7 @@
                 <w:noProof/>
                 <w:webHidden/>
               </w:rPr>
-              <w:t>4</w:t>
+              <w:t>7</w:t>
             </w:r>
             <w:r>
               <w:rPr>
@@ -2614,14 +2749,14 @@
             <w:pStyle w:val="TDC3"/>
             <w:tabs>
               <w:tab w:val="left" w:pos="880"/>
-              <w:tab w:val="right" w:leader="dot" w:pos="9017"/>
+              <w:tab w:val="right" w:leader="dot" w:pos="10054"/>
             </w:tabs>
             <w:rPr>
               <w:noProof/>
-              <w:lang w:val="es-ES" w:eastAsia="es-ES" w:bidi="ar-SA"/>
+              <w:lang w:eastAsia="es-AR" w:bidi="ar-SA"/>
             </w:rPr>
           </w:pPr>
-          <w:hyperlink w:anchor="_Toc337574184" w:history="1">
+          <w:hyperlink w:anchor="_Toc337916695" w:history="1">
             <w:r>
               <w:rPr>
                 <w:rStyle w:val="Hipervnculo"/>
@@ -2630,12 +2765,12 @@
                 <w:iCs/>
                 <w:noProof/>
               </w:rPr>
-              <w:t>b.</w:t>
-            </w:r>
-            <w:r>
-              <w:rPr>
-                <w:noProof/>
-                <w:lang w:val="es-ES" w:eastAsia="es-ES" w:bidi="ar-SA"/>
+              <w:t>g.</w:t>
+            </w:r>
+            <w:r>
+              <w:rPr>
+                <w:noProof/>
+                <w:lang w:eastAsia="es-AR" w:bidi="ar-SA"/>
               </w:rPr>
               <w:tab/>
             </w:r>
@@ -2647,7 +2782,7 @@
                 <w:iCs/>
                 <w:noProof/>
               </w:rPr>
-              <w:t>Limites:</w:t>
+              <w:t>Flujo grama:</w:t>
             </w:r>
             <w:r>
               <w:rPr>
@@ -2668,7 +2803,7 @@
                 <w:noProof/>
                 <w:webHidden/>
               </w:rPr>
-              <w:instrText xml:space="preserve"> PAGEREF _Toc337574184 \h </w:instrText>
+              <w:instrText xml:space="preserve"> PAGEREF _Toc337916695 \h </w:instrText>
             </w:r>
             <w:r>
               <w:rPr>
@@ -2688,367 +2823,7 @@
                 <w:noProof/>
                 <w:webHidden/>
               </w:rPr>
-              <w:t>4</w:t>
-            </w:r>
-            <w:r>
-              <w:rPr>
-                <w:noProof/>
-                <w:webHidden/>
-              </w:rPr>
-              <w:fldChar w:fldCharType="end"/>
-            </w:r>
-          </w:hyperlink>
-        </w:p>
-        <w:p>
-          <w:pPr>
-            <w:pStyle w:val="TDC3"/>
-            <w:tabs>
-              <w:tab w:val="left" w:pos="880"/>
-              <w:tab w:val="right" w:leader="dot" w:pos="9017"/>
-            </w:tabs>
-            <w:rPr>
-              <w:noProof/>
-              <w:lang w:val="es-ES" w:eastAsia="es-ES" w:bidi="ar-SA"/>
-            </w:rPr>
-          </w:pPr>
-          <w:hyperlink w:anchor="_Toc337574185" w:history="1">
-            <w:r>
-              <w:rPr>
-                <w:rStyle w:val="Hipervnculo"/>
-                <w:rFonts w:eastAsia="Times New Roman"/>
-                <w:bCs/>
-                <w:iCs/>
-                <w:noProof/>
-              </w:rPr>
-              <w:t>c.</w:t>
-            </w:r>
-            <w:r>
-              <w:rPr>
-                <w:noProof/>
-                <w:lang w:val="es-ES" w:eastAsia="es-ES" w:bidi="ar-SA"/>
-              </w:rPr>
-              <w:tab/>
-            </w:r>
-            <w:r>
-              <w:rPr>
-                <w:rStyle w:val="Hipervnculo"/>
-                <w:rFonts w:eastAsia="Times New Roman"/>
-                <w:bCs/>
-                <w:iCs/>
-                <w:noProof/>
-              </w:rPr>
-              <w:t>Reglas de negocio:</w:t>
-            </w:r>
-            <w:r>
-              <w:rPr>
-                <w:noProof/>
-                <w:webHidden/>
-              </w:rPr>
-              <w:tab/>
-            </w:r>
-            <w:r>
-              <w:rPr>
-                <w:noProof/>
-                <w:webHidden/>
-              </w:rPr>
-              <w:fldChar w:fldCharType="begin"/>
-            </w:r>
-            <w:r>
-              <w:rPr>
-                <w:noProof/>
-                <w:webHidden/>
-              </w:rPr>
-              <w:instrText xml:space="preserve"> PAGEREF _Toc337574185 \h </w:instrText>
-            </w:r>
-            <w:r>
-              <w:rPr>
-                <w:noProof/>
-                <w:webHidden/>
-              </w:rPr>
-            </w:r>
-            <w:r>
-              <w:rPr>
-                <w:noProof/>
-                <w:webHidden/>
-              </w:rPr>
-              <w:fldChar w:fldCharType="separate"/>
-            </w:r>
-            <w:r>
-              <w:rPr>
-                <w:noProof/>
-                <w:webHidden/>
-              </w:rPr>
-              <w:t>4</w:t>
-            </w:r>
-            <w:r>
-              <w:rPr>
-                <w:noProof/>
-                <w:webHidden/>
-              </w:rPr>
-              <w:fldChar w:fldCharType="end"/>
-            </w:r>
-          </w:hyperlink>
-        </w:p>
-        <w:p>
-          <w:pPr>
-            <w:pStyle w:val="TDC3"/>
-            <w:tabs>
-              <w:tab w:val="left" w:pos="880"/>
-              <w:tab w:val="right" w:leader="dot" w:pos="9017"/>
-            </w:tabs>
-            <w:rPr>
-              <w:noProof/>
-              <w:lang w:val="es-ES" w:eastAsia="es-ES" w:bidi="ar-SA"/>
-            </w:rPr>
-          </w:pPr>
-          <w:hyperlink w:anchor="_Toc337574186" w:history="1">
-            <w:r>
-              <w:rPr>
-                <w:rStyle w:val="Hipervnculo"/>
-                <w:rFonts w:eastAsia="Times New Roman"/>
-                <w:bCs/>
-                <w:iCs/>
-                <w:noProof/>
-              </w:rPr>
-              <w:t>d.</w:t>
-            </w:r>
-            <w:r>
-              <w:rPr>
-                <w:noProof/>
-                <w:lang w:val="es-ES" w:eastAsia="es-ES" w:bidi="ar-SA"/>
-              </w:rPr>
-              <w:tab/>
-            </w:r>
-            <w:r>
-              <w:rPr>
-                <w:rStyle w:val="Hipervnculo"/>
-                <w:rFonts w:eastAsia="Times New Roman"/>
-                <w:bCs/>
-                <w:iCs/>
-                <w:noProof/>
-              </w:rPr>
-              <w:t>Participantes del proceso de negocio:</w:t>
-            </w:r>
-            <w:r>
-              <w:rPr>
-                <w:noProof/>
-                <w:webHidden/>
-              </w:rPr>
-              <w:tab/>
-            </w:r>
-            <w:r>
-              <w:rPr>
-                <w:noProof/>
-                <w:webHidden/>
-              </w:rPr>
-              <w:fldChar w:fldCharType="begin"/>
-            </w:r>
-            <w:r>
-              <w:rPr>
-                <w:noProof/>
-                <w:webHidden/>
-              </w:rPr>
-              <w:instrText xml:space="preserve"> PAGEREF _Toc337574186 \h </w:instrText>
-            </w:r>
-            <w:r>
-              <w:rPr>
-                <w:noProof/>
-                <w:webHidden/>
-              </w:rPr>
-            </w:r>
-            <w:r>
-              <w:rPr>
-                <w:noProof/>
-                <w:webHidden/>
-              </w:rPr>
-              <w:fldChar w:fldCharType="separate"/>
-            </w:r>
-            <w:r>
-              <w:rPr>
-                <w:noProof/>
-                <w:webHidden/>
-              </w:rPr>
-              <w:t>4</w:t>
-            </w:r>
-            <w:r>
-              <w:rPr>
-                <w:noProof/>
-                <w:webHidden/>
-              </w:rPr>
-              <w:fldChar w:fldCharType="end"/>
-            </w:r>
-          </w:hyperlink>
-        </w:p>
-        <w:p>
-          <w:pPr>
-            <w:pStyle w:val="TDC3"/>
-            <w:tabs>
-              <w:tab w:val="left" w:pos="880"/>
-              <w:tab w:val="right" w:leader="dot" w:pos="9017"/>
-            </w:tabs>
-            <w:rPr>
-              <w:noProof/>
-              <w:lang w:val="es-ES" w:eastAsia="es-ES" w:bidi="ar-SA"/>
-            </w:rPr>
-          </w:pPr>
-          <w:hyperlink w:anchor="_Toc337574187" w:history="1">
-            <w:r>
-              <w:rPr>
-                <w:rStyle w:val="Hipervnculo"/>
-                <w:rFonts w:eastAsia="Times New Roman"/>
-                <w:bCs/>
-                <w:iCs/>
-                <w:noProof/>
-              </w:rPr>
-              <w:t>e.</w:t>
-            </w:r>
-            <w:r>
-              <w:rPr>
-                <w:noProof/>
-                <w:lang w:val="es-ES" w:eastAsia="es-ES" w:bidi="ar-SA"/>
-              </w:rPr>
-              <w:tab/>
-            </w:r>
-            <w:r>
-              <w:rPr>
-                <w:rStyle w:val="Hipervnculo"/>
-                <w:rFonts w:eastAsia="Times New Roman"/>
-                <w:bCs/>
-                <w:iCs/>
-                <w:noProof/>
-              </w:rPr>
-              <w:t>Descripción del proceso:</w:t>
-            </w:r>
-            <w:r>
-              <w:rPr>
-                <w:noProof/>
-                <w:webHidden/>
-              </w:rPr>
-              <w:tab/>
-            </w:r>
-            <w:r>
-              <w:rPr>
-                <w:noProof/>
-                <w:webHidden/>
-              </w:rPr>
-              <w:fldChar w:fldCharType="begin"/>
-            </w:r>
-            <w:r>
-              <w:rPr>
-                <w:noProof/>
-                <w:webHidden/>
-              </w:rPr>
-              <w:instrText xml:space="preserve"> PAGEREF _Toc337574187 \h </w:instrText>
-            </w:r>
-            <w:r>
-              <w:rPr>
-                <w:noProof/>
-                <w:webHidden/>
-              </w:rPr>
-            </w:r>
-            <w:r>
-              <w:rPr>
-                <w:noProof/>
-                <w:webHidden/>
-              </w:rPr>
-              <w:fldChar w:fldCharType="separate"/>
-            </w:r>
-            <w:r>
-              <w:rPr>
-                <w:noProof/>
-                <w:webHidden/>
-              </w:rPr>
-              <w:t>5</w:t>
-            </w:r>
-            <w:r>
-              <w:rPr>
-                <w:noProof/>
-                <w:webHidden/>
-              </w:rPr>
-              <w:fldChar w:fldCharType="end"/>
-            </w:r>
-          </w:hyperlink>
-        </w:p>
-        <w:p>
-          <w:pPr>
-            <w:pStyle w:val="TDC3"/>
-            <w:tabs>
-              <w:tab w:val="left" w:pos="880"/>
-              <w:tab w:val="right" w:leader="dot" w:pos="9017"/>
-            </w:tabs>
-            <w:rPr>
-              <w:noProof/>
-              <w:lang w:val="es-ES" w:eastAsia="es-ES" w:bidi="ar-SA"/>
-            </w:rPr>
-          </w:pPr>
-          <w:hyperlink w:anchor="_Toc337574188" w:history="1">
-            <w:r>
-              <w:rPr>
-                <w:rStyle w:val="Hipervnculo"/>
-                <w:rFonts w:eastAsia="Times New Roman"/>
-                <w:bCs/>
-                <w:iCs/>
-                <w:noProof/>
-              </w:rPr>
-              <w:t>f.</w:t>
-            </w:r>
-            <w:r>
-              <w:rPr>
-                <w:noProof/>
-                <w:lang w:val="es-ES" w:eastAsia="es-ES" w:bidi="ar-SA"/>
-              </w:rPr>
-              <w:tab/>
-            </w:r>
-            <w:r>
-              <w:rPr>
-                <w:rStyle w:val="Hipervnculo"/>
-                <w:rFonts w:eastAsia="Times New Roman"/>
-                <w:bCs/>
-                <w:iCs/>
-                <w:noProof/>
-              </w:rPr>
-              <w:t>Flujo grama:</w:t>
-            </w:r>
-            <w:r>
-              <w:rPr>
-                <w:noProof/>
-                <w:webHidden/>
-              </w:rPr>
-              <w:tab/>
-            </w:r>
-            <w:r>
-              <w:rPr>
-                <w:noProof/>
-                <w:webHidden/>
-              </w:rPr>
-              <w:fldChar w:fldCharType="begin"/>
-            </w:r>
-            <w:r>
-              <w:rPr>
-                <w:noProof/>
-                <w:webHidden/>
-              </w:rPr>
-              <w:instrText xml:space="preserve"> PAGEREF _Toc337574188 \h </w:instrText>
-            </w:r>
-            <w:r>
-              <w:rPr>
-                <w:noProof/>
-                <w:webHidden/>
-              </w:rPr>
-            </w:r>
-            <w:r>
-              <w:rPr>
-                <w:noProof/>
-                <w:webHidden/>
-              </w:rPr>
-              <w:fldChar w:fldCharType="separate"/>
-            </w:r>
-            <w:r>
-              <w:rPr>
-                <w:noProof/>
-                <w:webHidden/>
-              </w:rPr>
-              <w:t>5</w:t>
+              <w:t>7</w:t>
             </w:r>
             <w:r>
               <w:rPr>
@@ -3063,14 +2838,14 @@
           <w:pPr>
             <w:pStyle w:val="TDC1"/>
             <w:tabs>
-              <w:tab w:val="right" w:leader="dot" w:pos="9017"/>
+              <w:tab w:val="right" w:leader="dot" w:pos="10054"/>
             </w:tabs>
             <w:rPr>
               <w:noProof/>
-              <w:lang w:val="es-ES" w:eastAsia="es-ES" w:bidi="ar-SA"/>
+              <w:lang w:eastAsia="es-AR" w:bidi="ar-SA"/>
             </w:rPr>
           </w:pPr>
-          <w:hyperlink w:anchor="_Toc337574189" w:history="1">
+          <w:hyperlink w:anchor="_Toc337916696" w:history="1">
             <w:r>
               <w:rPr>
                 <w:rStyle w:val="Hipervnculo"/>
@@ -3097,7 +2872,7 @@
                 <w:noProof/>
                 <w:webHidden/>
               </w:rPr>
-              <w:instrText xml:space="preserve"> PAGEREF _Toc337574189 \h </w:instrText>
+              <w:instrText xml:space="preserve"> PAGEREF _Toc337916696 \h </w:instrText>
             </w:r>
             <w:r>
               <w:rPr>
@@ -3117,7 +2892,7 @@
                 <w:noProof/>
                 <w:webHidden/>
               </w:rPr>
-              <w:t>5</w:t>
+              <w:t>8</w:t>
             </w:r>
             <w:r>
               <w:rPr>
@@ -3132,14 +2907,14 @@
           <w:pPr>
             <w:pStyle w:val="TDC1"/>
             <w:tabs>
-              <w:tab w:val="right" w:leader="dot" w:pos="9017"/>
+              <w:tab w:val="right" w:leader="dot" w:pos="10054"/>
             </w:tabs>
             <w:rPr>
               <w:noProof/>
-              <w:lang w:val="es-ES" w:eastAsia="es-ES" w:bidi="ar-SA"/>
+              <w:lang w:eastAsia="es-AR" w:bidi="ar-SA"/>
             </w:rPr>
           </w:pPr>
-          <w:hyperlink w:anchor="_Toc337574190" w:history="1">
+          <w:hyperlink w:anchor="_Toc337916697" w:history="1">
             <w:r>
               <w:rPr>
                 <w:rStyle w:val="Hipervnculo"/>
@@ -3166,7 +2941,7 @@
                 <w:noProof/>
                 <w:webHidden/>
               </w:rPr>
-              <w:instrText xml:space="preserve"> PAGEREF _Toc337574190 \h </w:instrText>
+              <w:instrText xml:space="preserve"> PAGEREF _Toc337916697 \h </w:instrText>
             </w:r>
             <w:r>
               <w:rPr>
@@ -3186,7 +2961,7 @@
                 <w:noProof/>
                 <w:webHidden/>
               </w:rPr>
-              <w:t>5</w:t>
+              <w:t>8</w:t>
             </w:r>
             <w:r>
               <w:rPr>
@@ -3201,14 +2976,14 @@
           <w:pPr>
             <w:pStyle w:val="TDC1"/>
             <w:tabs>
-              <w:tab w:val="right" w:leader="dot" w:pos="9017"/>
+              <w:tab w:val="right" w:leader="dot" w:pos="10054"/>
             </w:tabs>
             <w:rPr>
               <w:noProof/>
-              <w:lang w:val="es-ES" w:eastAsia="es-ES" w:bidi="ar-SA"/>
+              <w:lang w:eastAsia="es-AR" w:bidi="ar-SA"/>
             </w:rPr>
           </w:pPr>
-          <w:hyperlink w:anchor="_Toc337574191" w:history="1">
+          <w:hyperlink w:anchor="_Toc337916698" w:history="1">
             <w:r>
               <w:rPr>
                 <w:rStyle w:val="Hipervnculo"/>
@@ -3235,7 +3010,7 @@
                 <w:noProof/>
                 <w:webHidden/>
               </w:rPr>
-              <w:instrText xml:space="preserve"> PAGEREF _Toc337574191 \h </w:instrText>
+              <w:instrText xml:space="preserve"> PAGEREF _Toc337916698 \h </w:instrText>
             </w:r>
             <w:r>
               <w:rPr>
@@ -3255,7 +3030,7 @@
                 <w:noProof/>
                 <w:webHidden/>
               </w:rPr>
-              <w:t>5</w:t>
+              <w:t>8</w:t>
             </w:r>
             <w:r>
               <w:rPr>
@@ -3329,88 +3104,100 @@
           <w:lang w:val="es-ES"/>
         </w:rPr>
       </w:pPr>
-      <w:bookmarkStart w:id="0" w:name="_Toc337573385"/>
-      <w:bookmarkStart w:id="1" w:name="_Toc337574166"/>
+      <w:bookmarkStart w:id="1" w:name="_Toc337573385"/>
+      <w:bookmarkStart w:id="2" w:name="_Toc337916676"/>
       <w:r>
         <w:rPr>
           <w:lang w:val="es-ES"/>
         </w:rPr>
+        <w:lastRenderedPageBreak/>
         <w:t>Introducción</w:t>
       </w:r>
-      <w:bookmarkEnd w:id="0"/>
       <w:bookmarkEnd w:id="1"/>
-    </w:p>
-    <w:p/>
-    <w:p>
-      <w:pPr>
-        <w:jc w:val="both"/>
-        <w:rPr>
-          <w:rFonts w:eastAsia="Times New Roman"/>
-        </w:rPr>
-      </w:pPr>
-      <w:r>
-        <w:rPr>
-          <w:rFonts w:eastAsia="Times New Roman"/>
-        </w:rPr>
-        <w:t>El objetivo del manual de procedimientos es describir las ac</w:t>
-      </w:r>
-      <w:r>
-        <w:rPr>
-          <w:rFonts w:eastAsia="Times New Roman"/>
-        </w:rPr>
-        <w:t xml:space="preserve">tividades y/o tareas que deben </w:t>
-      </w:r>
-      <w:r>
-        <w:rPr>
-          <w:rFonts w:eastAsia="Times New Roman"/>
-        </w:rPr>
-        <w:t>seguirse a lo largo de un proceso</w:t>
-      </w:r>
-      <w:r>
-        <w:rPr>
-          <w:rFonts w:eastAsia="Times New Roman"/>
-        </w:rPr>
-        <w:t xml:space="preserve">, </w:t>
-      </w:r>
-      <w:r>
-        <w:rPr>
-          <w:rFonts w:eastAsia="Times New Roman"/>
-        </w:rPr>
-        <w:t>especificando</w:t>
-      </w:r>
-      <w:r>
-        <w:rPr>
-          <w:rFonts w:eastAsia="Times New Roman"/>
-        </w:rPr>
-        <w:t xml:space="preserve"> </w:t>
-      </w:r>
-      <w:r>
-        <w:rPr>
-          <w:rFonts w:eastAsia="Times New Roman"/>
-        </w:rPr>
-        <w:t>claramente estas</w:t>
-      </w:r>
-      <w:r>
-        <w:rPr>
-          <w:rFonts w:eastAsia="Times New Roman"/>
-        </w:rPr>
-        <w:t xml:space="preserve"> etapas o pasos que deben cumpl</w:t>
-      </w:r>
-      <w:r>
-        <w:rPr>
-          <w:rFonts w:eastAsia="Times New Roman"/>
-        </w:rPr>
-        <w:t>irse para ejecutar una función y determinando</w:t>
-      </w:r>
-      <w:r>
-        <w:rPr>
-          <w:rFonts w:eastAsia="Times New Roman"/>
-        </w:rPr>
-        <w:t xml:space="preserve"> cuales son los soportes documentales y herramientas utilizadas para lograr el objetivo.</w:t>
-      </w:r>
+      <w:bookmarkEnd w:id="2"/>
     </w:p>
     <w:p>
       <w:pPr>
+        <w:pStyle w:val="Ttulo2"/>
+      </w:pPr>
+      <w:bookmarkStart w:id="3" w:name="_Toc337916677"/>
+      <w:proofErr w:type="spellStart"/>
+      <w:r>
+        <w:t>Proposito</w:t>
+      </w:r>
+      <w:bookmarkEnd w:id="3"/>
+      <w:proofErr w:type="spellEnd"/>
+    </w:p>
+    <w:p>
+      <w:pPr>
+        <w:jc w:val="both"/>
+        <w:rPr>
+          <w:rFonts w:eastAsia="Times New Roman"/>
+        </w:rPr>
+      </w:pPr>
+      <w:r>
+        <w:rPr>
+          <w:rFonts w:eastAsia="Times New Roman"/>
+        </w:rPr>
+        <w:t>El objetivo del manual de procedimientos es describir las ac</w:t>
+      </w:r>
+      <w:r>
+        <w:rPr>
+          <w:rFonts w:eastAsia="Times New Roman"/>
+        </w:rPr>
+        <w:t xml:space="preserve">tividades y/o tareas que deben </w:t>
+      </w:r>
+      <w:r>
+        <w:rPr>
+          <w:rFonts w:eastAsia="Times New Roman"/>
+        </w:rPr>
+        <w:t>seguirse a lo largo de un proceso</w:t>
+      </w:r>
+      <w:r>
+        <w:rPr>
+          <w:rFonts w:eastAsia="Times New Roman"/>
+        </w:rPr>
+        <w:t xml:space="preserve">, </w:t>
+      </w:r>
+      <w:r>
+        <w:rPr>
+          <w:rFonts w:eastAsia="Times New Roman"/>
+        </w:rPr>
+        <w:t>especificando</w:t>
+      </w:r>
+      <w:r>
+        <w:rPr>
+          <w:rFonts w:eastAsia="Times New Roman"/>
+        </w:rPr>
+        <w:t xml:space="preserve"> </w:t>
+      </w:r>
+      <w:r>
+        <w:rPr>
+          <w:rFonts w:eastAsia="Times New Roman"/>
+        </w:rPr>
+        <w:t>claramente estas</w:t>
+      </w:r>
+      <w:r>
+        <w:rPr>
+          <w:rFonts w:eastAsia="Times New Roman"/>
+        </w:rPr>
+        <w:t xml:space="preserve"> etapas o pasos que deben cumpl</w:t>
+      </w:r>
+      <w:r>
+        <w:rPr>
+          <w:rFonts w:eastAsia="Times New Roman"/>
+        </w:rPr>
+        <w:t>irse para ejecutar una función y determinando</w:t>
+      </w:r>
+      <w:r>
+        <w:rPr>
+          <w:rFonts w:eastAsia="Times New Roman"/>
+        </w:rPr>
+        <w:t xml:space="preserve"> cuales son los soportes documentales y herramientas utilizadas para lograr el objetivo.</w:t>
+      </w:r>
+    </w:p>
+    <w:p>
+      <w:pPr>
         <w:spacing w:line="240" w:lineRule="auto"/>
         <w:jc w:val="both"/>
         <w:rPr>
@@ -3580,22 +3367,137 @@
     </w:p>
     <w:p>
       <w:pPr>
+        <w:pStyle w:val="Ttulo2"/>
+        <w:rPr>
+          <w:rFonts w:eastAsia="Times New Roman"/>
+        </w:rPr>
+      </w:pPr>
+      <w:bookmarkStart w:id="4" w:name="_Toc337916678"/>
+      <w:proofErr w:type="spellStart"/>
+      <w:r>
+        <w:rPr>
+          <w:rFonts w:eastAsia="Times New Roman"/>
+        </w:rPr>
+        <w:t>Definiciones</w:t>
+      </w:r>
+      <w:proofErr w:type="spellEnd"/>
+      <w:r>
+        <w:rPr>
+          <w:rFonts w:eastAsia="Times New Roman"/>
+        </w:rPr>
+        <w:t xml:space="preserve"> y </w:t>
+      </w:r>
+      <w:proofErr w:type="spellStart"/>
+      <w:r>
+        <w:rPr>
+          <w:rFonts w:eastAsia="Times New Roman"/>
+        </w:rPr>
+        <w:t>abreviaturas</w:t>
+      </w:r>
+      <w:bookmarkEnd w:id="4"/>
+      <w:proofErr w:type="spellEnd"/>
+    </w:p>
+    <w:p>
+      <w:pPr>
+        <w:rPr>
+          <w:lang w:val="en-US"/>
+        </w:rPr>
+      </w:pPr>
+      <w:r>
+        <w:rPr>
+          <w:lang w:val="en-US"/>
+        </w:rPr>
+        <w:t>&lt;</w:t>
+      </w:r>
+      <w:proofErr w:type="spellStart"/>
+      <w:r>
+        <w:rPr>
+          <w:lang w:val="en-US"/>
+        </w:rPr>
+        <w:t>aca</w:t>
+      </w:r>
+      <w:proofErr w:type="spellEnd"/>
+      <w:r>
+        <w:rPr>
+          <w:lang w:val="en-US"/>
+        </w:rPr>
+        <w:t xml:space="preserve"> </w:t>
+      </w:r>
+      <w:proofErr w:type="spellStart"/>
+      <w:r>
+        <w:rPr>
+          <w:lang w:val="en-US"/>
+        </w:rPr>
+        <w:t>va</w:t>
+      </w:r>
+      <w:proofErr w:type="spellEnd"/>
+      <w:r>
+        <w:rPr>
+          <w:lang w:val="en-US"/>
+        </w:rPr>
+        <w:t xml:space="preserve"> la </w:t>
+      </w:r>
+      <w:proofErr w:type="spellStart"/>
+      <w:r>
+        <w:rPr>
+          <w:lang w:val="en-US"/>
+        </w:rPr>
+        <w:t>explicacion</w:t>
+      </w:r>
+      <w:proofErr w:type="spellEnd"/>
+      <w:r>
+        <w:rPr>
+          <w:lang w:val="en-US"/>
+        </w:rPr>
+        <w:t xml:space="preserve"> de los </w:t>
+      </w:r>
+      <w:proofErr w:type="spellStart"/>
+      <w:r>
+        <w:rPr>
+          <w:lang w:val="en-US"/>
+        </w:rPr>
+        <w:t>elementos</w:t>
+      </w:r>
+      <w:proofErr w:type="spellEnd"/>
+      <w:r>
+        <w:rPr>
+          <w:lang w:val="en-US"/>
+        </w:rPr>
+        <w:t xml:space="preserve"> de los </w:t>
+      </w:r>
+      <w:proofErr w:type="spellStart"/>
+      <w:r>
+        <w:rPr>
+          <w:lang w:val="en-US"/>
+        </w:rPr>
+        <w:t>diagramas</w:t>
+      </w:r>
+      <w:proofErr w:type="spellEnd"/>
+      <w:r>
+        <w:rPr>
+          <w:lang w:val="en-US"/>
+        </w:rPr>
+        <w:t xml:space="preserve"> de BPM&gt;</w:t>
+      </w:r>
+    </w:p>
+    <w:p>
+      <w:pPr>
         <w:pStyle w:val="Ttulo1"/>
         <w:spacing w:line="240" w:lineRule="auto"/>
         <w:rPr>
           <w:lang w:val="es-ES"/>
         </w:rPr>
       </w:pPr>
-      <w:bookmarkStart w:id="2" w:name="_Toc337573386"/>
-      <w:bookmarkStart w:id="3" w:name="_Toc337574167"/>
+      <w:bookmarkStart w:id="5" w:name="_Toc337573386"/>
+      <w:bookmarkStart w:id="6" w:name="_Toc337916679"/>
       <w:r>
         <w:rPr>
           <w:lang w:val="es-ES"/>
         </w:rPr>
         <w:t>Procedimientos</w:t>
       </w:r>
-      <w:bookmarkEnd w:id="2"/>
-      <w:bookmarkEnd w:id="3"/>
+      <w:bookmarkEnd w:id="5"/>
+      <w:bookmarkEnd w:id="6"/>
     </w:p>
     <w:p>
       <w:pPr>
@@ -3605,8 +3507,8 @@
           <w:lang w:val="es-ES"/>
         </w:rPr>
       </w:pPr>
-      <w:bookmarkStart w:id="4" w:name="_Toc337573387"/>
-      <w:bookmarkStart w:id="5" w:name="_Toc337574168"/>
+      <w:bookmarkStart w:id="7" w:name="_Toc337573387"/>
+      <w:bookmarkStart w:id="8" w:name="_Toc337916680"/>
       <w:r>
         <w:rPr>
           <w:rFonts w:eastAsia="Times New Roman"/>
@@ -3614,8 +3516,8 @@
         </w:rPr>
         <w:t>Definición del Proceso “Gestión de permiso de acceso a sitio”.</w:t>
       </w:r>
-      <w:bookmarkEnd w:id="4"/>
-      <w:bookmarkEnd w:id="5"/>
+      <w:bookmarkEnd w:id="7"/>
+      <w:bookmarkEnd w:id="8"/>
     </w:p>
     <w:p>
       <w:pPr>
@@ -3645,7 +3547,7 @@
           <w:sz w:val="20"/>
         </w:rPr>
       </w:pPr>
-      <w:bookmarkStart w:id="6" w:name="_Toc337574169"/>
+      <w:bookmarkStart w:id="9" w:name="_Toc337916681"/>
       <w:r>
         <w:rPr>
           <w:rFonts w:eastAsia="Times New Roman"/>
@@ -3656,7 +3558,7 @@
         </w:rPr>
         <w:t>Objetivo:</w:t>
       </w:r>
-      <w:bookmarkEnd w:id="6"/>
+      <w:bookmarkEnd w:id="9"/>
     </w:p>
     <w:p>
       <w:pPr>
@@ -3748,7 +3650,7 @@
           <w:sz w:val="20"/>
         </w:rPr>
       </w:pPr>
-      <w:bookmarkStart w:id="7" w:name="_Toc337574170"/>
+      <w:bookmarkStart w:id="10" w:name="_Toc337916682"/>
       <w:r>
         <w:rPr>
           <w:rFonts w:eastAsia="Times New Roman"/>
@@ -3759,7 +3661,7 @@
         </w:rPr>
         <w:t>Limites:</w:t>
       </w:r>
-      <w:bookmarkEnd w:id="7"/>
+      <w:bookmarkEnd w:id="10"/>
     </w:p>
     <w:p>
       <w:pPr>
@@ -3843,7 +3745,7 @@
           <w:sz w:val="20"/>
         </w:rPr>
       </w:pPr>
-      <w:bookmarkStart w:id="8" w:name="_Toc337574171"/>
+      <w:bookmarkStart w:id="11" w:name="_Toc337916683"/>
       <w:r>
         <w:rPr>
           <w:rFonts w:eastAsia="Times New Roman"/>
@@ -3854,7 +3756,7 @@
         </w:rPr>
         <w:t>Reglas de negocio:</w:t>
       </w:r>
-      <w:bookmarkEnd w:id="8"/>
+      <w:bookmarkEnd w:id="11"/>
     </w:p>
     <w:p>
       <w:pPr>
@@ -3920,7 +3822,7 @@
           <w:sz w:val="20"/>
         </w:rPr>
       </w:pPr>
-      <w:bookmarkStart w:id="9" w:name="_Toc337574172"/>
+      <w:bookmarkStart w:id="12" w:name="_Toc337916684"/>
       <w:r>
         <w:rPr>
           <w:rFonts w:eastAsia="Times New Roman"/>
@@ -3931,7 +3833,7 @@
         </w:rPr>
         <w:t>Participantes del proceso de negocio:</w:t>
       </w:r>
-      <w:bookmarkEnd w:id="9"/>
+      <w:bookmarkEnd w:id="12"/>
     </w:p>
     <w:p>
       <w:pPr>
@@ -3967,6 +3869,7 @@
           <w:bCs/>
           <w:iCs/>
         </w:rPr>
+        <w:lastRenderedPageBreak/>
         <w:t>Administrador de recursos humanos.</w:t>
       </w:r>
     </w:p>
@@ -3990,7 +3893,6 @@
           <w:bCs/>
           <w:iCs/>
         </w:rPr>
-        <w:lastRenderedPageBreak/>
         <w:t>Cliente.</w:t>
       </w:r>
     </w:p>
@@ -4053,7 +3955,7 @@
           <w:sz w:val="20"/>
         </w:rPr>
       </w:pPr>
-      <w:bookmarkStart w:id="10" w:name="_Toc337574173"/>
+      <w:bookmarkStart w:id="13" w:name="_Toc337916685"/>
       <w:r>
         <w:rPr>
           <w:rFonts w:eastAsia="Times New Roman"/>
@@ -4064,7 +3966,7 @@
         </w:rPr>
         <w:t>Descripción del proceso:</w:t>
       </w:r>
-      <w:bookmarkEnd w:id="10"/>
+      <w:bookmarkEnd w:id="13"/>
     </w:p>
     <w:p>
       <w:pPr>
@@ -4146,7 +4048,25 @@
           <w:bCs/>
           <w:iCs/>
         </w:rPr>
-        <w:t xml:space="preserve">por parte de  de una cuadrilla asignada a una tarea de una solicitud de tarea </w:t>
+        <w:t xml:space="preserve">por parte de  </w:t>
+      </w:r>
+      <w:proofErr w:type="spellStart"/>
+      <w:r>
+        <w:rPr>
+          <w:rFonts w:eastAsia="Times New Roman"/>
+          <w:bCs/>
+          <w:iCs/>
+        </w:rPr>
+        <w:t>de</w:t>
+      </w:r>
+      <w:proofErr w:type="spellEnd"/>
+      <w:r>
+        <w:rPr>
+          <w:rFonts w:eastAsia="Times New Roman"/>
+          <w:bCs/>
+          <w:iCs/>
+        </w:rPr>
+        <w:t xml:space="preserve"> una cuadrilla asignada a una tarea de una solicitud de tarea </w:t>
       </w:r>
       <w:r>
         <w:rPr>
@@ -4194,7 +4114,25 @@
           <w:bCs/>
           <w:iCs/>
         </w:rPr>
-        <w:t xml:space="preserve">utilizando el sistema “CellProjectManager”  realiza la consulta sobre las tareas y sitios  que necesitan permisos de acceso a gestionar a </w:t>
+        <w:t>utilizando el sistema “</w:t>
+      </w:r>
+      <w:proofErr w:type="spellStart"/>
+      <w:r>
+        <w:rPr>
+          <w:rFonts w:eastAsia="Times New Roman"/>
+          <w:bCs/>
+          <w:iCs/>
+        </w:rPr>
+        <w:t>CellProjectManager</w:t>
+      </w:r>
+      <w:proofErr w:type="spellEnd"/>
+      <w:r>
+        <w:rPr>
+          <w:rFonts w:eastAsia="Times New Roman"/>
+          <w:bCs/>
+          <w:iCs/>
+        </w:rPr>
+        <w:t xml:space="preserve">”  realiza la consulta sobre las tareas y sitios  que necesitan permisos de acceso a gestionar a </w:t>
       </w:r>
       <w:r>
         <w:rPr>
@@ -4330,7 +4268,25 @@
           <w:bCs/>
           <w:iCs/>
         </w:rPr>
-        <w:t xml:space="preserve"> del mismo. El Administrador de recursos humanos utilizando el sistema “CellProjectManager”  realiza la registración del permiso de acceso para la tarea en un sitio </w:t>
+        <w:t xml:space="preserve"> del mismo. El Administrador de recursos humanos utilizando el sistema “</w:t>
+      </w:r>
+      <w:proofErr w:type="spellStart"/>
+      <w:r>
+        <w:rPr>
+          <w:rFonts w:eastAsia="Times New Roman"/>
+          <w:bCs/>
+          <w:iCs/>
+        </w:rPr>
+        <w:t>CellProjectManager</w:t>
+      </w:r>
+      <w:proofErr w:type="spellEnd"/>
+      <w:r>
+        <w:rPr>
+          <w:rFonts w:eastAsia="Times New Roman"/>
+          <w:bCs/>
+          <w:iCs/>
+        </w:rPr>
+        <w:t xml:space="preserve">”  realiza la registración del permiso de acceso para la tarea en un sitio </w:t>
       </w:r>
       <w:r>
         <w:rPr>
@@ -4379,6 +4335,7 @@
           <w:sz w:val="20"/>
         </w:rPr>
       </w:pPr>
+      <w:bookmarkStart w:id="14" w:name="_Toc337916686"/>
       <w:r>
         <w:rPr>
           <w:rFonts w:eastAsia="Times New Roman"/>
@@ -4389,6 +4346,7 @@
         </w:rPr>
         <w:t>Utilización del sistema de información:</w:t>
       </w:r>
+      <w:bookmarkEnd w:id="14"/>
     </w:p>
     <w:p>
       <w:pPr>
@@ -4464,7 +4422,7 @@
           <w:sz w:val="20"/>
         </w:rPr>
       </w:pPr>
-      <w:bookmarkStart w:id="11" w:name="_Toc337574174"/>
+      <w:bookmarkStart w:id="15" w:name="_Toc337916687"/>
       <w:r>
         <w:rPr>
           <w:rFonts w:eastAsia="Times New Roman"/>
@@ -4485,7 +4443,7 @@
         </w:rPr>
         <w:t>:</w:t>
       </w:r>
-      <w:bookmarkEnd w:id="11"/>
+      <w:bookmarkEnd w:id="15"/>
     </w:p>
     <w:p>
       <w:pPr>
@@ -4505,7 +4463,7 @@
           <w:iCs/>
           <w:noProof/>
           <w:sz w:val="20"/>
-          <w:lang w:val="es-ES" w:eastAsia="es-ES" w:bidi="ar-SA"/>
+          <w:lang w:eastAsia="es-AR" w:bidi="ar-SA"/>
         </w:rPr>
         <w:drawing>
           <wp:inline distT="0" distB="0" distL="0" distR="0">
@@ -4523,7 +4481,7 @@
                     <pic:cNvPicPr/>
                   </pic:nvPicPr>
                   <pic:blipFill>
-                    <a:blip r:embed="rId11"/>
+                    <a:blip r:embed="rId12"/>
                     <a:srcRect b="13924"/>
                     <a:stretch>
                       <a:fillRect/>
@@ -4575,8 +4533,8 @@
           <w:lang w:val="es-ES"/>
         </w:rPr>
       </w:pPr>
-      <w:bookmarkStart w:id="12" w:name="_Toc337573388"/>
-      <w:bookmarkStart w:id="13" w:name="_Toc337574175"/>
+      <w:bookmarkStart w:id="16" w:name="_Toc337573388"/>
+      <w:bookmarkStart w:id="17" w:name="_Toc337916688"/>
       <w:r>
         <w:rPr>
           <w:rFonts w:eastAsia="Times New Roman"/>
@@ -4605,8 +4563,8 @@
         </w:rPr>
         <w:t>”.</w:t>
       </w:r>
-      <w:bookmarkEnd w:id="12"/>
-      <w:bookmarkEnd w:id="13"/>
+      <w:bookmarkEnd w:id="16"/>
+      <w:bookmarkEnd w:id="17"/>
     </w:p>
     <w:p>
       <w:pPr>
@@ -4630,7 +4588,7 @@
           <w:sz w:val="20"/>
         </w:rPr>
       </w:pPr>
-      <w:bookmarkStart w:id="14" w:name="_Toc337574176"/>
+      <w:bookmarkStart w:id="18" w:name="_Toc337916689"/>
       <w:r>
         <w:rPr>
           <w:rFonts w:eastAsia="Times New Roman"/>
@@ -4641,7 +4599,7 @@
         </w:rPr>
         <w:t>Objetivo:</w:t>
       </w:r>
-      <w:bookmarkEnd w:id="14"/>
+      <w:bookmarkEnd w:id="18"/>
     </w:p>
     <w:p>
       <w:pPr>
@@ -4812,7 +4770,7 @@
           <w:sz w:val="20"/>
         </w:rPr>
       </w:pPr>
-      <w:bookmarkStart w:id="15" w:name="_Toc337574177"/>
+      <w:bookmarkStart w:id="19" w:name="_Toc337916690"/>
       <w:r>
         <w:rPr>
           <w:rFonts w:eastAsia="Times New Roman"/>
@@ -4823,7 +4781,7 @@
         </w:rPr>
         <w:t>Limites:</w:t>
       </w:r>
-      <w:bookmarkEnd w:id="15"/>
+      <w:bookmarkEnd w:id="19"/>
     </w:p>
     <w:p>
       <w:pPr>
@@ -4898,7 +4856,7 @@
           <w:sz w:val="20"/>
         </w:rPr>
       </w:pPr>
-      <w:bookmarkStart w:id="16" w:name="_Toc337574178"/>
+      <w:bookmarkStart w:id="20" w:name="_Toc337916691"/>
       <w:r>
         <w:rPr>
           <w:rFonts w:eastAsia="Times New Roman"/>
@@ -4909,7 +4867,7 @@
         </w:rPr>
         <w:t>Reglas de negocio:</w:t>
       </w:r>
-      <w:bookmarkEnd w:id="16"/>
+      <w:bookmarkEnd w:id="20"/>
     </w:p>
     <w:p>
       <w:pPr>
@@ -4974,7 +4932,7 @@
           <w:sz w:val="20"/>
         </w:rPr>
       </w:pPr>
-      <w:bookmarkStart w:id="17" w:name="_Toc337574179"/>
+      <w:bookmarkStart w:id="21" w:name="_Toc337916692"/>
       <w:r>
         <w:rPr>
           <w:rFonts w:eastAsia="Times New Roman"/>
@@ -4985,7 +4943,7 @@
         </w:rPr>
         <w:t>Participantes del proceso de negocio:</w:t>
       </w:r>
-      <w:bookmarkEnd w:id="17"/>
+      <w:bookmarkEnd w:id="21"/>
     </w:p>
     <w:p>
       <w:pPr>
@@ -5078,7 +5036,7 @@
           <w:sz w:val="20"/>
         </w:rPr>
       </w:pPr>
-      <w:bookmarkStart w:id="18" w:name="_Toc337574180"/>
+      <w:bookmarkStart w:id="22" w:name="_Toc337916693"/>
       <w:r>
         <w:rPr>
           <w:rFonts w:eastAsia="Times New Roman"/>
@@ -5089,7 +5047,7 @@
         </w:rPr>
         <w:t>Descripción del proceso:</w:t>
       </w:r>
-      <w:bookmarkEnd w:id="18"/>
+      <w:bookmarkEnd w:id="22"/>
     </w:p>
     <w:p>
       <w:pPr>
@@ -5146,7 +5104,25 @@
           <w:bCs/>
           <w:iCs/>
         </w:rPr>
-        <w:t xml:space="preserve">asignada a una tarea de una solicitud de tarea en el contexto de la gestión de un proyecto, el Administrador de Proyectos con la ayuda del sistema “CellProjectManager”  </w:t>
+        <w:t>asignada a una tarea de una solicitud de tarea en el contexto de la gestión de un proyecto, el Administrador de Proyectos con la ayuda del sistema “</w:t>
+      </w:r>
+      <w:proofErr w:type="spellStart"/>
+      <w:r>
+        <w:rPr>
+          <w:rFonts w:eastAsia="Times New Roman"/>
+          <w:bCs/>
+          <w:iCs/>
+        </w:rPr>
+        <w:t>CellProjectManager</w:t>
+      </w:r>
+      <w:proofErr w:type="spellEnd"/>
+      <w:r>
+        <w:rPr>
+          <w:rFonts w:eastAsia="Times New Roman"/>
+          <w:bCs/>
+          <w:iCs/>
+        </w:rPr>
+        <w:t xml:space="preserve">”  </w:t>
       </w:r>
       <w:r>
         <w:rPr>
@@ -5234,7 +5210,25 @@
           <w:bCs/>
           <w:iCs/>
         </w:rPr>
-        <w:t>la observación correspondiente, el Administrador de Recursos Humanos con la ayuda del sistema “CellProjectManager”</w:t>
+        <w:t>la observación correspondiente, el Administrador de Recursos Humanos con la ayuda del sistema “</w:t>
+      </w:r>
+      <w:proofErr w:type="spellStart"/>
+      <w:r>
+        <w:rPr>
+          <w:rFonts w:eastAsia="Times New Roman"/>
+          <w:bCs/>
+          <w:iCs/>
+        </w:rPr>
+        <w:t>CellProjectManager</w:t>
+      </w:r>
+      <w:proofErr w:type="spellEnd"/>
+      <w:r>
+        <w:rPr>
+          <w:rFonts w:eastAsia="Times New Roman"/>
+          <w:bCs/>
+          <w:iCs/>
+        </w:rPr>
+        <w:t>”</w:t>
       </w:r>
       <w:r>
         <w:rPr>
@@ -5416,7 +5410,7 @@
           <w:sz w:val="20"/>
         </w:rPr>
       </w:pPr>
-      <w:bookmarkStart w:id="19" w:name="_Toc337574181"/>
+      <w:bookmarkStart w:id="23" w:name="_Toc337916694"/>
       <w:r>
         <w:rPr>
           <w:rFonts w:eastAsia="Times New Roman"/>
@@ -5427,6 +5421,7 @@
         </w:rPr>
         <w:t>Utilización del sistema de información:</w:t>
       </w:r>
+      <w:bookmarkEnd w:id="23"/>
     </w:p>
     <w:p>
       <w:pPr>
@@ -5494,6 +5489,7 @@
           <w:sz w:val="20"/>
         </w:rPr>
       </w:pPr>
+      <w:bookmarkStart w:id="24" w:name="_Toc337916695"/>
       <w:r>
         <w:rPr>
           <w:rFonts w:eastAsia="Times New Roman"/>
@@ -5504,7 +5500,7 @@
         </w:rPr>
         <w:t>Flujo grama:</w:t>
       </w:r>
-      <w:bookmarkEnd w:id="19"/>
+      <w:bookmarkEnd w:id="24"/>
     </w:p>
     <w:p>
       <w:pPr>
@@ -5513,7 +5509,7 @@
       <w:r>
         <w:rPr>
           <w:noProof/>
-          <w:lang w:val="es-ES" w:eastAsia="es-ES" w:bidi="ar-SA"/>
+          <w:lang w:eastAsia="es-AR" w:bidi="ar-SA"/>
         </w:rPr>
         <w:lastRenderedPageBreak/>
         <w:drawing>
@@ -5532,7 +5528,7 @@
                     <pic:cNvPicPr/>
                   </pic:nvPicPr>
                   <pic:blipFill>
-                    <a:blip r:embed="rId12"/>
+                    <a:blip r:embed="rId13"/>
                     <a:srcRect b="12747"/>
                     <a:stretch>
                       <a:fillRect/>
@@ -5557,573 +5553,44 @@
     <w:p/>
     <w:p>
       <w:pPr>
-        <w:pStyle w:val="Ttulo2"/>
-        <w:rPr>
-          <w:rFonts w:eastAsia="Times New Roman"/>
-          <w:lang w:val="es-ES"/>
-        </w:rPr>
-      </w:pPr>
-      <w:bookmarkStart w:id="20" w:name="_GoBack"/>
-      <w:bookmarkStart w:id="21" w:name="_Toc337573389"/>
-      <w:bookmarkStart w:id="22" w:name="_Toc337574182"/>
-      <w:bookmarkEnd w:id="20"/>
-      <w:r>
-        <w:rPr>
-          <w:rFonts w:eastAsia="Times New Roman"/>
-          <w:lang w:val="es-ES"/>
-        </w:rPr>
-        <w:t>Definición del Proceso</w:t>
-      </w:r>
-      <w:r>
-        <w:rPr>
-          <w:rFonts w:eastAsia="Times New Roman"/>
-          <w:lang w:val="es-ES"/>
-        </w:rPr>
-        <w:t xml:space="preserve"> “</w:t>
-      </w:r>
-      <w:r>
-        <w:rPr>
-          <w:rFonts w:eastAsia="Times New Roman"/>
-          <w:lang w:val="es-ES"/>
-        </w:rPr>
-        <w:t>Gestión de cuadrillas e integrantes de cuadrillas</w:t>
-      </w:r>
-      <w:r>
-        <w:rPr>
-          <w:rFonts w:eastAsia="Times New Roman"/>
-          <w:lang w:val="es-ES"/>
-        </w:rPr>
-        <w:t>”.</w:t>
-      </w:r>
-      <w:bookmarkEnd w:id="21"/>
-      <w:bookmarkEnd w:id="22"/>
+        <w:spacing w:line="240" w:lineRule="auto"/>
+        <w:ind w:left="360"/>
+        <w:rPr>
+          <w:rFonts w:eastAsia="Times New Roman"/>
+          <w:bCs/>
+          <w:iCs/>
+          <w:sz w:val="20"/>
+        </w:rPr>
+      </w:pPr>
     </w:p>
     <w:p>
       <w:pPr>
-        <w:spacing w:line="240" w:lineRule="auto"/>
-        <w:rPr>
-          <w:rFonts w:eastAsia="Times New Roman"/>
-          <w:bCs/>
-          <w:iCs/>
-          <w:sz w:val="20"/>
-        </w:rPr>
-      </w:pPr>
+        <w:pStyle w:val="Ttulo1"/>
+      </w:pPr>
+      <w:bookmarkStart w:id="25" w:name="_Toc337573391"/>
+      <w:bookmarkStart w:id="26" w:name="_Toc337916696"/>
+      <w:proofErr w:type="spellStart"/>
+      <w:r>
+        <w:t>Glosario</w:t>
+      </w:r>
+      <w:bookmarkEnd w:id="25"/>
+      <w:bookmarkEnd w:id="26"/>
+      <w:proofErr w:type="spellEnd"/>
     </w:p>
     <w:p>
       <w:pPr>
-        <w:pStyle w:val="Prrafodelista"/>
-        <w:numPr>
-          <w:ilvl w:val="0"/>
-          <w:numId w:val="48"/>
-        </w:numPr>
-        <w:spacing w:line="240" w:lineRule="auto"/>
-        <w:outlineLvl w:val="2"/>
-        <w:rPr>
-          <w:rFonts w:eastAsia="Times New Roman"/>
-          <w:bCs/>
-          <w:iCs/>
-          <w:color w:val="676A55" w:themeColor="text2"/>
-          <w:sz w:val="20"/>
-        </w:rPr>
-      </w:pPr>
-      <w:bookmarkStart w:id="23" w:name="_Toc337574183"/>
-      <w:r>
-        <w:rPr>
-          <w:rFonts w:eastAsia="Times New Roman"/>
-          <w:bCs/>
-          <w:iCs/>
-          <w:color w:val="676A55" w:themeColor="text2"/>
-          <w:sz w:val="20"/>
-        </w:rPr>
-        <w:t>Objetivo:</w:t>
-      </w:r>
-      <w:bookmarkEnd w:id="23"/>
-    </w:p>
-    <w:p>
-      <w:pPr>
-        <w:pStyle w:val="Prrafodelista"/>
-        <w:spacing w:line="240" w:lineRule="auto"/>
-        <w:ind w:left="1440"/>
-        <w:rPr>
-          <w:rFonts w:eastAsia="Times New Roman"/>
-          <w:bCs/>
-          <w:iCs/>
-          <w:color w:val="72A376" w:themeColor="accent1"/>
-          <w:sz w:val="20"/>
-        </w:rPr>
-      </w:pPr>
-    </w:p>
-    <w:p>
-      <w:pPr>
-        <w:pStyle w:val="Prrafodelista"/>
-        <w:spacing w:line="240" w:lineRule="auto"/>
-        <w:ind w:left="1440"/>
-        <w:rPr>
-          <w:rFonts w:eastAsia="Times New Roman"/>
-          <w:bCs/>
-          <w:iCs/>
-          <w:color w:val="72A376" w:themeColor="accent1"/>
-          <w:sz w:val="20"/>
-        </w:rPr>
-      </w:pPr>
-      <w:r>
-        <w:rPr>
-          <w:rFonts w:eastAsia="Times New Roman"/>
-          <w:bCs/>
-          <w:iCs/>
-          <w:color w:val="72A376" w:themeColor="accent1"/>
-          <w:sz w:val="20"/>
-        </w:rPr>
-        <w:t xml:space="preserve">El objetivo principal de este proceso </w:t>
-      </w:r>
-      <w:r>
-        <w:rPr>
-          <w:rFonts w:eastAsia="Times New Roman"/>
-          <w:bCs/>
-          <w:iCs/>
-          <w:color w:val="72A376" w:themeColor="accent1"/>
-          <w:sz w:val="20"/>
-        </w:rPr>
-        <w:t xml:space="preserve"> es</w:t>
-      </w:r>
-    </w:p>
-    <w:p>
-      <w:pPr>
-        <w:pStyle w:val="Prrafodelista"/>
-        <w:spacing w:line="240" w:lineRule="auto"/>
-        <w:ind w:left="1440"/>
-        <w:rPr>
-          <w:rFonts w:eastAsia="Times New Roman"/>
-          <w:bCs/>
-          <w:iCs/>
-          <w:color w:val="72A376" w:themeColor="accent1"/>
-          <w:sz w:val="20"/>
-        </w:rPr>
-      </w:pPr>
-    </w:p>
-    <w:p>
-      <w:pPr>
-        <w:pStyle w:val="Prrafodelista"/>
-        <w:numPr>
-          <w:ilvl w:val="0"/>
-          <w:numId w:val="48"/>
-        </w:numPr>
-        <w:spacing w:line="240" w:lineRule="auto"/>
-        <w:outlineLvl w:val="2"/>
-        <w:rPr>
-          <w:rFonts w:eastAsia="Times New Roman"/>
-          <w:bCs/>
-          <w:iCs/>
-          <w:color w:val="676A55" w:themeColor="text2"/>
-          <w:sz w:val="20"/>
-        </w:rPr>
-      </w:pPr>
-      <w:bookmarkStart w:id="24" w:name="_Toc337574184"/>
-      <w:r>
-        <w:rPr>
-          <w:rFonts w:eastAsia="Times New Roman"/>
-          <w:bCs/>
-          <w:iCs/>
-          <w:color w:val="676A55" w:themeColor="text2"/>
-          <w:sz w:val="20"/>
-        </w:rPr>
-        <w:t>Limites:</w:t>
-      </w:r>
-      <w:bookmarkEnd w:id="24"/>
-    </w:p>
-    <w:p>
-      <w:pPr>
-        <w:pStyle w:val="Prrafodelista"/>
-        <w:spacing w:line="240" w:lineRule="auto"/>
-        <w:ind w:left="1440"/>
-        <w:rPr>
-          <w:rFonts w:eastAsia="Times New Roman"/>
-          <w:bCs/>
-          <w:iCs/>
-          <w:color w:val="676A55" w:themeColor="text2"/>
-          <w:sz w:val="20"/>
-        </w:rPr>
-      </w:pPr>
-    </w:p>
-    <w:p>
-      <w:pPr>
-        <w:pStyle w:val="Prrafodelista"/>
-        <w:spacing w:line="240" w:lineRule="auto"/>
-        <w:ind w:left="1440"/>
-        <w:rPr>
-          <w:rFonts w:eastAsia="Times New Roman"/>
-          <w:bCs/>
-          <w:iCs/>
-          <w:color w:val="676A55" w:themeColor="text2"/>
-          <w:sz w:val="20"/>
-        </w:rPr>
-      </w:pPr>
-      <w:r>
-        <w:rPr>
-          <w:rFonts w:eastAsia="Times New Roman"/>
-          <w:bCs/>
-          <w:iCs/>
-          <w:color w:val="676A55" w:themeColor="text2"/>
-          <w:sz w:val="20"/>
-        </w:rPr>
-        <w:t xml:space="preserve">Desde que se </w:t>
-      </w:r>
-    </w:p>
-    <w:p>
-      <w:pPr>
-        <w:pStyle w:val="Prrafodelista"/>
-        <w:spacing w:line="240" w:lineRule="auto"/>
-        <w:ind w:left="1440"/>
-        <w:rPr>
-          <w:rFonts w:eastAsia="Times New Roman"/>
-          <w:bCs/>
-          <w:iCs/>
-          <w:color w:val="676A55" w:themeColor="text2"/>
-          <w:sz w:val="20"/>
-        </w:rPr>
-      </w:pPr>
-    </w:p>
-    <w:p>
-      <w:pPr>
-        <w:pStyle w:val="Prrafodelista"/>
-        <w:numPr>
-          <w:ilvl w:val="0"/>
-          <w:numId w:val="48"/>
-        </w:numPr>
-        <w:spacing w:line="240" w:lineRule="auto"/>
-        <w:outlineLvl w:val="2"/>
-        <w:rPr>
-          <w:rFonts w:eastAsia="Times New Roman"/>
-          <w:bCs/>
-          <w:iCs/>
-          <w:color w:val="676A55" w:themeColor="text2"/>
-          <w:sz w:val="20"/>
-        </w:rPr>
-      </w:pPr>
-      <w:bookmarkStart w:id="25" w:name="_Toc337574185"/>
-      <w:r>
-        <w:rPr>
-          <w:rFonts w:eastAsia="Times New Roman"/>
-          <w:bCs/>
-          <w:iCs/>
-          <w:color w:val="676A55" w:themeColor="text2"/>
-          <w:sz w:val="20"/>
-        </w:rPr>
-        <w:t>Reglas de negocio:</w:t>
-      </w:r>
-      <w:bookmarkEnd w:id="25"/>
-    </w:p>
-    <w:p>
-      <w:pPr>
-        <w:pStyle w:val="Prrafodelista"/>
-        <w:rPr>
-          <w:rFonts w:eastAsia="Times New Roman"/>
-          <w:bCs/>
-          <w:iCs/>
-          <w:color w:val="676A55" w:themeColor="text2"/>
-          <w:sz w:val="20"/>
-        </w:rPr>
-      </w:pPr>
-    </w:p>
-    <w:p>
-      <w:pPr>
-        <w:pStyle w:val="Prrafodelista"/>
-        <w:spacing w:line="240" w:lineRule="auto"/>
-        <w:ind w:left="1440"/>
-        <w:rPr>
-          <w:rFonts w:eastAsia="Times New Roman"/>
-          <w:bCs/>
-          <w:iCs/>
-          <w:color w:val="676A55" w:themeColor="text2"/>
-          <w:sz w:val="20"/>
-        </w:rPr>
-      </w:pPr>
-      <w:r>
-        <w:rPr>
-          <w:rFonts w:eastAsia="Times New Roman"/>
-          <w:bCs/>
-          <w:iCs/>
-          <w:color w:val="676A55" w:themeColor="text2"/>
-          <w:sz w:val="20"/>
-        </w:rPr>
-        <w:t>No aplica.</w:t>
-      </w:r>
-    </w:p>
-    <w:p>
-      <w:pPr>
-        <w:pStyle w:val="Prrafodelista"/>
-        <w:spacing w:line="240" w:lineRule="auto"/>
-        <w:ind w:left="1440"/>
-        <w:rPr>
-          <w:rFonts w:eastAsia="Times New Roman"/>
-          <w:bCs/>
-          <w:iCs/>
-          <w:color w:val="676A55" w:themeColor="text2"/>
-          <w:sz w:val="20"/>
-        </w:rPr>
-      </w:pPr>
-    </w:p>
-    <w:p>
-      <w:pPr>
-        <w:pStyle w:val="Prrafodelista"/>
-        <w:numPr>
-          <w:ilvl w:val="0"/>
-          <w:numId w:val="48"/>
-        </w:numPr>
-        <w:spacing w:line="240" w:lineRule="auto"/>
-        <w:outlineLvl w:val="2"/>
-        <w:rPr>
-          <w:rFonts w:eastAsia="Times New Roman"/>
-          <w:bCs/>
-          <w:iCs/>
-          <w:color w:val="676A55" w:themeColor="text2"/>
-          <w:sz w:val="20"/>
-        </w:rPr>
-      </w:pPr>
-      <w:bookmarkStart w:id="26" w:name="_Toc337574186"/>
-      <w:r>
-        <w:rPr>
-          <w:rFonts w:eastAsia="Times New Roman"/>
-          <w:bCs/>
-          <w:iCs/>
-          <w:color w:val="676A55" w:themeColor="text2"/>
-          <w:sz w:val="20"/>
-        </w:rPr>
-        <w:t>Participantes del proceso de negocio:</w:t>
-      </w:r>
-      <w:bookmarkEnd w:id="26"/>
-    </w:p>
-    <w:p>
-      <w:pPr>
-        <w:pStyle w:val="Prrafodelista"/>
-        <w:spacing w:line="240" w:lineRule="auto"/>
-        <w:ind w:left="2160"/>
-        <w:rPr>
-          <w:rFonts w:eastAsia="Times New Roman"/>
-          <w:bCs/>
-          <w:iCs/>
-          <w:color w:val="676A55" w:themeColor="text2"/>
-          <w:sz w:val="20"/>
-        </w:rPr>
-      </w:pPr>
-    </w:p>
-    <w:p>
-      <w:pPr>
-        <w:pStyle w:val="Prrafodelista"/>
-        <w:numPr>
-          <w:ilvl w:val="0"/>
-          <w:numId w:val="46"/>
-        </w:numPr>
-        <w:spacing w:line="240" w:lineRule="auto"/>
-        <w:rPr>
-          <w:rFonts w:eastAsia="Times New Roman"/>
-          <w:bCs/>
-          <w:iCs/>
-          <w:color w:val="676A55" w:themeColor="text2"/>
-          <w:sz w:val="20"/>
-        </w:rPr>
-      </w:pPr>
-    </w:p>
-    <w:p>
-      <w:pPr>
-        <w:pStyle w:val="Prrafodelista"/>
-        <w:numPr>
-          <w:ilvl w:val="0"/>
-          <w:numId w:val="46"/>
-        </w:numPr>
-        <w:spacing w:line="240" w:lineRule="auto"/>
-        <w:rPr>
-          <w:rFonts w:eastAsia="Times New Roman"/>
-          <w:bCs/>
-          <w:iCs/>
-          <w:color w:val="676A55" w:themeColor="text2"/>
-          <w:sz w:val="20"/>
-        </w:rPr>
-      </w:pPr>
-    </w:p>
-    <w:p>
-      <w:pPr>
-        <w:pStyle w:val="Prrafodelista"/>
-        <w:spacing w:line="240" w:lineRule="auto"/>
-        <w:ind w:left="2160"/>
-        <w:rPr>
-          <w:rFonts w:eastAsia="Times New Roman"/>
-          <w:bCs/>
-          <w:iCs/>
-          <w:color w:val="676A55" w:themeColor="text2"/>
-          <w:sz w:val="20"/>
-        </w:rPr>
-      </w:pPr>
-    </w:p>
-    <w:p>
-      <w:pPr>
-        <w:pStyle w:val="Prrafodelista"/>
-        <w:spacing w:line="240" w:lineRule="auto"/>
-        <w:ind w:left="2160"/>
-        <w:rPr>
-          <w:rFonts w:eastAsia="Times New Roman"/>
-          <w:bCs/>
-          <w:iCs/>
-          <w:color w:val="676A55" w:themeColor="text2"/>
-          <w:sz w:val="20"/>
-        </w:rPr>
-      </w:pPr>
-    </w:p>
-    <w:p>
-      <w:pPr>
-        <w:pStyle w:val="Prrafodelista"/>
-        <w:spacing w:line="240" w:lineRule="auto"/>
-        <w:ind w:left="2160"/>
-        <w:rPr>
-          <w:rFonts w:eastAsia="Times New Roman"/>
-          <w:bCs/>
-          <w:iCs/>
-          <w:color w:val="676A55" w:themeColor="text2"/>
-          <w:sz w:val="20"/>
-        </w:rPr>
-      </w:pPr>
-    </w:p>
-    <w:p>
-      <w:pPr>
-        <w:pStyle w:val="Prrafodelista"/>
-        <w:numPr>
-          <w:ilvl w:val="0"/>
-          <w:numId w:val="48"/>
-        </w:numPr>
-        <w:spacing w:line="240" w:lineRule="auto"/>
-        <w:outlineLvl w:val="2"/>
-        <w:rPr>
-          <w:rFonts w:eastAsia="Times New Roman"/>
-          <w:bCs/>
-          <w:iCs/>
-          <w:color w:val="676A55" w:themeColor="text2"/>
-          <w:sz w:val="20"/>
-        </w:rPr>
-      </w:pPr>
-      <w:bookmarkStart w:id="27" w:name="_Toc337574187"/>
-      <w:r>
-        <w:rPr>
-          <w:rFonts w:eastAsia="Times New Roman"/>
-          <w:bCs/>
-          <w:iCs/>
-          <w:color w:val="676A55" w:themeColor="text2"/>
-          <w:sz w:val="20"/>
-        </w:rPr>
-        <w:t>Descripción del proceso:</w:t>
+        <w:pStyle w:val="Ttulo1"/>
+      </w:pPr>
+      <w:bookmarkStart w:id="27" w:name="_Toc337573392"/>
+      <w:bookmarkStart w:id="28" w:name="_Toc337916697"/>
+      <w:r>
+        <w:rPr>
+          <w:lang w:val="es-AR"/>
+        </w:rPr>
+        <w:t>Bibliografía</w:t>
       </w:r>
       <w:bookmarkEnd w:id="27"/>
-    </w:p>
-    <w:p>
-      <w:pPr>
-        <w:pStyle w:val="Prrafodelista"/>
-        <w:spacing w:line="240" w:lineRule="auto"/>
-        <w:ind w:left="1440"/>
-        <w:rPr>
-          <w:rFonts w:eastAsia="Times New Roman"/>
-          <w:bCs/>
-          <w:iCs/>
-          <w:color w:val="676A55" w:themeColor="text2"/>
-          <w:sz w:val="20"/>
-        </w:rPr>
-      </w:pPr>
-    </w:p>
-    <w:p>
-      <w:pPr>
-        <w:pStyle w:val="Prrafodelista"/>
-        <w:spacing w:line="240" w:lineRule="auto"/>
-        <w:ind w:left="1440"/>
-        <w:rPr>
-          <w:rFonts w:eastAsia="Times New Roman"/>
-          <w:bCs/>
-          <w:iCs/>
-          <w:color w:val="72A376" w:themeColor="accent1"/>
-          <w:sz w:val="20"/>
-        </w:rPr>
-      </w:pPr>
-    </w:p>
-    <w:p>
-      <w:pPr>
-        <w:pStyle w:val="Prrafodelista"/>
-        <w:spacing w:line="240" w:lineRule="auto"/>
-        <w:ind w:left="1440"/>
-        <w:rPr>
-          <w:rFonts w:eastAsia="Times New Roman"/>
-          <w:bCs/>
-          <w:iCs/>
-          <w:color w:val="676A55" w:themeColor="text2"/>
-          <w:sz w:val="20"/>
-        </w:rPr>
-      </w:pPr>
-    </w:p>
-    <w:p>
-      <w:pPr>
-        <w:pStyle w:val="Prrafodelista"/>
-        <w:numPr>
-          <w:ilvl w:val="0"/>
-          <w:numId w:val="48"/>
-        </w:numPr>
-        <w:spacing w:line="240" w:lineRule="auto"/>
-        <w:outlineLvl w:val="2"/>
-        <w:rPr>
-          <w:rFonts w:eastAsia="Times New Roman"/>
-          <w:bCs/>
-          <w:iCs/>
-          <w:color w:val="676A55" w:themeColor="text2"/>
-          <w:sz w:val="20"/>
-        </w:rPr>
-      </w:pPr>
-      <w:bookmarkStart w:id="28" w:name="_Toc337574188"/>
-      <w:r>
-        <w:rPr>
-          <w:rFonts w:eastAsia="Times New Roman"/>
-          <w:bCs/>
-          <w:iCs/>
-          <w:color w:val="676A55" w:themeColor="text2"/>
-          <w:sz w:val="20"/>
-        </w:rPr>
-        <w:lastRenderedPageBreak/>
-        <w:t>Flujo grama:</w:t>
-      </w:r>
       <w:bookmarkEnd w:id="28"/>
-    </w:p>
-    <w:p>
-      <w:pPr>
-        <w:spacing w:line="240" w:lineRule="auto"/>
-        <w:ind w:left="360"/>
-        <w:rPr>
-          <w:rFonts w:eastAsia="Times New Roman"/>
-          <w:bCs/>
-          <w:iCs/>
-          <w:sz w:val="20"/>
-        </w:rPr>
-      </w:pPr>
-    </w:p>
-    <w:p>
-      <w:pPr>
-        <w:pStyle w:val="Ttulo1"/>
-      </w:pPr>
-      <w:bookmarkStart w:id="29" w:name="_Toc337573391"/>
-      <w:bookmarkStart w:id="30" w:name="_Toc337574189"/>
-      <w:r>
-        <w:t>Glosario</w:t>
-      </w:r>
-      <w:bookmarkEnd w:id="29"/>
-      <w:bookmarkEnd w:id="30"/>
-    </w:p>
-    <w:p>
-      <w:pPr>
-        <w:pStyle w:val="Ttulo1"/>
-      </w:pPr>
-      <w:bookmarkStart w:id="31" w:name="_Toc337573392"/>
-      <w:bookmarkStart w:id="32" w:name="_Toc337574190"/>
-      <w:r>
-        <w:rPr>
-          <w:lang w:val="es-AR"/>
-        </w:rPr>
-        <w:t>Bibliografía</w:t>
-      </w:r>
-      <w:bookmarkEnd w:id="31"/>
-      <w:bookmarkEnd w:id="32"/>
     </w:p>
     <w:p>
       <w:pPr>
@@ -6144,7 +5611,7 @@
           <w:insideH w:val="single" w:sz="4" w:space="0" w:color="auto"/>
           <w:insideV w:val="single" w:sz="4" w:space="0" w:color="auto"/>
         </w:tblBorders>
-        <w:tblLook w:val="04A0"/>
+        <w:tblLook w:val="04A0" w:firstRow="1" w:lastRow="0" w:firstColumn="1" w:lastColumn="0" w:noHBand="0" w:noVBand="1"/>
       </w:tblPr>
       <w:tblGrid>
         <w:gridCol w:w="1865"/>
@@ -6222,7 +5689,7 @@
             <w:pPr>
               <w:spacing w:line="240" w:lineRule="auto"/>
             </w:pPr>
-            <w:hyperlink r:id="rId13" w:history="1">
+            <w:hyperlink r:id="rId14" w:history="1">
               <w:r>
                 <w:rPr>
                   <w:rStyle w:val="Hipervnculo"/>
@@ -6247,6 +5714,7 @@
                 <w:iCs/>
               </w:rPr>
             </w:pPr>
+            <w:proofErr w:type="spellStart"/>
             <w:r>
               <w:rPr>
                 <w:rFonts w:eastAsia="Times New Roman"/>
@@ -6255,6 +5723,7 @@
               </w:rPr>
               <w:t>SiteGrails</w:t>
             </w:r>
+            <w:proofErr w:type="spellEnd"/>
           </w:p>
         </w:tc>
         <w:tc>
@@ -6265,7 +5734,7 @@
             <w:pPr>
               <w:spacing w:line="240" w:lineRule="auto"/>
             </w:pPr>
-            <w:hyperlink r:id="rId14" w:history="1">
+            <w:hyperlink r:id="rId15" w:history="1">
               <w:r>
                 <w:rPr>
                   <w:rStyle w:val="Hipervnculo"/>
@@ -6290,13 +5759,23 @@
                 <w:iCs/>
               </w:rPr>
             </w:pPr>
+            <w:proofErr w:type="spellStart"/>
             <w:r>
               <w:rPr>
                 <w:rFonts w:eastAsia="Times New Roman"/>
                 <w:bCs/>
                 <w:iCs/>
               </w:rPr>
-              <w:t>Groovy&amp;Grails Training in 2012</w:t>
+              <w:t>Groovy&amp;Grails</w:t>
+            </w:r>
+            <w:proofErr w:type="spellEnd"/>
+            <w:r>
+              <w:rPr>
+                <w:rFonts w:eastAsia="Times New Roman"/>
+                <w:bCs/>
+                <w:iCs/>
+              </w:rPr>
+              <w:t xml:space="preserve"> Training in 2012</w:t>
             </w:r>
           </w:p>
         </w:tc>
@@ -6308,7 +5787,7 @@
             <w:pPr>
               <w:spacing w:line="240" w:lineRule="auto"/>
             </w:pPr>
-            <w:hyperlink r:id="rId15" w:history="1">
+            <w:hyperlink r:id="rId16" w:history="1">
               <w:r>
                 <w:rPr>
                   <w:rStyle w:val="Hipervnculo"/>
@@ -6324,17 +5803,24 @@
       <w:pPr>
         <w:pStyle w:val="Ttulo1"/>
       </w:pPr>
-      <w:bookmarkStart w:id="33" w:name="_Toc337574191"/>
+      <w:bookmarkStart w:id="29" w:name="_Toc337916698"/>
+      <w:proofErr w:type="spellStart"/>
       <w:r>
         <w:t>Historia</w:t>
       </w:r>
       <w:r>
         <w:t>l</w:t>
       </w:r>
-      <w:r>
-        <w:t xml:space="preserve"> de Cambios</w:t>
-      </w:r>
-      <w:bookmarkEnd w:id="33"/>
+      <w:proofErr w:type="spellEnd"/>
+      <w:r>
+        <w:t xml:space="preserve"> de </w:t>
+      </w:r>
+      <w:proofErr w:type="spellStart"/>
+      <w:r>
+        <w:t>Cambios</w:t>
+      </w:r>
+      <w:bookmarkEnd w:id="29"/>
+      <w:proofErr w:type="spellEnd"/>
     </w:p>
     <w:tbl>
       <w:tblPr>
@@ -6349,7 +5835,7 @@
           <w:insideV w:val="single" w:sz="6" w:space="0" w:color="auto"/>
         </w:tblBorders>
         <w:tblLayout w:type="fixed"/>
-        <w:tblLook w:val="04A0"/>
+        <w:tblLook w:val="04A0" w:firstRow="1" w:lastRow="0" w:firstColumn="1" w:lastColumn="0" w:noHBand="0" w:noVBand="1"/>
       </w:tblPr>
       <w:tblGrid>
         <w:gridCol w:w="1421"/>
@@ -6499,6 +5985,7 @@
               <w:rPr>
                 <w:iCs/>
               </w:rPr>
+              <w:lastRenderedPageBreak/>
               <w:t>30/09/2012</w:t>
             </w:r>
           </w:p>
@@ -6576,8 +6063,16 @@
               <w:rPr>
                 <w:iCs/>
               </w:rPr>
-              <w:t>Carlos Trepat</w:t>
-            </w:r>
+              <w:t xml:space="preserve">Carlos </w:t>
+            </w:r>
+            <w:proofErr w:type="spellStart"/>
+            <w:r>
+              <w:rPr>
+                <w:iCs/>
+              </w:rPr>
+              <w:t>Trepat</w:t>
+            </w:r>
+            <w:proofErr w:type="spellEnd"/>
           </w:p>
           <w:p>
             <w:pPr>
@@ -6784,8 +6279,16 @@
                 <w:iCs/>
               </w:rPr>
               <w:br/>
-              <w:t>Carlos Trepat</w:t>
-            </w:r>
+              <w:t xml:space="preserve">Carlos </w:t>
+            </w:r>
+            <w:proofErr w:type="spellStart"/>
+            <w:r>
+              <w:rPr>
+                <w:iCs/>
+              </w:rPr>
+              <w:t>Trepat</w:t>
+            </w:r>
+            <w:proofErr w:type="spellEnd"/>
             <w:r>
               <w:rPr>
                 <w:iCs/>
@@ -6890,8 +6393,8 @@
       </w:pPr>
     </w:p>
     <w:sectPr>
-      <w:headerReference w:type="default" r:id="rId16"/>
-      <w:footerReference w:type="default" r:id="rId17"/>
+      <w:headerReference w:type="default" r:id="rId17"/>
+      <w:footerReference w:type="default" r:id="rId18"/>
       <w:pgSz w:w="11907" w:h="16839" w:code="9"/>
       <w:pgMar w:top="1440" w:right="850" w:bottom="1440" w:left="993" w:header="708" w:footer="708" w:gutter="0"/>
       <w:pgNumType w:start="1"/>
@@ -6903,8 +6406,8 @@
 </file>
 
 <file path=word/endnotes.xml><?xml version="1.0" encoding="utf-8"?>
-<w:endnotes xmlns:ve="http://schemas.openxmlformats.org/markup-compatibility/2006" xmlns:o="urn:schemas-microsoft-com:office:office" xmlns:r="http://schemas.openxmlformats.org/officeDocument/2006/relationships" xmlns:m="http://schemas.openxmlformats.org/officeDocument/2006/math" xmlns:v="urn:schemas-microsoft-com:vml" xmlns:wp="http://schemas.openxmlformats.org/drawingml/2006/wordprocessingDrawing" xmlns:w10="urn:schemas-microsoft-com:office:word" xmlns:w="http://schemas.openxmlformats.org/wordprocessingml/2006/main" xmlns:wne="http://schemas.microsoft.com/office/word/2006/wordml">
-  <w:endnote w:type="separator" w:id="0">
+<w:endnotes xmlns:wpc="http://schemas.microsoft.com/office/word/2010/wordprocessingCanvas" xmlns:mc="http://schemas.openxmlformats.org/markup-compatibility/2006" xmlns:o="urn:schemas-microsoft-com:office:office" xmlns:r="http://schemas.openxmlformats.org/officeDocument/2006/relationships" xmlns:m="http://schemas.openxmlformats.org/officeDocument/2006/math" xmlns:v="urn:schemas-microsoft-com:vml" xmlns:wp14="http://schemas.microsoft.com/office/word/2010/wordprocessingDrawing" xmlns:wp="http://schemas.openxmlformats.org/drawingml/2006/wordprocessingDrawing" xmlns:w10="urn:schemas-microsoft-com:office:word" xmlns:w="http://schemas.openxmlformats.org/wordprocessingml/2006/main" xmlns:w14="http://schemas.microsoft.com/office/word/2010/wordml" xmlns:wpg="http://schemas.microsoft.com/office/word/2010/wordprocessingGroup" xmlns:wpi="http://schemas.microsoft.com/office/word/2010/wordprocessingInk" xmlns:wne="http://schemas.microsoft.com/office/word/2006/wordml" xmlns:wps="http://schemas.microsoft.com/office/word/2010/wordprocessingShape" mc:Ignorable="w14 wp14">
+  <w:endnote w:type="separator" w:id="-1">
     <w:p>
       <w:pPr>
         <w:spacing w:after="0" w:line="240" w:lineRule="auto"/>
@@ -6914,7 +6417,7 @@
       </w:r>
     </w:p>
   </w:endnote>
-  <w:endnote w:type="continuationSeparator" w:id="1">
+  <w:endnote w:type="continuationSeparator" w:id="0">
     <w:p>
       <w:pPr>
         <w:spacing w:after="0" w:line="240" w:lineRule="auto"/>
@@ -6928,7 +6431,7 @@
 </file>
 
 <file path=word/footer1.xml><?xml version="1.0" encoding="utf-8"?>
-<w:ftr xmlns:ve="http://schemas.openxmlformats.org/markup-compatibility/2006" xmlns:o="urn:schemas-microsoft-com:office:office" xmlns:r="http://schemas.openxmlformats.org/officeDocument/2006/relationships" xmlns:m="http://schemas.openxmlformats.org/officeDocument/2006/math" xmlns:v="urn:schemas-microsoft-com:vml" xmlns:wp="http://schemas.openxmlformats.org/drawingml/2006/wordprocessingDrawing" xmlns:w10="urn:schemas-microsoft-com:office:word" xmlns:w="http://schemas.openxmlformats.org/wordprocessingml/2006/main" xmlns:wne="http://schemas.microsoft.com/office/word/2006/wordml">
+<w:ftr xmlns:wpc="http://schemas.microsoft.com/office/word/2010/wordprocessingCanvas" xmlns:mc="http://schemas.openxmlformats.org/markup-compatibility/2006" xmlns:o="urn:schemas-microsoft-com:office:office" xmlns:r="http://schemas.openxmlformats.org/officeDocument/2006/relationships" xmlns:m="http://schemas.openxmlformats.org/officeDocument/2006/math" xmlns:v="urn:schemas-microsoft-com:vml" xmlns:wp14="http://schemas.microsoft.com/office/word/2010/wordprocessingDrawing" xmlns:wp="http://schemas.openxmlformats.org/drawingml/2006/wordprocessingDrawing" xmlns:w10="urn:schemas-microsoft-com:office:word" xmlns:w="http://schemas.openxmlformats.org/wordprocessingml/2006/main" xmlns:w14="http://schemas.microsoft.com/office/word/2010/wordml" xmlns:wpg="http://schemas.microsoft.com/office/word/2010/wordprocessingGroup" xmlns:wpi="http://schemas.microsoft.com/office/word/2010/wordprocessingInk" xmlns:wne="http://schemas.microsoft.com/office/word/2006/wordml" xmlns:wps="http://schemas.microsoft.com/office/word/2010/wordprocessingShape" mc:Ignorable="w14 wp14">
   <w:sdt>
     <w:sdtPr>
       <w:id w:val="6848076"/>
@@ -6937,6 +6440,7 @@
         <w:docPartUnique/>
       </w:docPartObj>
     </w:sdtPr>
+    <w:sdtEndPr/>
     <w:sdtContent>
       <w:p>
         <w:pPr>
@@ -6949,7 +6453,7 @@
               <v:stroke joinstyle="miter"/>
               <v:path gradientshapeok="t" o:connecttype="rect" textboxrect="5400,5400,16200,16200"/>
             </v:shapetype>
-            <v:shape id="_x0000_s4097" type="#_x0000_t110" style="width:467.2pt;height:4.3pt;mso-width-percent:1000;mso-position-horizontal-relative:char;mso-position-vertical-relative:line;mso-width-percent:1000;mso-width-relative:margin" fillcolor="black [3213]" strokecolor="black [3213]">
+            <v:shape id="_x0000_s2049" type="#_x0000_t110" style="width:467.2pt;height:4.3pt;mso-width-percent:1000;mso-left-percent:-10001;mso-top-percent:-10001;mso-position-horizontal:absolute;mso-position-horizontal-relative:char;mso-position-vertical:absolute;mso-position-vertical-relative:line;mso-width-percent:1000;mso-left-percent:-10001;mso-top-percent:-10001;mso-width-relative:margin" fillcolor="black [3213]" strokecolor="black [3213]">
               <w10:wrap type="none" anchorx="margin" anchory="page"/>
               <w10:anchorlock/>
             </v:shape>
@@ -6961,14 +6465,27 @@
           <w:pStyle w:val="Piedepgina"/>
           <w:jc w:val="center"/>
         </w:pPr>
-        <w:fldSimple w:instr=" PAGE    \* MERGEFORMAT ">
-          <w:r>
-            <w:rPr>
-              <w:noProof/>
-            </w:rPr>
-            <w:t>8</w:t>
-          </w:r>
-        </w:fldSimple>
+        <w:r>
+          <w:fldChar w:fldCharType="begin"/>
+        </w:r>
+        <w:r>
+          <w:instrText xml:space="preserve"> PAGE    \* MERGEFORMAT </w:instrText>
+        </w:r>
+        <w:r>
+          <w:fldChar w:fldCharType="separate"/>
+        </w:r>
+        <w:r>
+          <w:rPr>
+            <w:noProof/>
+          </w:rPr>
+          <w:t>4</w:t>
+        </w:r>
+        <w:r>
+          <w:rPr>
+            <w:noProof/>
+          </w:rPr>
+          <w:fldChar w:fldCharType="end"/>
+        </w:r>
       </w:p>
     </w:sdtContent>
   </w:sdt>
@@ -6981,8 +6498,8 @@
 </file>
 
 <file path=word/footnotes.xml><?xml version="1.0" encoding="utf-8"?>
-<w:footnotes xmlns:ve="http://schemas.openxmlformats.org/markup-compatibility/2006" xmlns:o="urn:schemas-microsoft-com:office:office" xmlns:r="http://schemas.openxmlformats.org/officeDocument/2006/relationships" xmlns:m="http://schemas.openxmlformats.org/officeDocument/2006/math" xmlns:v="urn:schemas-microsoft-com:vml" xmlns:wp="http://schemas.openxmlformats.org/drawingml/2006/wordprocessingDrawing" xmlns:w10="urn:schemas-microsoft-com:office:word" xmlns:w="http://schemas.openxmlformats.org/wordprocessingml/2006/main" xmlns:wne="http://schemas.microsoft.com/office/word/2006/wordml">
-  <w:footnote w:type="separator" w:id="0">
+<w:footnotes xmlns:wpc="http://schemas.microsoft.com/office/word/2010/wordprocessingCanvas" xmlns:mc="http://schemas.openxmlformats.org/markup-compatibility/2006" xmlns:o="urn:schemas-microsoft-com:office:office" xmlns:r="http://schemas.openxmlformats.org/officeDocument/2006/relationships" xmlns:m="http://schemas.openxmlformats.org/officeDocument/2006/math" xmlns:v="urn:schemas-microsoft-com:vml" xmlns:wp14="http://schemas.microsoft.com/office/word/2010/wordprocessingDrawing" xmlns:wp="http://schemas.openxmlformats.org/drawingml/2006/wordprocessingDrawing" xmlns:w10="urn:schemas-microsoft-com:office:word" xmlns:w="http://schemas.openxmlformats.org/wordprocessingml/2006/main" xmlns:w14="http://schemas.microsoft.com/office/word/2010/wordml" xmlns:wpg="http://schemas.microsoft.com/office/word/2010/wordprocessingGroup" xmlns:wpi="http://schemas.microsoft.com/office/word/2010/wordprocessingInk" xmlns:wne="http://schemas.microsoft.com/office/word/2006/wordml" xmlns:wps="http://schemas.microsoft.com/office/word/2010/wordprocessingShape" mc:Ignorable="w14 wp14">
+  <w:footnote w:type="separator" w:id="-1">
     <w:p>
       <w:pPr>
         <w:spacing w:after="0" w:line="240" w:lineRule="auto"/>
@@ -6992,7 +6509,7 @@
       </w:r>
     </w:p>
   </w:footnote>
-  <w:footnote w:type="continuationSeparator" w:id="1">
+  <w:footnote w:type="continuationSeparator" w:id="0">
     <w:p>
       <w:pPr>
         <w:spacing w:after="0" w:line="240" w:lineRule="auto"/>
@@ -7006,7 +6523,7 @@
 </file>
 
 <file path=word/header1.xml><?xml version="1.0" encoding="utf-8"?>
-<w:hdr xmlns:ve="http://schemas.openxmlformats.org/markup-compatibility/2006" xmlns:o="urn:schemas-microsoft-com:office:office" xmlns:r="http://schemas.openxmlformats.org/officeDocument/2006/relationships" xmlns:m="http://schemas.openxmlformats.org/officeDocument/2006/math" xmlns:v="urn:schemas-microsoft-com:vml" xmlns:wp="http://schemas.openxmlformats.org/drawingml/2006/wordprocessingDrawing" xmlns:w10="urn:schemas-microsoft-com:office:word" xmlns:w="http://schemas.openxmlformats.org/wordprocessingml/2006/main" xmlns:wne="http://schemas.microsoft.com/office/word/2006/wordml">
+<w:hdr xmlns:wpc="http://schemas.microsoft.com/office/word/2010/wordprocessingCanvas" xmlns:mc="http://schemas.openxmlformats.org/markup-compatibility/2006" xmlns:o="urn:schemas-microsoft-com:office:office" xmlns:r="http://schemas.openxmlformats.org/officeDocument/2006/relationships" xmlns:m="http://schemas.openxmlformats.org/officeDocument/2006/math" xmlns:v="urn:schemas-microsoft-com:vml" xmlns:wp14="http://schemas.microsoft.com/office/word/2010/wordprocessingDrawing" xmlns:wp="http://schemas.openxmlformats.org/drawingml/2006/wordprocessingDrawing" xmlns:w10="urn:schemas-microsoft-com:office:word" xmlns:w="http://schemas.openxmlformats.org/wordprocessingml/2006/main" xmlns:w14="http://schemas.microsoft.com/office/word/2010/wordml" xmlns:wpg="http://schemas.microsoft.com/office/word/2010/wordprocessingGroup" xmlns:wpi="http://schemas.microsoft.com/office/word/2010/wordprocessingInk" xmlns:wne="http://schemas.microsoft.com/office/word/2006/wordml" xmlns:wps="http://schemas.microsoft.com/office/word/2010/wordprocessingShape" mc:Ignorable="w14 wp14">
   <w:p>
     <w:pPr>
       <w:pStyle w:val="Encabezado"/>
@@ -7029,7 +6546,7 @@
         <w:noProof/>
         <w:sz w:val="32"/>
         <w:szCs w:val="32"/>
-        <w:lang w:val="es-ES" w:eastAsia="es-ES" w:bidi="ar-SA"/>
+        <w:lang w:eastAsia="es-AR" w:bidi="ar-SA"/>
       </w:rPr>
       <w:drawing>
         <wp:inline distT="0" distB="0" distL="0" distR="0">
@@ -7125,6 +6642,7 @@
         <w:dataBinding w:prefixMappings="xmlns:ns0='http://schemas.openxmlformats.org/package/2006/metadata/core-properties' xmlns:ns1='http://purl.org/dc/elements/1.1/'" w:xpath="/ns0:coreProperties[1]/ns1:title[1]" w:storeItemID="{6C3C8BC8-F283-45AE-878A-BAB7291924A1}"/>
         <w:text/>
       </w:sdtPr>
+      <w:sdtEndPr/>
       <w:sdtContent>
         <w:r>
           <w:rPr>
@@ -7146,7 +6664,7 @@
 </file>
 
 <file path=word/numbering.xml><?xml version="1.0" encoding="utf-8"?>
-<w:numbering xmlns:ve="http://schemas.openxmlformats.org/markup-compatibility/2006" xmlns:o="urn:schemas-microsoft-com:office:office" xmlns:r="http://schemas.openxmlformats.org/officeDocument/2006/relationships" xmlns:m="http://schemas.openxmlformats.org/officeDocument/2006/math" xmlns:v="urn:schemas-microsoft-com:vml" xmlns:wp="http://schemas.openxmlformats.org/drawingml/2006/wordprocessingDrawing" xmlns:w10="urn:schemas-microsoft-com:office:word" xmlns:w="http://schemas.openxmlformats.org/wordprocessingml/2006/main" xmlns:wne="http://schemas.microsoft.com/office/word/2006/wordml">
+<w:numbering xmlns:wpc="http://schemas.microsoft.com/office/word/2010/wordprocessingCanvas" xmlns:mc="http://schemas.openxmlformats.org/markup-compatibility/2006" xmlns:o="urn:schemas-microsoft-com:office:office" xmlns:r="http://schemas.openxmlformats.org/officeDocument/2006/relationships" xmlns:m="http://schemas.openxmlformats.org/officeDocument/2006/math" xmlns:v="urn:schemas-microsoft-com:vml" xmlns:wp14="http://schemas.microsoft.com/office/word/2010/wordprocessingDrawing" xmlns:wp="http://schemas.openxmlformats.org/drawingml/2006/wordprocessingDrawing" xmlns:w10="urn:schemas-microsoft-com:office:word" xmlns:w="http://schemas.openxmlformats.org/wordprocessingml/2006/main" xmlns:w14="http://schemas.microsoft.com/office/word/2010/wordml" xmlns:wpg="http://schemas.microsoft.com/office/word/2010/wordprocessingGroup" xmlns:wpi="http://schemas.microsoft.com/office/word/2010/wordprocessingInk" xmlns:wne="http://schemas.microsoft.com/office/word/2006/wordml" xmlns:wps="http://schemas.microsoft.com/office/word/2010/wordprocessingShape" mc:Ignorable="w14 wp14">
   <w:abstractNum w:abstractNumId="0">
     <w:nsid w:val="02702F34"/>
     <w:multiLevelType w:val="hybridMultilevel"/>
@@ -12104,7 +11622,7 @@
 </file>
 
 <file path=word/styles.xml><?xml version="1.0" encoding="utf-8"?>
-<w:styles xmlns:r="http://schemas.openxmlformats.org/officeDocument/2006/relationships" xmlns:w="http://schemas.openxmlformats.org/wordprocessingml/2006/main">
+<w:styles xmlns:mc="http://schemas.openxmlformats.org/markup-compatibility/2006" xmlns:r="http://schemas.openxmlformats.org/officeDocument/2006/relationships" xmlns:w="http://schemas.openxmlformats.org/wordprocessingml/2006/main" xmlns:w14="http://schemas.microsoft.com/office/word/2010/wordml" mc:Ignorable="w14">
   <w:docDefaults>
     <w:rPrDefault>
       <w:rPr>
@@ -12495,7 +12013,6 @@
     <w:uiPriority w:val="99"/>
     <w:semiHidden/>
     <w:unhideWhenUsed/>
-    <w:qFormat/>
     <w:tblPr>
       <w:tblInd w:w="0" w:type="dxa"/>
       <w:tblCellMar>
@@ -13376,7 +12893,7 @@
       <w:rFonts w:asciiTheme="majorHAnsi" w:eastAsiaTheme="majorEastAsia" w:hAnsiTheme="majorHAnsi" w:cstheme="majorBidi"/>
       <w:b/>
       <w:bCs/>
-      <w:color w:val="365F91" w:themeColor="accent1" w:themeShade="BF"/>
+      <w:color w:val="527D55" w:themeColor="accent1" w:themeShade="BF"/>
       <w:sz w:val="28"/>
       <w:szCs w:val="28"/>
     </w:rPr>
@@ -13419,7 +12936,7 @@
       <w:rFonts w:asciiTheme="majorHAnsi" w:eastAsiaTheme="majorEastAsia" w:hAnsiTheme="majorHAnsi" w:cstheme="majorBidi"/>
       <w:b/>
       <w:bCs/>
-      <w:color w:val="4F81BD" w:themeColor="accent1"/>
+      <w:color w:val="72A376" w:themeColor="accent1"/>
     </w:rPr>
   </w:style>
   <w:style w:type="paragraph" w:styleId="Ttulo4">
@@ -13443,7 +12960,7 @@
       <w:bCs/>
       <w:i/>
       <w:iCs/>
-      <w:color w:val="4F81BD" w:themeColor="accent1"/>
+      <w:color w:val="72A376" w:themeColor="accent1"/>
     </w:rPr>
   </w:style>
   <w:style w:type="character" w:default="1" w:styleId="Fuentedeprrafopredeter">
@@ -13625,7 +13142,7 @@
       <w:rFonts w:asciiTheme="majorHAnsi" w:eastAsiaTheme="majorEastAsia" w:hAnsiTheme="majorHAnsi" w:cstheme="majorBidi"/>
       <w:b/>
       <w:bCs/>
-      <w:color w:val="365F91" w:themeColor="accent1" w:themeShade="BF"/>
+      <w:color w:val="527D55" w:themeColor="accent1" w:themeShade="BF"/>
       <w:sz w:val="28"/>
       <w:szCs w:val="28"/>
     </w:rPr>
@@ -13668,7 +13185,7 @@
       <w:rFonts w:asciiTheme="majorHAnsi" w:eastAsiaTheme="majorEastAsia" w:hAnsiTheme="majorHAnsi" w:cstheme="majorBidi"/>
       <w:b/>
       <w:bCs/>
-      <w:color w:val="4F81BD" w:themeColor="accent1"/>
+      <w:color w:val="72A376" w:themeColor="accent1"/>
     </w:rPr>
   </w:style>
   <w:style w:type="paragraph" w:styleId="TDC3">
@@ -13764,418 +13281,10 @@
       <w:bCs/>
       <w:i/>
       <w:iCs/>
-      <w:color w:val="4F81BD" w:themeColor="accent1"/>
+      <w:color w:val="72A376" w:themeColor="accent1"/>
     </w:rPr>
   </w:style>
 </w:styles>
-</file>
-
-<file path=word/glossary/document.xml><?xml version="1.0" encoding="utf-8"?>
-<w:glossaryDocument xmlns:ve="http://schemas.openxmlformats.org/markup-compatibility/2006" xmlns:o="urn:schemas-microsoft-com:office:office" xmlns:r="http://schemas.openxmlformats.org/officeDocument/2006/relationships" xmlns:m="http://schemas.openxmlformats.org/officeDocument/2006/math" xmlns:v="urn:schemas-microsoft-com:vml" xmlns:wp="http://schemas.openxmlformats.org/drawingml/2006/wordprocessingDrawing" xmlns:w10="urn:schemas-microsoft-com:office:word" xmlns:w="http://schemas.openxmlformats.org/wordprocessingml/2006/main" xmlns:wne="http://schemas.microsoft.com/office/word/2006/wordml">
-  <w:docParts>
-    <w:docPart>
-      <w:docPartPr>
-        <w:name w:val="9774622C445E4F98818BCB770F031AEE"/>
-        <w:category>
-          <w:name w:val="General"/>
-          <w:gallery w:val="placeholder"/>
-        </w:category>
-        <w:types>
-          <w:type w:val="bbPlcHdr"/>
-        </w:types>
-        <w:behaviors>
-          <w:behavior w:val="content"/>
-        </w:behaviors>
-        <w:guid w:val="{2317E021-3849-4F11-8631-615557FC4B50}"/>
-      </w:docPartPr>
-      <w:docPartBody>
-        <w:p>
-          <w:pPr>
-            <w:pStyle w:val="9774622C445E4F98818BCB770F031AEE"/>
-          </w:pPr>
-          <w:r>
-            <w:rPr>
-              <w:color w:val="FFFFFF" w:themeColor="background1"/>
-              <w:sz w:val="80"/>
-              <w:szCs w:val="80"/>
-            </w:rPr>
-            <w:t>[Escribir el título del documento]</w:t>
-          </w:r>
-        </w:p>
-      </w:docPartBody>
-    </w:docPart>
-  </w:docParts>
-</w:glossaryDocument>
-</file>
-
-<file path=word/glossary/fontTable.xml><?xml version="1.0" encoding="utf-8"?>
-<w:fonts xmlns:r="http://schemas.openxmlformats.org/officeDocument/2006/relationships" xmlns:w="http://schemas.openxmlformats.org/wordprocessingml/2006/main">
-  <w:font w:name="Times New Roman">
-    <w:panose1 w:val="02020603050405020304"/>
-    <w:charset w:val="00"/>
-    <w:family w:val="roman"/>
-    <w:pitch w:val="variable"/>
-    <w:sig w:usb0="20002A87" w:usb1="80000000" w:usb2="00000008" w:usb3="00000000" w:csb0="000001FF" w:csb1="00000000"/>
-  </w:font>
-  <w:font w:name="Symbol">
-    <w:panose1 w:val="05050102010706020507"/>
-    <w:charset w:val="02"/>
-    <w:family w:val="roman"/>
-    <w:pitch w:val="variable"/>
-    <w:sig w:usb0="00000000" w:usb1="10000000" w:usb2="00000000" w:usb3="00000000" w:csb0="80000000" w:csb1="00000000"/>
-  </w:font>
-  <w:font w:name="Courier New">
-    <w:panose1 w:val="02070309020205020404"/>
-    <w:charset w:val="00"/>
-    <w:family w:val="modern"/>
-    <w:pitch w:val="fixed"/>
-    <w:sig w:usb0="20002A87" w:usb1="80000000" w:usb2="00000008" w:usb3="00000000" w:csb0="000001FF" w:csb1="00000000"/>
-  </w:font>
-  <w:font w:name="Wingdings">
-    <w:panose1 w:val="05000000000000000000"/>
-    <w:charset w:val="02"/>
-    <w:family w:val="auto"/>
-    <w:pitch w:val="variable"/>
-    <w:sig w:usb0="00000000" w:usb1="10000000" w:usb2="00000000" w:usb3="00000000" w:csb0="80000000" w:csb1="00000000"/>
-  </w:font>
-  <w:font w:name="Arial Narrow">
-    <w:panose1 w:val="020B0606020202030204"/>
-    <w:charset w:val="00"/>
-    <w:family w:val="swiss"/>
-    <w:pitch w:val="variable"/>
-    <w:sig w:usb0="00000287" w:usb1="00000800" w:usb2="00000000" w:usb3="00000000" w:csb0="0000009F" w:csb1="00000000"/>
-  </w:font>
-  <w:font w:name="Cambria">
-    <w:panose1 w:val="02040503050406030204"/>
-    <w:charset w:val="00"/>
-    <w:family w:val="roman"/>
-    <w:pitch w:val="variable"/>
-    <w:sig w:usb0="E00002FF" w:usb1="400004FF" w:usb2="00000000" w:usb3="00000000" w:csb0="0000019F" w:csb1="00000000"/>
-  </w:font>
-  <w:font w:name="Calibri">
-    <w:panose1 w:val="020F0502020204030204"/>
-    <w:charset w:val="00"/>
-    <w:family w:val="swiss"/>
-    <w:pitch w:val="variable"/>
-    <w:sig w:usb0="E10002FF" w:usb1="4000ACFF" w:usb2="00000009" w:usb3="00000000" w:csb0="0000019F" w:csb1="00000000"/>
-  </w:font>
-  <w:font w:name="Tahoma">
-    <w:panose1 w:val="020B0604030504040204"/>
-    <w:charset w:val="00"/>
-    <w:family w:val="swiss"/>
-    <w:pitch w:val="variable"/>
-    <w:sig w:usb0="61002A87" w:usb1="80000000" w:usb2="00000008" w:usb3="00000000" w:csb0="000101FF" w:csb1="00000000"/>
-  </w:font>
-  <w:font w:name="Arial">
-    <w:panose1 w:val="020B0604020202020204"/>
-    <w:charset w:val="00"/>
-    <w:family w:val="swiss"/>
-    <w:pitch w:val="variable"/>
-    <w:sig w:usb0="20002A87" w:usb1="80000000" w:usb2="00000008" w:usb3="00000000" w:csb0="000001FF" w:csb1="00000000"/>
-  </w:font>
-  <w:font w:name="Helvetica-Bold">
-    <w:panose1 w:val="00000000000000000000"/>
-    <w:charset w:val="00"/>
-    <w:family w:val="auto"/>
-    <w:notTrueType/>
-    <w:pitch w:val="default"/>
-    <w:sig w:usb0="00000003" w:usb1="00000000" w:usb2="00000000" w:usb3="00000000" w:csb0="00000001" w:csb1="00000000"/>
-  </w:font>
-  <w:font w:name="Helvetica">
-    <w:panose1 w:val="020B0604020202020204"/>
-    <w:charset w:val="00"/>
-    <w:family w:val="swiss"/>
-    <w:notTrueType/>
-    <w:pitch w:val="variable"/>
-    <w:sig w:usb0="00000003" w:usb1="00000000" w:usb2="00000000" w:usb3="00000000" w:csb0="00000001" w:csb1="00000000"/>
-  </w:font>
-  <w:font w:name="Algerian">
-    <w:altName w:val="Courier New"/>
-    <w:charset w:val="00"/>
-    <w:family w:val="decorative"/>
-    <w:pitch w:val="variable"/>
-    <w:sig w:usb0="00000003" w:usb1="00000000" w:usb2="00000000" w:usb3="00000000" w:csb0="00000001" w:csb1="00000000"/>
-  </w:font>
-  <w:font w:name="Berlin Sans FB Demi">
-    <w:altName w:val="Candara"/>
-    <w:charset w:val="00"/>
-    <w:family w:val="swiss"/>
-    <w:pitch w:val="variable"/>
-    <w:sig w:usb0="00000003" w:usb1="00000000" w:usb2="00000000" w:usb3="00000000" w:csb0="00000001" w:csb1="00000000"/>
-  </w:font>
-</w:fonts>
-</file>
-
-<file path=word/glossary/settings.xml><?xml version="1.0" encoding="utf-8"?>
-<w:settings xmlns:o="urn:schemas-microsoft-com:office:office" xmlns:r="http://schemas.openxmlformats.org/officeDocument/2006/relationships" xmlns:m="http://schemas.openxmlformats.org/officeDocument/2006/math" xmlns:v="urn:schemas-microsoft-com:vml" xmlns:w10="urn:schemas-microsoft-com:office:word" xmlns:w="http://schemas.openxmlformats.org/wordprocessingml/2006/main" xmlns:sl="http://schemas.openxmlformats.org/schemaLibrary/2006/main">
-  <w:view w:val="normal"/>
-  <w:defaultTabStop w:val="708"/>
-  <w:hyphenationZone w:val="425"/>
-  <w:characterSpacingControl w:val="doNotCompress"/>
-  <w:compat>
-    <w:useFELayout/>
-  </w:compat>
-  <w:rsids>
-    <w:rsidRoot w:val="00AB09DE"/>
-    <w:rsid w:val="007573F2"/>
-    <w:rsid w:val="00AB09DE"/>
-  </w:rsids>
-  <m:mathPr>
-    <m:mathFont m:val="Cambria Math"/>
-    <m:brkBin m:val="before"/>
-    <m:brkBinSub m:val="--"/>
-    <m:smallFrac m:val="off"/>
-    <m:dispDef/>
-    <m:lMargin m:val="0"/>
-    <m:rMargin m:val="0"/>
-    <m:defJc m:val="centerGroup"/>
-    <m:wrapIndent m:val="1440"/>
-    <m:intLim m:val="subSup"/>
-    <m:naryLim m:val="undOvr"/>
-  </m:mathPr>
-  <w:themeFontLang w:val="es-ES"/>
-  <w:clrSchemeMapping w:bg1="light1" w:t1="dark1" w:bg2="light2" w:t2="dark2" w:accent1="accent1" w:accent2="accent2" w:accent3="accent3" w:accent4="accent4" w:accent5="accent5" w:accent6="accent6" w:hyperlink="hyperlink" w:followedHyperlink="followedHyperlink"/>
-  <w:decimalSymbol w:val=","/>
-  <w:listSeparator w:val=","/>
-</w:settings>
-</file>
-
-<file path=word/glossary/styles.xml><?xml version="1.0" encoding="utf-8"?>
-<w:styles xmlns:r="http://schemas.openxmlformats.org/officeDocument/2006/relationships" xmlns:w="http://schemas.openxmlformats.org/wordprocessingml/2006/main">
-  <w:docDefaults>
-    <w:rPrDefault>
-      <w:rPr>
-        <w:rFonts w:asciiTheme="minorHAnsi" w:eastAsiaTheme="minorEastAsia" w:hAnsiTheme="minorHAnsi" w:cstheme="minorBidi"/>
-        <w:sz w:val="22"/>
-        <w:szCs w:val="22"/>
-        <w:lang w:val="es-ES" w:eastAsia="es-ES" w:bidi="ar-SA"/>
-      </w:rPr>
-    </w:rPrDefault>
-    <w:pPrDefault>
-      <w:pPr>
-        <w:spacing w:after="200" w:line="276" w:lineRule="auto"/>
-      </w:pPr>
-    </w:pPrDefault>
-  </w:docDefaults>
-  <w:latentStyles w:defLockedState="0" w:defUIPriority="99" w:defSemiHidden="1" w:defUnhideWhenUsed="1" w:defQFormat="0" w:count="267">
-    <w:lsdException w:name="Normal" w:semiHidden="0" w:uiPriority="0" w:unhideWhenUsed="0" w:qFormat="1"/>
-    <w:lsdException w:name="heading 1" w:semiHidden="0" w:uiPriority="9" w:unhideWhenUsed="0" w:qFormat="1"/>
-    <w:lsdException w:name="heading 2" w:uiPriority="9" w:qFormat="1"/>
-    <w:lsdException w:name="heading 3" w:uiPriority="9" w:qFormat="1"/>
-    <w:lsdException w:name="heading 4" w:uiPriority="9" w:qFormat="1"/>
-    <w:lsdException w:name="heading 5" w:uiPriority="9" w:qFormat="1"/>
-    <w:lsdException w:name="heading 6" w:uiPriority="9" w:qFormat="1"/>
-    <w:lsdException w:name="heading 7" w:uiPriority="9" w:qFormat="1"/>
-    <w:lsdException w:name="heading 8" w:uiPriority="9" w:qFormat="1"/>
-    <w:lsdException w:name="heading 9" w:uiPriority="9" w:qFormat="1"/>
-    <w:lsdException w:name="toc 1" w:uiPriority="39"/>
-    <w:lsdException w:name="toc 2" w:uiPriority="39"/>
-    <w:lsdException w:name="toc 3" w:uiPriority="39"/>
-    <w:lsdException w:name="toc 4" w:uiPriority="39"/>
-    <w:lsdException w:name="toc 5" w:uiPriority="39"/>
-    <w:lsdException w:name="toc 6" w:uiPriority="39"/>
-    <w:lsdException w:name="toc 7" w:uiPriority="39"/>
-    <w:lsdException w:name="toc 8" w:uiPriority="39"/>
-    <w:lsdException w:name="toc 9" w:uiPriority="39"/>
-    <w:lsdException w:name="caption" w:uiPriority="35" w:qFormat="1"/>
-    <w:lsdException w:name="Title" w:semiHidden="0" w:uiPriority="10" w:unhideWhenUsed="0" w:qFormat="1"/>
-    <w:lsdException w:name="Default Paragraph Font" w:uiPriority="1"/>
-    <w:lsdException w:name="Subtitle" w:semiHidden="0" w:uiPriority="11" w:unhideWhenUsed="0" w:qFormat="1"/>
-    <w:lsdException w:name="Strong" w:semiHidden="0" w:uiPriority="22" w:unhideWhenUsed="0" w:qFormat="1"/>
-    <w:lsdException w:name="Emphasis" w:semiHidden="0" w:uiPriority="20" w:unhideWhenUsed="0" w:qFormat="1"/>
-    <w:lsdException w:name="Table Grid" w:semiHidden="0" w:uiPriority="59" w:unhideWhenUsed="0"/>
-    <w:lsdException w:name="Placeholder Text" w:unhideWhenUsed="0"/>
-    <w:lsdException w:name="No Spacing" w:semiHidden="0" w:uiPriority="1" w:unhideWhenUsed="0" w:qFormat="1"/>
-    <w:lsdException w:name="Light Shading" w:semiHidden="0" w:uiPriority="60" w:unhideWhenUsed="0"/>
-    <w:lsdException w:name="Light List" w:semiHidden="0" w:uiPriority="61" w:unhideWhenUsed="0"/>
-    <w:lsdException w:name="Light Grid" w:semiHidden="0" w:uiPriority="62" w:unhideWhenUsed="0"/>
-    <w:lsdException w:name="Medium Shading 1" w:semiHidden="0" w:uiPriority="63" w:unhideWhenUsed="0"/>
-    <w:lsdException w:name="Medium Shading 2" w:semiHidden="0" w:uiPriority="64" w:unhideWhenUsed="0"/>
-    <w:lsdException w:name="Medium List 1" w:semiHidden="0" w:uiPriority="65" w:unhideWhenUsed="0"/>
-    <w:lsdException w:name="Medium List 2" w:semiHidden="0" w:uiPriority="66" w:unhideWhenUsed="0"/>
-    <w:lsdException w:name="Medium Grid 1" w:semiHidden="0" w:uiPriority="67" w:unhideWhenUsed="0"/>
-    <w:lsdException w:name="Medium Grid 2" w:semiHidden="0" w:uiPriority="68" w:unhideWhenUsed="0"/>
-    <w:lsdException w:name="Medium Grid 3" w:semiHidden="0" w:uiPriority="69" w:unhideWhenUsed="0"/>
-    <w:lsdException w:name="Dark List" w:semiHidden="0" w:uiPriority="70" w:unhideWhenUsed="0"/>
-    <w:lsdException w:name="Colorful Shading" w:semiHidden="0" w:uiPriority="71" w:unhideWhenUsed="0"/>
-    <w:lsdException w:name="Colorful List" w:semiHidden="0" w:uiPriority="72" w:unhideWhenUsed="0"/>
-    <w:lsdException w:name="Colorful Grid" w:semiHidden="0" w:uiPriority="73" w:unhideWhenUsed="0"/>
-    <w:lsdException w:name="Light Shading Accent 1" w:semiHidden="0" w:uiPriority="60" w:unhideWhenUsed="0"/>
-    <w:lsdException w:name="Light List Accent 1" w:semiHidden="0" w:uiPriority="61" w:unhideWhenUsed="0"/>
-    <w:lsdException w:name="Light Grid Accent 1" w:semiHidden="0" w:uiPriority="62" w:unhideWhenUsed="0"/>
-    <w:lsdException w:name="Medium Shading 1 Accent 1" w:semiHidden="0" w:uiPriority="63" w:unhideWhenUsed="0"/>
-    <w:lsdException w:name="Medium Shading 2 Accent 1" w:semiHidden="0" w:uiPriority="64" w:unhideWhenUsed="0"/>
-    <w:lsdException w:name="Medium List 1 Accent 1" w:semiHidden="0" w:uiPriority="65" w:unhideWhenUsed="0"/>
-    <w:lsdException w:name="Revision" w:unhideWhenUsed="0"/>
-    <w:lsdException w:name="List Paragraph" w:semiHidden="0" w:uiPriority="34" w:unhideWhenUsed="0" w:qFormat="1"/>
-    <w:lsdException w:name="Quote" w:semiHidden="0" w:uiPriority="29" w:unhideWhenUsed="0" w:qFormat="1"/>
-    <w:lsdException w:name="Intense Quote" w:semiHidden="0" w:uiPriority="30" w:unhideWhenUsed="0" w:qFormat="1"/>
-    <w:lsdException w:name="Medium List 2 Accent 1" w:semiHidden="0" w:uiPriority="66" w:unhideWhenUsed="0"/>
-    <w:lsdException w:name="Medium Grid 1 Accent 1" w:semiHidden="0" w:uiPriority="67" w:unhideWhenUsed="0"/>
-    <w:lsdException w:name="Medium Grid 2 Accent 1" w:semiHidden="0" w:uiPriority="68" w:unhideWhenUsed="0"/>
-    <w:lsdException w:name="Medium Grid 3 Accent 1" w:semiHidden="0" w:uiPriority="69" w:unhideWhenUsed="0"/>
-    <w:lsdException w:name="Dark List Accent 1" w:semiHidden="0" w:uiPriority="70" w:unhideWhenUsed="0"/>
-    <w:lsdException w:name="Colorful Shading Accent 1" w:semiHidden="0" w:uiPriority="71" w:unhideWhenUsed="0"/>
-    <w:lsdException w:name="Colorful List Accent 1" w:semiHidden="0" w:uiPriority="72" w:unhideWhenUsed="0"/>
-    <w:lsdException w:name="Colorful Grid Accent 1" w:semiHidden="0" w:uiPriority="73" w:unhideWhenUsed="0"/>
-    <w:lsdException w:name="Light Shading Accent 2" w:semiHidden="0" w:uiPriority="60" w:unhideWhenUsed="0"/>
-    <w:lsdException w:name="Light List Accent 2" w:semiHidden="0" w:uiPriority="61" w:unhideWhenUsed="0"/>
-    <w:lsdException w:name="Light Grid Accent 2" w:semiHidden="0" w:uiPriority="62" w:unhideWhenUsed="0"/>
-    <w:lsdException w:name="Medium Shading 1 Accent 2" w:semiHidden="0" w:uiPriority="63" w:unhideWhenUsed="0"/>
-    <w:lsdException w:name="Medium Shading 2 Accent 2" w:semiHidden="0" w:uiPriority="64" w:unhideWhenUsed="0"/>
-    <w:lsdException w:name="Medium List 1 Accent 2" w:semiHidden="0" w:uiPriority="65" w:unhideWhenUsed="0"/>
-    <w:lsdException w:name="Medium List 2 Accent 2" w:semiHidden="0" w:uiPriority="66" w:unhideWhenUsed="0"/>
-    <w:lsdException w:name="Medium Grid 1 Accent 2" w:semiHidden="0" w:uiPriority="67" w:unhideWhenUsed="0"/>
-    <w:lsdException w:name="Medium Grid 2 Accent 2" w:semiHidden="0" w:uiPriority="68" w:unhideWhenUsed="0"/>
-    <w:lsdException w:name="Medium Grid 3 Accent 2" w:semiHidden="0" w:uiPriority="69" w:unhideWhenUsed="0"/>
-    <w:lsdException w:name="Dark List Accent 2" w:semiHidden="0" w:uiPriority="70" w:unhideWhenUsed="0"/>
-    <w:lsdException w:name="Colorful Shading Accent 2" w:semiHidden="0" w:uiPriority="71" w:unhideWhenUsed="0"/>
-    <w:lsdException w:name="Colorful List Accent 2" w:semiHidden="0" w:uiPriority="72" w:unhideWhenUsed="0"/>
-    <w:lsdException w:name="Colorful Grid Accent 2" w:semiHidden="0" w:uiPriority="73" w:unhideWhenUsed="0"/>
-    <w:lsdException w:name="Light Shading Accent 3" w:semiHidden="0" w:uiPriority="60" w:unhideWhenUsed="0"/>
-    <w:lsdException w:name="Light List Accent 3" w:semiHidden="0" w:uiPriority="61" w:unhideWhenUsed="0"/>
-    <w:lsdException w:name="Light Grid Accent 3" w:semiHidden="0" w:uiPriority="62" w:unhideWhenUsed="0"/>
-    <w:lsdException w:name="Medium Shading 1 Accent 3" w:semiHidden="0" w:uiPriority="63" w:unhideWhenUsed="0"/>
-    <w:lsdException w:name="Medium Shading 2 Accent 3" w:semiHidden="0" w:uiPriority="64" w:unhideWhenUsed="0"/>
-    <w:lsdException w:name="Medium List 1 Accent 3" w:semiHidden="0" w:uiPriority="65" w:unhideWhenUsed="0"/>
-    <w:lsdException w:name="Medium List 2 Accent 3" w:semiHidden="0" w:uiPriority="66" w:unhideWhenUsed="0"/>
-    <w:lsdException w:name="Medium Grid 1 Accent 3" w:semiHidden="0" w:uiPriority="67" w:unhideWhenUsed="0"/>
-    <w:lsdException w:name="Medium Grid 2 Accent 3" w:semiHidden="0" w:uiPriority="68" w:unhideWhenUsed="0"/>
-    <w:lsdException w:name="Medium Grid 3 Accent 3" w:semiHidden="0" w:uiPriority="69" w:unhideWhenUsed="0"/>
-    <w:lsdException w:name="Dark List Accent 3" w:semiHidden="0" w:uiPriority="70" w:unhideWhenUsed="0"/>
-    <w:lsdException w:name="Colorful Shading Accent 3" w:semiHidden="0" w:uiPriority="71" w:unhideWhenUsed="0"/>
-    <w:lsdException w:name="Colorful List Accent 3" w:semiHidden="0" w:uiPriority="72" w:unhideWhenUsed="0"/>
-    <w:lsdException w:name="Colorful Grid Accent 3" w:semiHidden="0" w:uiPriority="73" w:unhideWhenUsed="0"/>
-    <w:lsdException w:name="Light Shading Accent 4" w:semiHidden="0" w:uiPriority="60" w:unhideWhenUsed="0"/>
-    <w:lsdException w:name="Light List Accent 4" w:semiHidden="0" w:uiPriority="61" w:unhideWhenUsed="0"/>
-    <w:lsdException w:name="Light Grid Accent 4" w:semiHidden="0" w:uiPriority="62" w:unhideWhenUsed="0"/>
-    <w:lsdException w:name="Medium Shading 1 Accent 4" w:semiHidden="0" w:uiPriority="63" w:unhideWhenUsed="0"/>
-    <w:lsdException w:name="Medium Shading 2 Accent 4" w:semiHidden="0" w:uiPriority="64" w:unhideWhenUsed="0"/>
-    <w:lsdException w:name="Medium List 1 Accent 4" w:semiHidden="0" w:uiPriority="65" w:unhideWhenUsed="0"/>
-    <w:lsdException w:name="Medium List 2 Accent 4" w:semiHidden="0" w:uiPriority="66" w:unhideWhenUsed="0"/>
-    <w:lsdException w:name="Medium Grid 1 Accent 4" w:semiHidden="0" w:uiPriority="67" w:unhideWhenUsed="0"/>
-    <w:lsdException w:name="Medium Grid 2 Accent 4" w:semiHidden="0" w:uiPriority="68" w:unhideWhenUsed="0"/>
-    <w:lsdException w:name="Medium Grid 3 Accent 4" w:semiHidden="0" w:uiPriority="69" w:unhideWhenUsed="0"/>
-    <w:lsdException w:name="Dark List Accent 4" w:semiHidden="0" w:uiPriority="70" w:unhideWhenUsed="0"/>
-    <w:lsdException w:name="Colorful Shading Accent 4" w:semiHidden="0" w:uiPriority="71" w:unhideWhenUsed="0"/>
-    <w:lsdException w:name="Colorful List Accent 4" w:semiHidden="0" w:uiPriority="72" w:unhideWhenUsed="0"/>
-    <w:lsdException w:name="Colorful Grid Accent 4" w:semiHidden="0" w:uiPriority="73" w:unhideWhenUsed="0"/>
-    <w:lsdException w:name="Light Shading Accent 5" w:semiHidden="0" w:uiPriority="60" w:unhideWhenUsed="0"/>
-    <w:lsdException w:name="Light List Accent 5" w:semiHidden="0" w:uiPriority="61" w:unhideWhenUsed="0"/>
-    <w:lsdException w:name="Light Grid Accent 5" w:semiHidden="0" w:uiPriority="62" w:unhideWhenUsed="0"/>
-    <w:lsdException w:name="Medium Shading 1 Accent 5" w:semiHidden="0" w:uiPriority="63" w:unhideWhenUsed="0"/>
-    <w:lsdException w:name="Medium Shading 2 Accent 5" w:semiHidden="0" w:uiPriority="64" w:unhideWhenUsed="0"/>
-    <w:lsdException w:name="Medium List 1 Accent 5" w:semiHidden="0" w:uiPriority="65" w:unhideWhenUsed="0"/>
-    <w:lsdException w:name="Medium List 2 Accent 5" w:semiHidden="0" w:uiPriority="66" w:unhideWhenUsed="0"/>
-    <w:lsdException w:name="Medium Grid 1 Accent 5" w:semiHidden="0" w:uiPriority="67" w:unhideWhenUsed="0"/>
-    <w:lsdException w:name="Medium Grid 2 Accent 5" w:semiHidden="0" w:uiPriority="68" w:unhideWhenUsed="0"/>
-    <w:lsdException w:name="Medium Grid 3 Accent 5" w:semiHidden="0" w:uiPriority="69" w:unhideWhenUsed="0"/>
-    <w:lsdException w:name="Dark List Accent 5" w:semiHidden="0" w:uiPriority="70" w:unhideWhenUsed="0"/>
-    <w:lsdException w:name="Colorful Shading Accent 5" w:semiHidden="0" w:uiPriority="71" w:unhideWhenUsed="0"/>
-    <w:lsdException w:name="Colorful List Accent 5" w:semiHidden="0" w:uiPriority="72" w:unhideWhenUsed="0"/>
-    <w:lsdException w:name="Colorful Grid Accent 5" w:semiHidden="0" w:uiPriority="73" w:unhideWhenUsed="0"/>
-    <w:lsdException w:name="Light Shading Accent 6" w:semiHidden="0" w:uiPriority="60" w:unhideWhenUsed="0"/>
-    <w:lsdException w:name="Light List Accent 6" w:semiHidden="0" w:uiPriority="61" w:unhideWhenUsed="0"/>
-    <w:lsdException w:name="Light Grid Accent 6" w:semiHidden="0" w:uiPriority="62" w:unhideWhenUsed="0"/>
-    <w:lsdException w:name="Medium Shading 1 Accent 6" w:semiHidden="0" w:uiPriority="63" w:unhideWhenUsed="0"/>
-    <w:lsdException w:name="Medium Shading 2 Accent 6" w:semiHidden="0" w:uiPriority="64" w:unhideWhenUsed="0"/>
-    <w:lsdException w:name="Medium List 1 Accent 6" w:semiHidden="0" w:uiPriority="65" w:unhideWhenUsed="0"/>
-    <w:lsdException w:name="Medium List 2 Accent 6" w:semiHidden="0" w:uiPriority="66" w:unhideWhenUsed="0"/>
-    <w:lsdException w:name="Medium Grid 1 Accent 6" w:semiHidden="0" w:uiPriority="67" w:unhideWhenUsed="0"/>
-    <w:lsdException w:name="Medium Grid 2 Accent 6" w:semiHidden="0" w:uiPriority="68" w:unhideWhenUsed="0"/>
-    <w:lsdException w:name="Medium Grid 3 Accent 6" w:semiHidden="0" w:uiPriority="69" w:unhideWhenUsed="0"/>
-    <w:lsdException w:name="Dark List Accent 6" w:semiHidden="0" w:uiPriority="70" w:unhideWhenUsed="0"/>
-    <w:lsdException w:name="Colorful Shading Accent 6" w:semiHidden="0" w:uiPriority="71" w:unhideWhenUsed="0"/>
-    <w:lsdException w:name="Colorful List Accent 6" w:semiHidden="0" w:uiPriority="72" w:unhideWhenUsed="0"/>
-    <w:lsdException w:name="Colorful Grid Accent 6" w:semiHidden="0" w:uiPriority="73" w:unhideWhenUsed="0"/>
-    <w:lsdException w:name="Subtle Emphasis" w:semiHidden="0" w:uiPriority="19" w:unhideWhenUsed="0" w:qFormat="1"/>
-    <w:lsdException w:name="Intense Emphasis" w:semiHidden="0" w:uiPriority="21" w:unhideWhenUsed="0" w:qFormat="1"/>
-    <w:lsdException w:name="Subtle Reference" w:semiHidden="0" w:uiPriority="31" w:unhideWhenUsed="0" w:qFormat="1"/>
-    <w:lsdException w:name="Intense Reference" w:semiHidden="0" w:uiPriority="32" w:unhideWhenUsed="0" w:qFormat="1"/>
-    <w:lsdException w:name="Book Title" w:semiHidden="0" w:uiPriority="33" w:unhideWhenUsed="0" w:qFormat="1"/>
-    <w:lsdException w:name="Bibliography" w:uiPriority="37"/>
-    <w:lsdException w:name="TOC Heading" w:uiPriority="39" w:qFormat="1"/>
-  </w:latentStyles>
-  <w:style w:type="paragraph" w:default="1" w:styleId="Normal">
-    <w:name w:val="Normal"/>
-    <w:qFormat/>
-    <w:rsid w:val="007573F2"/>
-  </w:style>
-  <w:style w:type="character" w:default="1" w:styleId="Fuentedeprrafopredeter">
-    <w:name w:val="Default Paragraph Font"/>
-    <w:uiPriority w:val="1"/>
-    <w:semiHidden/>
-    <w:unhideWhenUsed/>
-  </w:style>
-  <w:style w:type="table" w:default="1" w:styleId="Tablanormal">
-    <w:name w:val="Normal Table"/>
-    <w:uiPriority w:val="99"/>
-    <w:semiHidden/>
-    <w:unhideWhenUsed/>
-    <w:qFormat/>
-    <w:tblPr>
-      <w:tblInd w:w="0" w:type="dxa"/>
-      <w:tblCellMar>
-        <w:top w:w="0" w:type="dxa"/>
-        <w:left w:w="108" w:type="dxa"/>
-        <w:bottom w:w="0" w:type="dxa"/>
-        <w:right w:w="108" w:type="dxa"/>
-      </w:tblCellMar>
-    </w:tblPr>
-  </w:style>
-  <w:style w:type="numbering" w:default="1" w:styleId="Sinlista">
-    <w:name w:val="No List"/>
-    <w:uiPriority w:val="99"/>
-    <w:semiHidden/>
-    <w:unhideWhenUsed/>
-  </w:style>
-  <w:style w:type="paragraph" w:customStyle="1" w:styleId="CEFB8C5EAEE8486DB61CABEC0B7F176D">
-    <w:name w:val="CEFB8C5EAEE8486DB61CABEC0B7F176D"/>
-    <w:rsid w:val="00AB09DE"/>
-  </w:style>
-  <w:style w:type="paragraph" w:customStyle="1" w:styleId="93B2C47F6BDE4396A01C9DAB1676983A">
-    <w:name w:val="93B2C47F6BDE4396A01C9DAB1676983A"/>
-    <w:rsid w:val="00AB09DE"/>
-  </w:style>
-  <w:style w:type="paragraph" w:customStyle="1" w:styleId="20C5BB7B744E4F80AA2BC39ACC29DB61">
-    <w:name w:val="20C5BB7B744E4F80AA2BC39ACC29DB61"/>
-    <w:rsid w:val="00AB09DE"/>
-  </w:style>
-  <w:style w:type="paragraph" w:customStyle="1" w:styleId="9774622C445E4F98818BCB770F031AEE">
-    <w:name w:val="9774622C445E4F98818BCB770F031AEE"/>
-    <w:rsid w:val="00AB09DE"/>
-  </w:style>
-  <w:style w:type="paragraph" w:customStyle="1" w:styleId="63E8C4EA7DFC4F69AE7914C3497236F1">
-    <w:name w:val="63E8C4EA7DFC4F69AE7914C3497236F1"/>
-    <w:rsid w:val="00AB09DE"/>
-  </w:style>
-  <w:style w:type="paragraph" w:customStyle="1" w:styleId="D3DB45C8C38C496CAA1E37BE0963B78B">
-    <w:name w:val="D3DB45C8C38C496CAA1E37BE0963B78B"/>
-    <w:rsid w:val="00AB09DE"/>
-  </w:style>
-  <w:style w:type="paragraph" w:customStyle="1" w:styleId="E89A92E131954490B2CAC99FED2E3255">
-    <w:name w:val="E89A92E131954490B2CAC99FED2E3255"/>
-    <w:rsid w:val="00AB09DE"/>
-  </w:style>
-  <w:style w:type="paragraph" w:customStyle="1" w:styleId="77F499D954B34F9088EB4807FF344B34">
-    <w:name w:val="77F499D954B34F9088EB4807FF344B34"/>
-    <w:rsid w:val="00AB09DE"/>
-  </w:style>
-  <w:style w:type="paragraph" w:customStyle="1" w:styleId="B8E8D3BB48694FEE88EC157C7A1CD461">
-    <w:name w:val="B8E8D3BB48694FEE88EC157C7A1CD461"/>
-    <w:rsid w:val="00AB09DE"/>
-  </w:style>
-  <w:style w:type="paragraph" w:customStyle="1" w:styleId="6636C0D218F44FF28DD32B25301AEB74">
-    <w:name w:val="6636C0D218F44FF28DD32B25301AEB74"/>
-    <w:rsid w:val="00AB09DE"/>
-  </w:style>
-</w:styles>
-</file>
-
-<file path=word/glossary/webSettings.xml><?xml version="1.0" encoding="utf-8"?>
-<w:webSettings xmlns:r="http://schemas.openxmlformats.org/officeDocument/2006/relationships" xmlns:w="http://schemas.openxmlformats.org/wordprocessingml/2006/main">
-  <w:optimizeForBrowser/>
-</w:webSettings>
 </file>
 
 <file path=word/theme/theme1.xml><?xml version="1.0" encoding="utf-8"?>
@@ -14485,7 +13594,7 @@
 </file>
 
 <file path=customXml/itemProps2.xml><?xml version="1.0" encoding="utf-8"?>
-<ds:datastoreItem xmlns:ds="http://schemas.openxmlformats.org/officeDocument/2006/customXml" ds:itemID="{EA529EA1-A043-41A0-9308-31FF8187B3F8}">
+<ds:datastoreItem xmlns:ds="http://schemas.openxmlformats.org/officeDocument/2006/customXml" ds:itemID="{51558EF0-A144-49B8-A2AD-EF76A4B35725}">
   <ds:schemaRefs>
     <ds:schemaRef ds:uri="http://schemas.openxmlformats.org/officeDocument/2006/bibliography"/>
   </ds:schemaRefs>

</xml_diff>

<commit_message>
imagenes de los procesos de creacion de proy de lic y gest de proy
</commit_message>
<xml_diff>
--- a/Documentacion/Proyecto/Manual de Procedimientos.docx
+++ b/Documentacion/Proyecto/Manual de Procedimientos.docx
@@ -1,6 +1,6 @@
 
 <file path=word/document.xml><?xml version="1.0" encoding="utf-8"?>
-<w:document xmlns:ve="http://schemas.openxmlformats.org/markup-compatibility/2006" xmlns:o="urn:schemas-microsoft-com:office:office" xmlns:r="http://schemas.openxmlformats.org/officeDocument/2006/relationships" xmlns:m="http://schemas.openxmlformats.org/officeDocument/2006/math" xmlns:v="urn:schemas-microsoft-com:vml" xmlns:wp="http://schemas.openxmlformats.org/drawingml/2006/wordprocessingDrawing" xmlns:w10="urn:schemas-microsoft-com:office:word" xmlns:w="http://schemas.openxmlformats.org/wordprocessingml/2006/main" xmlns:wne="http://schemas.microsoft.com/office/word/2006/wordml">
+<w:document xmlns:wpc="http://schemas.microsoft.com/office/word/2010/wordprocessingCanvas" xmlns:mc="http://schemas.openxmlformats.org/markup-compatibility/2006" xmlns:o="urn:schemas-microsoft-com:office:office" xmlns:r="http://schemas.openxmlformats.org/officeDocument/2006/relationships" xmlns:m="http://schemas.openxmlformats.org/officeDocument/2006/math" xmlns:v="urn:schemas-microsoft-com:vml" xmlns:wp14="http://schemas.microsoft.com/office/word/2010/wordprocessingDrawing" xmlns:wp="http://schemas.openxmlformats.org/drawingml/2006/wordprocessingDrawing" xmlns:w10="urn:schemas-microsoft-com:office:word" xmlns:w="http://schemas.openxmlformats.org/wordprocessingml/2006/main" xmlns:w14="http://schemas.microsoft.com/office/word/2010/wordml" xmlns:wpg="http://schemas.microsoft.com/office/word/2010/wordprocessingGroup" xmlns:wpi="http://schemas.microsoft.com/office/word/2010/wordprocessingInk" xmlns:wne="http://schemas.microsoft.com/office/word/2006/wordml" xmlns:wps="http://schemas.microsoft.com/office/word/2010/wordprocessingShape" mc:Ignorable="w14 wp14">
   <w:body>
     <w:p>
       <w:pPr>
@@ -89,7 +89,7 @@
         </w:rPr>
         <w:pict>
           <v:shape id="Picture 6" o:spid="_x0000_i1025" type="#_x0000_t75" alt="Edificio UTN" style="width:150pt;height:86.25pt;visibility:visible">
-            <v:imagedata r:id="rId7" o:title="" grayscale="t"/>
+            <v:imagedata r:id="rId8" o:title="" grayscale="t"/>
           </v:shape>
         </w:pict>
       </w:r>
@@ -693,7 +693,7 @@
           <v:group id="_x0000_s1027" style="position:absolute;margin-left:0;margin-top:0;width:563.8pt;height:798.45pt;z-index:1;mso-position-horizontal:center;mso-position-horizontal-relative:page;mso-position-vertical:center;mso-position-vertical-relative:page" coordorigin="316,406" coordsize="11608,15028" o:allowincell="f">
             <v:group id="_x0000_s1028" style="position:absolute;left:316;top:406;width:11608;height:15028;mso-position-horizontal:center;mso-position-horizontal-relative:page;mso-position-vertical:center;mso-position-vertical-relative:page" coordorigin="321,406" coordsize="11600,15025" o:allowincell="f">
               <v:rect id="_x0000_s1029" style="position:absolute;left:339;top:406;width:11582;height:15025;v-text-anchor:middle" fillcolor="#8c8c8c" strokecolor="white" strokeweight="1pt">
-                <v:fill r:id="rId8" o:title="" color2="#bfbfbf" type="pattern"/>
+                <v:fill r:id="rId9" o:title="" color2="#bfbfbf" type="pattern"/>
                 <v:shadow color="#d8d8d8" offset="3pt,3pt" offset2="2pt,2pt"/>
               </v:rect>
               <v:rect id="_x0000_s1030" style="position:absolute;left:3446;top:406;width:8475;height:15025" fillcolor="#737373" strokecolor="white" strokeweight="1pt">
@@ -919,8 +919,6 @@
         </w:rPr>
         <w:t>Contenido</w:t>
       </w:r>
-      <w:bookmarkStart w:id="0" w:name="_GoBack"/>
-      <w:bookmarkEnd w:id="0"/>
     </w:p>
     <w:p>
       <w:pPr>
@@ -929,7 +927,7 @@
           <w:tab w:val="right" w:leader="dot" w:pos="10054"/>
         </w:tabs>
         <w:rPr>
-          <w:rFonts w:asciiTheme="minorHAnsi" w:eastAsiaTheme="minorEastAsia" w:hAnsiTheme="minorHAnsi" w:cstheme="minorBidi"/>
+          <w:rFonts w:ascii="Calibri" w:hAnsi="Calibri"/>
           <w:noProof/>
           <w:lang w:val="es-ES" w:eastAsia="es-ES"/>
         </w:rPr>
@@ -1018,7 +1016,7 @@
           <w:tab w:val="right" w:leader="dot" w:pos="10054"/>
         </w:tabs>
         <w:rPr>
-          <w:rFonts w:asciiTheme="minorHAnsi" w:eastAsiaTheme="minorEastAsia" w:hAnsiTheme="minorHAnsi" w:cstheme="minorBidi"/>
+          <w:rFonts w:ascii="Calibri" w:hAnsi="Calibri"/>
           <w:noProof/>
           <w:lang w:val="es-ES" w:eastAsia="es-ES"/>
         </w:rPr>
@@ -1089,7 +1087,7 @@
           <w:tab w:val="right" w:leader="dot" w:pos="10054"/>
         </w:tabs>
         <w:rPr>
-          <w:rFonts w:asciiTheme="minorHAnsi" w:eastAsiaTheme="minorEastAsia" w:hAnsiTheme="minorHAnsi" w:cstheme="minorBidi"/>
+          <w:rFonts w:ascii="Calibri" w:hAnsi="Calibri"/>
           <w:noProof/>
           <w:lang w:val="es-ES" w:eastAsia="es-ES"/>
         </w:rPr>
@@ -1160,7 +1158,7 @@
           <w:tab w:val="right" w:leader="dot" w:pos="10054"/>
         </w:tabs>
         <w:rPr>
-          <w:rFonts w:asciiTheme="minorHAnsi" w:eastAsiaTheme="minorEastAsia" w:hAnsiTheme="minorHAnsi" w:cstheme="minorBidi"/>
+          <w:rFonts w:ascii="Calibri" w:hAnsi="Calibri"/>
           <w:noProof/>
           <w:lang w:val="es-ES" w:eastAsia="es-ES"/>
         </w:rPr>
@@ -1231,7 +1229,7 @@
           <w:tab w:val="right" w:leader="dot" w:pos="10054"/>
         </w:tabs>
         <w:rPr>
-          <w:rFonts w:asciiTheme="minorHAnsi" w:eastAsiaTheme="minorEastAsia" w:hAnsiTheme="minorHAnsi" w:cstheme="minorBidi"/>
+          <w:rFonts w:ascii="Calibri" w:hAnsi="Calibri"/>
           <w:noProof/>
           <w:lang w:val="es-ES" w:eastAsia="es-ES"/>
         </w:rPr>
@@ -1303,7 +1301,7 @@
           <w:tab w:val="right" w:leader="dot" w:pos="10054"/>
         </w:tabs>
         <w:rPr>
-          <w:rFonts w:asciiTheme="minorHAnsi" w:eastAsiaTheme="minorEastAsia" w:hAnsiTheme="minorHAnsi" w:cstheme="minorBidi"/>
+          <w:rFonts w:ascii="Calibri" w:hAnsi="Calibri"/>
           <w:noProof/>
           <w:lang w:val="es-ES" w:eastAsia="es-ES"/>
         </w:rPr>
@@ -1321,7 +1319,7 @@
         </w:r>
         <w:r>
           <w:rPr>
-            <w:rFonts w:asciiTheme="minorHAnsi" w:eastAsiaTheme="minorEastAsia" w:hAnsiTheme="minorHAnsi" w:cstheme="minorBidi"/>
+            <w:rFonts w:ascii="Calibri" w:hAnsi="Calibri"/>
             <w:noProof/>
             <w:lang w:val="es-ES" w:eastAsia="es-ES"/>
           </w:rPr>
@@ -1395,7 +1393,7 @@
           <w:tab w:val="right" w:leader="dot" w:pos="10054"/>
         </w:tabs>
         <w:rPr>
-          <w:rFonts w:asciiTheme="minorHAnsi" w:eastAsiaTheme="minorEastAsia" w:hAnsiTheme="minorHAnsi" w:cstheme="minorBidi"/>
+          <w:rFonts w:ascii="Calibri" w:hAnsi="Calibri"/>
           <w:noProof/>
           <w:lang w:val="es-ES" w:eastAsia="es-ES"/>
         </w:rPr>
@@ -1413,7 +1411,7 @@
         </w:r>
         <w:r>
           <w:rPr>
-            <w:rFonts w:asciiTheme="minorHAnsi" w:eastAsiaTheme="minorEastAsia" w:hAnsiTheme="minorHAnsi" w:cstheme="minorBidi"/>
+            <w:rFonts w:ascii="Calibri" w:hAnsi="Calibri"/>
             <w:noProof/>
             <w:lang w:val="es-ES" w:eastAsia="es-ES"/>
           </w:rPr>
@@ -1487,7 +1485,7 @@
           <w:tab w:val="right" w:leader="dot" w:pos="10054"/>
         </w:tabs>
         <w:rPr>
-          <w:rFonts w:asciiTheme="minorHAnsi" w:eastAsiaTheme="minorEastAsia" w:hAnsiTheme="minorHAnsi" w:cstheme="minorBidi"/>
+          <w:rFonts w:ascii="Calibri" w:hAnsi="Calibri"/>
           <w:noProof/>
           <w:lang w:val="es-ES" w:eastAsia="es-ES"/>
         </w:rPr>
@@ -1505,7 +1503,7 @@
         </w:r>
         <w:r>
           <w:rPr>
-            <w:rFonts w:asciiTheme="minorHAnsi" w:eastAsiaTheme="minorEastAsia" w:hAnsiTheme="minorHAnsi" w:cstheme="minorBidi"/>
+            <w:rFonts w:ascii="Calibri" w:hAnsi="Calibri"/>
             <w:noProof/>
             <w:lang w:val="es-ES" w:eastAsia="es-ES"/>
           </w:rPr>
@@ -1579,7 +1577,7 @@
           <w:tab w:val="right" w:leader="dot" w:pos="10054"/>
         </w:tabs>
         <w:rPr>
-          <w:rFonts w:asciiTheme="minorHAnsi" w:eastAsiaTheme="minorEastAsia" w:hAnsiTheme="minorHAnsi" w:cstheme="minorBidi"/>
+          <w:rFonts w:ascii="Calibri" w:hAnsi="Calibri"/>
           <w:noProof/>
           <w:lang w:val="es-ES" w:eastAsia="es-ES"/>
         </w:rPr>
@@ -1597,7 +1595,7 @@
         </w:r>
         <w:r>
           <w:rPr>
-            <w:rFonts w:asciiTheme="minorHAnsi" w:eastAsiaTheme="minorEastAsia" w:hAnsiTheme="minorHAnsi" w:cstheme="minorBidi"/>
+            <w:rFonts w:ascii="Calibri" w:hAnsi="Calibri"/>
             <w:noProof/>
             <w:lang w:val="es-ES" w:eastAsia="es-ES"/>
           </w:rPr>
@@ -1671,7 +1669,7 @@
           <w:tab w:val="right" w:leader="dot" w:pos="10054"/>
         </w:tabs>
         <w:rPr>
-          <w:rFonts w:asciiTheme="minorHAnsi" w:eastAsiaTheme="minorEastAsia" w:hAnsiTheme="minorHAnsi" w:cstheme="minorBidi"/>
+          <w:rFonts w:ascii="Calibri" w:hAnsi="Calibri"/>
           <w:noProof/>
           <w:lang w:val="es-ES" w:eastAsia="es-ES"/>
         </w:rPr>
@@ -1689,7 +1687,7 @@
         </w:r>
         <w:r>
           <w:rPr>
-            <w:rFonts w:asciiTheme="minorHAnsi" w:eastAsiaTheme="minorEastAsia" w:hAnsiTheme="minorHAnsi" w:cstheme="minorBidi"/>
+            <w:rFonts w:ascii="Calibri" w:hAnsi="Calibri"/>
             <w:noProof/>
             <w:lang w:val="es-ES" w:eastAsia="es-ES"/>
           </w:rPr>
@@ -1763,7 +1761,7 @@
           <w:tab w:val="right" w:leader="dot" w:pos="10054"/>
         </w:tabs>
         <w:rPr>
-          <w:rFonts w:asciiTheme="minorHAnsi" w:eastAsiaTheme="minorEastAsia" w:hAnsiTheme="minorHAnsi" w:cstheme="minorBidi"/>
+          <w:rFonts w:ascii="Calibri" w:hAnsi="Calibri"/>
           <w:noProof/>
           <w:lang w:val="es-ES" w:eastAsia="es-ES"/>
         </w:rPr>
@@ -1781,7 +1779,7 @@
         </w:r>
         <w:r>
           <w:rPr>
-            <w:rFonts w:asciiTheme="minorHAnsi" w:eastAsiaTheme="minorEastAsia" w:hAnsiTheme="minorHAnsi" w:cstheme="minorBidi"/>
+            <w:rFonts w:ascii="Calibri" w:hAnsi="Calibri"/>
             <w:noProof/>
             <w:lang w:val="es-ES" w:eastAsia="es-ES"/>
           </w:rPr>
@@ -1855,7 +1853,7 @@
           <w:tab w:val="right" w:leader="dot" w:pos="10054"/>
         </w:tabs>
         <w:rPr>
-          <w:rFonts w:asciiTheme="minorHAnsi" w:eastAsiaTheme="minorEastAsia" w:hAnsiTheme="minorHAnsi" w:cstheme="minorBidi"/>
+          <w:rFonts w:ascii="Calibri" w:hAnsi="Calibri"/>
           <w:noProof/>
           <w:lang w:val="es-ES" w:eastAsia="es-ES"/>
         </w:rPr>
@@ -1873,7 +1871,7 @@
         </w:r>
         <w:r>
           <w:rPr>
-            <w:rFonts w:asciiTheme="minorHAnsi" w:eastAsiaTheme="minorEastAsia" w:hAnsiTheme="minorHAnsi" w:cstheme="minorBidi"/>
+            <w:rFonts w:ascii="Calibri" w:hAnsi="Calibri"/>
             <w:noProof/>
             <w:lang w:val="es-ES" w:eastAsia="es-ES"/>
           </w:rPr>
@@ -1946,7 +1944,7 @@
           <w:tab w:val="right" w:leader="dot" w:pos="10054"/>
         </w:tabs>
         <w:rPr>
-          <w:rFonts w:asciiTheme="minorHAnsi" w:eastAsiaTheme="minorEastAsia" w:hAnsiTheme="minorHAnsi" w:cstheme="minorBidi"/>
+          <w:rFonts w:ascii="Calibri" w:hAnsi="Calibri"/>
           <w:noProof/>
           <w:lang w:val="es-ES" w:eastAsia="es-ES"/>
         </w:rPr>
@@ -2018,7 +2016,7 @@
           <w:tab w:val="right" w:leader="dot" w:pos="10054"/>
         </w:tabs>
         <w:rPr>
-          <w:rFonts w:asciiTheme="minorHAnsi" w:eastAsiaTheme="minorEastAsia" w:hAnsiTheme="minorHAnsi" w:cstheme="minorBidi"/>
+          <w:rFonts w:ascii="Calibri" w:hAnsi="Calibri"/>
           <w:noProof/>
           <w:lang w:val="es-ES" w:eastAsia="es-ES"/>
         </w:rPr>
@@ -2036,7 +2034,7 @@
         </w:r>
         <w:r>
           <w:rPr>
-            <w:rFonts w:asciiTheme="minorHAnsi" w:eastAsiaTheme="minorEastAsia" w:hAnsiTheme="minorHAnsi" w:cstheme="minorBidi"/>
+            <w:rFonts w:ascii="Calibri" w:hAnsi="Calibri"/>
             <w:noProof/>
             <w:lang w:val="es-ES" w:eastAsia="es-ES"/>
           </w:rPr>
@@ -2110,7 +2108,7 @@
           <w:tab w:val="right" w:leader="dot" w:pos="10054"/>
         </w:tabs>
         <w:rPr>
-          <w:rFonts w:asciiTheme="minorHAnsi" w:eastAsiaTheme="minorEastAsia" w:hAnsiTheme="minorHAnsi" w:cstheme="minorBidi"/>
+          <w:rFonts w:ascii="Calibri" w:hAnsi="Calibri"/>
           <w:noProof/>
           <w:lang w:val="es-ES" w:eastAsia="es-ES"/>
         </w:rPr>
@@ -2128,7 +2126,7 @@
         </w:r>
         <w:r>
           <w:rPr>
-            <w:rFonts w:asciiTheme="minorHAnsi" w:eastAsiaTheme="minorEastAsia" w:hAnsiTheme="minorHAnsi" w:cstheme="minorBidi"/>
+            <w:rFonts w:ascii="Calibri" w:hAnsi="Calibri"/>
             <w:noProof/>
             <w:lang w:val="es-ES" w:eastAsia="es-ES"/>
           </w:rPr>
@@ -2202,7 +2200,7 @@
           <w:tab w:val="right" w:leader="dot" w:pos="10054"/>
         </w:tabs>
         <w:rPr>
-          <w:rFonts w:asciiTheme="minorHAnsi" w:eastAsiaTheme="minorEastAsia" w:hAnsiTheme="minorHAnsi" w:cstheme="minorBidi"/>
+          <w:rFonts w:ascii="Calibri" w:hAnsi="Calibri"/>
           <w:noProof/>
           <w:lang w:val="es-ES" w:eastAsia="es-ES"/>
         </w:rPr>
@@ -2220,7 +2218,7 @@
         </w:r>
         <w:r>
           <w:rPr>
-            <w:rFonts w:asciiTheme="minorHAnsi" w:eastAsiaTheme="minorEastAsia" w:hAnsiTheme="minorHAnsi" w:cstheme="minorBidi"/>
+            <w:rFonts w:ascii="Calibri" w:hAnsi="Calibri"/>
             <w:noProof/>
             <w:lang w:val="es-ES" w:eastAsia="es-ES"/>
           </w:rPr>
@@ -2294,7 +2292,7 @@
           <w:tab w:val="right" w:leader="dot" w:pos="10054"/>
         </w:tabs>
         <w:rPr>
-          <w:rFonts w:asciiTheme="minorHAnsi" w:eastAsiaTheme="minorEastAsia" w:hAnsiTheme="minorHAnsi" w:cstheme="minorBidi"/>
+          <w:rFonts w:ascii="Calibri" w:hAnsi="Calibri"/>
           <w:noProof/>
           <w:lang w:val="es-ES" w:eastAsia="es-ES"/>
         </w:rPr>
@@ -2312,7 +2310,7 @@
         </w:r>
         <w:r>
           <w:rPr>
-            <w:rFonts w:asciiTheme="minorHAnsi" w:eastAsiaTheme="minorEastAsia" w:hAnsiTheme="minorHAnsi" w:cstheme="minorBidi"/>
+            <w:rFonts w:ascii="Calibri" w:hAnsi="Calibri"/>
             <w:noProof/>
             <w:lang w:val="es-ES" w:eastAsia="es-ES"/>
           </w:rPr>
@@ -2386,7 +2384,7 @@
           <w:tab w:val="right" w:leader="dot" w:pos="10054"/>
         </w:tabs>
         <w:rPr>
-          <w:rFonts w:asciiTheme="minorHAnsi" w:eastAsiaTheme="minorEastAsia" w:hAnsiTheme="minorHAnsi" w:cstheme="minorBidi"/>
+          <w:rFonts w:ascii="Calibri" w:hAnsi="Calibri"/>
           <w:noProof/>
           <w:lang w:val="es-ES" w:eastAsia="es-ES"/>
         </w:rPr>
@@ -2404,7 +2402,7 @@
         </w:r>
         <w:r>
           <w:rPr>
-            <w:rFonts w:asciiTheme="minorHAnsi" w:eastAsiaTheme="minorEastAsia" w:hAnsiTheme="minorHAnsi" w:cstheme="minorBidi"/>
+            <w:rFonts w:ascii="Calibri" w:hAnsi="Calibri"/>
             <w:noProof/>
             <w:lang w:val="es-ES" w:eastAsia="es-ES"/>
           </w:rPr>
@@ -2478,7 +2476,7 @@
           <w:tab w:val="right" w:leader="dot" w:pos="10054"/>
         </w:tabs>
         <w:rPr>
-          <w:rFonts w:asciiTheme="minorHAnsi" w:eastAsiaTheme="minorEastAsia" w:hAnsiTheme="minorHAnsi" w:cstheme="minorBidi"/>
+          <w:rFonts w:ascii="Calibri" w:hAnsi="Calibri"/>
           <w:noProof/>
           <w:lang w:val="es-ES" w:eastAsia="es-ES"/>
         </w:rPr>
@@ -2496,7 +2494,7 @@
         </w:r>
         <w:r>
           <w:rPr>
-            <w:rFonts w:asciiTheme="minorHAnsi" w:eastAsiaTheme="minorEastAsia" w:hAnsiTheme="minorHAnsi" w:cstheme="minorBidi"/>
+            <w:rFonts w:ascii="Calibri" w:hAnsi="Calibri"/>
             <w:noProof/>
             <w:lang w:val="es-ES" w:eastAsia="es-ES"/>
           </w:rPr>
@@ -2570,7 +2568,7 @@
           <w:tab w:val="right" w:leader="dot" w:pos="10054"/>
         </w:tabs>
         <w:rPr>
-          <w:rFonts w:asciiTheme="minorHAnsi" w:eastAsiaTheme="minorEastAsia" w:hAnsiTheme="minorHAnsi" w:cstheme="minorBidi"/>
+          <w:rFonts w:ascii="Calibri" w:hAnsi="Calibri"/>
           <w:noProof/>
           <w:lang w:val="es-ES" w:eastAsia="es-ES"/>
         </w:rPr>
@@ -2588,7 +2586,7 @@
         </w:r>
         <w:r>
           <w:rPr>
-            <w:rFonts w:asciiTheme="minorHAnsi" w:eastAsiaTheme="minorEastAsia" w:hAnsiTheme="minorHAnsi" w:cstheme="minorBidi"/>
+            <w:rFonts w:ascii="Calibri" w:hAnsi="Calibri"/>
             <w:noProof/>
             <w:lang w:val="es-ES" w:eastAsia="es-ES"/>
           </w:rPr>
@@ -2661,7 +2659,7 @@
           <w:tab w:val="right" w:leader="dot" w:pos="10054"/>
         </w:tabs>
         <w:rPr>
-          <w:rFonts w:asciiTheme="minorHAnsi" w:eastAsiaTheme="minorEastAsia" w:hAnsiTheme="minorHAnsi" w:cstheme="minorBidi"/>
+          <w:rFonts w:ascii="Calibri" w:hAnsi="Calibri"/>
           <w:noProof/>
           <w:lang w:val="es-ES" w:eastAsia="es-ES"/>
         </w:rPr>
@@ -2733,7 +2731,7 @@
           <w:tab w:val="right" w:leader="dot" w:pos="10054"/>
         </w:tabs>
         <w:rPr>
-          <w:rFonts w:asciiTheme="minorHAnsi" w:eastAsiaTheme="minorEastAsia" w:hAnsiTheme="minorHAnsi" w:cstheme="minorBidi"/>
+          <w:rFonts w:ascii="Calibri" w:hAnsi="Calibri"/>
           <w:noProof/>
           <w:lang w:val="es-ES" w:eastAsia="es-ES"/>
         </w:rPr>
@@ -2751,7 +2749,7 @@
         </w:r>
         <w:r>
           <w:rPr>
-            <w:rFonts w:asciiTheme="minorHAnsi" w:eastAsiaTheme="minorEastAsia" w:hAnsiTheme="minorHAnsi" w:cstheme="minorBidi"/>
+            <w:rFonts w:ascii="Calibri" w:hAnsi="Calibri"/>
             <w:noProof/>
             <w:lang w:val="es-ES" w:eastAsia="es-ES"/>
           </w:rPr>
@@ -2825,7 +2823,7 @@
           <w:tab w:val="right" w:leader="dot" w:pos="10054"/>
         </w:tabs>
         <w:rPr>
-          <w:rFonts w:asciiTheme="minorHAnsi" w:eastAsiaTheme="minorEastAsia" w:hAnsiTheme="minorHAnsi" w:cstheme="minorBidi"/>
+          <w:rFonts w:ascii="Calibri" w:hAnsi="Calibri"/>
           <w:noProof/>
           <w:lang w:val="es-ES" w:eastAsia="es-ES"/>
         </w:rPr>
@@ -2843,7 +2841,7 @@
         </w:r>
         <w:r>
           <w:rPr>
-            <w:rFonts w:asciiTheme="minorHAnsi" w:eastAsiaTheme="minorEastAsia" w:hAnsiTheme="minorHAnsi" w:cstheme="minorBidi"/>
+            <w:rFonts w:ascii="Calibri" w:hAnsi="Calibri"/>
             <w:noProof/>
             <w:lang w:val="es-ES" w:eastAsia="es-ES"/>
           </w:rPr>
@@ -2917,7 +2915,7 @@
           <w:tab w:val="right" w:leader="dot" w:pos="10054"/>
         </w:tabs>
         <w:rPr>
-          <w:rFonts w:asciiTheme="minorHAnsi" w:eastAsiaTheme="minorEastAsia" w:hAnsiTheme="minorHAnsi" w:cstheme="minorBidi"/>
+          <w:rFonts w:ascii="Calibri" w:hAnsi="Calibri"/>
           <w:noProof/>
           <w:lang w:val="es-ES" w:eastAsia="es-ES"/>
         </w:rPr>
@@ -2935,7 +2933,7 @@
         </w:r>
         <w:r>
           <w:rPr>
-            <w:rFonts w:asciiTheme="minorHAnsi" w:eastAsiaTheme="minorEastAsia" w:hAnsiTheme="minorHAnsi" w:cstheme="minorBidi"/>
+            <w:rFonts w:ascii="Calibri" w:hAnsi="Calibri"/>
             <w:noProof/>
             <w:lang w:val="es-ES" w:eastAsia="es-ES"/>
           </w:rPr>
@@ -3009,7 +3007,7 @@
           <w:tab w:val="right" w:leader="dot" w:pos="10054"/>
         </w:tabs>
         <w:rPr>
-          <w:rFonts w:asciiTheme="minorHAnsi" w:eastAsiaTheme="minorEastAsia" w:hAnsiTheme="minorHAnsi" w:cstheme="minorBidi"/>
+          <w:rFonts w:ascii="Calibri" w:hAnsi="Calibri"/>
           <w:noProof/>
           <w:lang w:val="es-ES" w:eastAsia="es-ES"/>
         </w:rPr>
@@ -3027,7 +3025,7 @@
         </w:r>
         <w:r>
           <w:rPr>
-            <w:rFonts w:asciiTheme="minorHAnsi" w:eastAsiaTheme="minorEastAsia" w:hAnsiTheme="minorHAnsi" w:cstheme="minorBidi"/>
+            <w:rFonts w:ascii="Calibri" w:hAnsi="Calibri"/>
             <w:noProof/>
             <w:lang w:val="es-ES" w:eastAsia="es-ES"/>
           </w:rPr>
@@ -3101,7 +3099,7 @@
           <w:tab w:val="right" w:leader="dot" w:pos="10054"/>
         </w:tabs>
         <w:rPr>
-          <w:rFonts w:asciiTheme="minorHAnsi" w:eastAsiaTheme="minorEastAsia" w:hAnsiTheme="minorHAnsi" w:cstheme="minorBidi"/>
+          <w:rFonts w:ascii="Calibri" w:hAnsi="Calibri"/>
           <w:noProof/>
           <w:lang w:val="es-ES" w:eastAsia="es-ES"/>
         </w:rPr>
@@ -3119,7 +3117,7 @@
         </w:r>
         <w:r>
           <w:rPr>
-            <w:rFonts w:asciiTheme="minorHAnsi" w:eastAsiaTheme="minorEastAsia" w:hAnsiTheme="minorHAnsi" w:cstheme="minorBidi"/>
+            <w:rFonts w:ascii="Calibri" w:hAnsi="Calibri"/>
             <w:noProof/>
             <w:lang w:val="es-ES" w:eastAsia="es-ES"/>
           </w:rPr>
@@ -3193,7 +3191,7 @@
           <w:tab w:val="right" w:leader="dot" w:pos="10054"/>
         </w:tabs>
         <w:rPr>
-          <w:rFonts w:asciiTheme="minorHAnsi" w:eastAsiaTheme="minorEastAsia" w:hAnsiTheme="minorHAnsi" w:cstheme="minorBidi"/>
+          <w:rFonts w:ascii="Calibri" w:hAnsi="Calibri"/>
           <w:noProof/>
           <w:lang w:val="es-ES" w:eastAsia="es-ES"/>
         </w:rPr>
@@ -3211,7 +3209,7 @@
         </w:r>
         <w:r>
           <w:rPr>
-            <w:rFonts w:asciiTheme="minorHAnsi" w:eastAsiaTheme="minorEastAsia" w:hAnsiTheme="minorHAnsi" w:cstheme="minorBidi"/>
+            <w:rFonts w:ascii="Calibri" w:hAnsi="Calibri"/>
             <w:noProof/>
             <w:lang w:val="es-ES" w:eastAsia="es-ES"/>
           </w:rPr>
@@ -3285,7 +3283,7 @@
           <w:tab w:val="right" w:leader="dot" w:pos="10054"/>
         </w:tabs>
         <w:rPr>
-          <w:rFonts w:asciiTheme="minorHAnsi" w:eastAsiaTheme="minorEastAsia" w:hAnsiTheme="minorHAnsi" w:cstheme="minorBidi"/>
+          <w:rFonts w:ascii="Calibri" w:hAnsi="Calibri"/>
           <w:noProof/>
           <w:lang w:val="es-ES" w:eastAsia="es-ES"/>
         </w:rPr>
@@ -3303,7 +3301,7 @@
         </w:r>
         <w:r>
           <w:rPr>
-            <w:rFonts w:asciiTheme="minorHAnsi" w:eastAsiaTheme="minorEastAsia" w:hAnsiTheme="minorHAnsi" w:cstheme="minorBidi"/>
+            <w:rFonts w:ascii="Calibri" w:hAnsi="Calibri"/>
             <w:noProof/>
             <w:lang w:val="es-ES" w:eastAsia="es-ES"/>
           </w:rPr>
@@ -3376,7 +3374,7 @@
           <w:tab w:val="right" w:leader="dot" w:pos="10054"/>
         </w:tabs>
         <w:rPr>
-          <w:rFonts w:asciiTheme="minorHAnsi" w:eastAsiaTheme="minorEastAsia" w:hAnsiTheme="minorHAnsi" w:cstheme="minorBidi"/>
+          <w:rFonts w:ascii="Calibri" w:hAnsi="Calibri"/>
           <w:noProof/>
           <w:lang w:val="es-ES" w:eastAsia="es-ES"/>
         </w:rPr>
@@ -3448,7 +3446,7 @@
           <w:tab w:val="right" w:leader="dot" w:pos="10054"/>
         </w:tabs>
         <w:rPr>
-          <w:rFonts w:asciiTheme="minorHAnsi" w:eastAsiaTheme="minorEastAsia" w:hAnsiTheme="minorHAnsi" w:cstheme="minorBidi"/>
+          <w:rFonts w:ascii="Calibri" w:hAnsi="Calibri"/>
           <w:noProof/>
           <w:lang w:val="es-ES" w:eastAsia="es-ES"/>
         </w:rPr>
@@ -3466,7 +3464,7 @@
         </w:r>
         <w:r>
           <w:rPr>
-            <w:rFonts w:asciiTheme="minorHAnsi" w:eastAsiaTheme="minorEastAsia" w:hAnsiTheme="minorHAnsi" w:cstheme="minorBidi"/>
+            <w:rFonts w:ascii="Calibri" w:hAnsi="Calibri"/>
             <w:noProof/>
             <w:lang w:val="es-ES" w:eastAsia="es-ES"/>
           </w:rPr>
@@ -3540,7 +3538,7 @@
           <w:tab w:val="right" w:leader="dot" w:pos="10054"/>
         </w:tabs>
         <w:rPr>
-          <w:rFonts w:asciiTheme="minorHAnsi" w:eastAsiaTheme="minorEastAsia" w:hAnsiTheme="minorHAnsi" w:cstheme="minorBidi"/>
+          <w:rFonts w:ascii="Calibri" w:hAnsi="Calibri"/>
           <w:noProof/>
           <w:lang w:val="es-ES" w:eastAsia="es-ES"/>
         </w:rPr>
@@ -3558,7 +3556,7 @@
         </w:r>
         <w:r>
           <w:rPr>
-            <w:rFonts w:asciiTheme="minorHAnsi" w:eastAsiaTheme="minorEastAsia" w:hAnsiTheme="minorHAnsi" w:cstheme="minorBidi"/>
+            <w:rFonts w:ascii="Calibri" w:hAnsi="Calibri"/>
             <w:noProof/>
             <w:lang w:val="es-ES" w:eastAsia="es-ES"/>
           </w:rPr>
@@ -3632,7 +3630,7 @@
           <w:tab w:val="right" w:leader="dot" w:pos="10054"/>
         </w:tabs>
         <w:rPr>
-          <w:rFonts w:asciiTheme="minorHAnsi" w:eastAsiaTheme="minorEastAsia" w:hAnsiTheme="minorHAnsi" w:cstheme="minorBidi"/>
+          <w:rFonts w:ascii="Calibri" w:hAnsi="Calibri"/>
           <w:noProof/>
           <w:lang w:val="es-ES" w:eastAsia="es-ES"/>
         </w:rPr>
@@ -3650,7 +3648,7 @@
         </w:r>
         <w:r>
           <w:rPr>
-            <w:rFonts w:asciiTheme="minorHAnsi" w:eastAsiaTheme="minorEastAsia" w:hAnsiTheme="minorHAnsi" w:cstheme="minorBidi"/>
+            <w:rFonts w:ascii="Calibri" w:hAnsi="Calibri"/>
             <w:noProof/>
             <w:lang w:val="es-ES" w:eastAsia="es-ES"/>
           </w:rPr>
@@ -3724,7 +3722,7 @@
           <w:tab w:val="right" w:leader="dot" w:pos="10054"/>
         </w:tabs>
         <w:rPr>
-          <w:rFonts w:asciiTheme="minorHAnsi" w:eastAsiaTheme="minorEastAsia" w:hAnsiTheme="minorHAnsi" w:cstheme="minorBidi"/>
+          <w:rFonts w:ascii="Calibri" w:hAnsi="Calibri"/>
           <w:noProof/>
           <w:lang w:val="es-ES" w:eastAsia="es-ES"/>
         </w:rPr>
@@ -3742,7 +3740,7 @@
         </w:r>
         <w:r>
           <w:rPr>
-            <w:rFonts w:asciiTheme="minorHAnsi" w:eastAsiaTheme="minorEastAsia" w:hAnsiTheme="minorHAnsi" w:cstheme="minorBidi"/>
+            <w:rFonts w:ascii="Calibri" w:hAnsi="Calibri"/>
             <w:noProof/>
             <w:lang w:val="es-ES" w:eastAsia="es-ES"/>
           </w:rPr>
@@ -3816,7 +3814,7 @@
           <w:tab w:val="right" w:leader="dot" w:pos="10054"/>
         </w:tabs>
         <w:rPr>
-          <w:rFonts w:asciiTheme="minorHAnsi" w:eastAsiaTheme="minorEastAsia" w:hAnsiTheme="minorHAnsi" w:cstheme="minorBidi"/>
+          <w:rFonts w:ascii="Calibri" w:hAnsi="Calibri"/>
           <w:noProof/>
           <w:lang w:val="es-ES" w:eastAsia="es-ES"/>
         </w:rPr>
@@ -3834,7 +3832,7 @@
         </w:r>
         <w:r>
           <w:rPr>
-            <w:rFonts w:asciiTheme="minorHAnsi" w:eastAsiaTheme="minorEastAsia" w:hAnsiTheme="minorHAnsi" w:cstheme="minorBidi"/>
+            <w:rFonts w:ascii="Calibri" w:hAnsi="Calibri"/>
             <w:noProof/>
             <w:lang w:val="es-ES" w:eastAsia="es-ES"/>
           </w:rPr>
@@ -3908,7 +3906,7 @@
           <w:tab w:val="right" w:leader="dot" w:pos="10054"/>
         </w:tabs>
         <w:rPr>
-          <w:rFonts w:asciiTheme="minorHAnsi" w:eastAsiaTheme="minorEastAsia" w:hAnsiTheme="minorHAnsi" w:cstheme="minorBidi"/>
+          <w:rFonts w:ascii="Calibri" w:hAnsi="Calibri"/>
           <w:noProof/>
           <w:lang w:val="es-ES" w:eastAsia="es-ES"/>
         </w:rPr>
@@ -3926,7 +3924,7 @@
         </w:r>
         <w:r>
           <w:rPr>
-            <w:rFonts w:asciiTheme="minorHAnsi" w:eastAsiaTheme="minorEastAsia" w:hAnsiTheme="minorHAnsi" w:cstheme="minorBidi"/>
+            <w:rFonts w:ascii="Calibri" w:hAnsi="Calibri"/>
             <w:noProof/>
             <w:lang w:val="es-ES" w:eastAsia="es-ES"/>
           </w:rPr>
@@ -4000,7 +3998,7 @@
           <w:tab w:val="right" w:leader="dot" w:pos="10054"/>
         </w:tabs>
         <w:rPr>
-          <w:rFonts w:asciiTheme="minorHAnsi" w:eastAsiaTheme="minorEastAsia" w:hAnsiTheme="minorHAnsi" w:cstheme="minorBidi"/>
+          <w:rFonts w:ascii="Calibri" w:hAnsi="Calibri"/>
           <w:noProof/>
           <w:lang w:val="es-ES" w:eastAsia="es-ES"/>
         </w:rPr>
@@ -4018,7 +4016,7 @@
         </w:r>
         <w:r>
           <w:rPr>
-            <w:rFonts w:asciiTheme="minorHAnsi" w:eastAsiaTheme="minorEastAsia" w:hAnsiTheme="minorHAnsi" w:cstheme="minorBidi"/>
+            <w:rFonts w:ascii="Calibri" w:hAnsi="Calibri"/>
             <w:noProof/>
             <w:lang w:val="es-ES" w:eastAsia="es-ES"/>
           </w:rPr>
@@ -4091,7 +4089,7 @@
           <w:tab w:val="right" w:leader="dot" w:pos="10054"/>
         </w:tabs>
         <w:rPr>
-          <w:rFonts w:asciiTheme="minorHAnsi" w:eastAsiaTheme="minorEastAsia" w:hAnsiTheme="minorHAnsi" w:cstheme="minorBidi"/>
+          <w:rFonts w:ascii="Calibri" w:hAnsi="Calibri"/>
           <w:noProof/>
           <w:lang w:val="es-ES" w:eastAsia="es-ES"/>
         </w:rPr>
@@ -4162,7 +4160,7 @@
           <w:tab w:val="right" w:leader="dot" w:pos="10054"/>
         </w:tabs>
         <w:rPr>
-          <w:rFonts w:asciiTheme="minorHAnsi" w:eastAsiaTheme="minorEastAsia" w:hAnsiTheme="minorHAnsi" w:cstheme="minorBidi"/>
+          <w:rFonts w:ascii="Calibri" w:hAnsi="Calibri"/>
           <w:noProof/>
           <w:lang w:val="es-ES" w:eastAsia="es-ES"/>
         </w:rPr>
@@ -4233,7 +4231,7 @@
           <w:tab w:val="right" w:leader="dot" w:pos="10054"/>
         </w:tabs>
         <w:rPr>
-          <w:rFonts w:asciiTheme="minorHAnsi" w:eastAsiaTheme="minorEastAsia" w:hAnsiTheme="minorHAnsi" w:cstheme="minorBidi"/>
+          <w:rFonts w:ascii="Calibri" w:hAnsi="Calibri"/>
           <w:noProof/>
           <w:lang w:val="es-ES" w:eastAsia="es-ES"/>
         </w:rPr>
@@ -4304,7 +4302,7 @@
           <w:tab w:val="right" w:leader="dot" w:pos="10054"/>
         </w:tabs>
         <w:rPr>
-          <w:rFonts w:asciiTheme="minorHAnsi" w:eastAsiaTheme="minorEastAsia" w:hAnsiTheme="minorHAnsi" w:cstheme="minorBidi"/>
+          <w:rFonts w:ascii="Calibri" w:hAnsi="Calibri"/>
           <w:noProof/>
           <w:lang w:val="es-ES" w:eastAsia="es-ES"/>
         </w:rPr>
@@ -4569,8 +4567,8 @@
           <w:lang w:val="es-ES"/>
         </w:rPr>
       </w:pPr>
-      <w:bookmarkStart w:id="1" w:name="_Toc337573385"/>
-      <w:bookmarkStart w:id="2" w:name="_Toc341390109"/>
+      <w:bookmarkStart w:id="0" w:name="_Toc337573385"/>
+      <w:bookmarkStart w:id="1" w:name="_Toc341390109"/>
       <w:r>
         <w:rPr>
           <w:lang w:val="es-ES"/>
@@ -4578,111 +4576,111 @@
         <w:lastRenderedPageBreak/>
         <w:t>Introducción</w:t>
       </w:r>
+      <w:bookmarkEnd w:id="0"/>
       <w:bookmarkEnd w:id="1"/>
+    </w:p>
+    <w:p>
+      <w:pPr>
+        <w:pStyle w:val="Ttulo2"/>
+        <w:rPr>
+          <w:lang w:val="es-ES"/>
+        </w:rPr>
+      </w:pPr>
+      <w:bookmarkStart w:id="2" w:name="_Toc341390110"/>
+      <w:r>
+        <w:rPr>
+          <w:lang w:val="es-ES"/>
+        </w:rPr>
+        <w:t>Propósito</w:t>
+      </w:r>
       <w:bookmarkEnd w:id="2"/>
     </w:p>
     <w:p>
       <w:pPr>
+        <w:jc w:val="both"/>
+        <w:rPr>
+          <w:lang w:val="es-ES"/>
+        </w:rPr>
+      </w:pPr>
+      <w:r>
+        <w:rPr>
+          <w:lang w:val="es-ES"/>
+        </w:rPr>
+        <w:t>El objetivo del manual de procedimientos es describir las actividades y/o tareas que deben seguirse a lo largo de un proceso, especificando claramente estas etapas o pasos que deben cumplirse para ejecutar una función y determinando cuales son los soportes documentales y herramientas utilizadas para lograr el objetivo.</w:t>
+      </w:r>
+    </w:p>
+    <w:p>
+      <w:pPr>
+        <w:spacing w:line="240" w:lineRule="auto"/>
+        <w:jc w:val="both"/>
+        <w:rPr>
+          <w:bCs/>
+          <w:iCs/>
+          <w:lang w:val="es-ES"/>
+        </w:rPr>
+      </w:pPr>
+      <w:r>
+        <w:rPr>
+          <w:bCs/>
+          <w:iCs/>
+          <w:lang w:val="es-ES"/>
+        </w:rPr>
+        <w:t xml:space="preserve">Permite explorar la operatividad de una o varias unidades de negocios interactuando, ya que contiene una descripción estructurada y ordenada de las tareas, requisitos y responsables de cada tarea del proceso. </w:t>
+      </w:r>
+    </w:p>
+    <w:p>
+      <w:pPr>
+        <w:spacing w:line="240" w:lineRule="auto"/>
+        <w:jc w:val="both"/>
+        <w:rPr>
+          <w:bCs/>
+          <w:iCs/>
+          <w:lang w:val="es-ES"/>
+        </w:rPr>
+      </w:pPr>
+      <w:r>
+        <w:rPr>
+          <w:bCs/>
+          <w:iCs/>
+          <w:lang w:val="es-ES"/>
+        </w:rPr>
+        <w:t xml:space="preserve">Sabemos que dentro de la organización el elemento humano es un factor clave para la vida de la misma y que sufre constantemente cambios, ya sea por nuevas incorporaciones, por despidos, por  renuncias, por ascensos, etc. Y por lo tanto que se deben entrenar a nuevos individuos y mantener la uniformidad de criterios en cuanto a las tareas que se ejecutan por lo antes mencionado el manual de procedimientos nos perite realizar entrenamiento de personal ya que es un documento escrito de lo que se hace y cómo se hace en la organización, unidad de negocio y/o puesto de trabajo. </w:t>
+      </w:r>
+    </w:p>
+    <w:p>
+      <w:pPr>
+        <w:spacing w:line="240" w:lineRule="auto"/>
+        <w:jc w:val="both"/>
+        <w:rPr>
+          <w:bCs/>
+          <w:iCs/>
+          <w:lang w:val="es-ES"/>
+        </w:rPr>
+      </w:pPr>
+      <w:r>
+        <w:rPr>
+          <w:bCs/>
+          <w:iCs/>
+          <w:lang w:val="es-ES"/>
+        </w:rPr>
+        <w:t>Por eso todo lo que es estándar dentro de la empresa debe ser incorporado por escrito a este manual, que permitirá conocer completamente desde que se comienza hasta que se termina una tarea, dando las bases para un análisis integral de los procesos que va desde la mejora de procesos hasta la reingeniería de procesos.</w:t>
+      </w:r>
+    </w:p>
+    <w:p>
+      <w:pPr>
         <w:pStyle w:val="Ttulo2"/>
         <w:rPr>
           <w:lang w:val="es-ES"/>
         </w:rPr>
       </w:pPr>
-      <w:bookmarkStart w:id="3" w:name="_Toc341390110"/>
-      <w:r>
-        <w:rPr>
-          <w:lang w:val="es-ES"/>
-        </w:rPr>
-        <w:t>Propósito</w:t>
+      <w:bookmarkStart w:id="3" w:name="_Toc341390111"/>
+      <w:r>
+        <w:rPr>
+          <w:lang w:val="es-ES"/>
+        </w:rPr>
+        <w:t>Definiciones y abreviaturas</w:t>
       </w:r>
       <w:bookmarkEnd w:id="3"/>
-    </w:p>
-    <w:p>
-      <w:pPr>
-        <w:jc w:val="both"/>
-        <w:rPr>
-          <w:lang w:val="es-ES"/>
-        </w:rPr>
-      </w:pPr>
-      <w:r>
-        <w:rPr>
-          <w:lang w:val="es-ES"/>
-        </w:rPr>
-        <w:t>El objetivo del manual de procedimientos es describir las actividades y/o tareas que deben seguirse a lo largo de un proceso, especificando claramente estas etapas o pasos que deben cumplirse para ejecutar una función y determinando cuales son los soportes documentales y herramientas utilizadas para lograr el objetivo.</w:t>
-      </w:r>
-    </w:p>
-    <w:p>
-      <w:pPr>
-        <w:spacing w:line="240" w:lineRule="auto"/>
-        <w:jc w:val="both"/>
-        <w:rPr>
-          <w:bCs/>
-          <w:iCs/>
-          <w:lang w:val="es-ES"/>
-        </w:rPr>
-      </w:pPr>
-      <w:r>
-        <w:rPr>
-          <w:bCs/>
-          <w:iCs/>
-          <w:lang w:val="es-ES"/>
-        </w:rPr>
-        <w:t xml:space="preserve">Permite explorar la operatividad de una o varias unidades de negocios interactuando, ya que contiene una descripción estructurada y ordenada de las tareas, requisitos y responsables de cada tarea del proceso. </w:t>
-      </w:r>
-    </w:p>
-    <w:p>
-      <w:pPr>
-        <w:spacing w:line="240" w:lineRule="auto"/>
-        <w:jc w:val="both"/>
-        <w:rPr>
-          <w:bCs/>
-          <w:iCs/>
-          <w:lang w:val="es-ES"/>
-        </w:rPr>
-      </w:pPr>
-      <w:r>
-        <w:rPr>
-          <w:bCs/>
-          <w:iCs/>
-          <w:lang w:val="es-ES"/>
-        </w:rPr>
-        <w:t xml:space="preserve">Sabemos que dentro de la organización el elemento humano es un factor clave para la vida de la misma y que sufre constantemente cambios, ya sea por nuevas incorporaciones, por despidos, por  renuncias, por ascensos, etc. Y por lo tanto que se deben entrenar a nuevos individuos y mantener la uniformidad de criterios en cuanto a las tareas que se ejecutan por lo antes mencionado el manual de procedimientos nos perite realizar entrenamiento de personal ya que es un documento escrito de lo que se hace y cómo se hace en la organización, unidad de negocio y/o puesto de trabajo. </w:t>
-      </w:r>
-    </w:p>
-    <w:p>
-      <w:pPr>
-        <w:spacing w:line="240" w:lineRule="auto"/>
-        <w:jc w:val="both"/>
-        <w:rPr>
-          <w:bCs/>
-          <w:iCs/>
-          <w:lang w:val="es-ES"/>
-        </w:rPr>
-      </w:pPr>
-      <w:r>
-        <w:rPr>
-          <w:bCs/>
-          <w:iCs/>
-          <w:lang w:val="es-ES"/>
-        </w:rPr>
-        <w:t>Por eso todo lo que es estándar dentro de la empresa debe ser incorporado por escrito a este manual, que permitirá conocer completamente desde que se comienza hasta que se termina una tarea, dando las bases para un análisis integral de los procesos que va desde la mejora de procesos hasta la reingeniería de procesos.</w:t>
-      </w:r>
-    </w:p>
-    <w:p>
-      <w:pPr>
-        <w:pStyle w:val="Ttulo2"/>
-        <w:rPr>
-          <w:lang w:val="es-ES"/>
-        </w:rPr>
-      </w:pPr>
-      <w:bookmarkStart w:id="4" w:name="_Toc341390111"/>
-      <w:r>
-        <w:rPr>
-          <w:lang w:val="es-ES"/>
-        </w:rPr>
-        <w:t>Definiciones y abreviaturas</w:t>
-      </w:r>
-      <w:bookmarkEnd w:id="4"/>
     </w:p>
     <w:p>
       <w:pPr>
@@ -4761,89 +4759,34 @@
           <w:lang w:val="es-ES" w:eastAsia="es-AR"/>
         </w:rPr>
         <w:pict>
-          <v:shape id="Imagen 21" o:spid="_x0000_s1045" type="#_x0000_t75" style="position:absolute;margin-left:114.75pt;margin-top:601.5pt;width:28.5pt;height:20.25pt;z-index:-19;visibility:visible;mso-position-horizontal-relative:page;mso-position-vertical-relative:page" o:allowincell="f">
-            <v:imagedata r:id="rId9" o:title=""/>
-            <w10:wrap anchorx="page" anchory="page"/>
-          </v:shape>
-        </w:pict>
-      </w:r>
-      <w:r>
-        <w:rPr>
-          <w:b/>
-          <w:lang w:val="es-ES"/>
-        </w:rPr>
-        <w:t>Las tareas</w:t>
-      </w:r>
-      <w:r>
-        <w:rPr>
-          <w:lang w:val="es-ES"/>
-        </w:rPr>
-        <w:t>:</w:t>
-      </w:r>
-    </w:p>
-    <w:p>
-      <w:pPr>
-        <w:spacing w:after="0" w:line="240" w:lineRule="auto"/>
-        <w:rPr>
-          <w:b/>
-          <w:lang w:val="es-ES"/>
-        </w:rPr>
-      </w:pPr>
-    </w:p>
-    <w:p>
-      <w:pPr>
-        <w:spacing w:after="0" w:line="240" w:lineRule="auto"/>
-        <w:rPr>
-          <w:lang w:val="es-ES"/>
-        </w:rPr>
-      </w:pPr>
-      <w:r>
-        <w:rPr>
-          <w:lang w:val="es-ES"/>
-        </w:rPr>
-        <w:t>Es una actividad atómica  que es incluida dentro de un proceso, representan el trabajo que se realiza en un punto del proceso. Una tarea es usada en el proceso cuando un trabajo no es descompuesto. Generalmente, un usuario final y/o una aplicación son los encargados de ejecutar una tarea.</w:t>
-      </w:r>
-    </w:p>
-    <w:p>
-      <w:pPr>
-        <w:spacing w:after="0" w:line="240" w:lineRule="auto"/>
-        <w:rPr>
-          <w:lang w:val="es-ES"/>
-        </w:rPr>
-      </w:pPr>
-      <w:r>
-        <w:rPr>
-          <w:noProof/>
-          <w:lang w:val="es-ES" w:eastAsia="es-AR"/>
-        </w:rPr>
-        <w:pict>
-          <v:shape id="Imagen 22" o:spid="_x0000_s1046" type="#_x0000_t75" style="position:absolute;margin-left:139.5pt;margin-top:688.5pt;width:18.75pt;height:20.25pt;z-index:-18;visibility:visible;mso-position-horizontal-relative:page;mso-position-vertical-relative:page" o:allowincell="f">
+          <v:shape id="Imagen 21" o:spid="_x0000_s1045" type="#_x0000_t75" style="position:absolute;margin-left:114.75pt;margin-top:601.5pt;width:28.5pt;height:20.25pt;z-index:-18;visibility:visible;mso-position-horizontal-relative:page;mso-position-vertical-relative:page" o:allowincell="f">
             <v:imagedata r:id="rId10" o:title=""/>
             <w10:wrap anchorx="page" anchory="page"/>
           </v:shape>
         </w:pict>
       </w:r>
+      <w:r>
+        <w:rPr>
+          <w:b/>
+          <w:lang w:val="es-ES"/>
+        </w:rPr>
+        <w:t>Las tareas</w:t>
+      </w:r>
+      <w:r>
+        <w:rPr>
+          <w:lang w:val="es-ES"/>
+        </w:rPr>
+        <w:t>:</w:t>
+      </w:r>
     </w:p>
     <w:p>
       <w:pPr>
         <w:spacing w:after="0" w:line="240" w:lineRule="auto"/>
         <w:rPr>
-          <w:lang w:val="es-ES"/>
-        </w:rPr>
-      </w:pPr>
-      <w:r>
-        <w:rPr>
           <w:b/>
           <w:lang w:val="es-ES"/>
         </w:rPr>
-        <w:t>Evento de inicio</w:t>
-      </w:r>
-      <w:r>
-        <w:rPr>
-          <w:lang w:val="es-ES"/>
-        </w:rPr>
-        <w:t>:</w:t>
-      </w:r>
+      </w:pPr>
     </w:p>
     <w:p>
       <w:pPr>
@@ -4852,28 +4795,12 @@
           <w:lang w:val="es-ES"/>
         </w:rPr>
       </w:pPr>
-    </w:p>
-    <w:p>
-      <w:pPr>
-        <w:spacing w:after="0" w:line="240" w:lineRule="auto"/>
-        <w:rPr>
-          <w:lang w:val="es-ES"/>
-        </w:rPr>
-      </w:pPr>
-      <w:r>
-        <w:rPr>
-          <w:lang w:val="es-ES"/>
-        </w:rPr>
-        <w:t>Indica donde un proceso comenzara. En términos de flujo de secuencia, el evento de inicio comienza el flujo del proceso y por lo tanto, no tendrá ningún flujo de secuencia de entrada-ningún flujo de secuencia puede conectarse a un evento de inicio.</w:t>
-      </w:r>
-    </w:p>
-    <w:p>
-      <w:pPr>
-        <w:spacing w:after="0" w:line="240" w:lineRule="auto"/>
-        <w:rPr>
-          <w:lang w:val="es-ES"/>
-        </w:rPr>
-      </w:pPr>
+      <w:r>
+        <w:rPr>
+          <w:lang w:val="es-ES"/>
+        </w:rPr>
+        <w:t>Es una actividad atómica  que es incluida dentro de un proceso, representan el trabajo que se realiza en un punto del proceso. Una tarea es usada en el proceso cuando un trabajo no es descompuesto. Generalmente, un usuario final y/o una aplicación son los encargados de ejecutar una tarea.</w:t>
+      </w:r>
     </w:p>
     <w:p>
       <w:pPr>
@@ -4887,28 +4814,33 @@
           <w:noProof/>
           <w:lang w:val="es-ES" w:eastAsia="es-AR"/>
         </w:rPr>
-        <w:lastRenderedPageBreak/>
         <w:pict>
-          <v:shape id="Imagen 23" o:spid="_x0000_s1047" type="#_x0000_t75" style="position:absolute;margin-left:178.5pt;margin-top:120.75pt;width:20.25pt;height:19.5pt;z-index:-17;visibility:visible;mso-position-horizontal-relative:page;mso-position-vertical-relative:page" o:allowincell="f">
+          <v:shape id="Imagen 22" o:spid="_x0000_s1046" type="#_x0000_t75" style="position:absolute;margin-left:139.5pt;margin-top:688.5pt;width:18.75pt;height:20.25pt;z-index:-17;visibility:visible;mso-position-horizontal-relative:page;mso-position-vertical-relative:page" o:allowincell="f">
             <v:imagedata r:id="rId11" o:title=""/>
             <w10:wrap anchorx="page" anchory="page"/>
           </v:shape>
         </w:pict>
       </w:r>
+    </w:p>
+    <w:p>
+      <w:pPr>
+        <w:spacing w:after="0" w:line="240" w:lineRule="auto"/>
+        <w:rPr>
+          <w:lang w:val="es-ES"/>
+        </w:rPr>
+      </w:pPr>
       <w:r>
         <w:rPr>
           <w:b/>
-          <w:iCs/>
-          <w:lang w:val="es-ES"/>
-        </w:rPr>
-        <w:t xml:space="preserve">Evento de fin terminal: </w:t>
-      </w:r>
-      <w:r>
-        <w:rPr>
-          <w:iCs/>
-          <w:lang w:val="es-ES"/>
-        </w:rPr>
-        <w:t xml:space="preserve"> </w:t>
+          <w:lang w:val="es-ES"/>
+        </w:rPr>
+        <w:t>Evento de inicio</w:t>
+      </w:r>
+      <w:r>
+        <w:rPr>
+          <w:lang w:val="es-ES"/>
+        </w:rPr>
+        <w:t>:</w:t>
       </w:r>
     </w:p>
     <w:p>
@@ -4930,21 +4862,7 @@
         <w:rPr>
           <w:lang w:val="es-ES"/>
         </w:rPr>
-        <w:t xml:space="preserve"> </w:t>
-      </w:r>
-    </w:p>
-    <w:p>
-      <w:pPr>
-        <w:spacing w:after="0" w:line="240" w:lineRule="auto"/>
-        <w:rPr>
-          <w:lang w:val="es-ES"/>
-        </w:rPr>
-      </w:pPr>
-      <w:r>
-        <w:rPr>
-          <w:lang w:val="es-ES"/>
-        </w:rPr>
-        <w:t>Indica donde un proceso terminara. En términos de flujo de secuencia, el evento de fin termina el flujo del proceso, y por lo tanto, no se tendrán flujos de secuencia de salida-no se puede conectar el flujo de secuencia de salida de un evento de fin.</w:t>
+        <w:t>Indica donde un proceso comenzara. En términos de flujo de secuencia, el evento de inicio comienza el flujo del proceso y por lo tanto, no tendrá ningún flujo de secuencia de entrada-ningún flujo de secuencia puede conectarse a un evento de inicio.</w:t>
       </w:r>
     </w:p>
     <w:p>
@@ -4967,8 +4885,9 @@
           <w:noProof/>
           <w:lang w:val="es-ES" w:eastAsia="es-AR"/>
         </w:rPr>
+        <w:lastRenderedPageBreak/>
         <w:pict>
-          <v:shape id="Imagen 25" o:spid="_x0000_s1048" type="#_x0000_t75" style="position:absolute;margin-left:159.2pt;margin-top:210.75pt;width:19.3pt;height:20.25pt;z-index:-16;visibility:visible;mso-position-horizontal-relative:page;mso-position-vertical-relative:page" o:allowincell="f">
+          <v:shape id="Imagen 23" o:spid="_x0000_s1047" type="#_x0000_t75" style="position:absolute;margin-left:178.5pt;margin-top:120.75pt;width:20.25pt;height:19.5pt;z-index:-16;visibility:visible;mso-position-horizontal-relative:page;mso-position-vertical-relative:page" o:allowincell="f">
             <v:imagedata r:id="rId12" o:title=""/>
             <w10:wrap anchorx="page" anchory="page"/>
           </v:shape>
@@ -4977,12 +4896,14 @@
       <w:r>
         <w:rPr>
           <w:b/>
-          <w:lang w:val="es-ES"/>
-        </w:rPr>
-        <w:t xml:space="preserve">Evento intermedio: </w:t>
-      </w:r>
-      <w:r>
-        <w:rPr>
+          <w:iCs/>
+          <w:lang w:val="es-ES"/>
+        </w:rPr>
+        <w:t xml:space="preserve">Evento de fin terminal: </w:t>
+      </w:r>
+      <w:r>
+        <w:rPr>
+          <w:iCs/>
           <w:lang w:val="es-ES"/>
         </w:rPr>
         <w:t xml:space="preserve"> </w:t>
@@ -5021,7 +4942,7 @@
         <w:rPr>
           <w:lang w:val="es-ES"/>
         </w:rPr>
-        <w:t>Indica donde sucede algo (un evento) en algún lugar entre el inicio y el fin de un proceso. Esto afectara el flujo del proceso pero no empezara ni (directamente) terminar el proceso.</w:t>
+        <w:t>Indica donde un proceso terminara. En términos de flujo de secuencia, el evento de fin termina el flujo del proceso, y por lo tanto, no se tendrán flujos de secuencia de salida-no se puede conectar el flujo de secuencia de salida de un evento de fin.</w:t>
       </w:r>
     </w:p>
     <w:p>
@@ -5036,7 +4957,6 @@
       <w:pPr>
         <w:spacing w:after="0" w:line="240" w:lineRule="auto"/>
         <w:rPr>
-          <w:b/>
           <w:lang w:val="es-ES"/>
         </w:rPr>
       </w:pPr>
@@ -5046,7 +4966,7 @@
           <w:lang w:val="es-ES" w:eastAsia="es-AR"/>
         </w:rPr>
         <w:pict>
-          <v:shape id="Imagen 26" o:spid="_x0000_s1049" type="#_x0000_t75" style="position:absolute;margin-left:189.75pt;margin-top:293.25pt;width:18.75pt;height:20.25pt;z-index:-15;visibility:visible;mso-position-horizontal-relative:page;mso-position-vertical-relative:page" o:allowincell="f">
+          <v:shape id="Imagen 25" o:spid="_x0000_s1048" type="#_x0000_t75" style="position:absolute;margin-left:159.2pt;margin-top:210.75pt;width:19.3pt;height:20.25pt;z-index:-15;visibility:visible;mso-position-horizontal-relative:page;mso-position-vertical-relative:page" o:allowincell="f">
             <v:imagedata r:id="rId13" o:title=""/>
             <w10:wrap anchorx="page" anchory="page"/>
           </v:shape>
@@ -5057,6 +4977,84 @@
           <w:b/>
           <w:lang w:val="es-ES"/>
         </w:rPr>
+        <w:t xml:space="preserve">Evento intermedio: </w:t>
+      </w:r>
+      <w:r>
+        <w:rPr>
+          <w:lang w:val="es-ES"/>
+        </w:rPr>
+        <w:t xml:space="preserve"> </w:t>
+      </w:r>
+    </w:p>
+    <w:p>
+      <w:pPr>
+        <w:spacing w:after="0" w:line="240" w:lineRule="auto"/>
+        <w:rPr>
+          <w:lang w:val="es-ES"/>
+        </w:rPr>
+      </w:pPr>
+    </w:p>
+    <w:p>
+      <w:pPr>
+        <w:spacing w:after="0" w:line="240" w:lineRule="auto"/>
+        <w:rPr>
+          <w:lang w:val="es-ES"/>
+        </w:rPr>
+      </w:pPr>
+      <w:r>
+        <w:rPr>
+          <w:lang w:val="es-ES"/>
+        </w:rPr>
+        <w:t xml:space="preserve"> </w:t>
+      </w:r>
+    </w:p>
+    <w:p>
+      <w:pPr>
+        <w:spacing w:after="0" w:line="240" w:lineRule="auto"/>
+        <w:rPr>
+          <w:lang w:val="es-ES"/>
+        </w:rPr>
+      </w:pPr>
+      <w:r>
+        <w:rPr>
+          <w:lang w:val="es-ES"/>
+        </w:rPr>
+        <w:t>Indica donde sucede algo (un evento) en algún lugar entre el inicio y el fin de un proceso. Esto afectara el flujo del proceso pero no empezara ni (directamente) terminar el proceso.</w:t>
+      </w:r>
+    </w:p>
+    <w:p>
+      <w:pPr>
+        <w:spacing w:after="0" w:line="240" w:lineRule="auto"/>
+        <w:rPr>
+          <w:lang w:val="es-ES"/>
+        </w:rPr>
+      </w:pPr>
+    </w:p>
+    <w:p>
+      <w:pPr>
+        <w:spacing w:after="0" w:line="240" w:lineRule="auto"/>
+        <w:rPr>
+          <w:b/>
+          <w:lang w:val="es-ES"/>
+        </w:rPr>
+      </w:pPr>
+      <w:r>
+        <w:rPr>
+          <w:noProof/>
+          <w:lang w:val="es-ES" w:eastAsia="es-AR"/>
+        </w:rPr>
+        <w:pict>
+          <v:shape id="Imagen 26" o:spid="_x0000_s1049" type="#_x0000_t75" style="position:absolute;margin-left:189.75pt;margin-top:293.25pt;width:18.75pt;height:20.25pt;z-index:-14;visibility:visible;mso-position-horizontal-relative:page;mso-position-vertical-relative:page" o:allowincell="f">
+            <v:imagedata r:id="rId14" o:title=""/>
+            <w10:wrap anchorx="page" anchory="page"/>
+          </v:shape>
+        </w:pict>
+      </w:r>
+      <w:r>
+        <w:rPr>
+          <w:b/>
+          <w:lang w:val="es-ES"/>
+        </w:rPr>
         <w:t xml:space="preserve">Evento de temporización:    </w:t>
       </w:r>
     </w:p>
@@ -5159,8 +5157,8 @@
           <w:lang w:val="es-ES" w:eastAsia="es-AR"/>
         </w:rPr>
         <w:pict>
-          <v:shape id="Imagen 27" o:spid="_x0000_s1050" type="#_x0000_t75" style="position:absolute;margin-left:239.25pt;margin-top:387pt;width:20.25pt;height:20.25pt;z-index:-14;visibility:visible;mso-position-horizontal-relative:page;mso-position-vertical-relative:page" o:allowincell="f">
-            <v:imagedata r:id="rId14" o:title=""/>
+          <v:shape id="Imagen 27" o:spid="_x0000_s1050" type="#_x0000_t75" style="position:absolute;margin-left:239.25pt;margin-top:387pt;width:20.25pt;height:20.25pt;z-index:-13;visibility:visible;mso-position-horizontal-relative:page;mso-position-vertical-relative:page" o:allowincell="f">
+            <v:imagedata r:id="rId15" o:title=""/>
             <w10:wrap anchorx="page" anchory="page"/>
           </v:shape>
         </w:pict>
@@ -5227,8 +5225,8 @@
           <w:lang w:val="es-ES" w:eastAsia="es-AR"/>
         </w:rPr>
         <w:pict>
-          <v:shape id="Imagen 28" o:spid="_x0000_s1051" type="#_x0000_t75" style="position:absolute;margin-left:178.5pt;margin-top:456.75pt;width:20.25pt;height:20.25pt;z-index:-13;visibility:visible;mso-position-horizontal-relative:page;mso-position-vertical-relative:page" o:allowincell="f">
-            <v:imagedata r:id="rId15" o:title=""/>
+          <v:shape id="Imagen 28" o:spid="_x0000_s1051" type="#_x0000_t75" style="position:absolute;margin-left:178.5pt;margin-top:456.75pt;width:20.25pt;height:20.25pt;z-index:-12;visibility:visible;mso-position-horizontal-relative:page;mso-position-vertical-relative:page" o:allowincell="f">
+            <v:imagedata r:id="rId16" o:title=""/>
             <w10:wrap anchorx="page" anchory="page"/>
           </v:shape>
         </w:pict>
@@ -5324,8 +5322,8 @@
           <w:lang w:val="es-ES" w:eastAsia="es-AR"/>
         </w:rPr>
         <w:pict>
-          <v:shape id="_x0000_s1052" type="#_x0000_t75" style="position:absolute;margin-left:214.5pt;margin-top:550.5pt;width:20.25pt;height:20.25pt;z-index:-11;visibility:visible;mso-position-horizontal-relative:page;mso-position-vertical-relative:page" o:allowincell="f">
-            <v:imagedata r:id="rId15" o:title=""/>
+          <v:shape id="_x0000_s1052" type="#_x0000_t75" style="position:absolute;margin-left:214.5pt;margin-top:550.5pt;width:20.25pt;height:20.25pt;z-index:-10;visibility:visible;mso-position-horizontal-relative:page;mso-position-vertical-relative:page" o:allowincell="f">
+            <v:imagedata r:id="rId16" o:title=""/>
             <w10:wrap anchorx="page" anchory="page"/>
           </v:shape>
         </w:pict>
@@ -5336,8 +5334,8 @@
           <w:lang w:val="es-ES" w:eastAsia="es-AR"/>
         </w:rPr>
         <w:pict>
-          <v:shape id="_x0000_s1053" type="#_x0000_t75" style="position:absolute;margin-left:178.5pt;margin-top:456.75pt;width:20.25pt;height:20.25pt;z-index:-12;visibility:visible;mso-position-horizontal-relative:page;mso-position-vertical-relative:page" o:allowincell="f">
-            <v:imagedata r:id="rId15" o:title=""/>
+          <v:shape id="_x0000_s1053" type="#_x0000_t75" style="position:absolute;margin-left:178.5pt;margin-top:456.75pt;width:20.25pt;height:20.25pt;z-index:-11;visibility:visible;mso-position-horizontal-relative:page;mso-position-vertical-relative:page" o:allowincell="f">
+            <v:imagedata r:id="rId16" o:title=""/>
             <w10:wrap anchorx="page" anchory="page"/>
           </v:shape>
         </w:pict>
@@ -5439,8 +5437,8 @@
           <w:lang w:val="es-ES" w:eastAsia="es-AR"/>
         </w:rPr>
         <w:pict>
-          <v:shape id="Imagen 29" o:spid="_x0000_s1054" type="#_x0000_t75" style="position:absolute;margin-left:141.75pt;margin-top:681pt;width:28.5pt;height:20.25pt;z-index:-10;visibility:visible;mso-position-horizontal-relative:page;mso-position-vertical-relative:page" o:allowincell="f">
-            <v:imagedata r:id="rId16" o:title=""/>
+          <v:shape id="Imagen 29" o:spid="_x0000_s1054" type="#_x0000_t75" style="position:absolute;margin-left:141.75pt;margin-top:681pt;width:28.5pt;height:20.25pt;z-index:-9;visibility:visible;mso-position-horizontal-relative:page;mso-position-vertical-relative:page" o:allowincell="f">
+            <v:imagedata r:id="rId17" o:title=""/>
             <w10:wrap anchorx="page" anchory="page"/>
           </v:shape>
         </w:pict>
@@ -5549,8 +5547,8 @@
         </w:rPr>
         <w:lastRenderedPageBreak/>
         <w:pict>
-          <v:shape id="Imagen 30" o:spid="_x0000_s1055" type="#_x0000_t75" style="position:absolute;margin-left:182.25pt;margin-top:119.25pt;width:28.5pt;height:19.5pt;z-index:-9;visibility:visible;mso-position-horizontal-relative:page;mso-position-vertical-relative:page" o:allowincell="f">
-            <v:imagedata r:id="rId17" o:title=""/>
+          <v:shape id="Imagen 30" o:spid="_x0000_s1055" type="#_x0000_t75" style="position:absolute;margin-left:182.25pt;margin-top:119.25pt;width:28.5pt;height:19.5pt;z-index:-8;visibility:visible;mso-position-horizontal-relative:page;mso-position-vertical-relative:page" o:allowincell="f">
+            <v:imagedata r:id="rId18" o:title=""/>
             <w10:wrap anchorx="page" anchory="page"/>
           </v:shape>
         </w:pict>
@@ -5642,128 +5640,34 @@
           <w:lang w:val="es-ES" w:eastAsia="es-AR"/>
         </w:rPr>
         <w:pict>
-          <v:shape id="Imagen 31" o:spid="_x0000_s1056" type="#_x0000_t75" style="position:absolute;margin-left:203.25pt;margin-top:201.75pt;width:20.25pt;height:20.25pt;z-index:-8;visibility:visible;mso-position-horizontal-relative:page;mso-position-vertical-relative:page" o:allowincell="f">
-            <v:imagedata r:id="rId18" o:title=""/>
-            <w10:wrap anchorx="page" anchory="page"/>
-          </v:shape>
-        </w:pict>
-      </w:r>
-    </w:p>
-    <w:p>
-      <w:pPr>
-        <w:spacing w:after="0" w:line="240" w:lineRule="auto"/>
-        <w:rPr>
-          <w:lang w:val="es-ES"/>
-        </w:rPr>
-      </w:pPr>
-      <w:r>
-        <w:rPr>
-          <w:b/>
-          <w:iCs/>
-          <w:lang w:val="es-ES"/>
-        </w:rPr>
-        <w:t xml:space="preserve">Evento de inicio condicional: </w:t>
-      </w:r>
-      <w:r>
-        <w:rPr>
-          <w:iCs/>
-          <w:lang w:val="es-ES"/>
-        </w:rPr>
-        <w:t xml:space="preserve">    </w:t>
-      </w:r>
-    </w:p>
-    <w:p>
-      <w:pPr>
-        <w:spacing w:after="0" w:line="240" w:lineRule="auto"/>
-        <w:rPr>
-          <w:b/>
-          <w:lang w:val="es-ES"/>
-        </w:rPr>
-      </w:pPr>
-    </w:p>
-    <w:p>
-      <w:pPr>
-        <w:spacing w:after="0" w:line="240" w:lineRule="auto"/>
-        <w:rPr>
-          <w:b/>
-          <w:lang w:val="es-ES"/>
-        </w:rPr>
-      </w:pPr>
-    </w:p>
-    <w:p>
-      <w:pPr>
-        <w:spacing w:after="0" w:line="240" w:lineRule="auto"/>
-        <w:rPr>
-          <w:b/>
-          <w:lang w:val="es-ES"/>
-        </w:rPr>
-      </w:pPr>
-      <w:r>
-        <w:rPr>
-          <w:lang w:val="es-ES"/>
-        </w:rPr>
-        <w:t>Nos permite modelar una situación en la que un determinado proceso de negocio  se activa cuando  una condición de negocio se cumple y da inicio al proceso</w:t>
-      </w:r>
-    </w:p>
-    <w:p>
-      <w:pPr>
-        <w:spacing w:after="0" w:line="240" w:lineRule="auto"/>
-        <w:rPr>
-          <w:b/>
-          <w:lang w:val="es-ES"/>
-        </w:rPr>
-      </w:pPr>
-    </w:p>
-    <w:p>
-      <w:pPr>
-        <w:spacing w:after="0" w:line="240" w:lineRule="auto"/>
-        <w:rPr>
-          <w:b/>
-          <w:lang w:val="es-ES"/>
-        </w:rPr>
-      </w:pPr>
-      <w:r>
-        <w:rPr>
-          <w:noProof/>
-          <w:lang w:val="es-ES" w:eastAsia="es-AR"/>
-        </w:rPr>
-        <w:pict>
-          <v:shape id="Imagen 32" o:spid="_x0000_s1057" type="#_x0000_t75" style="position:absolute;margin-left:165.75pt;margin-top:282.75pt;width:20.25pt;height:20.25pt;z-index:-7;visibility:visible;mso-position-horizontal-relative:page;mso-position-vertical-relative:page" o:allowincell="f">
+          <v:shape id="Imagen 31" o:spid="_x0000_s1056" type="#_x0000_t75" style="position:absolute;margin-left:203.25pt;margin-top:201.75pt;width:20.25pt;height:20.25pt;z-index:-7;visibility:visible;mso-position-horizontal-relative:page;mso-position-vertical-relative:page" o:allowincell="f">
             <v:imagedata r:id="rId19" o:title=""/>
             <w10:wrap anchorx="page" anchory="page"/>
           </v:shape>
         </w:pict>
       </w:r>
+    </w:p>
+    <w:p>
+      <w:pPr>
+        <w:spacing w:after="0" w:line="240" w:lineRule="auto"/>
+        <w:rPr>
+          <w:lang w:val="es-ES"/>
+        </w:rPr>
+      </w:pPr>
       <w:r>
         <w:rPr>
           <w:b/>
           <w:iCs/>
           <w:lang w:val="es-ES"/>
         </w:rPr>
-        <w:t>Compuerta Paralela</w:t>
-      </w:r>
-      <w:r>
-        <w:rPr>
-          <w:rFonts w:ascii="Times New Roman" w:hAnsi="Times New Roman"/>
-          <w:i/>
-          <w:iCs/>
-          <w:color w:val="7E7E7E"/>
-          <w:sz w:val="20"/>
-          <w:szCs w:val="20"/>
-          <w:lang w:val="es-ES"/>
-        </w:rPr>
-        <w:t>:</w:t>
-      </w:r>
-      <w:r>
-        <w:rPr>
-          <w:rFonts w:ascii="Times New Roman" w:hAnsi="Times New Roman"/>
-          <w:iCs/>
-          <w:color w:val="7E7E7E"/>
-          <w:sz w:val="20"/>
-          <w:szCs w:val="20"/>
-          <w:lang w:val="es-ES"/>
-        </w:rPr>
-        <w:t xml:space="preserve">  </w:t>
+        <w:t xml:space="preserve">Evento de inicio condicional: </w:t>
+      </w:r>
+      <w:r>
+        <w:rPr>
+          <w:iCs/>
+          <w:lang w:val="es-ES"/>
+        </w:rPr>
+        <w:t xml:space="preserve">    </w:t>
       </w:r>
     </w:p>
     <w:p>
@@ -5796,7 +5700,7 @@
         <w:rPr>
           <w:lang w:val="es-ES"/>
         </w:rPr>
-        <w:t>Habilita  2 caminos para su ejecución simultánea.</w:t>
+        <w:t>Nos permite modelar una situación en la que un determinado proceso de negocio  se activa cuando  una condición de negocio se cumple y da inicio al proceso</w:t>
       </w:r>
     </w:p>
     <w:p>
@@ -5813,14 +5717,6 @@
         <w:spacing w:after="0" w:line="240" w:lineRule="auto"/>
         <w:rPr>
           <w:b/>
-          <w:lang w:val="es-ES"/>
-        </w:rPr>
-      </w:pPr>
-    </w:p>
-    <w:p>
-      <w:pPr>
-        <w:spacing w:after="0" w:line="240" w:lineRule="auto"/>
-        <w:rPr>
           <w:lang w:val="es-ES"/>
         </w:rPr>
       </w:pPr>
@@ -5830,7 +5726,7 @@
           <w:lang w:val="es-ES" w:eastAsia="es-AR"/>
         </w:rPr>
         <w:pict>
-          <v:shape id="Imagen 33" o:spid="_x0000_s1058" type="#_x0000_t75" style="position:absolute;margin-left:270pt;margin-top:357pt;width:35.3pt;height:27.75pt;z-index:-6;visibility:visible;mso-position-horizontal-relative:page;mso-position-vertical-relative:page" o:allowincell="f">
+          <v:shape id="Imagen 32" o:spid="_x0000_s1057" type="#_x0000_t75" style="position:absolute;margin-left:165.75pt;margin-top:282.75pt;width:20.25pt;height:20.25pt;z-index:-6;visibility:visible;mso-position-horizontal-relative:page;mso-position-vertical-relative:page" o:allowincell="f">
             <v:imagedata r:id="rId20" o:title=""/>
             <w10:wrap anchorx="page" anchory="page"/>
           </v:shape>
@@ -5839,6 +5735,108 @@
       <w:r>
         <w:rPr>
           <w:b/>
+          <w:iCs/>
+          <w:lang w:val="es-ES"/>
+        </w:rPr>
+        <w:t>Compuerta Paralela</w:t>
+      </w:r>
+      <w:r>
+        <w:rPr>
+          <w:rFonts w:ascii="Times New Roman" w:hAnsi="Times New Roman"/>
+          <w:i/>
+          <w:iCs/>
+          <w:color w:val="7E7E7E"/>
+          <w:sz w:val="20"/>
+          <w:szCs w:val="20"/>
+          <w:lang w:val="es-ES"/>
+        </w:rPr>
+        <w:t>:</w:t>
+      </w:r>
+      <w:r>
+        <w:rPr>
+          <w:rFonts w:ascii="Times New Roman" w:hAnsi="Times New Roman"/>
+          <w:iCs/>
+          <w:color w:val="7E7E7E"/>
+          <w:sz w:val="20"/>
+          <w:szCs w:val="20"/>
+          <w:lang w:val="es-ES"/>
+        </w:rPr>
+        <w:t xml:space="preserve">  </w:t>
+      </w:r>
+    </w:p>
+    <w:p>
+      <w:pPr>
+        <w:spacing w:after="0" w:line="240" w:lineRule="auto"/>
+        <w:rPr>
+          <w:b/>
+          <w:lang w:val="es-ES"/>
+        </w:rPr>
+      </w:pPr>
+    </w:p>
+    <w:p>
+      <w:pPr>
+        <w:spacing w:after="0" w:line="240" w:lineRule="auto"/>
+        <w:rPr>
+          <w:b/>
+          <w:lang w:val="es-ES"/>
+        </w:rPr>
+      </w:pPr>
+    </w:p>
+    <w:p>
+      <w:pPr>
+        <w:spacing w:after="0" w:line="240" w:lineRule="auto"/>
+        <w:rPr>
+          <w:b/>
+          <w:lang w:val="es-ES"/>
+        </w:rPr>
+      </w:pPr>
+      <w:r>
+        <w:rPr>
+          <w:lang w:val="es-ES"/>
+        </w:rPr>
+        <w:t>Habilita  2 caminos para su ejecución simultánea.</w:t>
+      </w:r>
+    </w:p>
+    <w:p>
+      <w:pPr>
+        <w:spacing w:after="0" w:line="240" w:lineRule="auto"/>
+        <w:rPr>
+          <w:b/>
+          <w:lang w:val="es-ES"/>
+        </w:rPr>
+      </w:pPr>
+    </w:p>
+    <w:p>
+      <w:pPr>
+        <w:spacing w:after="0" w:line="240" w:lineRule="auto"/>
+        <w:rPr>
+          <w:b/>
+          <w:lang w:val="es-ES"/>
+        </w:rPr>
+      </w:pPr>
+    </w:p>
+    <w:p>
+      <w:pPr>
+        <w:spacing w:after="0" w:line="240" w:lineRule="auto"/>
+        <w:rPr>
+          <w:lang w:val="es-ES"/>
+        </w:rPr>
+      </w:pPr>
+      <w:r>
+        <w:rPr>
+          <w:noProof/>
+          <w:lang w:val="es-ES" w:eastAsia="es-AR"/>
+        </w:rPr>
+        <w:pict>
+          <v:shape id="Imagen 33" o:spid="_x0000_s1058" type="#_x0000_t75" style="position:absolute;margin-left:270pt;margin-top:357pt;width:35.3pt;height:27.75pt;z-index:-5;visibility:visible;mso-position-horizontal-relative:page;mso-position-vertical-relative:page" o:allowincell="f">
+            <v:imagedata r:id="rId21" o:title=""/>
+            <w10:wrap anchorx="page" anchory="page"/>
+          </v:shape>
+        </w:pict>
+      </w:r>
+      <w:r>
+        <w:rPr>
+          <w:b/>
           <w:lang w:val="es-ES"/>
         </w:rPr>
         <w:t xml:space="preserve">Tarea de </w:t>
@@ -5898,8 +5896,8 @@
           <w:lang w:val="es-ES" w:eastAsia="es-AR"/>
         </w:rPr>
         <w:pict>
-          <v:shape id="Imagen 34" o:spid="_x0000_s1059" type="#_x0000_t75" style="position:absolute;margin-left:318pt;margin-top:405.75pt;width:18.75pt;height:20.25pt;z-index:-5;visibility:visible;mso-position-horizontal-relative:page;mso-position-vertical-relative:page" o:allowincell="f">
-            <v:imagedata r:id="rId21" o:title=""/>
+          <v:shape id="Imagen 34" o:spid="_x0000_s1059" type="#_x0000_t75" style="position:absolute;margin-left:318pt;margin-top:405.75pt;width:18.75pt;height:20.25pt;z-index:-4;visibility:visible;mso-position-horizontal-relative:page;mso-position-vertical-relative:page" o:allowincell="f">
+            <v:imagedata r:id="rId22" o:title=""/>
             <w10:wrap anchorx="page" anchory="page"/>
           </v:shape>
         </w:pict>
@@ -6015,7 +6013,7 @@
         </w:rPr>
         <w:pict>
           <v:shape id="Imagen 37" o:spid="_x0000_s1060" type="#_x0000_t75" style="position:absolute;margin-left:128.25pt;margin-top:544pt;width:26.7pt;height:20.25pt;z-index:-3;visibility:visible;mso-position-horizontal-relative:page;mso-position-vertical-relative:page" o:allowincell="f">
-            <v:imagedata r:id="rId22" o:title=""/>
+            <v:imagedata r:id="rId23" o:title=""/>
             <w10:wrap anchorx="page" anchory="page"/>
           </v:shape>
         </w:pict>
@@ -6184,7 +6182,7 @@
         </w:rPr>
         <w:pict>
           <v:shape id="Imagen 38" o:spid="_x0000_s1061" type="#_x0000_t75" style="position:absolute;margin-left:165.75pt;margin-top:126pt;width:20.25pt;height:19.5pt;z-index:-2;visibility:visible;mso-position-horizontal-relative:page;mso-position-vertical-relative:page" o:allowincell="f">
-            <v:imagedata r:id="rId23" o:title=""/>
+            <v:imagedata r:id="rId24" o:title=""/>
             <w10:wrap anchorx="page" anchory="page"/>
           </v:shape>
         </w:pict>
@@ -6331,7 +6329,7 @@
         </w:rPr>
         <w:pict>
           <v:shape id="Imagen 39" o:spid="_x0000_s1062" type="#_x0000_t75" style="position:absolute;margin-left:212.25pt;margin-top:233.25pt;width:20.25pt;height:20.25pt;z-index:-1;visibility:visible;mso-position-horizontal-relative:page;mso-position-vertical-relative:page" o:allowincell="f">
-            <v:imagedata r:id="rId24" o:title=""/>
+            <v:imagedata r:id="rId25" o:title=""/>
             <w10:wrap anchorx="page" anchory="page"/>
           </v:shape>
         </w:pict>
@@ -6446,7 +6444,7 @@
             <v:path arrowok="t" fillok="f" o:connecttype="none"/>
             <o:lock v:ext="edit" shapetype="t"/>
           </v:shapetype>
-          <v:shape id="_x0000_s1063" type="#_x0000_t32" style="position:absolute;margin-left:131.85pt;margin-top:6.45pt;width:42pt;height:0;z-index:17" o:connectortype="elbow" adj="-118800,-1,-118800">
+          <v:shape id="_x0000_s1063" type="#_x0000_t32" style="position:absolute;margin-left:131.85pt;margin-top:6.45pt;width:42pt;height:0;z-index:2" o:connectortype="elbow" adj="-118800,-1,-118800">
             <v:stroke endarrow="block"/>
           </v:shape>
         </w:pict>
@@ -6731,8 +6729,8 @@
           <w:lang w:val="es-ES"/>
         </w:rPr>
       </w:pPr>
-      <w:bookmarkStart w:id="5" w:name="_Toc337573386"/>
-      <w:bookmarkStart w:id="6" w:name="_Toc341390112"/>
+      <w:bookmarkStart w:id="4" w:name="_Toc337573386"/>
+      <w:bookmarkStart w:id="5" w:name="_Toc341390112"/>
       <w:r>
         <w:rPr>
           <w:lang w:val="es-ES"/>
@@ -6740,24 +6738,24 @@
         <w:lastRenderedPageBreak/>
         <w:t>Procedimientos</w:t>
       </w:r>
+      <w:bookmarkEnd w:id="4"/>
       <w:bookmarkEnd w:id="5"/>
+    </w:p>
+    <w:p>
+      <w:pPr>
+        <w:pStyle w:val="Ttulo2"/>
+        <w:rPr>
+          <w:lang w:val="es-ES"/>
+        </w:rPr>
+      </w:pPr>
+      <w:bookmarkStart w:id="6" w:name="_Toc341390113"/>
+      <w:r>
+        <w:rPr>
+          <w:lang w:val="es-ES"/>
+        </w:rPr>
+        <w:t>Definición del Proceso “Crear proyecto licitación”.</w:t>
+      </w:r>
       <w:bookmarkEnd w:id="6"/>
-    </w:p>
-    <w:p>
-      <w:pPr>
-        <w:pStyle w:val="Ttulo2"/>
-        <w:rPr>
-          <w:lang w:val="es-ES"/>
-        </w:rPr>
-      </w:pPr>
-      <w:bookmarkStart w:id="7" w:name="_Toc341390113"/>
-      <w:r>
-        <w:rPr>
-          <w:lang w:val="es-ES"/>
-        </w:rPr>
-        <w:t>Definición del Proceso “Crear proyecto licitación”.</w:t>
-      </w:r>
-      <w:bookmarkEnd w:id="7"/>
     </w:p>
     <w:p>
       <w:pPr>
@@ -6776,7 +6774,7 @@
           <w:lang w:val="es-ES"/>
         </w:rPr>
       </w:pPr>
-      <w:bookmarkStart w:id="8" w:name="_Toc341390114"/>
+      <w:bookmarkStart w:id="7" w:name="_Toc341390114"/>
       <w:r>
         <w:rPr>
           <w:bCs/>
@@ -6787,7 +6785,7 @@
         </w:rPr>
         <w:t>Objetivo:</w:t>
       </w:r>
-      <w:bookmarkEnd w:id="8"/>
+      <w:bookmarkEnd w:id="7"/>
     </w:p>
     <w:p>
       <w:pPr>
@@ -6841,7 +6839,7 @@
           <w:lang w:val="es-ES"/>
         </w:rPr>
       </w:pPr>
-      <w:bookmarkStart w:id="9" w:name="_Toc341390115"/>
+      <w:bookmarkStart w:id="8" w:name="_Toc341390115"/>
       <w:r>
         <w:rPr>
           <w:bCs/>
@@ -6852,7 +6850,7 @@
         </w:rPr>
         <w:t>Limites:</w:t>
       </w:r>
-      <w:bookmarkEnd w:id="9"/>
+      <w:bookmarkEnd w:id="8"/>
     </w:p>
     <w:p>
       <w:pPr>
@@ -6904,7 +6902,7 @@
           <w:lang w:val="es-ES"/>
         </w:rPr>
       </w:pPr>
-      <w:bookmarkStart w:id="10" w:name="_Toc341390116"/>
+      <w:bookmarkStart w:id="9" w:name="_Toc341390116"/>
       <w:r>
         <w:rPr>
           <w:bCs/>
@@ -6915,7 +6913,7 @@
         </w:rPr>
         <w:t>Reglas de negocio:</w:t>
       </w:r>
-      <w:bookmarkEnd w:id="10"/>
+      <w:bookmarkEnd w:id="9"/>
     </w:p>
     <w:p>
       <w:pPr>
@@ -6968,7 +6966,7 @@
           <w:lang w:val="es-ES"/>
         </w:rPr>
       </w:pPr>
-      <w:bookmarkStart w:id="11" w:name="_Toc341390117"/>
+      <w:bookmarkStart w:id="10" w:name="_Toc341390117"/>
       <w:r>
         <w:rPr>
           <w:bCs/>
@@ -6979,7 +6977,7 @@
         </w:rPr>
         <w:t>Participantes del proceso de negocio:</w:t>
       </w:r>
-      <w:bookmarkEnd w:id="11"/>
+      <w:bookmarkEnd w:id="10"/>
     </w:p>
     <w:p>
       <w:pPr>
@@ -7058,7 +7056,7 @@
           <w:lang w:val="es-ES"/>
         </w:rPr>
       </w:pPr>
-      <w:bookmarkStart w:id="12" w:name="_Toc341390118"/>
+      <w:bookmarkStart w:id="11" w:name="_Toc341390118"/>
       <w:r>
         <w:rPr>
           <w:bCs/>
@@ -7069,7 +7067,7 @@
         </w:rPr>
         <w:t>Descripción del proceso:</w:t>
       </w:r>
-      <w:bookmarkEnd w:id="12"/>
+      <w:bookmarkEnd w:id="11"/>
     </w:p>
     <w:p>
       <w:pPr>
@@ -7120,7 +7118,7 @@
           <w:lang w:val="es-ES"/>
         </w:rPr>
       </w:pPr>
-      <w:bookmarkStart w:id="13" w:name="_Toc341390119"/>
+      <w:bookmarkStart w:id="12" w:name="_Toc341390119"/>
       <w:r>
         <w:rPr>
           <w:bCs/>
@@ -7131,7 +7129,7 @@
         </w:rPr>
         <w:t>Utilización del sistema de información:</w:t>
       </w:r>
-      <w:bookmarkEnd w:id="13"/>
+      <w:bookmarkEnd w:id="12"/>
     </w:p>
     <w:p>
       <w:pPr>
@@ -7186,7 +7184,7 @@
           <w:lang w:val="es-ES"/>
         </w:rPr>
       </w:pPr>
-      <w:bookmarkStart w:id="14" w:name="_Toc341390120"/>
+      <w:bookmarkStart w:id="13" w:name="_Toc341390120"/>
       <w:r>
         <w:rPr>
           <w:bCs/>
@@ -7197,7 +7195,26 @@
         </w:rPr>
         <w:t>Flujo grama:</w:t>
       </w:r>
+      <w:bookmarkStart w:id="14" w:name="_GoBack"/>
+      <w:bookmarkEnd w:id="13"/>
       <w:bookmarkEnd w:id="14"/>
+    </w:p>
+    <w:p>
+      <w:pPr>
+        <w:rPr>
+          <w:lang w:val="es-ES"/>
+        </w:rPr>
+      </w:pPr>
+      <w:r>
+        <w:rPr>
+          <w:lang w:val="es-ES"/>
+        </w:rPr>
+        <w:pict>
+          <v:shape id="_x0000_i1029" type="#_x0000_t75" style="width:502.5pt;height:319.5pt">
+            <v:imagedata r:id="rId26" o:title="gestionar_crar_proyecto_licitacion_bpm"/>
+          </v:shape>
+        </w:pict>
+      </w:r>
     </w:p>
     <w:p>
       <w:pPr>
@@ -7332,7 +7349,17 @@
           <w:sz w:val="20"/>
           <w:lang w:val="es-ES"/>
         </w:rPr>
-        <w:t>Limites:</w:t>
+        <w:t>Límites</w:t>
+      </w:r>
+      <w:r>
+        <w:rPr>
+          <w:bCs/>
+          <w:iCs/>
+          <w:color w:val="676A55"/>
+          <w:sz w:val="20"/>
+          <w:lang w:val="es-ES"/>
+        </w:rPr>
+        <w:t>:</w:t>
       </w:r>
       <w:bookmarkEnd w:id="17"/>
     </w:p>
@@ -7674,7 +7701,7 @@
           <w:shd w:val="clear" w:color="auto" w:fill="FFFFFF"/>
           <w:lang w:val="es-ES"/>
         </w:rPr>
-        <w:t xml:space="preserve">el administrador de proyectos la registra y asocia a la solicitud de tarea con la ayuda del sistema "CellprojectManager", si no se ha enviado la PO, el administrador de proyectos, la </w:t>
+        <w:t>el administrador de proyectos la registra y asocia a la solicitud de tarea con la ayuda del sistema "CellprojectManager", si no se ha enviado la PO, el administrador de proyectos, la solicita al cliente a través de email, teléfono o fax y una vez recibida el administrador de proyectos la registra y asocia a la solicitud de tarea con la ayude del sistema "CellProjectManager". La PO puede ser enviada por el cliente en cualquier momento del ciclo de vida del proyecto. Si con la solicitud  de tarea viene el documento de</w:t>
       </w:r>
       <w:r>
         <w:rPr>
@@ -7683,8 +7710,7 @@
           <w:shd w:val="clear" w:color="auto" w:fill="FFFFFF"/>
           <w:lang w:val="es-ES"/>
         </w:rPr>
-        <w:lastRenderedPageBreak/>
-        <w:t>solicita al cliente a través de email, teléfono o fax y una vez recibida el administrador de proyectos la registra y asocia a la solicitud de tarea con la ayude del sistema "CellProjectManager". La PO puede ser enviada por el cliente en cualquier momento del ciclo de vida del proyecto. Si con la solicitud  de tarea viene el documento de</w:t>
+        <w:t xml:space="preserve"> ingeniería</w:t>
       </w:r>
       <w:r>
         <w:rPr>
@@ -7693,7 +7719,7 @@
           <w:shd w:val="clear" w:color="auto" w:fill="FFFFFF"/>
           <w:lang w:val="es-ES"/>
         </w:rPr>
-        <w:t xml:space="preserve"> ingeniería</w:t>
+        <w:t xml:space="preserve">, este se la asocia a la </w:t>
       </w:r>
       <w:r>
         <w:rPr>
@@ -7702,7 +7728,7 @@
           <w:shd w:val="clear" w:color="auto" w:fill="FFFFFF"/>
           <w:lang w:val="es-ES"/>
         </w:rPr>
-        <w:t xml:space="preserve">, este se la asocia a la </w:t>
+        <w:t>solicitud</w:t>
       </w:r>
       <w:r>
         <w:rPr>
@@ -7711,7 +7737,7 @@
           <w:shd w:val="clear" w:color="auto" w:fill="FFFFFF"/>
           <w:lang w:val="es-ES"/>
         </w:rPr>
-        <w:t>solicitud</w:t>
+        <w:t xml:space="preserve"> con la ayuda del sistema "CellprojectManager". Si con la </w:t>
       </w:r>
       <w:r>
         <w:rPr>
@@ -7720,7 +7746,7 @@
           <w:shd w:val="clear" w:color="auto" w:fill="FFFFFF"/>
           <w:lang w:val="es-ES"/>
         </w:rPr>
-        <w:t xml:space="preserve"> con la ayuda del sistema "CellprojectManager". Si con la </w:t>
+        <w:t>solicitud</w:t>
       </w:r>
       <w:r>
         <w:rPr>
@@ -7729,7 +7755,7 @@
           <w:shd w:val="clear" w:color="auto" w:fill="FFFFFF"/>
           <w:lang w:val="es-ES"/>
         </w:rPr>
-        <w:t>solicitud</w:t>
+        <w:t xml:space="preserve"> de tarea no viene el doc</w:t>
       </w:r>
       <w:r>
         <w:rPr>
@@ -7738,7 +7764,7 @@
           <w:shd w:val="clear" w:color="auto" w:fill="FFFFFF"/>
           <w:lang w:val="es-ES"/>
         </w:rPr>
-        <w:t xml:space="preserve"> de tarea no viene el doc</w:t>
+        <w:t>umento</w:t>
       </w:r>
       <w:r>
         <w:rPr>
@@ -7747,7 +7773,7 @@
           <w:shd w:val="clear" w:color="auto" w:fill="FFFFFF"/>
           <w:lang w:val="es-ES"/>
         </w:rPr>
-        <w:t>umento</w:t>
+        <w:t xml:space="preserve"> de </w:t>
       </w:r>
       <w:r>
         <w:rPr>
@@ -7756,7 +7782,7 @@
           <w:shd w:val="clear" w:color="auto" w:fill="FFFFFF"/>
           <w:lang w:val="es-ES"/>
         </w:rPr>
-        <w:t xml:space="preserve"> de </w:t>
+        <w:t>ingeniería</w:t>
       </w:r>
       <w:r>
         <w:rPr>
@@ -7765,7 +7791,7 @@
           <w:shd w:val="clear" w:color="auto" w:fill="FFFFFF"/>
           <w:lang w:val="es-ES"/>
         </w:rPr>
-        <w:t>ingeniería</w:t>
+        <w:t xml:space="preserve"> se ejecuta el proceso "Relevar y confeccionar documento de </w:t>
       </w:r>
       <w:r>
         <w:rPr>
@@ -7774,7 +7800,7 @@
           <w:shd w:val="clear" w:color="auto" w:fill="FFFFFF"/>
           <w:lang w:val="es-ES"/>
         </w:rPr>
-        <w:t xml:space="preserve"> se ejecuta el proceso "Relevar y confeccionar documento de </w:t>
+        <w:t>ingeniería</w:t>
       </w:r>
       <w:r>
         <w:rPr>
@@ -7783,7 +7809,7 @@
           <w:shd w:val="clear" w:color="auto" w:fill="FFFFFF"/>
           <w:lang w:val="es-ES"/>
         </w:rPr>
-        <w:t>ingeniería</w:t>
+        <w:t xml:space="preserve">" y se asocia el </w:t>
       </w:r>
       <w:r>
         <w:rPr>
@@ -7792,7 +7818,7 @@
           <w:shd w:val="clear" w:color="auto" w:fill="FFFFFF"/>
           <w:lang w:val="es-ES"/>
         </w:rPr>
-        <w:t xml:space="preserve">" y se asocia el </w:t>
+        <w:t xml:space="preserve">documento </w:t>
       </w:r>
       <w:r>
         <w:rPr>
@@ -7801,7 +7827,7 @@
           <w:shd w:val="clear" w:color="auto" w:fill="FFFFFF"/>
           <w:lang w:val="es-ES"/>
         </w:rPr>
-        <w:t xml:space="preserve">documento </w:t>
+        <w:t xml:space="preserve">a la </w:t>
       </w:r>
       <w:r>
         <w:rPr>
@@ -7810,7 +7836,7 @@
           <w:shd w:val="clear" w:color="auto" w:fill="FFFFFF"/>
           <w:lang w:val="es-ES"/>
         </w:rPr>
-        <w:t xml:space="preserve">a la </w:t>
+        <w:t>solicitud</w:t>
       </w:r>
       <w:r>
         <w:rPr>
@@ -7819,7 +7845,7 @@
           <w:shd w:val="clear" w:color="auto" w:fill="FFFFFF"/>
           <w:lang w:val="es-ES"/>
         </w:rPr>
-        <w:t>solicitud</w:t>
+        <w:t xml:space="preserve"> de tarea con la ayuda del sistema "CellprojectManager". Se gestionan los permisos de accesos a los sitios en los cuales se vaya a trabajar </w:t>
       </w:r>
       <w:r>
         <w:rPr>
@@ -7828,7 +7854,7 @@
           <w:shd w:val="clear" w:color="auto" w:fill="FFFFFF"/>
           <w:lang w:val="es-ES"/>
         </w:rPr>
-        <w:t xml:space="preserve"> de tarea con la ayuda del sistema "CellprojectManager". Se gestionan los permisos de accesos a los sitios en los cuales se vaya a trabajar </w:t>
+        <w:t>ejecutándose</w:t>
       </w:r>
       <w:r>
         <w:rPr>
@@ -7837,7 +7863,7 @@
           <w:shd w:val="clear" w:color="auto" w:fill="FFFFFF"/>
           <w:lang w:val="es-ES"/>
         </w:rPr>
-        <w:t>ejecutándose</w:t>
+        <w:t xml:space="preserve"> el proceso "Gestionar permisos de acceso" y se </w:t>
       </w:r>
       <w:r>
         <w:rPr>
@@ -7846,7 +7872,7 @@
           <w:shd w:val="clear" w:color="auto" w:fill="FFFFFF"/>
           <w:lang w:val="es-ES"/>
         </w:rPr>
-        <w:t xml:space="preserve"> el proceso "Gestionar permisos de acceso" y se </w:t>
+        <w:t>registra el o los permisos a la o las tareas de la solicitud de tarea</w:t>
       </w:r>
       <w:r>
         <w:rPr>
@@ -7855,7 +7881,7 @@
           <w:shd w:val="clear" w:color="auto" w:fill="FFFFFF"/>
           <w:lang w:val="es-ES"/>
         </w:rPr>
-        <w:t>registra el o los permisos a la o las tareas de la solicitud de tarea</w:t>
+        <w:t xml:space="preserve"> con la ayuda del sistema "CellprojectManager". Si es necesario solicitar </w:t>
       </w:r>
       <w:r>
         <w:rPr>
@@ -7864,7 +7890,7 @@
           <w:shd w:val="clear" w:color="auto" w:fill="FFFFFF"/>
           <w:lang w:val="es-ES"/>
         </w:rPr>
-        <w:t xml:space="preserve"> con la ayuda del sistema "CellprojectManager". Si es necesario solicitar </w:t>
+        <w:t>viáticos</w:t>
       </w:r>
       <w:r>
         <w:rPr>
@@ -7873,7 +7899,7 @@
           <w:shd w:val="clear" w:color="auto" w:fill="FFFFFF"/>
           <w:lang w:val="es-ES"/>
         </w:rPr>
-        <w:t>viáticos</w:t>
+        <w:t xml:space="preserve"> para la cuadrilla el </w:t>
       </w:r>
       <w:r>
         <w:rPr>
@@ -7882,7 +7908,7 @@
           <w:shd w:val="clear" w:color="auto" w:fill="FFFFFF"/>
           <w:lang w:val="es-ES"/>
         </w:rPr>
-        <w:t xml:space="preserve"> para la cuadrilla el </w:t>
+        <w:t>administrador</w:t>
       </w:r>
       <w:r>
         <w:rPr>
@@ -7891,7 +7917,7 @@
           <w:shd w:val="clear" w:color="auto" w:fill="FFFFFF"/>
           <w:lang w:val="es-ES"/>
         </w:rPr>
-        <w:t>administrador</w:t>
+        <w:t xml:space="preserve"> de </w:t>
       </w:r>
       <w:r>
         <w:rPr>
@@ -7900,7 +7926,7 @@
           <w:shd w:val="clear" w:color="auto" w:fill="FFFFFF"/>
           <w:lang w:val="es-ES"/>
         </w:rPr>
-        <w:t xml:space="preserve"> de </w:t>
+        <w:t>proyectos</w:t>
       </w:r>
       <w:r>
         <w:rPr>
@@ -7909,7 +7935,7 @@
           <w:shd w:val="clear" w:color="auto" w:fill="FFFFFF"/>
           <w:lang w:val="es-ES"/>
         </w:rPr>
-        <w:t>proyectos</w:t>
+        <w:t xml:space="preserve"> registra una solicitud de </w:t>
       </w:r>
       <w:r>
         <w:rPr>
@@ -7918,7 +7944,7 @@
           <w:shd w:val="clear" w:color="auto" w:fill="FFFFFF"/>
           <w:lang w:val="es-ES"/>
         </w:rPr>
-        <w:t xml:space="preserve"> registra una solicitud de </w:t>
+        <w:t>viáticos</w:t>
       </w:r>
       <w:r>
         <w:rPr>
@@ -7927,7 +7953,7 @@
           <w:shd w:val="clear" w:color="auto" w:fill="FFFFFF"/>
           <w:lang w:val="es-ES"/>
         </w:rPr>
-        <w:t>viáticos</w:t>
+        <w:t xml:space="preserve"> con la ayuda del sistema "CellprojectManager" y se ejecuta el proceso "Gestionar </w:t>
       </w:r>
       <w:r>
         <w:rPr>
@@ -7936,7 +7962,7 @@
           <w:shd w:val="clear" w:color="auto" w:fill="FFFFFF"/>
           <w:lang w:val="es-ES"/>
         </w:rPr>
-        <w:t xml:space="preserve"> con la ayuda del sistema "CellprojectManager" y se ejecuta el proceso "Gestionar </w:t>
+        <w:t>solicitudes</w:t>
       </w:r>
       <w:r>
         <w:rPr>
@@ -7945,7 +7971,7 @@
           <w:shd w:val="clear" w:color="auto" w:fill="FFFFFF"/>
           <w:lang w:val="es-ES"/>
         </w:rPr>
-        <w:t>solicitudes</w:t>
+        <w:t xml:space="preserve"> de </w:t>
       </w:r>
       <w:r>
         <w:rPr>
@@ -7954,7 +7980,7 @@
           <w:shd w:val="clear" w:color="auto" w:fill="FFFFFF"/>
           <w:lang w:val="es-ES"/>
         </w:rPr>
-        <w:t xml:space="preserve"> de </w:t>
+        <w:t>viático</w:t>
       </w:r>
       <w:r>
         <w:rPr>
@@ -7963,7 +7989,7 @@
           <w:shd w:val="clear" w:color="auto" w:fill="FFFFFF"/>
           <w:lang w:val="es-ES"/>
         </w:rPr>
-        <w:t>viático</w:t>
+        <w:t xml:space="preserve">". El </w:t>
       </w:r>
       <w:r>
         <w:rPr>
@@ -7972,7 +7998,7 @@
           <w:shd w:val="clear" w:color="auto" w:fill="FFFFFF"/>
           <w:lang w:val="es-ES"/>
         </w:rPr>
-        <w:t xml:space="preserve">". El </w:t>
+        <w:t>administrador</w:t>
       </w:r>
       <w:r>
         <w:rPr>
@@ -7981,7 +8007,7 @@
           <w:shd w:val="clear" w:color="auto" w:fill="FFFFFF"/>
           <w:lang w:val="es-ES"/>
         </w:rPr>
-        <w:t>administrado</w:t>
+        <w:t xml:space="preserve"> de </w:t>
       </w:r>
       <w:r>
         <w:rPr>
@@ -7990,7 +8016,7 @@
           <w:shd w:val="clear" w:color="auto" w:fill="FFFFFF"/>
           <w:lang w:val="es-ES"/>
         </w:rPr>
-        <w:t xml:space="preserve"> de </w:t>
+        <w:t>proyectos</w:t>
       </w:r>
       <w:r>
         <w:rPr>
@@ -7999,7 +8025,7 @@
           <w:shd w:val="clear" w:color="auto" w:fill="FFFFFF"/>
           <w:lang w:val="es-ES"/>
         </w:rPr>
-        <w:t>proyectos</w:t>
+        <w:t xml:space="preserve"> espera la respuesta del proceso de </w:t>
       </w:r>
       <w:r>
         <w:rPr>
@@ -8008,7 +8034,7 @@
           <w:shd w:val="clear" w:color="auto" w:fill="FFFFFF"/>
           <w:lang w:val="es-ES"/>
         </w:rPr>
-        <w:t xml:space="preserve"> espera la respuesta del proceso de </w:t>
+        <w:t>gestión</w:t>
       </w:r>
       <w:r>
         <w:rPr>
@@ -8017,7 +8043,7 @@
           <w:shd w:val="clear" w:color="auto" w:fill="FFFFFF"/>
           <w:lang w:val="es-ES"/>
         </w:rPr>
-        <w:t>gestión</w:t>
+        <w:t xml:space="preserve"> de </w:t>
       </w:r>
       <w:r>
         <w:rPr>
@@ -8026,7 +8052,7 @@
           <w:shd w:val="clear" w:color="auto" w:fill="FFFFFF"/>
           <w:lang w:val="es-ES"/>
         </w:rPr>
-        <w:t xml:space="preserve"> de </w:t>
+        <w:t>solicitudes</w:t>
       </w:r>
       <w:r>
         <w:rPr>
@@ -8035,7 +8061,7 @@
           <w:shd w:val="clear" w:color="auto" w:fill="FFFFFF"/>
           <w:lang w:val="es-ES"/>
         </w:rPr>
-        <w:t>solicitudes</w:t>
+        <w:t xml:space="preserve"> de </w:t>
       </w:r>
       <w:r>
         <w:rPr>
@@ -8044,7 +8070,7 @@
           <w:shd w:val="clear" w:color="auto" w:fill="FFFFFF"/>
           <w:lang w:val="es-ES"/>
         </w:rPr>
-        <w:t xml:space="preserve"> de </w:t>
+        <w:t xml:space="preserve">viático </w:t>
       </w:r>
       <w:r>
         <w:rPr>
@@ -8053,7 +8079,7 @@
           <w:shd w:val="clear" w:color="auto" w:fill="FFFFFF"/>
           <w:lang w:val="es-ES"/>
         </w:rPr>
-        <w:t xml:space="preserve">viático </w:t>
+        <w:t xml:space="preserve">ejecutado por </w:t>
       </w:r>
       <w:r>
         <w:rPr>
@@ -8062,7 +8088,7 @@
           <w:shd w:val="clear" w:color="auto" w:fill="FFFFFF"/>
           <w:lang w:val="es-ES"/>
         </w:rPr>
-        <w:t xml:space="preserve">ejecutado por </w:t>
+        <w:t>el administrador de RRHH</w:t>
       </w:r>
       <w:r>
         <w:rPr>
@@ -8071,7 +8097,7 @@
           <w:shd w:val="clear" w:color="auto" w:fill="FFFFFF"/>
           <w:lang w:val="es-ES"/>
         </w:rPr>
-        <w:t>el administrador de RRHH</w:t>
+        <w:t xml:space="preserve">. Una vez que se obtiene la </w:t>
       </w:r>
       <w:r>
         <w:rPr>
@@ -8080,7 +8106,7 @@
           <w:shd w:val="clear" w:color="auto" w:fill="FFFFFF"/>
           <w:lang w:val="es-ES"/>
         </w:rPr>
-        <w:t xml:space="preserve">. Una vez que se obtiene la </w:t>
+        <w:t>aprobación</w:t>
       </w:r>
       <w:r>
         <w:rPr>
@@ -8089,7 +8115,7 @@
           <w:shd w:val="clear" w:color="auto" w:fill="FFFFFF"/>
           <w:lang w:val="es-ES"/>
         </w:rPr>
-        <w:t>aprobación</w:t>
+        <w:t xml:space="preserve"> de los </w:t>
       </w:r>
       <w:r>
         <w:rPr>
@@ -8098,7 +8124,7 @@
           <w:shd w:val="clear" w:color="auto" w:fill="FFFFFF"/>
           <w:lang w:val="es-ES"/>
         </w:rPr>
-        <w:t xml:space="preserve"> de los </w:t>
+        <w:t>viáticos</w:t>
       </w:r>
       <w:r>
         <w:rPr>
@@ -8107,7 +8133,7 @@
           <w:shd w:val="clear" w:color="auto" w:fill="FFFFFF"/>
           <w:lang w:val="es-ES"/>
         </w:rPr>
-        <w:t>viáticos</w:t>
+        <w:t>, si es que son necesarios, las tareas de l</w:t>
       </w:r>
       <w:r>
         <w:rPr>
@@ -8116,7 +8142,7 @@
           <w:shd w:val="clear" w:color="auto" w:fill="FFFFFF"/>
           <w:lang w:val="es-ES"/>
         </w:rPr>
-        <w:t>, si es que son necesarios, las tareas de l</w:t>
+        <w:t>a</w:t>
       </w:r>
       <w:r>
         <w:rPr>
@@ -8125,7 +8151,7 @@
           <w:shd w:val="clear" w:color="auto" w:fill="FFFFFF"/>
           <w:lang w:val="es-ES"/>
         </w:rPr>
-        <w:t>a</w:t>
+        <w:t xml:space="preserve">s </w:t>
       </w:r>
       <w:r>
         <w:rPr>
@@ -8134,7 +8160,7 @@
           <w:shd w:val="clear" w:color="auto" w:fill="FFFFFF"/>
           <w:lang w:val="es-ES"/>
         </w:rPr>
-        <w:t xml:space="preserve">s </w:t>
+        <w:t>solicitudes</w:t>
       </w:r>
       <w:r>
         <w:rPr>
@@ -8143,7 +8169,7 @@
           <w:shd w:val="clear" w:color="auto" w:fill="FFFFFF"/>
           <w:lang w:val="es-ES"/>
         </w:rPr>
-        <w:t>solicitudes</w:t>
+        <w:t xml:space="preserve"> de tarea puede</w:t>
       </w:r>
       <w:r>
         <w:rPr>
@@ -8152,7 +8178,7 @@
           <w:shd w:val="clear" w:color="auto" w:fill="FFFFFF"/>
           <w:lang w:val="es-ES"/>
         </w:rPr>
-        <w:t xml:space="preserve"> de tarea puede</w:t>
+        <w:t>n</w:t>
       </w:r>
       <w:r>
         <w:rPr>
@@ -8161,7 +8187,7 @@
           <w:shd w:val="clear" w:color="auto" w:fill="FFFFFF"/>
           <w:lang w:val="es-ES"/>
         </w:rPr>
-        <w:t>n</w:t>
+        <w:t xml:space="preserve"> comenzar a ejecutar</w:t>
       </w:r>
       <w:r>
         <w:rPr>
@@ -8170,7 +8196,7 @@
           <w:shd w:val="clear" w:color="auto" w:fill="FFFFFF"/>
           <w:lang w:val="es-ES"/>
         </w:rPr>
-        <w:t xml:space="preserve"> comenzar a ejecutar</w:t>
+        <w:t>se</w:t>
       </w:r>
       <w:r>
         <w:rPr>
@@ -8179,7 +8205,7 @@
           <w:shd w:val="clear" w:color="auto" w:fill="FFFFFF"/>
           <w:lang w:val="es-ES"/>
         </w:rPr>
-        <w:t>se</w:t>
+        <w:t>. A medida q</w:t>
       </w:r>
       <w:r>
         <w:rPr>
@@ -8188,7 +8214,7 @@
           <w:shd w:val="clear" w:color="auto" w:fill="FFFFFF"/>
           <w:lang w:val="es-ES"/>
         </w:rPr>
-        <w:t>. A medida q</w:t>
+        <w:t>ue</w:t>
       </w:r>
       <w:r>
         <w:rPr>
@@ -8197,7 +8223,7 @@
           <w:shd w:val="clear" w:color="auto" w:fill="FFFFFF"/>
           <w:lang w:val="es-ES"/>
         </w:rPr>
-        <w:t>ue</w:t>
+        <w:t xml:space="preserve"> se van ejecutando el jef</w:t>
       </w:r>
       <w:r>
         <w:rPr>
@@ -8206,7 +8232,7 @@
           <w:shd w:val="clear" w:color="auto" w:fill="FFFFFF"/>
           <w:lang w:val="es-ES"/>
         </w:rPr>
-        <w:t xml:space="preserve"> se van ejecutando el jef</w:t>
+        <w:t>e</w:t>
       </w:r>
       <w:r>
         <w:rPr>
@@ -8215,7 +8241,7 @@
           <w:shd w:val="clear" w:color="auto" w:fill="FFFFFF"/>
           <w:lang w:val="es-ES"/>
         </w:rPr>
-        <w:t>e</w:t>
+        <w:t xml:space="preserve"> de cuadrilla o el </w:t>
       </w:r>
       <w:r>
         <w:rPr>
@@ -8224,7 +8250,7 @@
           <w:shd w:val="clear" w:color="auto" w:fill="FFFFFF"/>
           <w:lang w:val="es-ES"/>
         </w:rPr>
-        <w:t xml:space="preserve"> de cuadrilla o el </w:t>
+        <w:t>administrador</w:t>
       </w:r>
       <w:r>
         <w:rPr>
@@ -8233,7 +8259,7 @@
           <w:shd w:val="clear" w:color="auto" w:fill="FFFFFF"/>
           <w:lang w:val="es-ES"/>
         </w:rPr>
-        <w:t>administrador</w:t>
+        <w:t xml:space="preserve"> de </w:t>
       </w:r>
       <w:r>
         <w:rPr>
@@ -8242,7 +8268,7 @@
           <w:shd w:val="clear" w:color="auto" w:fill="FFFFFF"/>
           <w:lang w:val="es-ES"/>
         </w:rPr>
-        <w:t xml:space="preserve"> de </w:t>
+        <w:t>proyectos</w:t>
       </w:r>
       <w:r>
         <w:rPr>
@@ -8251,7 +8277,7 @@
           <w:shd w:val="clear" w:color="auto" w:fill="FFFFFF"/>
           <w:lang w:val="es-ES"/>
         </w:rPr>
-        <w:t>proyectos</w:t>
+        <w:t xml:space="preserve"> va </w:t>
       </w:r>
       <w:r>
         <w:rPr>
@@ -8260,7 +8286,7 @@
           <w:shd w:val="clear" w:color="auto" w:fill="FFFFFF"/>
           <w:lang w:val="es-ES"/>
         </w:rPr>
-        <w:t xml:space="preserve"> va </w:t>
+        <w:t>actualizando</w:t>
       </w:r>
       <w:r>
         <w:rPr>
@@ -8269,7 +8295,7 @@
           <w:shd w:val="clear" w:color="auto" w:fill="FFFFFF"/>
           <w:lang w:val="es-ES"/>
         </w:rPr>
-        <w:t>actualizando</w:t>
+        <w:t xml:space="preserve"> su progreso con la ayuda del sistema "CellprojectManager". A medida que se van realizando las tareas el jef</w:t>
       </w:r>
       <w:r>
         <w:rPr>
@@ -8278,7 +8304,7 @@
           <w:shd w:val="clear" w:color="auto" w:fill="FFFFFF"/>
           <w:lang w:val="es-ES"/>
         </w:rPr>
-        <w:t xml:space="preserve"> su progreso con la ayuda del sistema "CellprojectManager". A medida que se van realizando las tareas el jef</w:t>
+        <w:t>e</w:t>
       </w:r>
       <w:r>
         <w:rPr>
@@ -8287,7 +8313,7 @@
           <w:shd w:val="clear" w:color="auto" w:fill="FFFFFF"/>
           <w:lang w:val="es-ES"/>
         </w:rPr>
-        <w:t>e</w:t>
+        <w:t xml:space="preserve"> de cuadrilla va documentando lo hecho para luego elaborar el documento de fin de obra (CAO). Cuando las tareas fueron realizadas y la cuadrilla </w:t>
       </w:r>
       <w:r>
         <w:rPr>
@@ -8296,7 +8322,7 @@
           <w:shd w:val="clear" w:color="auto" w:fill="FFFFFF"/>
           <w:lang w:val="es-ES"/>
         </w:rPr>
-        <w:t xml:space="preserve"> de cuadrilla va documentando lo hecho para luego elaborar el documento de fin de obra (CAO). Cuando las tareas fueron realizadas y la cuadrilla </w:t>
+        <w:t>está</w:t>
       </w:r>
       <w:r>
         <w:rPr>
@@ -8305,7 +8331,7 @@
           <w:shd w:val="clear" w:color="auto" w:fill="FFFFFF"/>
           <w:lang w:val="es-ES"/>
         </w:rPr>
-        <w:t>está</w:t>
+        <w:t xml:space="preserve"> de regreso en las oficinas, esta entrega la </w:t>
       </w:r>
       <w:r>
         <w:rPr>
@@ -8314,7 +8340,7 @@
           <w:shd w:val="clear" w:color="auto" w:fill="FFFFFF"/>
           <w:lang w:val="es-ES"/>
         </w:rPr>
-        <w:t xml:space="preserve"> de regreso en las oficinas, esta entrega la </w:t>
+        <w:t>documentación</w:t>
       </w:r>
       <w:r>
         <w:rPr>
@@ -8323,7 +8349,7 @@
           <w:shd w:val="clear" w:color="auto" w:fill="FFFFFF"/>
           <w:lang w:val="es-ES"/>
         </w:rPr>
-        <w:t>documentación</w:t>
+        <w:t xml:space="preserve"> de lo hecho en cada tarea y el </w:t>
       </w:r>
       <w:r>
         <w:rPr>
@@ -8332,7 +8358,7 @@
           <w:shd w:val="clear" w:color="auto" w:fill="FFFFFF"/>
           <w:lang w:val="es-ES"/>
         </w:rPr>
-        <w:t xml:space="preserve"> de lo hecho en cada tarea y el </w:t>
+        <w:t>administrador</w:t>
       </w:r>
       <w:r>
         <w:rPr>
@@ -8341,7 +8367,7 @@
           <w:shd w:val="clear" w:color="auto" w:fill="FFFFFF"/>
           <w:lang w:val="es-ES"/>
         </w:rPr>
-        <w:t>administrador</w:t>
+        <w:t xml:space="preserve"> de </w:t>
       </w:r>
       <w:r>
         <w:rPr>
@@ -8350,7 +8376,7 @@
           <w:shd w:val="clear" w:color="auto" w:fill="FFFFFF"/>
           <w:lang w:val="es-ES"/>
         </w:rPr>
-        <w:t xml:space="preserve"> de </w:t>
+        <w:t>proyectos</w:t>
       </w:r>
       <w:r>
         <w:rPr>
@@ -8359,7 +8385,7 @@
           <w:shd w:val="clear" w:color="auto" w:fill="FFFFFF"/>
           <w:lang w:val="es-ES"/>
         </w:rPr>
-        <w:t>proyectos</w:t>
+        <w:t xml:space="preserve"> elabora el CAO y se lo </w:t>
       </w:r>
       <w:r>
         <w:rPr>
@@ -8368,7 +8394,7 @@
           <w:shd w:val="clear" w:color="auto" w:fill="FFFFFF"/>
           <w:lang w:val="es-ES"/>
         </w:rPr>
-        <w:t xml:space="preserve"> elabora el CAO y se lo </w:t>
+        <w:t>envía</w:t>
       </w:r>
       <w:r>
         <w:rPr>
@@ -8377,7 +8403,7 @@
           <w:shd w:val="clear" w:color="auto" w:fill="FFFFFF"/>
           <w:lang w:val="es-ES"/>
         </w:rPr>
-        <w:t>envía</w:t>
+        <w:t xml:space="preserve"> al cliente mediante email o fax y espera una respuesta del mismo. Si el cliente no </w:t>
       </w:r>
       <w:r>
         <w:rPr>
@@ -8386,7 +8412,7 @@
           <w:shd w:val="clear" w:color="auto" w:fill="FFFFFF"/>
           <w:lang w:val="es-ES"/>
         </w:rPr>
-        <w:t xml:space="preserve"> al cliente mediante email o fax y espera una respuesta del mismo. Si el cliente no </w:t>
+        <w:t>está</w:t>
       </w:r>
       <w:r>
         <w:rPr>
@@ -8395,7 +8421,7 @@
           <w:shd w:val="clear" w:color="auto" w:fill="FFFFFF"/>
           <w:lang w:val="es-ES"/>
         </w:rPr>
-        <w:t>está</w:t>
+        <w:t xml:space="preserve"> conforme se realizan las correcciones necesarias al CAO. Si el cliente </w:t>
       </w:r>
       <w:r>
         <w:rPr>
@@ -8404,7 +8430,7 @@
           <w:shd w:val="clear" w:color="auto" w:fill="FFFFFF"/>
           <w:lang w:val="es-ES"/>
         </w:rPr>
-        <w:t xml:space="preserve"> conforme se realizan las correcciones necesarias al CAO. Si el cliente </w:t>
+        <w:t>está</w:t>
       </w:r>
       <w:r>
         <w:rPr>
@@ -8413,7 +8439,7 @@
           <w:shd w:val="clear" w:color="auto" w:fill="FFFFFF"/>
           <w:lang w:val="es-ES"/>
         </w:rPr>
-        <w:t>está</w:t>
+        <w:t xml:space="preserve"> conforme se inicia el cobro de la PO por parte de </w:t>
       </w:r>
       <w:r>
         <w:rPr>
@@ -8422,7 +8448,7 @@
           <w:shd w:val="clear" w:color="auto" w:fill="FFFFFF"/>
           <w:lang w:val="es-ES"/>
         </w:rPr>
-        <w:t xml:space="preserve"> conforme se inicia el cobro de la PO por parte de </w:t>
+        <w:t>administración</w:t>
       </w:r>
       <w:r>
         <w:rPr>
@@ -8431,7 +8457,7 @@
           <w:shd w:val="clear" w:color="auto" w:fill="FFFFFF"/>
           <w:lang w:val="es-ES"/>
         </w:rPr>
-        <w:t>administración</w:t>
+        <w:t xml:space="preserve"> de </w:t>
       </w:r>
       <w:r>
         <w:rPr>
@@ -8440,7 +8466,7 @@
           <w:shd w:val="clear" w:color="auto" w:fill="FFFFFF"/>
           <w:lang w:val="es-ES"/>
         </w:rPr>
-        <w:t xml:space="preserve"> de </w:t>
+        <w:t>RRHH</w:t>
       </w:r>
       <w:r>
         <w:rPr>
@@ -8449,7 +8475,7 @@
           <w:shd w:val="clear" w:color="auto" w:fill="FFFFFF"/>
           <w:lang w:val="es-ES"/>
         </w:rPr>
-        <w:t>RRHH</w:t>
+        <w:t xml:space="preserve"> y este se registra con la ayuda del sistema "CellprojectManager".</w:t>
       </w:r>
       <w:r>
         <w:rPr>
@@ -8458,7 +8484,7 @@
           <w:shd w:val="clear" w:color="auto" w:fill="FFFFFF"/>
           <w:lang w:val="es-ES"/>
         </w:rPr>
-        <w:t xml:space="preserve"> y este se registra con la ayuda del sistema "CellprojectManager".</w:t>
+        <w:t xml:space="preserve"> Una vez que todas </w:t>
       </w:r>
       <w:r>
         <w:rPr>
@@ -8467,7 +8493,8 @@
           <w:shd w:val="clear" w:color="auto" w:fill="FFFFFF"/>
           <w:lang w:val="es-ES"/>
         </w:rPr>
-        <w:t xml:space="preserve"> Una vez que todas las solicitudes de tarea del proyecto han sido cobradas (se registraron los cobras de sus PO), el proyecto puede cerrarse.</w:t>
+        <w:lastRenderedPageBreak/>
+        <w:t>las solicitudes de tarea del proyecto han sido cobradas (se registraron los cobras de sus PO), el proyecto puede cerrarse.</w:t>
       </w:r>
     </w:p>
     <w:p>
@@ -8768,6 +8795,23 @@
           <w:lang w:val="es-ES"/>
         </w:rPr>
       </w:pPr>
+      <w:r>
+        <w:rPr>
+          <w:lang w:val="es-ES"/>
+        </w:rPr>
+        <w:pict>
+          <v:shape id="_x0000_i1028" type="#_x0000_t75" style="width:503.25pt;height:444pt">
+            <v:imagedata r:id="rId27" o:title="gestionar_proyecto_bpm"/>
+          </v:shape>
+        </w:pict>
+      </w:r>
+    </w:p>
+    <w:p>
+      <w:pPr>
+        <w:rPr>
+          <w:lang w:val="es-ES"/>
+        </w:rPr>
+      </w:pPr>
     </w:p>
     <w:p>
       <w:pPr>
@@ -8878,8 +8922,17 @@
           <w:sz w:val="20"/>
           <w:lang w:val="es-ES"/>
         </w:rPr>
-        <w:lastRenderedPageBreak/>
-        <w:t>Limites:</w:t>
+        <w:t>Límites</w:t>
+      </w:r>
+      <w:r>
+        <w:rPr>
+          <w:bCs/>
+          <w:iCs/>
+          <w:color w:val="676A55"/>
+          <w:sz w:val="20"/>
+          <w:lang w:val="es-ES"/>
+        </w:rPr>
+        <w:t>:</w:t>
       </w:r>
       <w:bookmarkEnd w:id="26"/>
     </w:p>
@@ -9250,7 +9303,7 @@
         <w:lastRenderedPageBreak/>
         <w:pict>
           <v:shape id="0 Imagen" o:spid="_x0000_i1026" type="#_x0000_t75" alt="BPMPemisoDeAccesoASitio.png" style="width:460.5pt;height:286.5pt;visibility:visible">
-            <v:imagedata r:id="rId25" o:title="" cropbottom="9126f"/>
+            <v:imagedata r:id="rId28" o:title="" cropbottom="9126f"/>
           </v:shape>
         </w:pict>
       </w:r>
@@ -9767,7 +9820,7 @@
         </w:rPr>
         <w:pict>
           <v:shape id="_x0000_i1027" type="#_x0000_t75" alt="BPMGestionViaticos.png" style="width:432.75pt;height:274.5pt;visibility:visible">
-            <v:imagedata r:id="rId26" o:title="" cropbottom="8356f"/>
+            <v:imagedata r:id="rId29" o:title="" cropbottom="8356f"/>
           </v:shape>
         </w:pict>
       </w:r>
@@ -10500,7 +10553,7 @@
           <w:insideH w:val="single" w:sz="4" w:space="0" w:color="auto"/>
           <w:insideV w:val="single" w:sz="4" w:space="0" w:color="auto"/>
         </w:tblBorders>
-        <w:tblLook w:val="00A0"/>
+        <w:tblLook w:val="00A0" w:firstRow="1" w:lastRow="0" w:firstColumn="1" w:lastColumn="0" w:noHBand="0" w:noVBand="0"/>
       </w:tblPr>
       <w:tblGrid>
         <w:gridCol w:w="3367"/>
@@ -10583,7 +10636,7 @@
                 <w:lang w:val="es-ES"/>
               </w:rPr>
             </w:pPr>
-            <w:hyperlink r:id="rId27" w:history="1">
+            <w:hyperlink r:id="rId30" w:history="1">
               <w:r>
                 <w:rPr>
                   <w:rFonts w:ascii="Times New Roman" w:hAnsi="Times New Roman"/>
@@ -10632,7 +10685,7 @@
                 <w:lang w:val="es-ES"/>
               </w:rPr>
             </w:pPr>
-            <w:hyperlink r:id="rId28" w:history="1">
+            <w:hyperlink r:id="rId31" w:history="1">
               <w:r>
                 <w:rPr>
                   <w:rFonts w:ascii="Times New Roman" w:hAnsi="Times New Roman"/>
@@ -10645,7 +10698,7 @@
                 <w:t>http://www.omg.org/bpmn/Documents/BPMN_1-1_Specification.pdf</w:t>
               </w:r>
             </w:hyperlink>
-            <w:hyperlink r:id="rId29" w:history="1">
+            <w:hyperlink r:id="rId32" w:history="1">
               <w:r>
                 <w:rPr>
                   <w:rFonts w:ascii="Times New Roman" w:hAnsi="Times New Roman"/>
@@ -10713,7 +10766,7 @@
                 <w:lang w:val="es-ES"/>
               </w:rPr>
             </w:pPr>
-            <w:hyperlink r:id="rId30" w:history="1">
+            <w:hyperlink r:id="rId33" w:history="1">
               <w:r>
                 <w:rPr>
                   <w:rFonts w:ascii="Times New Roman" w:hAnsi="Times New Roman"/>
@@ -10866,7 +10919,7 @@
           <w:insideV w:val="single" w:sz="6" w:space="0" w:color="auto"/>
         </w:tblBorders>
         <w:tblLayout w:type="fixed"/>
-        <w:tblLook w:val="00A0"/>
+        <w:tblLook w:val="00A0" w:firstRow="1" w:lastRow="0" w:firstColumn="1" w:lastColumn="0" w:noHBand="0" w:noVBand="0"/>
       </w:tblPr>
       <w:tblGrid>
         <w:gridCol w:w="1421"/>
@@ -11360,8 +11413,8 @@
       </w:pPr>
     </w:p>
     <w:sectPr>
-      <w:headerReference w:type="default" r:id="rId31"/>
-      <w:footerReference w:type="default" r:id="rId32"/>
+      <w:headerReference w:type="default" r:id="rId34"/>
+      <w:footerReference w:type="default" r:id="rId35"/>
       <w:pgSz w:w="11907" w:h="16839" w:code="9"/>
       <w:pgMar w:top="1440" w:right="850" w:bottom="1440" w:left="993" w:header="708" w:footer="708" w:gutter="0"/>
       <w:pgNumType w:start="1"/>
@@ -11373,8 +11426,8 @@
 </file>
 
 <file path=word/endnotes.xml><?xml version="1.0" encoding="utf-8"?>
-<w:endnotes xmlns:ve="http://schemas.openxmlformats.org/markup-compatibility/2006" xmlns:o="urn:schemas-microsoft-com:office:office" xmlns:r="http://schemas.openxmlformats.org/officeDocument/2006/relationships" xmlns:m="http://schemas.openxmlformats.org/officeDocument/2006/math" xmlns:v="urn:schemas-microsoft-com:vml" xmlns:wp="http://schemas.openxmlformats.org/drawingml/2006/wordprocessingDrawing" xmlns:w10="urn:schemas-microsoft-com:office:word" xmlns:w="http://schemas.openxmlformats.org/wordprocessingml/2006/main" xmlns:wne="http://schemas.microsoft.com/office/word/2006/wordml">
-  <w:endnote w:type="separator" w:id="0">
+<w:endnotes xmlns:wpc="http://schemas.microsoft.com/office/word/2010/wordprocessingCanvas" xmlns:mc="http://schemas.openxmlformats.org/markup-compatibility/2006" xmlns:o="urn:schemas-microsoft-com:office:office" xmlns:r="http://schemas.openxmlformats.org/officeDocument/2006/relationships" xmlns:m="http://schemas.openxmlformats.org/officeDocument/2006/math" xmlns:v="urn:schemas-microsoft-com:vml" xmlns:wp14="http://schemas.microsoft.com/office/word/2010/wordprocessingDrawing" xmlns:wp="http://schemas.openxmlformats.org/drawingml/2006/wordprocessingDrawing" xmlns:w10="urn:schemas-microsoft-com:office:word" xmlns:w="http://schemas.openxmlformats.org/wordprocessingml/2006/main" xmlns:w14="http://schemas.microsoft.com/office/word/2010/wordml" xmlns:wpg="http://schemas.microsoft.com/office/word/2010/wordprocessingGroup" xmlns:wpi="http://schemas.microsoft.com/office/word/2010/wordprocessingInk" xmlns:wne="http://schemas.microsoft.com/office/word/2006/wordml" xmlns:wps="http://schemas.microsoft.com/office/word/2010/wordprocessingShape" mc:Ignorable="w14 wp14">
+  <w:endnote w:type="separator" w:id="-1">
     <w:p>
       <w:pPr>
         <w:spacing w:after="0" w:line="240" w:lineRule="auto"/>
@@ -11384,7 +11437,7 @@
       </w:r>
     </w:p>
   </w:endnote>
-  <w:endnote w:type="continuationSeparator" w:id="1">
+  <w:endnote w:type="continuationSeparator" w:id="0">
     <w:p>
       <w:pPr>
         <w:spacing w:after="0" w:line="240" w:lineRule="auto"/>
@@ -11398,7 +11451,7 @@
 </file>
 
 <file path=word/footer1.xml><?xml version="1.0" encoding="utf-8"?>
-<w:ftr xmlns:ve="http://schemas.openxmlformats.org/markup-compatibility/2006" xmlns:o="urn:schemas-microsoft-com:office:office" xmlns:r="http://schemas.openxmlformats.org/officeDocument/2006/relationships" xmlns:m="http://schemas.openxmlformats.org/officeDocument/2006/math" xmlns:v="urn:schemas-microsoft-com:vml" xmlns:wp="http://schemas.openxmlformats.org/drawingml/2006/wordprocessingDrawing" xmlns:w10="urn:schemas-microsoft-com:office:word" xmlns:w="http://schemas.openxmlformats.org/wordprocessingml/2006/main" xmlns:wne="http://schemas.microsoft.com/office/word/2006/wordml">
+<w:ftr xmlns:wpc="http://schemas.microsoft.com/office/word/2010/wordprocessingCanvas" xmlns:mc="http://schemas.openxmlformats.org/markup-compatibility/2006" xmlns:o="urn:schemas-microsoft-com:office:office" xmlns:r="http://schemas.openxmlformats.org/officeDocument/2006/relationships" xmlns:m="http://schemas.openxmlformats.org/officeDocument/2006/math" xmlns:v="urn:schemas-microsoft-com:vml" xmlns:wp14="http://schemas.microsoft.com/office/word/2010/wordprocessingDrawing" xmlns:wp="http://schemas.openxmlformats.org/drawingml/2006/wordprocessingDrawing" xmlns:w10="urn:schemas-microsoft-com:office:word" xmlns:w="http://schemas.openxmlformats.org/wordprocessingml/2006/main" xmlns:w14="http://schemas.microsoft.com/office/word/2010/wordml" xmlns:wpg="http://schemas.microsoft.com/office/word/2010/wordprocessingGroup" xmlns:wpi="http://schemas.microsoft.com/office/word/2010/wordprocessingInk" xmlns:wne="http://schemas.microsoft.com/office/word/2006/wordml" xmlns:wps="http://schemas.microsoft.com/office/word/2010/wordprocessingShape" mc:Ignorable="w14 wp14">
   <w:p>
     <w:pPr>
       <w:pStyle w:val="Piedepgina"/>
@@ -11410,7 +11463,7 @@
           <v:stroke joinstyle="miter"/>
           <v:path gradientshapeok="t" o:connecttype="rect" textboxrect="5400,5400,16200,16200"/>
         </v:shapetype>
-        <v:shape id="_x0000_s2049" type="#_x0000_t110" style="width:501.65pt;height:4.3pt;mso-position-horizontal-relative:char;mso-position-vertical-relative:line" fillcolor="black">
+        <v:shape id="_x0000_s2049" type="#_x0000_t110" style="width:501.65pt;height:4.3pt;mso-left-percent:-10001;mso-top-percent:-10001;mso-position-horizontal:absolute;mso-position-horizontal-relative:char;mso-position-vertical:absolute;mso-position-vertical-relative:line;mso-left-percent:-10001;mso-top-percent:-10001" fillcolor="black">
           <w10:wrap anchorx="margin" anchory="page"/>
           <w10:anchorlock/>
         </v:shape>
@@ -11422,14 +11475,27 @@
       <w:pStyle w:val="Piedepgina"/>
       <w:jc w:val="center"/>
     </w:pPr>
-    <w:fldSimple w:instr=" PAGE    \* MERGEFORMAT ">
-      <w:r>
-        <w:rPr>
-          <w:noProof/>
-        </w:rPr>
-        <w:t>1</w:t>
-      </w:r>
-    </w:fldSimple>
+    <w:r>
+      <w:fldChar w:fldCharType="begin"/>
+    </w:r>
+    <w:r>
+      <w:instrText xml:space="preserve"> PAGE    \* MERGEFORMAT </w:instrText>
+    </w:r>
+    <w:r>
+      <w:fldChar w:fldCharType="separate"/>
+    </w:r>
+    <w:r>
+      <w:rPr>
+        <w:noProof/>
+      </w:rPr>
+      <w:t>15</w:t>
+    </w:r>
+    <w:r>
+      <w:rPr>
+        <w:noProof/>
+      </w:rPr>
+      <w:fldChar w:fldCharType="end"/>
+    </w:r>
   </w:p>
   <w:p>
     <w:pPr>
@@ -11440,8 +11506,8 @@
 </file>
 
 <file path=word/footnotes.xml><?xml version="1.0" encoding="utf-8"?>
-<w:footnotes xmlns:ve="http://schemas.openxmlformats.org/markup-compatibility/2006" xmlns:o="urn:schemas-microsoft-com:office:office" xmlns:r="http://schemas.openxmlformats.org/officeDocument/2006/relationships" xmlns:m="http://schemas.openxmlformats.org/officeDocument/2006/math" xmlns:v="urn:schemas-microsoft-com:vml" xmlns:wp="http://schemas.openxmlformats.org/drawingml/2006/wordprocessingDrawing" xmlns:w10="urn:schemas-microsoft-com:office:word" xmlns:w="http://schemas.openxmlformats.org/wordprocessingml/2006/main" xmlns:wne="http://schemas.microsoft.com/office/word/2006/wordml">
-  <w:footnote w:type="separator" w:id="0">
+<w:footnotes xmlns:wpc="http://schemas.microsoft.com/office/word/2010/wordprocessingCanvas" xmlns:mc="http://schemas.openxmlformats.org/markup-compatibility/2006" xmlns:o="urn:schemas-microsoft-com:office:office" xmlns:r="http://schemas.openxmlformats.org/officeDocument/2006/relationships" xmlns:m="http://schemas.openxmlformats.org/officeDocument/2006/math" xmlns:v="urn:schemas-microsoft-com:vml" xmlns:wp14="http://schemas.microsoft.com/office/word/2010/wordprocessingDrawing" xmlns:wp="http://schemas.openxmlformats.org/drawingml/2006/wordprocessingDrawing" xmlns:w10="urn:schemas-microsoft-com:office:word" xmlns:w="http://schemas.openxmlformats.org/wordprocessingml/2006/main" xmlns:w14="http://schemas.microsoft.com/office/word/2010/wordml" xmlns:wpg="http://schemas.microsoft.com/office/word/2010/wordprocessingGroup" xmlns:wpi="http://schemas.microsoft.com/office/word/2010/wordprocessingInk" xmlns:wne="http://schemas.microsoft.com/office/word/2006/wordml" xmlns:wps="http://schemas.microsoft.com/office/word/2010/wordprocessingShape" mc:Ignorable="w14 wp14">
+  <w:footnote w:type="separator" w:id="-1">
     <w:p>
       <w:pPr>
         <w:spacing w:after="0" w:line="240" w:lineRule="auto"/>
@@ -11451,7 +11517,7 @@
       </w:r>
     </w:p>
   </w:footnote>
-  <w:footnote w:type="continuationSeparator" w:id="1">
+  <w:footnote w:type="continuationSeparator" w:id="0">
     <w:p>
       <w:pPr>
         <w:spacing w:after="0" w:line="240" w:lineRule="auto"/>
@@ -11465,7 +11531,7 @@
 </file>
 
 <file path=word/header1.xml><?xml version="1.0" encoding="utf-8"?>
-<w:hdr xmlns:ve="http://schemas.openxmlformats.org/markup-compatibility/2006" xmlns:o="urn:schemas-microsoft-com:office:office" xmlns:r="http://schemas.openxmlformats.org/officeDocument/2006/relationships" xmlns:m="http://schemas.openxmlformats.org/officeDocument/2006/math" xmlns:v="urn:schemas-microsoft-com:vml" xmlns:wp="http://schemas.openxmlformats.org/drawingml/2006/wordprocessingDrawing" xmlns:w10="urn:schemas-microsoft-com:office:word" xmlns:w="http://schemas.openxmlformats.org/wordprocessingml/2006/main" xmlns:wne="http://schemas.microsoft.com/office/word/2006/wordml">
+<w:hdr xmlns:wpc="http://schemas.microsoft.com/office/word/2010/wordprocessingCanvas" xmlns:mc="http://schemas.openxmlformats.org/markup-compatibility/2006" xmlns:o="urn:schemas-microsoft-com:office:office" xmlns:r="http://schemas.openxmlformats.org/officeDocument/2006/relationships" xmlns:m="http://schemas.openxmlformats.org/officeDocument/2006/math" xmlns:v="urn:schemas-microsoft-com:vml" xmlns:wp14="http://schemas.microsoft.com/office/word/2010/wordprocessingDrawing" xmlns:wp="http://schemas.openxmlformats.org/drawingml/2006/wordprocessingDrawing" xmlns:w10="urn:schemas-microsoft-com:office:word" xmlns:w="http://schemas.openxmlformats.org/wordprocessingml/2006/main" xmlns:w14="http://schemas.microsoft.com/office/word/2010/wordml" xmlns:wpg="http://schemas.microsoft.com/office/word/2010/wordprocessingGroup" xmlns:wpi="http://schemas.microsoft.com/office/word/2010/wordprocessingInk" xmlns:wne="http://schemas.microsoft.com/office/word/2006/wordml" xmlns:wps="http://schemas.microsoft.com/office/word/2010/wordprocessingShape" mc:Ignorable="w14 wp14">
   <w:p>
     <w:pPr>
       <w:pStyle w:val="Encabezado"/>
@@ -11510,7 +11576,7 @@
           <v:path o:extrusionok="f" gradientshapeok="t" o:connecttype="rect"/>
           <o:lock v:ext="edit" aspectratio="t"/>
         </v:shapetype>
-        <v:shape id="Imagen 2" o:spid="_x0000_i1029" type="#_x0000_t75" style="width:42.75pt;height:42.75pt;visibility:visible">
+        <v:shape id="Imagen 2" o:spid="_x0000_i1031" type="#_x0000_t75" style="width:42.75pt;height:42.75pt;visibility:visible">
           <v:imagedata r:id="rId1" o:title=""/>
         </v:shape>
       </w:pict>
@@ -11561,7 +11627,7 @@
 </file>
 
 <file path=word/numbering.xml><?xml version="1.0" encoding="utf-8"?>
-<w:numbering xmlns:ve="http://schemas.openxmlformats.org/markup-compatibility/2006" xmlns:o="urn:schemas-microsoft-com:office:office" xmlns:r="http://schemas.openxmlformats.org/officeDocument/2006/relationships" xmlns:m="http://schemas.openxmlformats.org/officeDocument/2006/math" xmlns:v="urn:schemas-microsoft-com:vml" xmlns:wp="http://schemas.openxmlformats.org/drawingml/2006/wordprocessingDrawing" xmlns:w10="urn:schemas-microsoft-com:office:word" xmlns:w="http://schemas.openxmlformats.org/wordprocessingml/2006/main" xmlns:wne="http://schemas.microsoft.com/office/word/2006/wordml">
+<w:numbering xmlns:wpc="http://schemas.microsoft.com/office/word/2010/wordprocessingCanvas" xmlns:mc="http://schemas.openxmlformats.org/markup-compatibility/2006" xmlns:o="urn:schemas-microsoft-com:office:office" xmlns:r="http://schemas.openxmlformats.org/officeDocument/2006/relationships" xmlns:m="http://schemas.openxmlformats.org/officeDocument/2006/math" xmlns:v="urn:schemas-microsoft-com:vml" xmlns:wp14="http://schemas.microsoft.com/office/word/2010/wordprocessingDrawing" xmlns:wp="http://schemas.openxmlformats.org/drawingml/2006/wordprocessingDrawing" xmlns:w10="urn:schemas-microsoft-com:office:word" xmlns:w="http://schemas.openxmlformats.org/wordprocessingml/2006/main" xmlns:w14="http://schemas.microsoft.com/office/word/2010/wordml" xmlns:wpg="http://schemas.microsoft.com/office/word/2010/wordprocessingGroup" xmlns:wpi="http://schemas.microsoft.com/office/word/2010/wordprocessingInk" xmlns:wne="http://schemas.microsoft.com/office/word/2006/wordml" xmlns:wps="http://schemas.microsoft.com/office/word/2010/wordprocessingShape" mc:Ignorable="w14 wp14">
   <w:numPicBullet w:numPicBulletId="0">
     <w:pict>
       <v:shapetype id="_x0000_t75" coordsize="21600,21600" o:spt="75" o:preferrelative="t" path="m@4@5l@4@11@9@11@9@5xe" filled="f" stroked="f">
@@ -11583,7 +11649,7 @@
         <v:path o:extrusionok="f" gradientshapeok="t" o:connecttype="rect"/>
         <o:lock v:ext="edit" aspectratio="t"/>
       </v:shapetype>
-      <v:shape id="_x0000_i1029" type="#_x0000_t75" style="width:11.25pt;height:11.25pt" o:bullet="t">
+      <v:shape id="_x0000_i1027" type="#_x0000_t75" style="width:11.25pt;height:11.25pt" o:bullet="t">
         <v:imagedata r:id="rId1" o:title=""/>
       </v:shape>
     </w:pict>
@@ -12780,12 +12846,12 @@
 </file>
 
 <file path=word/styles.xml><?xml version="1.0" encoding="utf-8"?>
-<w:styles xmlns:r="http://schemas.openxmlformats.org/officeDocument/2006/relationships" xmlns:w="http://schemas.openxmlformats.org/wordprocessingml/2006/main">
+<w:styles xmlns:mc="http://schemas.openxmlformats.org/markup-compatibility/2006" xmlns:r="http://schemas.openxmlformats.org/officeDocument/2006/relationships" xmlns:w="http://schemas.openxmlformats.org/wordprocessingml/2006/main" xmlns:w14="http://schemas.microsoft.com/office/word/2010/wordml" mc:Ignorable="w14">
   <w:docDefaults>
     <w:rPrDefault>
       <w:rPr>
         <w:rFonts w:ascii="Cambria" w:eastAsia="Times New Roman" w:hAnsi="Cambria" w:cs="Times New Roman"/>
-        <w:lang w:val="es-ES" w:eastAsia="es-ES" w:bidi="ar-SA"/>
+        <w:lang w:val="es-AR" w:eastAsia="es-AR" w:bidi="ar-SA"/>
       </w:rPr>
     </w:rPrDefault>
     <w:pPrDefault/>
@@ -13069,7 +13135,7 @@
     <w:rPr>
       <w:sz w:val="22"/>
       <w:szCs w:val="22"/>
-      <w:lang w:val="es-AR" w:eastAsia="en-US"/>
+      <w:lang w:eastAsia="en-US"/>
     </w:rPr>
   </w:style>
   <w:style w:type="paragraph" w:styleId="Ttulo1">
@@ -13287,7 +13353,6 @@
     <w:uiPriority w:val="99"/>
     <w:semiHidden/>
     <w:unhideWhenUsed/>
-    <w:qFormat/>
     <w:tblPr>
       <w:tblInd w:w="0" w:type="dxa"/>
       <w:tblCellMar>
@@ -13306,7 +13371,6 @@
   </w:style>
   <w:style w:type="character" w:customStyle="1" w:styleId="Ttulo1Car">
     <w:name w:val="Título 1 Car"/>
-    <w:basedOn w:val="Fuentedeprrafopredeter"/>
     <w:link w:val="Ttulo1"/>
     <w:uiPriority w:val="99"/>
     <w:locked/>
@@ -13322,7 +13386,6 @@
   </w:style>
   <w:style w:type="character" w:customStyle="1" w:styleId="Ttulo2Car">
     <w:name w:val="Título 2 Car"/>
-    <w:basedOn w:val="Fuentedeprrafopredeter"/>
     <w:link w:val="Ttulo2"/>
     <w:uiPriority w:val="99"/>
     <w:locked/>
@@ -13338,7 +13401,6 @@
   </w:style>
   <w:style w:type="character" w:customStyle="1" w:styleId="Ttulo3Car">
     <w:name w:val="Título 3 Car"/>
-    <w:basedOn w:val="Fuentedeprrafopredeter"/>
     <w:link w:val="Ttulo3"/>
     <w:uiPriority w:val="99"/>
     <w:locked/>
@@ -13352,7 +13414,6 @@
   </w:style>
   <w:style w:type="character" w:customStyle="1" w:styleId="Ttulo4Car">
     <w:name w:val="Título 4 Car"/>
-    <w:basedOn w:val="Fuentedeprrafopredeter"/>
     <w:link w:val="Ttulo4"/>
     <w:uiPriority w:val="99"/>
     <w:locked/>
@@ -13368,7 +13429,6 @@
   </w:style>
   <w:style w:type="character" w:customStyle="1" w:styleId="Ttulo5Car">
     <w:name w:val="Título 5 Car"/>
-    <w:basedOn w:val="Fuentedeprrafopredeter"/>
     <w:link w:val="Ttulo5"/>
     <w:uiPriority w:val="99"/>
     <w:locked/>
@@ -13380,7 +13440,6 @@
   </w:style>
   <w:style w:type="character" w:customStyle="1" w:styleId="Ttulo6Car">
     <w:name w:val="Título 6 Car"/>
-    <w:basedOn w:val="Fuentedeprrafopredeter"/>
     <w:link w:val="Ttulo6"/>
     <w:uiPriority w:val="99"/>
     <w:locked/>
@@ -13394,7 +13453,6 @@
   </w:style>
   <w:style w:type="character" w:customStyle="1" w:styleId="Ttulo7Car">
     <w:name w:val="Título 7 Car"/>
-    <w:basedOn w:val="Fuentedeprrafopredeter"/>
     <w:link w:val="Ttulo7"/>
     <w:uiPriority w:val="99"/>
     <w:locked/>
@@ -13408,7 +13466,6 @@
   </w:style>
   <w:style w:type="character" w:customStyle="1" w:styleId="Ttulo8Car">
     <w:name w:val="Título 8 Car"/>
-    <w:basedOn w:val="Fuentedeprrafopredeter"/>
     <w:link w:val="Ttulo8"/>
     <w:uiPriority w:val="99"/>
     <w:locked/>
@@ -13422,7 +13479,6 @@
   </w:style>
   <w:style w:type="character" w:customStyle="1" w:styleId="Ttulo9Car">
     <w:name w:val="Título 9 Car"/>
-    <w:basedOn w:val="Fuentedeprrafopredeter"/>
     <w:link w:val="Ttulo9"/>
     <w:uiPriority w:val="99"/>
     <w:locked/>
@@ -13438,7 +13494,6 @@
   </w:style>
   <w:style w:type="character" w:styleId="Hipervnculo">
     <w:name w:val="Hyperlink"/>
-    <w:basedOn w:val="Fuentedeprrafopredeter"/>
     <w:uiPriority w:val="99"/>
     <w:rsid w:val="006B73DA"/>
     <w:rPr>
@@ -13463,7 +13518,6 @@
   </w:style>
   <w:style w:type="character" w:styleId="Textoennegrita">
     <w:name w:val="Strong"/>
-    <w:basedOn w:val="Fuentedeprrafopredeter"/>
     <w:uiPriority w:val="99"/>
     <w:qFormat/>
     <w:rsid w:val="001829DE"/>
@@ -13475,7 +13529,6 @@
   </w:style>
   <w:style w:type="character" w:customStyle="1" w:styleId="apple-converted-space">
     <w:name w:val="apple-converted-space"/>
-    <w:basedOn w:val="Fuentedeprrafopredeter"/>
     <w:uiPriority w:val="99"/>
     <w:rsid w:val="006B73DA"/>
     <w:rPr>
@@ -13509,7 +13562,6 @@
   </w:style>
   <w:style w:type="character" w:customStyle="1" w:styleId="EncabezadoCar">
     <w:name w:val="Encabezado Car"/>
-    <w:basedOn w:val="Fuentedeprrafopredeter"/>
     <w:link w:val="Encabezado"/>
     <w:uiPriority w:val="99"/>
     <w:locked/>
@@ -13534,7 +13586,6 @@
   </w:style>
   <w:style w:type="character" w:customStyle="1" w:styleId="PiedepginaCar">
     <w:name w:val="Pie de página Car"/>
-    <w:basedOn w:val="Fuentedeprrafopredeter"/>
     <w:link w:val="Piedepgina"/>
     <w:uiPriority w:val="99"/>
     <w:locked/>
@@ -13561,7 +13612,6 @@
   </w:style>
   <w:style w:type="character" w:customStyle="1" w:styleId="TextodegloboCar">
     <w:name w:val="Texto de globo Car"/>
-    <w:basedOn w:val="Fuentedeprrafopredeter"/>
     <w:link w:val="Textodeglobo"/>
     <w:uiPriority w:val="99"/>
     <w:semiHidden/>
@@ -13612,7 +13662,6 @@
   </w:style>
   <w:style w:type="character" w:styleId="Refdecomentario">
     <w:name w:val="annotation reference"/>
-    <w:basedOn w:val="Fuentedeprrafopredeter"/>
     <w:uiPriority w:val="99"/>
     <w:semiHidden/>
     <w:rsid w:val="007E392D"/>
@@ -13639,7 +13688,6 @@
   </w:style>
   <w:style w:type="character" w:customStyle="1" w:styleId="TextocomentarioCar">
     <w:name w:val="Texto comentario Car"/>
-    <w:basedOn w:val="Fuentedeprrafopredeter"/>
     <w:link w:val="Textocomentario"/>
     <w:uiPriority w:val="99"/>
     <w:semiHidden/>
@@ -13666,15 +13714,17 @@
   </w:style>
   <w:style w:type="character" w:customStyle="1" w:styleId="AsuntodelcomentarioCar">
     <w:name w:val="Asunto del comentario Car"/>
-    <w:basedOn w:val="TextocomentarioCar"/>
     <w:link w:val="Asuntodelcomentario"/>
     <w:uiPriority w:val="99"/>
     <w:semiHidden/>
     <w:locked/>
     <w:rsid w:val="007E392D"/>
     <w:rPr>
+      <w:rFonts w:cs="Times New Roman"/>
       <w:b/>
       <w:bCs/>
+      <w:sz w:val="20"/>
+      <w:szCs w:val="20"/>
     </w:rPr>
   </w:style>
   <w:style w:type="paragraph" w:customStyle="1" w:styleId="Tabletext">
@@ -13758,7 +13808,6 @@
   </w:style>
   <w:style w:type="character" w:customStyle="1" w:styleId="TtuloCar">
     <w:name w:val="Título Car"/>
-    <w:basedOn w:val="Fuentedeprrafopredeter"/>
     <w:link w:val="Ttulo"/>
     <w:uiPriority w:val="99"/>
     <w:locked/>
@@ -13816,7 +13865,6 @@
   </w:style>
   <w:style w:type="character" w:customStyle="1" w:styleId="SubttuloCar">
     <w:name w:val="Subtítulo Car"/>
-    <w:basedOn w:val="Fuentedeprrafopredeter"/>
     <w:link w:val="Subttulo"/>
     <w:uiPriority w:val="99"/>
     <w:locked/>
@@ -13833,7 +13881,6 @@
   </w:style>
   <w:style w:type="character" w:styleId="nfasis">
     <w:name w:val="Emphasis"/>
-    <w:basedOn w:val="Fuentedeprrafopredeter"/>
     <w:uiPriority w:val="99"/>
     <w:qFormat/>
     <w:rsid w:val="001829DE"/>
@@ -13857,7 +13904,6 @@
   </w:style>
   <w:style w:type="character" w:customStyle="1" w:styleId="SinespaciadoCar">
     <w:name w:val="Sin espaciado Car"/>
-    <w:basedOn w:val="Fuentedeprrafopredeter"/>
     <w:link w:val="Sinespaciado"/>
     <w:uiPriority w:val="99"/>
     <w:locked/>
@@ -13885,7 +13931,6 @@
   </w:style>
   <w:style w:type="character" w:customStyle="1" w:styleId="CitaCar">
     <w:name w:val="Cita Car"/>
-    <w:basedOn w:val="Fuentedeprrafopredeter"/>
     <w:link w:val="Cita"/>
     <w:uiPriority w:val="99"/>
     <w:locked/>
@@ -13923,7 +13968,6 @@
   </w:style>
   <w:style w:type="character" w:customStyle="1" w:styleId="CitadestacadaCar">
     <w:name w:val="Cita destacada Car"/>
-    <w:basedOn w:val="Fuentedeprrafopredeter"/>
     <w:link w:val="Citadestacada"/>
     <w:uiPriority w:val="99"/>
     <w:locked/>
@@ -13939,7 +13983,6 @@
   </w:style>
   <w:style w:type="character" w:styleId="nfasissutil">
     <w:name w:val="Subtle Emphasis"/>
-    <w:basedOn w:val="Fuentedeprrafopredeter"/>
     <w:uiPriority w:val="99"/>
     <w:qFormat/>
     <w:rsid w:val="001829DE"/>
@@ -13952,7 +13995,6 @@
   </w:style>
   <w:style w:type="character" w:styleId="nfasisintenso">
     <w:name w:val="Intense Emphasis"/>
-    <w:basedOn w:val="Fuentedeprrafopredeter"/>
     <w:uiPriority w:val="99"/>
     <w:qFormat/>
     <w:rsid w:val="001829DE"/>
@@ -13967,7 +14009,6 @@
   </w:style>
   <w:style w:type="character" w:styleId="Referenciasutil">
     <w:name w:val="Subtle Reference"/>
-    <w:basedOn w:val="Fuentedeprrafopredeter"/>
     <w:uiPriority w:val="99"/>
     <w:qFormat/>
     <w:rsid w:val="001829DE"/>
@@ -13980,7 +14021,6 @@
   </w:style>
   <w:style w:type="character" w:styleId="Referenciaintensa">
     <w:name w:val="Intense Reference"/>
-    <w:basedOn w:val="Fuentedeprrafopredeter"/>
     <w:uiPriority w:val="99"/>
     <w:qFormat/>
     <w:rsid w:val="001829DE"/>
@@ -13996,7 +14036,6 @@
   </w:style>
   <w:style w:type="character" w:styleId="Ttulodellibro">
     <w:name w:val="Book Title"/>
-    <w:basedOn w:val="Fuentedeprrafopredeter"/>
     <w:uiPriority w:val="99"/>
     <w:qFormat/>
     <w:rsid w:val="001829DE"/>
@@ -14023,6 +14062,196 @@
 </w:styles>
 </file>
 
+<file path=word/stylesWithEffects.xml><?xml version="1.0" encoding="utf-8"?>
+<w:styles xmlns:wpc="http://schemas.microsoft.com/office/word/2010/wordprocessingCanvas" xmlns:mc="http://schemas.openxmlformats.org/markup-compatibility/2006" xmlns:o="urn:schemas-microsoft-com:office:office" xmlns:r="http://schemas.openxmlformats.org/officeDocument/2006/relationships" xmlns:m="http://schemas.openxmlformats.org/officeDocument/2006/math" xmlns:v="urn:schemas-microsoft-com:vml" xmlns:wp14="http://schemas.microsoft.com/office/word/2010/wordprocessingDrawing" xmlns:wp="http://schemas.openxmlformats.org/drawingml/2006/wordprocessingDrawing" xmlns:w10="urn:schemas-microsoft-com:office:word" xmlns:w="http://schemas.openxmlformats.org/wordprocessingml/2006/main" xmlns:w14="http://schemas.microsoft.com/office/word/2010/wordml" xmlns:wpg="http://schemas.microsoft.com/office/word/2010/wordprocessingGroup" xmlns:wpi="http://schemas.microsoft.com/office/word/2010/wordprocessingInk" xmlns:wne="http://schemas.microsoft.com/office/word/2006/wordml" xmlns:wps="http://schemas.microsoft.com/office/word/2010/wordprocessingShape" mc:Ignorable="w14 wp14">
+  <w:docDefaults>
+    <w:rPrDefault>
+      <w:rPr>
+        <w:rFonts w:asciiTheme="minorHAnsi" w:eastAsiaTheme="minorEastAsia" w:hAnsiTheme="minorHAnsi" w:cstheme="minorBidi"/>
+        <w:sz w:val="22"/>
+        <w:szCs w:val="22"/>
+        <w:lang w:val="es-AR" w:eastAsia="es-AR" w:bidi="ar-SA"/>
+      </w:rPr>
+    </w:rPrDefault>
+    <w:pPrDefault>
+      <w:pPr>
+        <w:spacing w:after="200" w:line="276" w:lineRule="auto"/>
+      </w:pPr>
+    </w:pPrDefault>
+  </w:docDefaults>
+  <w:latentStyles w:defLockedState="0" w:defUIPriority="99" w:defSemiHidden="1" w:defUnhideWhenUsed="1" w:defQFormat="0" w:count="267">
+    <w:lsdException w:name="Normal" w:semiHidden="0" w:uiPriority="0" w:unhideWhenUsed="0" w:qFormat="1"/>
+    <w:lsdException w:name="heading 1" w:semiHidden="0" w:uiPriority="9" w:unhideWhenUsed="0" w:qFormat="1"/>
+    <w:lsdException w:name="heading 2" w:uiPriority="9" w:qFormat="1"/>
+    <w:lsdException w:name="heading 3" w:uiPriority="9" w:qFormat="1"/>
+    <w:lsdException w:name="heading 4" w:uiPriority="9" w:qFormat="1"/>
+    <w:lsdException w:name="heading 5" w:uiPriority="9" w:qFormat="1"/>
+    <w:lsdException w:name="heading 6" w:uiPriority="9" w:qFormat="1"/>
+    <w:lsdException w:name="heading 7" w:uiPriority="9" w:qFormat="1"/>
+    <w:lsdException w:name="heading 8" w:uiPriority="9" w:qFormat="1"/>
+    <w:lsdException w:name="heading 9" w:uiPriority="9" w:qFormat="1"/>
+    <w:lsdException w:name="toc 1" w:uiPriority="39"/>
+    <w:lsdException w:name="toc 2" w:uiPriority="39"/>
+    <w:lsdException w:name="toc 3" w:uiPriority="39"/>
+    <w:lsdException w:name="toc 4" w:uiPriority="39"/>
+    <w:lsdException w:name="toc 5" w:uiPriority="39"/>
+    <w:lsdException w:name="toc 6" w:uiPriority="39"/>
+    <w:lsdException w:name="toc 7" w:uiPriority="39"/>
+    <w:lsdException w:name="toc 8" w:uiPriority="39"/>
+    <w:lsdException w:name="toc 9" w:uiPriority="39"/>
+    <w:lsdException w:name="caption" w:uiPriority="35" w:qFormat="1"/>
+    <w:lsdException w:name="Title" w:semiHidden="0" w:uiPriority="10" w:unhideWhenUsed="0" w:qFormat="1"/>
+    <w:lsdException w:name="Default Paragraph Font" w:uiPriority="1"/>
+    <w:lsdException w:name="Subtitle" w:semiHidden="0" w:uiPriority="11" w:unhideWhenUsed="0" w:qFormat="1"/>
+    <w:lsdException w:name="Strong" w:semiHidden="0" w:uiPriority="22" w:unhideWhenUsed="0" w:qFormat="1"/>
+    <w:lsdException w:name="Emphasis" w:semiHidden="0" w:uiPriority="20" w:unhideWhenUsed="0" w:qFormat="1"/>
+    <w:lsdException w:name="Table Grid" w:semiHidden="0" w:uiPriority="59" w:unhideWhenUsed="0"/>
+    <w:lsdException w:name="Placeholder Text" w:unhideWhenUsed="0"/>
+    <w:lsdException w:name="No Spacing" w:semiHidden="0" w:uiPriority="1" w:unhideWhenUsed="0" w:qFormat="1"/>
+    <w:lsdException w:name="Light Shading" w:semiHidden="0" w:uiPriority="60" w:unhideWhenUsed="0"/>
+    <w:lsdException w:name="Light List" w:semiHidden="0" w:uiPriority="61" w:unhideWhenUsed="0"/>
+    <w:lsdException w:name="Light Grid" w:semiHidden="0" w:uiPriority="62" w:unhideWhenUsed="0"/>
+    <w:lsdException w:name="Medium Shading 1" w:semiHidden="0" w:uiPriority="63" w:unhideWhenUsed="0"/>
+    <w:lsdException w:name="Medium Shading 2" w:semiHidden="0" w:uiPriority="64" w:unhideWhenUsed="0"/>
+    <w:lsdException w:name="Medium List 1" w:semiHidden="0" w:uiPriority="65" w:unhideWhenUsed="0"/>
+    <w:lsdException w:name="Medium List 2" w:semiHidden="0" w:uiPriority="66" w:unhideWhenUsed="0"/>
+    <w:lsdException w:name="Medium Grid 1" w:semiHidden="0" w:uiPriority="67" w:unhideWhenUsed="0"/>
+    <w:lsdException w:name="Medium Grid 2" w:semiHidden="0" w:uiPriority="68" w:unhideWhenUsed="0"/>
+    <w:lsdException w:name="Medium Grid 3" w:semiHidden="0" w:uiPriority="69" w:unhideWhenUsed="0"/>
+    <w:lsdException w:name="Dark List" w:semiHidden="0" w:uiPriority="70" w:unhideWhenUsed="0"/>
+    <w:lsdException w:name="Colorful Shading" w:semiHidden="0" w:uiPriority="71" w:unhideWhenUsed="0"/>
+    <w:lsdException w:name="Colorful List" w:semiHidden="0" w:uiPriority="72" w:unhideWhenUsed="0"/>
+    <w:lsdException w:name="Colorful Grid" w:semiHidden="0" w:uiPriority="73" w:unhideWhenUsed="0"/>
+    <w:lsdException w:name="Light Shading Accent 1" w:semiHidden="0" w:uiPriority="60" w:unhideWhenUsed="0"/>
+    <w:lsdException w:name="Light List Accent 1" w:semiHidden="0" w:uiPriority="61" w:unhideWhenUsed="0"/>
+    <w:lsdException w:name="Light Grid Accent 1" w:semiHidden="0" w:uiPriority="62" w:unhideWhenUsed="0"/>
+    <w:lsdException w:name="Medium Shading 1 Accent 1" w:semiHidden="0" w:uiPriority="63" w:unhideWhenUsed="0"/>
+    <w:lsdException w:name="Medium Shading 2 Accent 1" w:semiHidden="0" w:uiPriority="64" w:unhideWhenUsed="0"/>
+    <w:lsdException w:name="Medium List 1 Accent 1" w:semiHidden="0" w:uiPriority="65" w:unhideWhenUsed="0"/>
+    <w:lsdException w:name="Revision" w:unhideWhenUsed="0"/>
+    <w:lsdException w:name="List Paragraph" w:semiHidden="0" w:uiPriority="34" w:unhideWhenUsed="0" w:qFormat="1"/>
+    <w:lsdException w:name="Quote" w:semiHidden="0" w:uiPriority="29" w:unhideWhenUsed="0" w:qFormat="1"/>
+    <w:lsdException w:name="Intense Quote" w:semiHidden="0" w:uiPriority="30" w:unhideWhenUsed="0" w:qFormat="1"/>
+    <w:lsdException w:name="Medium List 2 Accent 1" w:semiHidden="0" w:uiPriority="66" w:unhideWhenUsed="0"/>
+    <w:lsdException w:name="Medium Grid 1 Accent 1" w:semiHidden="0" w:uiPriority="67" w:unhideWhenUsed="0"/>
+    <w:lsdException w:name="Medium Grid 2 Accent 1" w:semiHidden="0" w:uiPriority="68" w:unhideWhenUsed="0"/>
+    <w:lsdException w:name="Medium Grid 3 Accent 1" w:semiHidden="0" w:uiPriority="69" w:unhideWhenUsed="0"/>
+    <w:lsdException w:name="Dark List Accent 1" w:semiHidden="0" w:uiPriority="70" w:unhideWhenUsed="0"/>
+    <w:lsdException w:name="Colorful Shading Accent 1" w:semiHidden="0" w:uiPriority="71" w:unhideWhenUsed="0"/>
+    <w:lsdException w:name="Colorful List Accent 1" w:semiHidden="0" w:uiPriority="72" w:unhideWhenUsed="0"/>
+    <w:lsdException w:name="Colorful Grid Accent 1" w:semiHidden="0" w:uiPriority="73" w:unhideWhenUsed="0"/>
+    <w:lsdException w:name="Light Shading Accent 2" w:semiHidden="0" w:uiPriority="60" w:unhideWhenUsed="0"/>
+    <w:lsdException w:name="Light List Accent 2" w:semiHidden="0" w:uiPriority="61" w:unhideWhenUsed="0"/>
+    <w:lsdException w:name="Light Grid Accent 2" w:semiHidden="0" w:uiPriority="62" w:unhideWhenUsed="0"/>
+    <w:lsdException w:name="Medium Shading 1 Accent 2" w:semiHidden="0" w:uiPriority="63" w:unhideWhenUsed="0"/>
+    <w:lsdException w:name="Medium Shading 2 Accent 2" w:semiHidden="0" w:uiPriority="64" w:unhideWhenUsed="0"/>
+    <w:lsdException w:name="Medium List 1 Accent 2" w:semiHidden="0" w:uiPriority="65" w:unhideWhenUsed="0"/>
+    <w:lsdException w:name="Medium List 2 Accent 2" w:semiHidden="0" w:uiPriority="66" w:unhideWhenUsed="0"/>
+    <w:lsdException w:name="Medium Grid 1 Accent 2" w:semiHidden="0" w:uiPriority="67" w:unhideWhenUsed="0"/>
+    <w:lsdException w:name="Medium Grid 2 Accent 2" w:semiHidden="0" w:uiPriority="68" w:unhideWhenUsed="0"/>
+    <w:lsdException w:name="Medium Grid 3 Accent 2" w:semiHidden="0" w:uiPriority="69" w:unhideWhenUsed="0"/>
+    <w:lsdException w:name="Dark List Accent 2" w:semiHidden="0" w:uiPriority="70" w:unhideWhenUsed="0"/>
+    <w:lsdException w:name="Colorful Shading Accent 2" w:semiHidden="0" w:uiPriority="71" w:unhideWhenUsed="0"/>
+    <w:lsdException w:name="Colorful List Accent 2" w:semiHidden="0" w:uiPriority="72" w:unhideWhenUsed="0"/>
+    <w:lsdException w:name="Colorful Grid Accent 2" w:semiHidden="0" w:uiPriority="73" w:unhideWhenUsed="0"/>
+    <w:lsdException w:name="Light Shading Accent 3" w:semiHidden="0" w:uiPriority="60" w:unhideWhenUsed="0"/>
+    <w:lsdException w:name="Light List Accent 3" w:semiHidden="0" w:uiPriority="61" w:unhideWhenUsed="0"/>
+    <w:lsdException w:name="Light Grid Accent 3" w:semiHidden="0" w:uiPriority="62" w:unhideWhenUsed="0"/>
+    <w:lsdException w:name="Medium Shading 1 Accent 3" w:semiHidden="0" w:uiPriority="63" w:unhideWhenUsed="0"/>
+    <w:lsdException w:name="Medium Shading 2 Accent 3" w:semiHidden="0" w:uiPriority="64" w:unhideWhenUsed="0"/>
+    <w:lsdException w:name="Medium List 1 Accent 3" w:semiHidden="0" w:uiPriority="65" w:unhideWhenUsed="0"/>
+    <w:lsdException w:name="Medium List 2 Accent 3" w:semiHidden="0" w:uiPriority="66" w:unhideWhenUsed="0"/>
+    <w:lsdException w:name="Medium Grid 1 Accent 3" w:semiHidden="0" w:uiPriority="67" w:unhideWhenUsed="0"/>
+    <w:lsdException w:name="Medium Grid 2 Accent 3" w:semiHidden="0" w:uiPriority="68" w:unhideWhenUsed="0"/>
+    <w:lsdException w:name="Medium Grid 3 Accent 3" w:semiHidden="0" w:uiPriority="69" w:unhideWhenUsed="0"/>
+    <w:lsdException w:name="Dark List Accent 3" w:semiHidden="0" w:uiPriority="70" w:unhideWhenUsed="0"/>
+    <w:lsdException w:name="Colorful Shading Accent 3" w:semiHidden="0" w:uiPriority="71" w:unhideWhenUsed="0"/>
+    <w:lsdException w:name="Colorful List Accent 3" w:semiHidden="0" w:uiPriority="72" w:unhideWhenUsed="0"/>
+    <w:lsdException w:name="Colorful Grid Accent 3" w:semiHidden="0" w:uiPriority="73" w:unhideWhenUsed="0"/>
+    <w:lsdException w:name="Light Shading Accent 4" w:semiHidden="0" w:uiPriority="60" w:unhideWhenUsed="0"/>
+    <w:lsdException w:name="Light List Accent 4" w:semiHidden="0" w:uiPriority="61" w:unhideWhenUsed="0"/>
+    <w:lsdException w:name="Light Grid Accent 4" w:semiHidden="0" w:uiPriority="62" w:unhideWhenUsed="0"/>
+    <w:lsdException w:name="Medium Shading 1 Accent 4" w:semiHidden="0" w:uiPriority="63" w:unhideWhenUsed="0"/>
+    <w:lsdException w:name="Medium Shading 2 Accent 4" w:semiHidden="0" w:uiPriority="64" w:unhideWhenUsed="0"/>
+    <w:lsdException w:name="Medium List 1 Accent 4" w:semiHidden="0" w:uiPriority="65" w:unhideWhenUsed="0"/>
+    <w:lsdException w:name="Medium List 2 Accent 4" w:semiHidden="0" w:uiPriority="66" w:unhideWhenUsed="0"/>
+    <w:lsdException w:name="Medium Grid 1 Accent 4" w:semiHidden="0" w:uiPriority="67" w:unhideWhenUsed="0"/>
+    <w:lsdException w:name="Medium Grid 2 Accent 4" w:semiHidden="0" w:uiPriority="68" w:unhideWhenUsed="0"/>
+    <w:lsdException w:name="Medium Grid 3 Accent 4" w:semiHidden="0" w:uiPriority="69" w:unhideWhenUsed="0"/>
+    <w:lsdException w:name="Dark List Accent 4" w:semiHidden="0" w:uiPriority="70" w:unhideWhenUsed="0"/>
+    <w:lsdException w:name="Colorful Shading Accent 4" w:semiHidden="0" w:uiPriority="71" w:unhideWhenUsed="0"/>
+    <w:lsdException w:name="Colorful List Accent 4" w:semiHidden="0" w:uiPriority="72" w:unhideWhenUsed="0"/>
+    <w:lsdException w:name="Colorful Grid Accent 4" w:semiHidden="0" w:uiPriority="73" w:unhideWhenUsed="0"/>
+    <w:lsdException w:name="Light Shading Accent 5" w:semiHidden="0" w:uiPriority="60" w:unhideWhenUsed="0"/>
+    <w:lsdException w:name="Light List Accent 5" w:semiHidden="0" w:uiPriority="61" w:unhideWhenUsed="0"/>
+    <w:lsdException w:name="Light Grid Accent 5" w:semiHidden="0" w:uiPriority="62" w:unhideWhenUsed="0"/>
+    <w:lsdException w:name="Medium Shading 1 Accent 5" w:semiHidden="0" w:uiPriority="63" w:unhideWhenUsed="0"/>
+    <w:lsdException w:name="Medium Shading 2 Accent 5" w:semiHidden="0" w:uiPriority="64" w:unhideWhenUsed="0"/>
+    <w:lsdException w:name="Medium List 1 Accent 5" w:semiHidden="0" w:uiPriority="65" w:unhideWhenUsed="0"/>
+    <w:lsdException w:name="Medium List 2 Accent 5" w:semiHidden="0" w:uiPriority="66" w:unhideWhenUsed="0"/>
+    <w:lsdException w:name="Medium Grid 1 Accent 5" w:semiHidden="0" w:uiPriority="67" w:unhideWhenUsed="0"/>
+    <w:lsdException w:name="Medium Grid 2 Accent 5" w:semiHidden="0" w:uiPriority="68" w:unhideWhenUsed="0"/>
+    <w:lsdException w:name="Medium Grid 3 Accent 5" w:semiHidden="0" w:uiPriority="69" w:unhideWhenUsed="0"/>
+    <w:lsdException w:name="Dark List Accent 5" w:semiHidden="0" w:uiPriority="70" w:unhideWhenUsed="0"/>
+    <w:lsdException w:name="Colorful Shading Accent 5" w:semiHidden="0" w:uiPriority="71" w:unhideWhenUsed="0"/>
+    <w:lsdException w:name="Colorful List Accent 5" w:semiHidden="0" w:uiPriority="72" w:unhideWhenUsed="0"/>
+    <w:lsdException w:name="Colorful Grid Accent 5" w:semiHidden="0" w:uiPriority="73" w:unhideWhenUsed="0"/>
+    <w:lsdException w:name="Light Shading Accent 6" w:semiHidden="0" w:uiPriority="60" w:unhideWhenUsed="0"/>
+    <w:lsdException w:name="Light List Accent 6" w:semiHidden="0" w:uiPriority="61" w:unhideWhenUsed="0"/>
+    <w:lsdException w:name="Light Grid Accent 6" w:semiHidden="0" w:uiPriority="62" w:unhideWhenUsed="0"/>
+    <w:lsdException w:name="Medium Shading 1 Accent 6" w:semiHidden="0" w:uiPriority="63" w:unhideWhenUsed="0"/>
+    <w:lsdException w:name="Medium Shading 2 Accent 6" w:semiHidden="0" w:uiPriority="64" w:unhideWhenUsed="0"/>
+    <w:lsdException w:name="Medium List 1 Accent 6" w:semiHidden="0" w:uiPriority="65" w:unhideWhenUsed="0"/>
+    <w:lsdException w:name="Medium List 2 Accent 6" w:semiHidden="0" w:uiPriority="66" w:unhideWhenUsed="0"/>
+    <w:lsdException w:name="Medium Grid 1 Accent 6" w:semiHidden="0" w:uiPriority="67" w:unhideWhenUsed="0"/>
+    <w:lsdException w:name="Medium Grid 2 Accent 6" w:semiHidden="0" w:uiPriority="68" w:unhideWhenUsed="0"/>
+    <w:lsdException w:name="Medium Grid 3 Accent 6" w:semiHidden="0" w:uiPriority="69" w:unhideWhenUsed="0"/>
+    <w:lsdException w:name="Dark List Accent 6" w:semiHidden="0" w:uiPriority="70" w:unhideWhenUsed="0"/>
+    <w:lsdException w:name="Colorful Shading Accent 6" w:semiHidden="0" w:uiPriority="71" w:unhideWhenUsed="0"/>
+    <w:lsdException w:name="Colorful List Accent 6" w:semiHidden="0" w:uiPriority="72" w:unhideWhenUsed="0"/>
+    <w:lsdException w:name="Colorful Grid Accent 6" w:semiHidden="0" w:uiPriority="73" w:unhideWhenUsed="0"/>
+    <w:lsdException w:name="Subtle Emphasis" w:semiHidden="0" w:uiPriority="19" w:unhideWhenUsed="0" w:qFormat="1"/>
+    <w:lsdException w:name="Intense Emphasis" w:semiHidden="0" w:uiPriority="21" w:unhideWhenUsed="0" w:qFormat="1"/>
+    <w:lsdException w:name="Subtle Reference" w:semiHidden="0" w:uiPriority="31" w:unhideWhenUsed="0" w:qFormat="1"/>
+    <w:lsdException w:name="Intense Reference" w:semiHidden="0" w:uiPriority="32" w:unhideWhenUsed="0" w:qFormat="1"/>
+    <w:lsdException w:name="Book Title" w:semiHidden="0" w:uiPriority="33" w:unhideWhenUsed="0" w:qFormat="1"/>
+    <w:lsdException w:name="Bibliography" w:uiPriority="37"/>
+    <w:lsdException w:name="TOC Heading" w:uiPriority="39" w:qFormat="1"/>
+  </w:latentStyles>
+  <w:style w:type="paragraph" w:default="1" w:styleId="Normal">
+    <w:name w:val="Normal"/>
+    <w:qFormat/>
+  </w:style>
+  <w:style w:type="character" w:default="1" w:styleId="Fuentedeprrafopredeter">
+    <w:name w:val="Default Paragraph Font"/>
+    <w:uiPriority w:val="1"/>
+    <w:semiHidden/>
+    <w:unhideWhenUsed/>
+  </w:style>
+  <w:style w:type="table" w:default="1" w:styleId="Tablanormal">
+    <w:name w:val="Normal Table"/>
+    <w:uiPriority w:val="99"/>
+    <w:semiHidden/>
+    <w:unhideWhenUsed/>
+    <w:tblPr>
+      <w:tblInd w:w="0" w:type="dxa"/>
+      <w:tblCellMar>
+        <w:top w:w="0" w:type="dxa"/>
+        <w:left w:w="108" w:type="dxa"/>
+        <w:bottom w:w="0" w:type="dxa"/>
+        <w:right w:w="108" w:type="dxa"/>
+      </w:tblCellMar>
+    </w:tblPr>
+  </w:style>
+  <w:style w:type="numbering" w:default="1" w:styleId="Sinlista">
+    <w:name w:val="No List"/>
+    <w:uiPriority w:val="99"/>
+    <w:semiHidden/>
+    <w:unhideWhenUsed/>
+  </w:style>
+</w:styles>
+</file>
+
 <file path=word/theme/theme1.xml><?xml version="1.0" encoding="utf-8"?>
 <a:theme xmlns:a="http://schemas.openxmlformats.org/drawingml/2006/main" name="Office Theme">
   <a:themeElements>
@@ -14034,34 +14263,34 @@
         <a:sysClr val="window" lastClr="FFFFFF"/>
       </a:lt1>
       <a:dk2>
-        <a:srgbClr val="1F497D"/>
+        <a:srgbClr xmlns:mc="http://schemas.openxmlformats.org/markup-compatibility/2006" xmlns:a14="http://schemas.microsoft.com/office/drawing/2010/main" val="1F497D" mc:Ignorable=""/>
       </a:dk2>
       <a:lt2>
-        <a:srgbClr val="EEECE1"/>
+        <a:srgbClr xmlns:mc="http://schemas.openxmlformats.org/markup-compatibility/2006" xmlns:a14="http://schemas.microsoft.com/office/drawing/2010/main" val="EEECE1" mc:Ignorable=""/>
       </a:lt2>
       <a:accent1>
-        <a:srgbClr val="4F81BD"/>
+        <a:srgbClr xmlns:mc="http://schemas.openxmlformats.org/markup-compatibility/2006" xmlns:a14="http://schemas.microsoft.com/office/drawing/2010/main" val="4F81BD" mc:Ignorable=""/>
       </a:accent1>
       <a:accent2>
-        <a:srgbClr val="C0504D"/>
+        <a:srgbClr xmlns:mc="http://schemas.openxmlformats.org/markup-compatibility/2006" xmlns:a14="http://schemas.microsoft.com/office/drawing/2010/main" val="C0504D" mc:Ignorable=""/>
       </a:accent2>
       <a:accent3>
-        <a:srgbClr val="9BBB59"/>
+        <a:srgbClr xmlns:mc="http://schemas.openxmlformats.org/markup-compatibility/2006" xmlns:a14="http://schemas.microsoft.com/office/drawing/2010/main" val="9BBB59" mc:Ignorable=""/>
       </a:accent3>
       <a:accent4>
-        <a:srgbClr val="8064A2"/>
+        <a:srgbClr xmlns:mc="http://schemas.openxmlformats.org/markup-compatibility/2006" xmlns:a14="http://schemas.microsoft.com/office/drawing/2010/main" val="8064A2" mc:Ignorable=""/>
       </a:accent4>
       <a:accent5>
-        <a:srgbClr val="4BACC6"/>
+        <a:srgbClr xmlns:mc="http://schemas.openxmlformats.org/markup-compatibility/2006" xmlns:a14="http://schemas.microsoft.com/office/drawing/2010/main" val="4BACC6" mc:Ignorable=""/>
       </a:accent5>
       <a:accent6>
-        <a:srgbClr val="F79646"/>
+        <a:srgbClr xmlns:mc="http://schemas.openxmlformats.org/markup-compatibility/2006" xmlns:a14="http://schemas.microsoft.com/office/drawing/2010/main" val="F79646" mc:Ignorable=""/>
       </a:accent6>
       <a:hlink>
-        <a:srgbClr val="0000FF"/>
+        <a:srgbClr xmlns:mc="http://schemas.openxmlformats.org/markup-compatibility/2006" xmlns:a14="http://schemas.microsoft.com/office/drawing/2010/main" val="0000FF" mc:Ignorable=""/>
       </a:hlink>
       <a:folHlink>
-        <a:srgbClr val="800080"/>
+        <a:srgbClr xmlns:mc="http://schemas.openxmlformats.org/markup-compatibility/2006" xmlns:a14="http://schemas.microsoft.com/office/drawing/2010/main" val="800080" mc:Ignorable=""/>
       </a:folHlink>
     </a:clrScheme>
     <a:fontScheme name="Office">
@@ -14213,7 +14442,7 @@
         <a:effectStyle>
           <a:effectLst>
             <a:outerShdw blurRad="40000" dist="20000" dir="5400000" rotWithShape="0">
-              <a:srgbClr val="000000">
+              <a:srgbClr xmlns:mc="http://schemas.openxmlformats.org/markup-compatibility/2006" xmlns:a14="http://schemas.microsoft.com/office/drawing/2010/main" val="000000" mc:Ignorable="">
                 <a:alpha val="38000"/>
               </a:srgbClr>
             </a:outerShdw>
@@ -14222,7 +14451,7 @@
         <a:effectStyle>
           <a:effectLst>
             <a:outerShdw blurRad="40000" dist="23000" dir="5400000" rotWithShape="0">
-              <a:srgbClr val="000000">
+              <a:srgbClr xmlns:mc="http://schemas.openxmlformats.org/markup-compatibility/2006" xmlns:a14="http://schemas.microsoft.com/office/drawing/2010/main" val="000000" mc:Ignorable="">
                 <a:alpha val="35000"/>
               </a:srgbClr>
             </a:outerShdw>
@@ -14231,7 +14460,7 @@
         <a:effectStyle>
           <a:effectLst>
             <a:outerShdw blurRad="40000" dist="23000" dir="5400000" rotWithShape="0">
-              <a:srgbClr val="000000">
+              <a:srgbClr xmlns:mc="http://schemas.openxmlformats.org/markup-compatibility/2006" xmlns:a14="http://schemas.microsoft.com/office/drawing/2010/main" val="000000" mc:Ignorable="">
                 <a:alpha val="35000"/>
               </a:srgbClr>
             </a:outerShdw>

</xml_diff>

<commit_message>
descp de procesos de javier.
</commit_message>
<xml_diff>
--- a/Documentacion/Proyecto/Manual de Procedimientos.docx
+++ b/Documentacion/Proyecto/Manual de Procedimientos.docx
@@ -7195,9 +7195,7 @@
         </w:rPr>
         <w:t>Flujo grama:</w:t>
       </w:r>
-      <w:bookmarkStart w:id="14" w:name="_GoBack"/>
       <w:bookmarkEnd w:id="13"/>
-      <w:bookmarkEnd w:id="14"/>
     </w:p>
     <w:p>
       <w:pPr>
@@ -7210,7 +7208,7 @@
           <w:lang w:val="es-ES"/>
         </w:rPr>
         <w:pict>
-          <v:shape id="_x0000_i1029" type="#_x0000_t75" style="width:502.5pt;height:319.5pt">
+          <v:shape id="_x0000_i1026" type="#_x0000_t75" style="width:502.5pt;height:319.5pt">
             <v:imagedata r:id="rId26" o:title="gestionar_crar_proyecto_licitacion_bpm"/>
           </v:shape>
         </w:pict>
@@ -7230,14 +7228,14 @@
           <w:lang w:val="es-ES"/>
         </w:rPr>
       </w:pPr>
-      <w:bookmarkStart w:id="15" w:name="_Toc341390121"/>
+      <w:bookmarkStart w:id="14" w:name="_Toc341390121"/>
       <w:r>
         <w:rPr>
           <w:lang w:val="es-ES"/>
         </w:rPr>
         <w:t>Definición del Proceso “Gestionar proyecto”.</w:t>
       </w:r>
-      <w:bookmarkEnd w:id="15"/>
+      <w:bookmarkEnd w:id="14"/>
     </w:p>
     <w:p>
       <w:pPr>
@@ -7256,7 +7254,7 @@
           <w:lang w:val="es-ES"/>
         </w:rPr>
       </w:pPr>
-      <w:bookmarkStart w:id="16" w:name="_Toc341390122"/>
+      <w:bookmarkStart w:id="15" w:name="_Toc341390122"/>
       <w:r>
         <w:rPr>
           <w:bCs/>
@@ -7267,7 +7265,7 @@
         </w:rPr>
         <w:t>Objetivo:</w:t>
       </w:r>
-      <w:bookmarkEnd w:id="16"/>
+      <w:bookmarkEnd w:id="15"/>
     </w:p>
     <w:p>
       <w:pPr>
@@ -7340,7 +7338,7 @@
           <w:lang w:val="es-ES"/>
         </w:rPr>
       </w:pPr>
-      <w:bookmarkStart w:id="17" w:name="_Toc341390123"/>
+      <w:bookmarkStart w:id="16" w:name="_Toc341390123"/>
       <w:r>
         <w:rPr>
           <w:bCs/>
@@ -7361,7 +7359,7 @@
         </w:rPr>
         <w:t>:</w:t>
       </w:r>
-      <w:bookmarkEnd w:id="17"/>
+      <w:bookmarkEnd w:id="16"/>
     </w:p>
     <w:p>
       <w:pPr>
@@ -7414,7 +7412,7 @@
           <w:lang w:val="es-ES"/>
         </w:rPr>
       </w:pPr>
-      <w:bookmarkStart w:id="18" w:name="_Toc341390124"/>
+      <w:bookmarkStart w:id="17" w:name="_Toc341390124"/>
       <w:r>
         <w:rPr>
           <w:bCs/>
@@ -7425,7 +7423,7 @@
         </w:rPr>
         <w:t>Reglas de negocio:</w:t>
       </w:r>
-      <w:bookmarkEnd w:id="18"/>
+      <w:bookmarkEnd w:id="17"/>
     </w:p>
     <w:p>
       <w:pPr>
@@ -7478,7 +7476,7 @@
           <w:lang w:val="es-ES"/>
         </w:rPr>
       </w:pPr>
-      <w:bookmarkStart w:id="19" w:name="_Toc341390125"/>
+      <w:bookmarkStart w:id="18" w:name="_Toc341390125"/>
       <w:r>
         <w:rPr>
           <w:bCs/>
@@ -7489,7 +7487,7 @@
         </w:rPr>
         <w:t>Participantes del proceso de negocio:</w:t>
       </w:r>
-      <w:bookmarkEnd w:id="19"/>
+      <w:bookmarkEnd w:id="18"/>
     </w:p>
     <w:p>
       <w:pPr>
@@ -7614,7 +7612,7 @@
           <w:lang w:val="es-ES"/>
         </w:rPr>
       </w:pPr>
-      <w:bookmarkStart w:id="20" w:name="_Toc341390126"/>
+      <w:bookmarkStart w:id="19" w:name="_Toc341390126"/>
       <w:r>
         <w:rPr>
           <w:bCs/>
@@ -7625,7 +7623,7 @@
         </w:rPr>
         <w:t>Descripción del proceso:</w:t>
       </w:r>
-      <w:bookmarkEnd w:id="20"/>
+      <w:bookmarkEnd w:id="19"/>
     </w:p>
     <w:p>
       <w:pPr>
@@ -8525,7 +8523,7 @@
           <w:lang w:val="es-ES"/>
         </w:rPr>
       </w:pPr>
-      <w:bookmarkStart w:id="21" w:name="_Toc341390127"/>
+      <w:bookmarkStart w:id="20" w:name="_Toc341390127"/>
       <w:r>
         <w:rPr>
           <w:bCs/>
@@ -8536,7 +8534,7 @@
         </w:rPr>
         <w:t>Utilización del sistema de información:</w:t>
       </w:r>
-      <w:bookmarkEnd w:id="21"/>
+      <w:bookmarkEnd w:id="20"/>
     </w:p>
     <w:p>
       <w:pPr>
@@ -8776,7 +8774,7 @@
           <w:lang w:val="es-ES"/>
         </w:rPr>
       </w:pPr>
-      <w:bookmarkStart w:id="22" w:name="_Toc341390128"/>
+      <w:bookmarkStart w:id="21" w:name="_Toc341390128"/>
       <w:r>
         <w:rPr>
           <w:bCs/>
@@ -8787,10 +8785,11 @@
         </w:rPr>
         <w:t>Flujo grama:</w:t>
       </w:r>
-      <w:bookmarkEnd w:id="22"/>
-    </w:p>
-    <w:p>
-      <w:pPr>
+      <w:bookmarkEnd w:id="21"/>
+    </w:p>
+    <w:p>
+      <w:pPr>
+        <w:jc w:val="center"/>
         <w:rPr>
           <w:lang w:val="es-ES"/>
         </w:rPr>
@@ -8800,7 +8799,7 @@
           <w:lang w:val="es-ES"/>
         </w:rPr>
         <w:pict>
-          <v:shape id="_x0000_i1028" type="#_x0000_t75" style="width:503.25pt;height:444pt">
+          <v:shape id="_x0000_i1027" type="#_x0000_t75" style="width:503.25pt;height:444pt">
             <v:imagedata r:id="rId27" o:title="gestionar_proyecto_bpm"/>
           </v:shape>
         </w:pict>
@@ -8820,16 +8819,16 @@
           <w:lang w:val="es-ES"/>
         </w:rPr>
       </w:pPr>
-      <w:bookmarkStart w:id="23" w:name="_Toc337573387"/>
-      <w:bookmarkStart w:id="24" w:name="_Toc341390129"/>
+      <w:bookmarkStart w:id="22" w:name="_Toc337573387"/>
+      <w:bookmarkStart w:id="23" w:name="_Toc341390129"/>
       <w:r>
         <w:rPr>
           <w:lang w:val="es-ES"/>
         </w:rPr>
         <w:t>Definición del Proceso “Gestión de permiso de acceso a sitio”.</w:t>
       </w:r>
+      <w:bookmarkEnd w:id="22"/>
       <w:bookmarkEnd w:id="23"/>
-      <w:bookmarkEnd w:id="24"/>
     </w:p>
     <w:p>
       <w:pPr>
@@ -8848,7 +8847,7 @@
           <w:lang w:val="es-ES"/>
         </w:rPr>
       </w:pPr>
-      <w:bookmarkStart w:id="25" w:name="_Toc341390130"/>
+      <w:bookmarkStart w:id="24" w:name="_Toc341390130"/>
       <w:r>
         <w:rPr>
           <w:bCs/>
@@ -8859,7 +8858,7 @@
         </w:rPr>
         <w:t>Objetivo:</w:t>
       </w:r>
-      <w:bookmarkEnd w:id="25"/>
+      <w:bookmarkEnd w:id="24"/>
     </w:p>
     <w:p>
       <w:pPr>
@@ -8913,7 +8912,7 @@
           <w:lang w:val="es-ES"/>
         </w:rPr>
       </w:pPr>
-      <w:bookmarkStart w:id="26" w:name="_Toc341390131"/>
+      <w:bookmarkStart w:id="25" w:name="_Toc341390131"/>
       <w:r>
         <w:rPr>
           <w:bCs/>
@@ -8934,7 +8933,7 @@
         </w:rPr>
         <w:t>:</w:t>
       </w:r>
-      <w:bookmarkEnd w:id="26"/>
+      <w:bookmarkEnd w:id="25"/>
     </w:p>
     <w:p>
       <w:pPr>
@@ -8986,7 +8985,7 @@
           <w:lang w:val="es-ES"/>
         </w:rPr>
       </w:pPr>
-      <w:bookmarkStart w:id="27" w:name="_Toc341390132"/>
+      <w:bookmarkStart w:id="26" w:name="_Toc341390132"/>
       <w:r>
         <w:rPr>
           <w:bCs/>
@@ -8997,7 +8996,7 @@
         </w:rPr>
         <w:t>Reglas de negocio:</w:t>
       </w:r>
-      <w:bookmarkEnd w:id="27"/>
+      <w:bookmarkEnd w:id="26"/>
     </w:p>
     <w:p>
       <w:pPr>
@@ -9050,7 +9049,7 @@
           <w:lang w:val="es-ES"/>
         </w:rPr>
       </w:pPr>
-      <w:bookmarkStart w:id="28" w:name="_Toc341390133"/>
+      <w:bookmarkStart w:id="27" w:name="_Toc341390133"/>
       <w:r>
         <w:rPr>
           <w:bCs/>
@@ -9061,7 +9060,7 @@
         </w:rPr>
         <w:t>Participantes del proceso de negocio:</w:t>
       </w:r>
-      <w:bookmarkEnd w:id="28"/>
+      <w:bookmarkEnd w:id="27"/>
     </w:p>
     <w:p>
       <w:pPr>
@@ -9142,7 +9141,7 @@
           <w:lang w:val="es-ES"/>
         </w:rPr>
       </w:pPr>
-      <w:bookmarkStart w:id="29" w:name="_Toc341390134"/>
+      <w:bookmarkStart w:id="28" w:name="_Toc341390134"/>
       <w:r>
         <w:rPr>
           <w:bCs/>
@@ -9153,7 +9152,7 @@
         </w:rPr>
         <w:t>Descripción del proceso:</w:t>
       </w:r>
-      <w:bookmarkEnd w:id="29"/>
+      <w:bookmarkEnd w:id="28"/>
     </w:p>
     <w:p>
       <w:pPr>
@@ -9204,7 +9203,7 @@
           <w:lang w:val="es-ES"/>
         </w:rPr>
       </w:pPr>
-      <w:bookmarkStart w:id="30" w:name="_Toc341390135"/>
+      <w:bookmarkStart w:id="29" w:name="_Toc341390135"/>
       <w:r>
         <w:rPr>
           <w:bCs/>
@@ -9215,7 +9214,7 @@
         </w:rPr>
         <w:t>Utilización del sistema de información:</w:t>
       </w:r>
-      <w:bookmarkEnd w:id="30"/>
+      <w:bookmarkEnd w:id="29"/>
     </w:p>
     <w:p>
       <w:pPr>
@@ -9270,7 +9269,7 @@
           <w:lang w:val="es-ES"/>
         </w:rPr>
       </w:pPr>
-      <w:bookmarkStart w:id="31" w:name="_Toc341390136"/>
+      <w:bookmarkStart w:id="30" w:name="_Toc341390136"/>
       <w:r>
         <w:rPr>
           <w:bCs/>
@@ -9281,12 +9280,13 @@
         </w:rPr>
         <w:t>Flujo grama:</w:t>
       </w:r>
-      <w:bookmarkEnd w:id="31"/>
+      <w:bookmarkEnd w:id="30"/>
     </w:p>
     <w:p>
       <w:pPr>
         <w:spacing w:line="240" w:lineRule="auto"/>
         <w:ind w:left="1080"/>
+        <w:jc w:val="center"/>
         <w:rPr>
           <w:bCs/>
           <w:iCs/>
@@ -9302,7 +9302,7 @@
         </w:rPr>
         <w:lastRenderedPageBreak/>
         <w:pict>
-          <v:shape id="0 Imagen" o:spid="_x0000_i1026" type="#_x0000_t75" alt="BPMPemisoDeAccesoASitio.png" style="width:460.5pt;height:286.5pt;visibility:visible">
+          <v:shape id="0 Imagen" o:spid="_x0000_i1028" type="#_x0000_t75" alt="BPMPemisoDeAccesoASitio.png" style="width:460.5pt;height:286.5pt;visibility:visible">
             <v:imagedata r:id="rId28" o:title="" cropbottom="9126f"/>
           </v:shape>
         </w:pict>
@@ -9315,16 +9315,16 @@
           <w:lang w:val="es-ES"/>
         </w:rPr>
       </w:pPr>
-      <w:bookmarkStart w:id="32" w:name="_Toc337573388"/>
-      <w:bookmarkStart w:id="33" w:name="_Toc341390137"/>
+      <w:bookmarkStart w:id="31" w:name="_Toc337573388"/>
+      <w:bookmarkStart w:id="32" w:name="_Toc341390137"/>
       <w:r>
         <w:rPr>
           <w:lang w:val="es-ES"/>
         </w:rPr>
         <w:t>Definición del Proceso “Gestión de viáticos a cuadrillas”.</w:t>
       </w:r>
+      <w:bookmarkEnd w:id="31"/>
       <w:bookmarkEnd w:id="32"/>
-      <w:bookmarkEnd w:id="33"/>
     </w:p>
     <w:p>
       <w:pPr>
@@ -9343,7 +9343,7 @@
           <w:lang w:val="es-ES"/>
         </w:rPr>
       </w:pPr>
-      <w:bookmarkStart w:id="34" w:name="_Toc341390138"/>
+      <w:bookmarkStart w:id="33" w:name="_Toc341390138"/>
       <w:r>
         <w:rPr>
           <w:bCs/>
@@ -9354,7 +9354,7 @@
         </w:rPr>
         <w:t>Objetivo:</w:t>
       </w:r>
-      <w:bookmarkEnd w:id="34"/>
+      <w:bookmarkEnd w:id="33"/>
     </w:p>
     <w:p>
       <w:pPr>
@@ -9407,7 +9407,7 @@
           <w:lang w:val="es-ES"/>
         </w:rPr>
       </w:pPr>
-      <w:bookmarkStart w:id="35" w:name="_Toc341390139"/>
+      <w:bookmarkStart w:id="34" w:name="_Toc341390139"/>
       <w:r>
         <w:rPr>
           <w:bCs/>
@@ -9418,7 +9418,7 @@
         </w:rPr>
         <w:t>Limites:</w:t>
       </w:r>
-      <w:bookmarkEnd w:id="35"/>
+      <w:bookmarkEnd w:id="34"/>
     </w:p>
     <w:p>
       <w:pPr>
@@ -9471,7 +9471,7 @@
           <w:lang w:val="es-ES"/>
         </w:rPr>
       </w:pPr>
-      <w:bookmarkStart w:id="36" w:name="_Toc341390140"/>
+      <w:bookmarkStart w:id="35" w:name="_Toc341390140"/>
       <w:r>
         <w:rPr>
           <w:bCs/>
@@ -9482,7 +9482,7 @@
         </w:rPr>
         <w:t>Reglas de negocio:</w:t>
       </w:r>
-      <w:bookmarkEnd w:id="36"/>
+      <w:bookmarkEnd w:id="35"/>
     </w:p>
     <w:p>
       <w:pPr>
@@ -9565,7 +9565,7 @@
           <w:lang w:val="es-ES"/>
         </w:rPr>
       </w:pPr>
-      <w:bookmarkStart w:id="37" w:name="_Toc341390141"/>
+      <w:bookmarkStart w:id="36" w:name="_Toc341390141"/>
       <w:r>
         <w:rPr>
           <w:bCs/>
@@ -9576,7 +9576,7 @@
         </w:rPr>
         <w:t>Participantes del proceso de negocio:</w:t>
       </w:r>
-      <w:bookmarkEnd w:id="37"/>
+      <w:bookmarkEnd w:id="36"/>
     </w:p>
     <w:p>
       <w:pPr>
@@ -9655,7 +9655,7 @@
           <w:lang w:val="es-ES"/>
         </w:rPr>
       </w:pPr>
-      <w:bookmarkStart w:id="38" w:name="_Toc341390142"/>
+      <w:bookmarkStart w:id="37" w:name="_Toc341390142"/>
       <w:r>
         <w:rPr>
           <w:bCs/>
@@ -9666,7 +9666,7 @@
         </w:rPr>
         <w:t>Descripción del proceso:</w:t>
       </w:r>
-      <w:bookmarkEnd w:id="38"/>
+      <w:bookmarkEnd w:id="37"/>
     </w:p>
     <w:p>
       <w:pPr>
@@ -9727,7 +9727,7 @@
           <w:lang w:val="es-ES"/>
         </w:rPr>
       </w:pPr>
-      <w:bookmarkStart w:id="39" w:name="_Toc341390143"/>
+      <w:bookmarkStart w:id="38" w:name="_Toc341390143"/>
       <w:r>
         <w:rPr>
           <w:bCs/>
@@ -9738,7 +9738,7 @@
         </w:rPr>
         <w:t>Utilización del sistema de información:</w:t>
       </w:r>
-      <w:bookmarkEnd w:id="39"/>
+      <w:bookmarkEnd w:id="38"/>
     </w:p>
     <w:p>
       <w:pPr>
@@ -9793,7 +9793,7 @@
           <w:lang w:val="es-ES"/>
         </w:rPr>
       </w:pPr>
-      <w:bookmarkStart w:id="40" w:name="_Toc341390144"/>
+      <w:bookmarkStart w:id="39" w:name="_Toc341390144"/>
       <w:r>
         <w:rPr>
           <w:bCs/>
@@ -9804,11 +9804,12 @@
         </w:rPr>
         <w:t>Flujo grama:</w:t>
       </w:r>
-      <w:bookmarkEnd w:id="40"/>
+      <w:bookmarkEnd w:id="39"/>
     </w:p>
     <w:p>
       <w:pPr>
         <w:ind w:left="1080"/>
+        <w:jc w:val="center"/>
         <w:rPr>
           <w:lang w:val="es-ES"/>
         </w:rPr>
@@ -9819,7 +9820,7 @@
           <w:lang w:val="es-ES" w:eastAsia="es-AR"/>
         </w:rPr>
         <w:pict>
-          <v:shape id="_x0000_i1027" type="#_x0000_t75" alt="BPMGestionViaticos.png" style="width:432.75pt;height:274.5pt;visibility:visible">
+          <v:shape id="_x0000_i1029" type="#_x0000_t75" alt="BPMGestionViaticos.png" style="width:432.75pt;height:274.5pt;visibility:visible">
             <v:imagedata r:id="rId29" o:title="" cropbottom="8356f"/>
           </v:shape>
         </w:pict>
@@ -9834,21 +9835,96 @@
     </w:p>
     <w:p>
       <w:pPr>
-        <w:pStyle w:val="Ttulo2"/>
-        <w:rPr>
-          <w:lang w:val="es-ES"/>
-        </w:rPr>
-      </w:pPr>
-      <w:bookmarkStart w:id="41" w:name="_Toc337124268"/>
-      <w:bookmarkStart w:id="42" w:name="_Toc341390145"/>
-      <w:r>
-        <w:rPr>
-          <w:lang w:val="es-ES"/>
-        </w:rPr>
-        <w:t>Definición del Proceso “Gestión de cuadrillas e integrantes de cuadrillas”.</w:t>
-      </w:r>
-      <w:bookmarkEnd w:id="41"/>
-      <w:bookmarkEnd w:id="42"/>
+        <w:spacing w:line="240" w:lineRule="auto"/>
+        <w:rPr>
+          <w:bCs/>
+          <w:iCs/>
+          <w:sz w:val="20"/>
+          <w:lang w:val="es-ES"/>
+        </w:rPr>
+      </w:pPr>
+    </w:p>
+    <w:p>
+      <w:pPr>
+        <w:spacing w:line="240" w:lineRule="auto"/>
+        <w:rPr>
+          <w:bCs/>
+          <w:iCs/>
+          <w:sz w:val="20"/>
+          <w:lang w:val="es-ES"/>
+        </w:rPr>
+      </w:pPr>
+    </w:p>
+    <w:p>
+      <w:pPr>
+        <w:spacing w:line="240" w:lineRule="auto"/>
+        <w:rPr>
+          <w:bCs/>
+          <w:iCs/>
+          <w:sz w:val="20"/>
+          <w:lang w:val="es-ES"/>
+        </w:rPr>
+      </w:pPr>
+    </w:p>
+    <w:p>
+      <w:pPr>
+        <w:spacing w:line="240" w:lineRule="auto"/>
+        <w:rPr>
+          <w:bCs/>
+          <w:iCs/>
+          <w:sz w:val="20"/>
+          <w:lang w:val="es-ES"/>
+        </w:rPr>
+      </w:pPr>
+    </w:p>
+    <w:p>
+      <w:pPr>
+        <w:spacing w:line="240" w:lineRule="auto"/>
+        <w:rPr>
+          <w:bCs/>
+          <w:iCs/>
+          <w:sz w:val="20"/>
+          <w:lang w:val="es-ES"/>
+        </w:rPr>
+      </w:pPr>
+    </w:p>
+    <w:p>
+      <w:pPr>
+        <w:spacing w:line="240" w:lineRule="auto"/>
+        <w:rPr>
+          <w:bCs/>
+          <w:iCs/>
+          <w:sz w:val="20"/>
+          <w:lang w:val="es-ES"/>
+        </w:rPr>
+      </w:pPr>
+    </w:p>
+    <w:p>
+      <w:pPr>
+        <w:pStyle w:val="Ttulo3"/>
+        <w:spacing w:line="240" w:lineRule="auto"/>
+        <w:ind w:left="720"/>
+        <w:rPr>
+          <w:lang w:val="es-CO"/>
+        </w:rPr>
+      </w:pPr>
+      <w:r>
+        <w:rPr>
+          <w:lang w:val="es-CO"/>
+        </w:rPr>
+        <w:lastRenderedPageBreak/>
+        <w:t>Definición del Proceso “Gestión de cuadrillas “.</w:t>
+      </w:r>
+    </w:p>
+    <w:p>
+      <w:pPr>
+        <w:spacing w:line="240" w:lineRule="auto"/>
+        <w:rPr>
+          <w:bCs/>
+          <w:iCs/>
+          <w:sz w:val="20"/>
+        </w:rPr>
+      </w:pPr>
     </w:p>
     <w:p>
       <w:pPr>
@@ -9861,18 +9937,16 @@
         <w:rPr>
           <w:bCs/>
           <w:iCs/>
-          <w:color w:val="72A376"/>
-          <w:sz w:val="20"/>
-          <w:lang w:val="es-ES"/>
-        </w:rPr>
-      </w:pPr>
-      <w:r>
-        <w:rPr>
-          <w:bCs/>
-          <w:iCs/>
-          <w:color w:val="676A55"/>
-          <w:sz w:val="20"/>
-          <w:lang w:val="es-ES"/>
+          <w:color w:val="1F497D"/>
+          <w:sz w:val="20"/>
+        </w:rPr>
+      </w:pPr>
+      <w:r>
+        <w:rPr>
+          <w:bCs/>
+          <w:iCs/>
+          <w:color w:val="1F497D"/>
+          <w:sz w:val="20"/>
         </w:rPr>
         <w:t>Objetivo:</w:t>
       </w:r>
@@ -9885,19 +9959,10 @@
         <w:rPr>
           <w:bCs/>
           <w:iCs/>
-          <w:sz w:val="20"/>
-          <w:lang w:val="es-ES"/>
-        </w:rPr>
-      </w:pPr>
-      <w:r>
-        <w:rPr>
-          <w:bCs/>
-          <w:iCs/>
-          <w:sz w:val="20"/>
-          <w:lang w:val="es-ES"/>
-        </w:rPr>
-        <w:t>El objetivo principal de este proceso  es</w:t>
-      </w:r>
+          <w:color w:val="4F81BD"/>
+          <w:sz w:val="20"/>
+        </w:rPr>
+      </w:pPr>
     </w:p>
     <w:p>
       <w:pPr>
@@ -9907,9 +9972,52 @@
         <w:rPr>
           <w:bCs/>
           <w:iCs/>
-          <w:color w:val="72A376"/>
-          <w:sz w:val="20"/>
-          <w:lang w:val="es-ES"/>
+          <w:color w:val="4F81BD"/>
+          <w:sz w:val="20"/>
+        </w:rPr>
+      </w:pPr>
+      <w:r>
+        <w:rPr>
+          <w:bCs/>
+          <w:iCs/>
+          <w:color w:val="4F81BD"/>
+          <w:sz w:val="20"/>
+        </w:rPr>
+        <w:t xml:space="preserve">El objetivo principal de este proceso es administrar los datos asociados a las diferentes </w:t>
+      </w:r>
+    </w:p>
+    <w:p>
+      <w:pPr>
+        <w:pStyle w:val="Prrafodelista"/>
+        <w:spacing w:line="240" w:lineRule="auto"/>
+        <w:ind w:left="1440"/>
+        <w:rPr>
+          <w:bCs/>
+          <w:iCs/>
+          <w:color w:val="4F81BD"/>
+          <w:sz w:val="20"/>
+        </w:rPr>
+      </w:pPr>
+      <w:r>
+        <w:rPr>
+          <w:bCs/>
+          <w:iCs/>
+          <w:color w:val="4F81BD"/>
+          <w:sz w:val="20"/>
+        </w:rPr>
+        <w:t>Cuadrillas de la empresa, y a los integrantes que estas poseen.</w:t>
+      </w:r>
+    </w:p>
+    <w:p>
+      <w:pPr>
+        <w:pStyle w:val="Prrafodelista"/>
+        <w:spacing w:line="240" w:lineRule="auto"/>
+        <w:ind w:left="1440"/>
+        <w:rPr>
+          <w:bCs/>
+          <w:iCs/>
+          <w:color w:val="4F81BD"/>
+          <w:sz w:val="20"/>
         </w:rPr>
       </w:pPr>
     </w:p>
@@ -9924,18 +10032,16 @@
         <w:rPr>
           <w:bCs/>
           <w:iCs/>
-          <w:color w:val="676A55"/>
-          <w:sz w:val="20"/>
-          <w:lang w:val="es-ES"/>
-        </w:rPr>
-      </w:pPr>
-      <w:r>
-        <w:rPr>
-          <w:bCs/>
-          <w:iCs/>
-          <w:color w:val="676A55"/>
-          <w:sz w:val="20"/>
-          <w:lang w:val="es-ES"/>
+          <w:color w:val="1F497D"/>
+          <w:sz w:val="20"/>
+        </w:rPr>
+      </w:pPr>
+      <w:r>
+        <w:rPr>
+          <w:bCs/>
+          <w:iCs/>
+          <w:color w:val="1F497D"/>
+          <w:sz w:val="20"/>
         </w:rPr>
         <w:t>Limites:</w:t>
       </w:r>
@@ -9948,19 +10054,10 @@
         <w:rPr>
           <w:bCs/>
           <w:iCs/>
-          <w:sz w:val="20"/>
-          <w:lang w:val="es-ES"/>
-        </w:rPr>
-      </w:pPr>
-      <w:r>
-        <w:rPr>
-          <w:bCs/>
-          <w:iCs/>
-          <w:sz w:val="20"/>
-          <w:lang w:val="es-ES"/>
-        </w:rPr>
-        <w:t xml:space="preserve">Desde que se </w:t>
-      </w:r>
+          <w:color w:val="1F497D"/>
+          <w:sz w:val="20"/>
+        </w:rPr>
+      </w:pPr>
     </w:p>
     <w:p>
       <w:pPr>
@@ -9970,9 +10067,30 @@
         <w:rPr>
           <w:bCs/>
           <w:iCs/>
-          <w:color w:val="676A55"/>
-          <w:sz w:val="20"/>
-          <w:lang w:val="es-ES"/>
+          <w:color w:val="4F81BD"/>
+          <w:sz w:val="20"/>
+        </w:rPr>
+      </w:pPr>
+      <w:r>
+        <w:rPr>
+          <w:bCs/>
+          <w:iCs/>
+          <w:color w:val="4F81BD"/>
+          <w:sz w:val="20"/>
+        </w:rPr>
+        <w:t>Desde que se detecta la necesidad de administrar los datos de cuadrilla, sea incorporando datos para una nueva cuadrilla, modificándolos o eliminándolos para una cuadrilla ya existente, hasta que se completa la registración de la misma guardando y/o modificando todos sus datos y los datos personales de sus integrantes.</w:t>
+      </w:r>
+    </w:p>
+    <w:p>
+      <w:pPr>
+        <w:pStyle w:val="Prrafodelista"/>
+        <w:spacing w:line="240" w:lineRule="auto"/>
+        <w:ind w:left="1440"/>
+        <w:rPr>
+          <w:bCs/>
+          <w:iCs/>
+          <w:color w:val="1F497D"/>
+          <w:sz w:val="20"/>
         </w:rPr>
       </w:pPr>
     </w:p>
@@ -9987,18 +10105,16 @@
         <w:rPr>
           <w:bCs/>
           <w:iCs/>
-          <w:color w:val="676A55"/>
-          <w:sz w:val="20"/>
-          <w:lang w:val="es-ES"/>
-        </w:rPr>
-      </w:pPr>
-      <w:r>
-        <w:rPr>
-          <w:bCs/>
-          <w:iCs/>
-          <w:color w:val="676A55"/>
-          <w:sz w:val="20"/>
-          <w:lang w:val="es-ES"/>
+          <w:color w:val="1F497D"/>
+          <w:sz w:val="20"/>
+        </w:rPr>
+      </w:pPr>
+      <w:r>
+        <w:rPr>
+          <w:bCs/>
+          <w:iCs/>
+          <w:color w:val="1F497D"/>
+          <w:sz w:val="20"/>
         </w:rPr>
         <w:t>Reglas de negocio:</w:t>
       </w:r>
@@ -10006,36 +10122,49 @@
     <w:p>
       <w:pPr>
         <w:pStyle w:val="Prrafodelista"/>
-        <w:spacing w:line="240" w:lineRule="auto"/>
-        <w:ind w:left="1440"/>
-        <w:rPr>
-          <w:bCs/>
-          <w:iCs/>
-          <w:sz w:val="20"/>
-          <w:lang w:val="es-ES"/>
-        </w:rPr>
-      </w:pPr>
-      <w:r>
-        <w:rPr>
-          <w:bCs/>
-          <w:iCs/>
-          <w:sz w:val="20"/>
-          <w:lang w:val="es-ES"/>
-        </w:rPr>
-        <w:t>No aplica.</w:t>
-      </w:r>
-    </w:p>
-    <w:p>
-      <w:pPr>
-        <w:pStyle w:val="Prrafodelista"/>
-        <w:spacing w:line="240" w:lineRule="auto"/>
-        <w:ind w:left="1440"/>
-        <w:rPr>
-          <w:bCs/>
-          <w:iCs/>
-          <w:color w:val="676A55"/>
-          <w:sz w:val="20"/>
-          <w:lang w:val="es-ES"/>
+        <w:rPr>
+          <w:bCs/>
+          <w:iCs/>
+          <w:color w:val="1F497D"/>
+          <w:sz w:val="20"/>
+        </w:rPr>
+      </w:pPr>
+    </w:p>
+    <w:p>
+      <w:pPr>
+        <w:pStyle w:val="Prrafodelista"/>
+        <w:numPr>
+          <w:ilvl w:val="0"/>
+          <w:numId w:val="19"/>
+        </w:numPr>
+        <w:spacing w:line="240" w:lineRule="auto"/>
+        <w:rPr>
+          <w:bCs/>
+          <w:iCs/>
+          <w:color w:val="4F81BD"/>
+          <w:sz w:val="20"/>
+        </w:rPr>
+      </w:pPr>
+      <w:r>
+        <w:rPr>
+          <w:bCs/>
+          <w:iCs/>
+          <w:color w:val="4F81BD"/>
+          <w:sz w:val="20"/>
+        </w:rPr>
+        <w:t>Se verifico previamente la necesidad de cuadrillas consultando las tareas a cumplir para los proyectos gestionados, la planificación de tareas y la disponibilidad actual de cuadrillas.</w:t>
+      </w:r>
+    </w:p>
+    <w:p>
+      <w:pPr>
+        <w:pStyle w:val="Prrafodelista"/>
+        <w:spacing w:line="240" w:lineRule="auto"/>
+        <w:ind w:left="2160"/>
+        <w:rPr>
+          <w:bCs/>
+          <w:iCs/>
+          <w:color w:val="4F81BD"/>
+          <w:sz w:val="20"/>
         </w:rPr>
       </w:pPr>
     </w:p>
@@ -10050,22 +10179,32 @@
         <w:rPr>
           <w:bCs/>
           <w:iCs/>
-          <w:color w:val="676A55"/>
-          <w:sz w:val="20"/>
-          <w:lang w:val="es-ES"/>
-        </w:rPr>
-      </w:pPr>
-      <w:r>
-        <w:rPr>
-          <w:bCs/>
-          <w:iCs/>
-          <w:color w:val="676A55"/>
-          <w:sz w:val="20"/>
-          <w:lang w:val="es-ES"/>
-        </w:rPr>
-        <w:lastRenderedPageBreak/>
+          <w:color w:val="1F497D"/>
+          <w:sz w:val="20"/>
+        </w:rPr>
+      </w:pPr>
+      <w:r>
+        <w:rPr>
+          <w:bCs/>
+          <w:iCs/>
+          <w:color w:val="1F497D"/>
+          <w:sz w:val="20"/>
+        </w:rPr>
         <w:t>Participantes del proceso de negocio:</w:t>
       </w:r>
+    </w:p>
+    <w:p>
+      <w:pPr>
+        <w:pStyle w:val="Prrafodelista"/>
+        <w:spacing w:line="240" w:lineRule="auto"/>
+        <w:ind w:left="2160"/>
+        <w:rPr>
+          <w:bCs/>
+          <w:iCs/>
+          <w:color w:val="1F497D"/>
+          <w:sz w:val="20"/>
+        </w:rPr>
+      </w:pPr>
     </w:p>
     <w:p>
       <w:pPr>
@@ -10078,11 +10217,19 @@
         <w:rPr>
           <w:bCs/>
           <w:iCs/>
-          <w:color w:val="676A55"/>
-          <w:sz w:val="20"/>
-          <w:lang w:val="es-ES"/>
-        </w:rPr>
-      </w:pPr>
+          <w:color w:val="4F81BD"/>
+          <w:sz w:val="20"/>
+        </w:rPr>
+      </w:pPr>
+      <w:r>
+        <w:rPr>
+          <w:bCs/>
+          <w:iCs/>
+          <w:color w:val="4F81BD"/>
+          <w:sz w:val="20"/>
+        </w:rPr>
+        <w:t xml:space="preserve">Administrador de proyectos. </w:t>
+      </w:r>
     </w:p>
     <w:p>
       <w:pPr>
@@ -10095,23 +10242,105 @@
         <w:rPr>
           <w:bCs/>
           <w:iCs/>
-          <w:color w:val="676A55"/>
-          <w:sz w:val="20"/>
-          <w:lang w:val="es-ES"/>
-        </w:rPr>
-      </w:pPr>
-    </w:p>
-    <w:p>
-      <w:pPr>
-        <w:pStyle w:val="Prrafodelista"/>
-        <w:spacing w:line="240" w:lineRule="auto"/>
-        <w:ind w:left="2160"/>
-        <w:rPr>
-          <w:bCs/>
-          <w:iCs/>
-          <w:color w:val="676A55"/>
-          <w:sz w:val="20"/>
-          <w:lang w:val="es-ES"/>
+          <w:color w:val="4F81BD"/>
+          <w:sz w:val="20"/>
+        </w:rPr>
+      </w:pPr>
+      <w:r>
+        <w:rPr>
+          <w:bCs/>
+          <w:iCs/>
+          <w:color w:val="4F81BD"/>
+          <w:sz w:val="20"/>
+        </w:rPr>
+        <w:t>Administrador de recursos humanos.</w:t>
+      </w:r>
+    </w:p>
+    <w:p>
+      <w:pPr>
+        <w:pStyle w:val="Prrafodelista"/>
+        <w:numPr>
+          <w:ilvl w:val="0"/>
+          <w:numId w:val="4"/>
+        </w:numPr>
+        <w:spacing w:line="240" w:lineRule="auto"/>
+        <w:rPr>
+          <w:bCs/>
+          <w:iCs/>
+          <w:color w:val="4F81BD"/>
+          <w:sz w:val="20"/>
+        </w:rPr>
+      </w:pPr>
+      <w:r>
+        <w:rPr>
+          <w:bCs/>
+          <w:iCs/>
+          <w:color w:val="4F81BD"/>
+          <w:sz w:val="20"/>
+        </w:rPr>
+        <w:t>Supervisor de proyectos.</w:t>
+      </w:r>
+    </w:p>
+    <w:p>
+      <w:pPr>
+        <w:pStyle w:val="Prrafodelista"/>
+        <w:numPr>
+          <w:ilvl w:val="0"/>
+          <w:numId w:val="4"/>
+        </w:numPr>
+        <w:spacing w:line="240" w:lineRule="auto"/>
+        <w:rPr>
+          <w:bCs/>
+          <w:iCs/>
+          <w:color w:val="4F81BD"/>
+          <w:sz w:val="20"/>
+        </w:rPr>
+      </w:pPr>
+      <w:r>
+        <w:rPr>
+          <w:bCs/>
+          <w:iCs/>
+          <w:color w:val="4F81BD"/>
+          <w:sz w:val="20"/>
+        </w:rPr>
+        <w:t>Gerente.</w:t>
+      </w:r>
+    </w:p>
+    <w:p>
+      <w:pPr>
+        <w:pStyle w:val="Prrafodelista"/>
+        <w:numPr>
+          <w:ilvl w:val="0"/>
+          <w:numId w:val="4"/>
+        </w:numPr>
+        <w:spacing w:line="240" w:lineRule="auto"/>
+        <w:rPr>
+          <w:bCs/>
+          <w:iCs/>
+          <w:color w:val="4F81BD"/>
+          <w:sz w:val="20"/>
+        </w:rPr>
+      </w:pPr>
+      <w:r>
+        <w:rPr>
+          <w:bCs/>
+          <w:iCs/>
+          <w:color w:val="4F81BD"/>
+          <w:sz w:val="20"/>
+        </w:rPr>
+        <w:t>Responsable de cuadrilla (Jefe de cuadrilla)</w:t>
+      </w:r>
+    </w:p>
+    <w:p>
+      <w:pPr>
+        <w:pStyle w:val="Prrafodelista"/>
+        <w:spacing w:line="240" w:lineRule="auto"/>
+        <w:ind w:left="0"/>
+        <w:rPr>
+          <w:bCs/>
+          <w:iCs/>
+          <w:color w:val="1F497D"/>
+          <w:sz w:val="20"/>
         </w:rPr>
       </w:pPr>
     </w:p>
@@ -10126,18 +10355,16 @@
         <w:rPr>
           <w:bCs/>
           <w:iCs/>
-          <w:color w:val="676A55"/>
-          <w:sz w:val="20"/>
-          <w:lang w:val="es-ES"/>
-        </w:rPr>
-      </w:pPr>
-      <w:r>
-        <w:rPr>
-          <w:bCs/>
-          <w:iCs/>
-          <w:color w:val="676A55"/>
-          <w:sz w:val="20"/>
-          <w:lang w:val="es-ES"/>
+          <w:color w:val="1F497D"/>
+          <w:sz w:val="20"/>
+        </w:rPr>
+      </w:pPr>
+      <w:r>
+        <w:rPr>
+          <w:bCs/>
+          <w:iCs/>
+          <w:color w:val="1F497D"/>
+          <w:sz w:val="20"/>
         </w:rPr>
         <w:t>Descripción del proceso:</w:t>
       </w:r>
@@ -10150,23 +10377,162 @@
         <w:rPr>
           <w:bCs/>
           <w:iCs/>
-          <w:color w:val="72A376"/>
-          <w:sz w:val="20"/>
-          <w:lang w:val="es-ES"/>
-        </w:rPr>
-      </w:pPr>
-    </w:p>
-    <w:p>
-      <w:pPr>
-        <w:pStyle w:val="Prrafodelista"/>
-        <w:spacing w:line="240" w:lineRule="auto"/>
-        <w:ind w:left="1440"/>
-        <w:rPr>
-          <w:bCs/>
-          <w:iCs/>
-          <w:color w:val="676A55"/>
-          <w:sz w:val="20"/>
-          <w:lang w:val="es-ES"/>
+          <w:color w:val="1F497D"/>
+          <w:sz w:val="20"/>
+        </w:rPr>
+      </w:pPr>
+    </w:p>
+    <w:p>
+      <w:pPr>
+        <w:pStyle w:val="Prrafodelista"/>
+        <w:spacing w:line="240" w:lineRule="auto"/>
+        <w:ind w:left="2160"/>
+        <w:rPr>
+          <w:bCs/>
+          <w:iCs/>
+          <w:color w:val="4F81BD"/>
+          <w:sz w:val="20"/>
+        </w:rPr>
+      </w:pPr>
+      <w:r>
+        <w:rPr>
+          <w:bCs/>
+          <w:iCs/>
+          <w:color w:val="4F81BD"/>
+          <w:sz w:val="20"/>
+        </w:rPr>
+        <w:t>El proceso se inicia cuando se detecta la necesidad de administrar los datos de cuadrillas:</w:t>
+      </w:r>
+    </w:p>
+    <w:p>
+      <w:pPr>
+        <w:pStyle w:val="Prrafodelista"/>
+        <w:spacing w:line="240" w:lineRule="auto"/>
+        <w:ind w:left="2160"/>
+        <w:rPr>
+          <w:bCs/>
+          <w:iCs/>
+          <w:color w:val="4F81BD"/>
+          <w:sz w:val="20"/>
+        </w:rPr>
+      </w:pPr>
+    </w:p>
+    <w:p>
+      <w:pPr>
+        <w:pStyle w:val="Prrafodelista"/>
+        <w:numPr>
+          <w:ilvl w:val="0"/>
+          <w:numId w:val="4"/>
+        </w:numPr>
+        <w:spacing w:line="240" w:lineRule="auto"/>
+        <w:rPr>
+          <w:bCs/>
+          <w:iCs/>
+          <w:color w:val="4F81BD"/>
+          <w:sz w:val="20"/>
+        </w:rPr>
+      </w:pPr>
+      <w:r>
+        <w:rPr>
+          <w:bCs/>
+          <w:i/>
+          <w:iCs/>
+          <w:color w:val="4F81BD"/>
+          <w:sz w:val="20"/>
+        </w:rPr>
+        <w:t>En el caso de incorporar un nueva cuadrilla a la empresa</w:t>
+      </w:r>
+      <w:r>
+        <w:rPr>
+          <w:bCs/>
+          <w:iCs/>
+          <w:color w:val="4F81BD"/>
+          <w:sz w:val="20"/>
+        </w:rPr>
+        <w:t>: El proceso empieza cuando el Administrador de proyectos considerando la cantidad de tareas a cumplir de acuerdo con las fechas previstas de realización de dichas tareas contempladas en la planificación de los proyectos de la empresa previamente realizada, la disponibilidad de las cuadrillas  actuales con que se cuenta y ante la necesidad de cuadrillas para realizar tareas decide confeccionar el pedido de contratación introduciendo en el mismo el perfil de la cuadrilla a contratar y  eleva a los niveles superiores  (supervisor de proyectos). El supervisor de proyectos procede a atender el pedido de contratación de nuevas cuadrillas justificadas por el administrador de proyectos, luego de la evaluación del pedido de contratación decide elevar el mismo a Gerencia para su aprobación. Una vez aprobado el pedido de contratación por los niveles superiores  se  da las directivas a Administración de recursos humanos para la contratación de la nueva cuadrilla contemplando el perfil definido por el administrador de proyectos.                                                                                    El Administrador de recursos humanos en base a las directivas de contratación emanadas por la Gerencia procede a realizar la gestiones necesaria para la captación de las cuadrillas con el perfil requerido, una vez realizada la selección y  contratación de la cuadrilla procede a utilizar el Sistema “CellProjectManager”  (módulo Administración de Cuadrillas) para registrar los datos de la nueva cuadrilla y sus integrantes procediendo de esta manera a generar un nuevo registro para la cuadrilla y para cada un de sus integrantes en el cual detalla todos los datos de la cuadrilla  y los sus datos personales de sus integrantes definiéndose cual es el responsable de cuadrilla para esta. A partir de este momento, la cuadrilla queda disponible dentro del sistema para que se le pueda asignar tareas y sus integrantes para que se le puedan asignar la documentación habilitante (Apto medico para trabajos en altura, ART, realización de los cursos de seguridad e higiene).</w:t>
+      </w:r>
+    </w:p>
+    <w:p>
+      <w:pPr>
+        <w:pStyle w:val="Prrafodelista"/>
+        <w:numPr>
+          <w:ilvl w:val="0"/>
+          <w:numId w:val="4"/>
+        </w:numPr>
+        <w:spacing w:line="240" w:lineRule="auto"/>
+        <w:rPr>
+          <w:bCs/>
+          <w:iCs/>
+          <w:color w:val="4F81BD"/>
+          <w:sz w:val="20"/>
+        </w:rPr>
+      </w:pPr>
+      <w:r>
+        <w:rPr>
+          <w:bCs/>
+          <w:i/>
+          <w:iCs/>
+          <w:color w:val="4F81BD"/>
+          <w:sz w:val="20"/>
+        </w:rPr>
+        <w:lastRenderedPageBreak/>
+        <w:t>En el caso de modificar los datos de una cuadrilla existente en la empresa</w:t>
+      </w:r>
+      <w:r>
+        <w:rPr>
+          <w:bCs/>
+          <w:iCs/>
+          <w:color w:val="4F81BD"/>
+          <w:sz w:val="20"/>
+        </w:rPr>
+        <w:t>: El proceso empieza el Administrador de recursos humanos en base a lo informado a cerca de cambios en la cuadrilla por el responsable de la misma procede a asentar estos en el sistema usando el  “CellProjectManager”  (módulo Administración de Cuadrillas)  e informa de los cambios al administrador de proyectos de estos.</w:t>
+      </w:r>
+    </w:p>
+    <w:p>
+      <w:pPr>
+        <w:pStyle w:val="Prrafodelista"/>
+        <w:numPr>
+          <w:ilvl w:val="0"/>
+          <w:numId w:val="4"/>
+        </w:numPr>
+        <w:spacing w:line="240" w:lineRule="auto"/>
+        <w:rPr>
+          <w:bCs/>
+          <w:iCs/>
+          <w:color w:val="4F81BD"/>
+          <w:sz w:val="20"/>
+        </w:rPr>
+      </w:pPr>
+      <w:r>
+        <w:rPr>
+          <w:bCs/>
+          <w:i/>
+          <w:iCs/>
+          <w:color w:val="4F81BD"/>
+          <w:sz w:val="20"/>
+        </w:rPr>
+        <w:t>En el caso de eliminar una cuadrilla existente en la empresa</w:t>
+      </w:r>
+      <w:r>
+        <w:rPr>
+          <w:bCs/>
+          <w:iCs/>
+          <w:color w:val="4F81BD"/>
+          <w:sz w:val="20"/>
+        </w:rPr>
+        <w:t>: El proceso empieza cuando el Administrador de proyectos considerando la cantidad de tareas a cumplir de acuerdo con las fechas previstas de realización de tareas contempladas en la planificación de los proyectos de la empresa previamente realizada, la disponibilidad de las cuadrillas  actuales con que se cuenta y decide confeccionar el pedido de desvinculación de las cuadrillas que considera necesario y elevar el mismo para su aprobación por los niveles superiores. Una vez aprobado este se da las directivas a Administración de recursos humanos. El Administrador de recursos humanos en base a estas directivas procede a informar al responsable de la cuadrilla en cuestión y usa el sistema “CellProjectManager”  (módulo Administración de Cuadrillas)  para registrar este hecho.</w:t>
+      </w:r>
+    </w:p>
+    <w:p>
+      <w:pPr>
+        <w:pStyle w:val="Prrafodelista"/>
+        <w:spacing w:line="240" w:lineRule="auto"/>
+        <w:ind w:left="0"/>
+        <w:rPr>
+          <w:bCs/>
+          <w:iCs/>
+          <w:color w:val="1F497D"/>
+          <w:sz w:val="20"/>
         </w:rPr>
       </w:pPr>
     </w:p>
@@ -10181,41 +10547,1493 @@
         <w:rPr>
           <w:bCs/>
           <w:iCs/>
-          <w:color w:val="676A55"/>
-          <w:sz w:val="20"/>
-          <w:lang w:val="es-ES"/>
-        </w:rPr>
-      </w:pPr>
-      <w:r>
-        <w:rPr>
-          <w:bCs/>
-          <w:iCs/>
-          <w:color w:val="676A55"/>
-          <w:sz w:val="20"/>
-          <w:lang w:val="es-ES"/>
+          <w:color w:val="1F497D"/>
+          <w:sz w:val="20"/>
+        </w:rPr>
+      </w:pPr>
+      <w:r>
+        <w:rPr>
+          <w:bCs/>
+          <w:iCs/>
+          <w:color w:val="1F497D"/>
+          <w:sz w:val="20"/>
         </w:rPr>
         <w:t>Flujo grama:</w:t>
       </w:r>
     </w:p>
     <w:p>
       <w:pPr>
-        <w:spacing w:line="240" w:lineRule="auto"/>
-        <w:rPr>
-          <w:bCs/>
-          <w:iCs/>
-          <w:sz w:val="20"/>
-          <w:lang w:val="es-ES"/>
-        </w:rPr>
-      </w:pPr>
-    </w:p>
-    <w:p>
-      <w:pPr>
-        <w:spacing w:line="240" w:lineRule="auto"/>
-        <w:rPr>
-          <w:bCs/>
-          <w:iCs/>
-          <w:sz w:val="20"/>
-          <w:lang w:val="es-ES"/>
+        <w:ind w:left="1440"/>
+      </w:pPr>
+      <w:r>
+        <w:rPr>
+          <w:bCs/>
+          <w:iCs/>
+          <w:color w:val="4F81BD"/>
+          <w:sz w:val="20"/>
+        </w:rPr>
+        <w:t>Opción: nueva cuadrilla</w:t>
+      </w:r>
+    </w:p>
+    <w:p>
+      <w:pPr>
+        <w:jc w:val="center"/>
+      </w:pPr>
+      <w:r>
+        <w:rPr>
+          <w:noProof/>
+          <w:lang w:eastAsia="es-AR"/>
+        </w:rPr>
+        <w:lastRenderedPageBreak/>
+        <w:pict>
+          <v:shape id="9 Imagen" o:spid="_x0000_i1031" type="#_x0000_t75" alt="BPMGestionCudrillasOpNuevaCuadrilla.png" style="width:413.25pt;height:456.75pt;visibility:visible;mso-wrap-style:square">
+            <v:imagedata r:id="rId30" o:title="BPMGestionCudrillasOpNuevaCuadrilla"/>
+          </v:shape>
+        </w:pict>
+      </w:r>
+    </w:p>
+    <w:p/>
+    <w:p/>
+    <w:p/>
+    <w:p/>
+    <w:p/>
+    <w:p>
+      <w:pPr>
+        <w:ind w:left="1440"/>
+      </w:pPr>
+      <w:r>
+        <w:rPr>
+          <w:bCs/>
+          <w:iCs/>
+          <w:color w:val="4F81BD"/>
+          <w:sz w:val="20"/>
+        </w:rPr>
+        <w:t>Opción: modificación datos de  cuadrilla</w:t>
+      </w:r>
+    </w:p>
+    <w:p>
+      <w:pPr>
+        <w:jc w:val="center"/>
+      </w:pPr>
+      <w:bookmarkStart w:id="40" w:name="_GoBack"/>
+      <w:r>
+        <w:rPr>
+          <w:noProof/>
+          <w:lang w:eastAsia="es-AR"/>
+        </w:rPr>
+        <w:lastRenderedPageBreak/>
+        <w:pict>
+          <v:shape id="10 Imagen" o:spid="_x0000_i1032" type="#_x0000_t75" alt="BPMGestionCudrillasOpModCuadrilla.png" style="width:417pt;height:498pt;visibility:visible;mso-wrap-style:square">
+            <v:imagedata r:id="rId31" o:title="BPMGestionCudrillasOpModCuadrilla"/>
+          </v:shape>
+        </w:pict>
+      </w:r>
+      <w:bookmarkEnd w:id="40"/>
+    </w:p>
+    <w:p>
+      <w:r>
+        <w:rPr>
+          <w:bCs/>
+          <w:iCs/>
+          <w:color w:val="4F81BD"/>
+          <w:sz w:val="20"/>
+        </w:rPr>
+        <w:t>Opción: desafectación datos de  cuadrilla</w:t>
+      </w:r>
+    </w:p>
+    <w:p>
+      <w:pPr>
+        <w:jc w:val="center"/>
+      </w:pPr>
+      <w:r>
+        <w:rPr>
+          <w:noProof/>
+          <w:lang w:eastAsia="es-AR"/>
+        </w:rPr>
+        <w:lastRenderedPageBreak/>
+        <w:pict>
+          <v:shape id="11 Imagen" o:spid="_x0000_i1030" type="#_x0000_t75" alt="BPMGestionCudrillasOpElimCuadrilla.png" style="width:398.25pt;height:583.5pt;visibility:visible;mso-wrap-style:square">
+            <v:imagedata r:id="rId32" o:title="BPMGestionCudrillasOpElimCuadrilla"/>
+          </v:shape>
+        </w:pict>
+      </w:r>
+    </w:p>
+    <w:p>
+      <w:pPr>
+        <w:spacing w:line="240" w:lineRule="auto"/>
+        <w:rPr>
+          <w:bCs/>
+          <w:iCs/>
+          <w:sz w:val="20"/>
+          <w:lang w:val="es-ES"/>
+        </w:rPr>
+      </w:pPr>
+    </w:p>
+    <w:p>
+      <w:pPr>
+        <w:pStyle w:val="Ttulo3"/>
+        <w:spacing w:line="240" w:lineRule="auto"/>
+        <w:ind w:left="720"/>
+        <w:rPr>
+          <w:lang w:val="es-CO"/>
+        </w:rPr>
+      </w:pPr>
+      <w:bookmarkStart w:id="41" w:name="_Toc337124269"/>
+      <w:r>
+        <w:rPr>
+          <w:lang w:val="es-CO"/>
+        </w:rPr>
+        <w:t>Definición del Proceso “Renovar documentación de cuadrilla”.</w:t>
+      </w:r>
+      <w:bookmarkEnd w:id="41"/>
+    </w:p>
+    <w:p>
+      <w:pPr>
+        <w:spacing w:line="240" w:lineRule="auto"/>
+        <w:rPr>
+          <w:bCs/>
+          <w:iCs/>
+          <w:sz w:val="20"/>
+        </w:rPr>
+      </w:pPr>
+    </w:p>
+    <w:p>
+      <w:pPr>
+        <w:pStyle w:val="Prrafodelista"/>
+        <w:numPr>
+          <w:ilvl w:val="0"/>
+          <w:numId w:val="21"/>
+        </w:numPr>
+        <w:spacing w:line="240" w:lineRule="auto"/>
+        <w:rPr>
+          <w:bCs/>
+          <w:iCs/>
+          <w:color w:val="1F497D"/>
+          <w:sz w:val="20"/>
+        </w:rPr>
+      </w:pPr>
+      <w:r>
+        <w:rPr>
+          <w:bCs/>
+          <w:iCs/>
+          <w:color w:val="1F497D"/>
+          <w:sz w:val="20"/>
+        </w:rPr>
+        <w:lastRenderedPageBreak/>
+        <w:t>Objetivo:</w:t>
+      </w:r>
+    </w:p>
+    <w:p>
+      <w:pPr>
+        <w:pStyle w:val="Prrafodelista"/>
+        <w:spacing w:line="240" w:lineRule="auto"/>
+        <w:ind w:left="1440"/>
+        <w:rPr>
+          <w:bCs/>
+          <w:iCs/>
+          <w:color w:val="4F81BD"/>
+          <w:sz w:val="20"/>
+        </w:rPr>
+      </w:pPr>
+    </w:p>
+    <w:p>
+      <w:pPr>
+        <w:pStyle w:val="Prrafodelista"/>
+        <w:spacing w:line="240" w:lineRule="auto"/>
+        <w:ind w:left="1440"/>
+        <w:rPr>
+          <w:bCs/>
+          <w:iCs/>
+          <w:color w:val="4F81BD"/>
+          <w:sz w:val="20"/>
+        </w:rPr>
+      </w:pPr>
+      <w:r>
+        <w:rPr>
+          <w:bCs/>
+          <w:iCs/>
+          <w:color w:val="4F81BD"/>
+          <w:sz w:val="20"/>
+        </w:rPr>
+        <w:t>El objetivo principal de este proceso es controlar que la documentación habilitante de los integrantes  de las diferentes  Cuadrillas de la empresa no se venza no solo cuando la cuadrilla sale a realizar las tares que tiene asignadas sino también durante todo el recorrido y el desarrollo de las mismas.</w:t>
+      </w:r>
+    </w:p>
+    <w:p>
+      <w:pPr>
+        <w:pStyle w:val="Prrafodelista"/>
+        <w:spacing w:line="240" w:lineRule="auto"/>
+        <w:ind w:left="1440"/>
+        <w:rPr>
+          <w:bCs/>
+          <w:iCs/>
+          <w:color w:val="4F81BD"/>
+          <w:sz w:val="20"/>
+        </w:rPr>
+      </w:pPr>
+    </w:p>
+    <w:p>
+      <w:pPr>
+        <w:pStyle w:val="Prrafodelista"/>
+        <w:numPr>
+          <w:ilvl w:val="0"/>
+          <w:numId w:val="21"/>
+        </w:numPr>
+        <w:spacing w:line="240" w:lineRule="auto"/>
+        <w:rPr>
+          <w:bCs/>
+          <w:iCs/>
+          <w:color w:val="1F497D"/>
+          <w:sz w:val="20"/>
+        </w:rPr>
+      </w:pPr>
+      <w:r>
+        <w:rPr>
+          <w:bCs/>
+          <w:iCs/>
+          <w:color w:val="1F497D"/>
+          <w:sz w:val="20"/>
+        </w:rPr>
+        <w:t>Limites:</w:t>
+      </w:r>
+    </w:p>
+    <w:p>
+      <w:pPr>
+        <w:pStyle w:val="Prrafodelista"/>
+        <w:spacing w:line="240" w:lineRule="auto"/>
+        <w:ind w:left="1440"/>
+        <w:rPr>
+          <w:bCs/>
+          <w:iCs/>
+          <w:color w:val="1F497D"/>
+          <w:sz w:val="20"/>
+        </w:rPr>
+      </w:pPr>
+    </w:p>
+    <w:p>
+      <w:pPr>
+        <w:pStyle w:val="Prrafodelista"/>
+        <w:spacing w:line="240" w:lineRule="auto"/>
+        <w:ind w:left="1440"/>
+        <w:rPr>
+          <w:bCs/>
+          <w:iCs/>
+          <w:color w:val="4F81BD"/>
+          <w:sz w:val="20"/>
+        </w:rPr>
+      </w:pPr>
+      <w:r>
+        <w:rPr>
+          <w:bCs/>
+          <w:iCs/>
+          <w:color w:val="4F81BD"/>
+          <w:sz w:val="20"/>
+        </w:rPr>
+        <w:t>Desde que se detecta la necesidad de renovar la documentación de los integrantes  de cuadrilla, ya que esta o bien  vencida o próximo a vencer,  hasta que realiza la gestiones necesarias de renovación de la documentación y se registra el nuevo plazo de vencimiento de la misma.</w:t>
+      </w:r>
+    </w:p>
+    <w:p>
+      <w:pPr>
+        <w:pStyle w:val="Prrafodelista"/>
+        <w:spacing w:line="240" w:lineRule="auto"/>
+        <w:ind w:left="1440"/>
+        <w:rPr>
+          <w:bCs/>
+          <w:iCs/>
+          <w:color w:val="1F497D"/>
+          <w:sz w:val="20"/>
+        </w:rPr>
+      </w:pPr>
+    </w:p>
+    <w:p>
+      <w:pPr>
+        <w:pStyle w:val="Prrafodelista"/>
+        <w:numPr>
+          <w:ilvl w:val="0"/>
+          <w:numId w:val="21"/>
+        </w:numPr>
+        <w:spacing w:line="240" w:lineRule="auto"/>
+        <w:rPr>
+          <w:bCs/>
+          <w:iCs/>
+          <w:color w:val="1F497D"/>
+          <w:sz w:val="20"/>
+        </w:rPr>
+      </w:pPr>
+      <w:r>
+        <w:rPr>
+          <w:bCs/>
+          <w:iCs/>
+          <w:color w:val="1F497D"/>
+          <w:sz w:val="20"/>
+        </w:rPr>
+        <w:t>Reglas de negocio:</w:t>
+      </w:r>
+    </w:p>
+    <w:p>
+      <w:pPr>
+        <w:pStyle w:val="Prrafodelista"/>
+        <w:rPr>
+          <w:bCs/>
+          <w:iCs/>
+          <w:color w:val="1F497D"/>
+          <w:sz w:val="20"/>
+        </w:rPr>
+      </w:pPr>
+    </w:p>
+    <w:p>
+      <w:pPr>
+        <w:pStyle w:val="Prrafodelista"/>
+        <w:numPr>
+          <w:ilvl w:val="0"/>
+          <w:numId w:val="22"/>
+        </w:numPr>
+        <w:spacing w:line="240" w:lineRule="auto"/>
+        <w:rPr>
+          <w:bCs/>
+          <w:iCs/>
+          <w:color w:val="4F81BD"/>
+          <w:sz w:val="20"/>
+        </w:rPr>
+      </w:pPr>
+      <w:r>
+        <w:rPr>
+          <w:bCs/>
+          <w:iCs/>
+          <w:color w:val="4F81BD"/>
+          <w:sz w:val="20"/>
+        </w:rPr>
+        <w:t>Debe haber cuadrillas registradas en el sistema con sus respectivos integrantes.</w:t>
+      </w:r>
+    </w:p>
+    <w:p>
+      <w:pPr>
+        <w:pStyle w:val="Prrafodelista"/>
+        <w:numPr>
+          <w:ilvl w:val="0"/>
+          <w:numId w:val="22"/>
+        </w:numPr>
+        <w:spacing w:line="240" w:lineRule="auto"/>
+        <w:rPr>
+          <w:bCs/>
+          <w:iCs/>
+          <w:color w:val="4F81BD"/>
+          <w:sz w:val="20"/>
+        </w:rPr>
+      </w:pPr>
+      <w:r>
+        <w:rPr>
+          <w:bCs/>
+          <w:iCs/>
+          <w:color w:val="4F81BD"/>
+          <w:sz w:val="20"/>
+        </w:rPr>
+        <w:t>Debe haber registradas en el sistema documentos de integrantes de cuadrilla (Apto medico especificado para trabajos en altura, ART, seguro de vida obligatorio, higiene y seguridad) asignados a cada integrante.</w:t>
+      </w:r>
+    </w:p>
+    <w:p>
+      <w:pPr>
+        <w:pStyle w:val="Prrafodelista"/>
+        <w:spacing w:line="240" w:lineRule="auto"/>
+        <w:ind w:left="1440"/>
+        <w:rPr>
+          <w:bCs/>
+          <w:iCs/>
+          <w:color w:val="1F497D"/>
+          <w:sz w:val="20"/>
+        </w:rPr>
+      </w:pPr>
+    </w:p>
+    <w:p>
+      <w:pPr>
+        <w:pStyle w:val="Prrafodelista"/>
+        <w:numPr>
+          <w:ilvl w:val="0"/>
+          <w:numId w:val="21"/>
+        </w:numPr>
+        <w:spacing w:line="240" w:lineRule="auto"/>
+        <w:rPr>
+          <w:bCs/>
+          <w:iCs/>
+          <w:color w:val="1F497D"/>
+          <w:sz w:val="20"/>
+        </w:rPr>
+      </w:pPr>
+      <w:r>
+        <w:rPr>
+          <w:bCs/>
+          <w:iCs/>
+          <w:color w:val="1F497D"/>
+          <w:sz w:val="20"/>
+        </w:rPr>
+        <w:t>Participantes del proceso de negocio:</w:t>
+      </w:r>
+    </w:p>
+    <w:p>
+      <w:pPr>
+        <w:pStyle w:val="Prrafodelista"/>
+        <w:spacing w:line="240" w:lineRule="auto"/>
+        <w:ind w:left="2160"/>
+        <w:rPr>
+          <w:bCs/>
+          <w:iCs/>
+          <w:color w:val="1F497D"/>
+          <w:sz w:val="20"/>
+        </w:rPr>
+      </w:pPr>
+    </w:p>
+    <w:p>
+      <w:pPr>
+        <w:pStyle w:val="Prrafodelista"/>
+        <w:numPr>
+          <w:ilvl w:val="0"/>
+          <w:numId w:val="4"/>
+        </w:numPr>
+        <w:spacing w:line="240" w:lineRule="auto"/>
+        <w:rPr>
+          <w:bCs/>
+          <w:iCs/>
+          <w:color w:val="4F81BD"/>
+          <w:sz w:val="20"/>
+        </w:rPr>
+      </w:pPr>
+      <w:r>
+        <w:rPr>
+          <w:bCs/>
+          <w:iCs/>
+          <w:color w:val="4F81BD"/>
+          <w:sz w:val="20"/>
+        </w:rPr>
+        <w:t>Administrador de recursos humanos.</w:t>
+      </w:r>
+    </w:p>
+    <w:p>
+      <w:pPr>
+        <w:pStyle w:val="Prrafodelista"/>
+        <w:spacing w:line="240" w:lineRule="auto"/>
+        <w:ind w:left="2160"/>
+        <w:rPr>
+          <w:bCs/>
+          <w:iCs/>
+          <w:color w:val="4F81BD"/>
+          <w:sz w:val="20"/>
+        </w:rPr>
+      </w:pPr>
+    </w:p>
+    <w:p>
+      <w:pPr>
+        <w:pStyle w:val="Prrafodelista"/>
+        <w:numPr>
+          <w:ilvl w:val="0"/>
+          <w:numId w:val="21"/>
+        </w:numPr>
+        <w:spacing w:line="240" w:lineRule="auto"/>
+        <w:rPr>
+          <w:bCs/>
+          <w:iCs/>
+          <w:color w:val="1F497D"/>
+          <w:sz w:val="20"/>
+        </w:rPr>
+      </w:pPr>
+      <w:r>
+        <w:rPr>
+          <w:bCs/>
+          <w:iCs/>
+          <w:color w:val="1F497D"/>
+          <w:sz w:val="20"/>
+        </w:rPr>
+        <w:t>Descripción del proceso:</w:t>
+      </w:r>
+    </w:p>
+    <w:p>
+      <w:pPr>
+        <w:pStyle w:val="Prrafodelista"/>
+        <w:spacing w:line="240" w:lineRule="auto"/>
+        <w:ind w:left="1440"/>
+        <w:rPr>
+          <w:bCs/>
+          <w:iCs/>
+          <w:color w:val="1F497D"/>
+          <w:sz w:val="20"/>
+        </w:rPr>
+      </w:pPr>
+    </w:p>
+    <w:p>
+      <w:pPr>
+        <w:pStyle w:val="Prrafodelista"/>
+        <w:spacing w:line="240" w:lineRule="auto"/>
+        <w:ind w:left="2160"/>
+        <w:rPr>
+          <w:bCs/>
+          <w:iCs/>
+          <w:color w:val="4F81BD"/>
+          <w:sz w:val="20"/>
+        </w:rPr>
+      </w:pPr>
+      <w:r>
+        <w:rPr>
+          <w:bCs/>
+          <w:iCs/>
+          <w:color w:val="4F81BD"/>
+          <w:sz w:val="20"/>
+        </w:rPr>
+        <w:t>El proceso se inicia cuando el Administrador de recursos humanos (ARRHH) al iniciar sesión en el sistema “CellProjectManager”  (módulo Administración de documentación de integrantes de Cuadrillas)  detecta la necesidad de renovación de la documentación de la documentación informada por el sistema, el (ARRHH) consulta para cada documento vencido o por vencer de cada integrante de cuadrilla la información de la documentación, determinando cada  documento a renovar   procede a realizar el tramite de renovación para cada uno, finalizada la renovación de cada documento de cada integrante de cuadrilla el ARRHH realiza la actualización de esta  con la ayuda del sistema  “CellProjectManager”  (módulo Administración de documentación de integrantes de Cuadrillas)  registrando de esta forma el nuevo plazo de vencimiento para la documentación pertinente.</w:t>
+      </w:r>
+    </w:p>
+    <w:p>
+      <w:pPr>
+        <w:pStyle w:val="Prrafodelista"/>
+        <w:spacing w:line="240" w:lineRule="auto"/>
+        <w:ind w:left="2160"/>
+        <w:rPr>
+          <w:bCs/>
+          <w:iCs/>
+          <w:color w:val="4F81BD"/>
+          <w:sz w:val="20"/>
+        </w:rPr>
+      </w:pPr>
+    </w:p>
+    <w:p>
+      <w:pPr>
+        <w:pStyle w:val="Prrafodelista"/>
+        <w:spacing w:line="240" w:lineRule="auto"/>
+        <w:ind w:left="1440"/>
+        <w:rPr>
+          <w:bCs/>
+          <w:iCs/>
+          <w:color w:val="1F497D"/>
+          <w:sz w:val="20"/>
+        </w:rPr>
+      </w:pPr>
+    </w:p>
+    <w:p>
+      <w:pPr>
+        <w:pStyle w:val="Prrafodelista"/>
+        <w:spacing w:line="240" w:lineRule="auto"/>
+        <w:ind w:left="1440"/>
+        <w:rPr>
+          <w:bCs/>
+          <w:iCs/>
+          <w:color w:val="1F497D"/>
+          <w:sz w:val="20"/>
+        </w:rPr>
+      </w:pPr>
+    </w:p>
+    <w:p>
+      <w:pPr>
+        <w:pStyle w:val="Prrafodelista"/>
+        <w:spacing w:line="240" w:lineRule="auto"/>
+        <w:ind w:left="1440"/>
+        <w:rPr>
+          <w:bCs/>
+          <w:iCs/>
+          <w:color w:val="1F497D"/>
+          <w:sz w:val="20"/>
+        </w:rPr>
+      </w:pPr>
+    </w:p>
+    <w:p>
+      <w:pPr>
+        <w:pStyle w:val="Prrafodelista"/>
+        <w:spacing w:line="240" w:lineRule="auto"/>
+        <w:ind w:left="1440"/>
+        <w:rPr>
+          <w:bCs/>
+          <w:iCs/>
+          <w:color w:val="1F497D"/>
+          <w:sz w:val="20"/>
+        </w:rPr>
+      </w:pPr>
+    </w:p>
+    <w:p>
+      <w:pPr>
+        <w:pStyle w:val="Prrafodelista"/>
+        <w:spacing w:line="240" w:lineRule="auto"/>
+        <w:ind w:left="1440"/>
+        <w:rPr>
+          <w:bCs/>
+          <w:iCs/>
+          <w:color w:val="1F497D"/>
+          <w:sz w:val="20"/>
+        </w:rPr>
+      </w:pPr>
+    </w:p>
+    <w:p>
+      <w:pPr>
+        <w:pStyle w:val="Prrafodelista"/>
+        <w:spacing w:line="240" w:lineRule="auto"/>
+        <w:ind w:left="1440"/>
+        <w:rPr>
+          <w:bCs/>
+          <w:iCs/>
+          <w:color w:val="1F497D"/>
+          <w:sz w:val="20"/>
+        </w:rPr>
+      </w:pPr>
+    </w:p>
+    <w:p>
+      <w:pPr>
+        <w:pStyle w:val="Prrafodelista"/>
+        <w:spacing w:line="240" w:lineRule="auto"/>
+        <w:ind w:left="1440"/>
+        <w:rPr>
+          <w:bCs/>
+          <w:iCs/>
+          <w:color w:val="1F497D"/>
+          <w:sz w:val="20"/>
+        </w:rPr>
+      </w:pPr>
+    </w:p>
+    <w:p>
+      <w:pPr>
+        <w:pStyle w:val="Prrafodelista"/>
+        <w:spacing w:line="240" w:lineRule="auto"/>
+        <w:ind w:left="1440"/>
+        <w:rPr>
+          <w:bCs/>
+          <w:iCs/>
+          <w:color w:val="1F497D"/>
+          <w:sz w:val="20"/>
+        </w:rPr>
+      </w:pPr>
+    </w:p>
+    <w:p>
+      <w:pPr>
+        <w:pStyle w:val="Prrafodelista"/>
+        <w:spacing w:line="240" w:lineRule="auto"/>
+        <w:ind w:left="1440"/>
+        <w:rPr>
+          <w:bCs/>
+          <w:iCs/>
+          <w:color w:val="1F497D"/>
+          <w:sz w:val="20"/>
+        </w:rPr>
+      </w:pPr>
+    </w:p>
+    <w:p>
+      <w:pPr>
+        <w:pStyle w:val="Prrafodelista"/>
+        <w:spacing w:line="240" w:lineRule="auto"/>
+        <w:ind w:left="1440"/>
+        <w:rPr>
+          <w:bCs/>
+          <w:iCs/>
+          <w:color w:val="1F497D"/>
+          <w:sz w:val="20"/>
+        </w:rPr>
+      </w:pPr>
+    </w:p>
+    <w:p>
+      <w:pPr>
+        <w:pStyle w:val="Prrafodelista"/>
+        <w:spacing w:line="240" w:lineRule="auto"/>
+        <w:ind w:left="1440"/>
+        <w:rPr>
+          <w:bCs/>
+          <w:iCs/>
+          <w:color w:val="1F497D"/>
+          <w:sz w:val="20"/>
+        </w:rPr>
+      </w:pPr>
+    </w:p>
+    <w:p>
+      <w:pPr>
+        <w:pStyle w:val="Prrafodelista"/>
+        <w:spacing w:line="240" w:lineRule="auto"/>
+        <w:ind w:left="1440"/>
+        <w:rPr>
+          <w:bCs/>
+          <w:iCs/>
+          <w:color w:val="1F497D"/>
+          <w:sz w:val="20"/>
+        </w:rPr>
+      </w:pPr>
+    </w:p>
+    <w:p>
+      <w:pPr>
+        <w:pStyle w:val="Prrafodelista"/>
+        <w:spacing w:line="240" w:lineRule="auto"/>
+        <w:ind w:left="1440"/>
+        <w:rPr>
+          <w:bCs/>
+          <w:iCs/>
+          <w:color w:val="1F497D"/>
+          <w:sz w:val="20"/>
+        </w:rPr>
+      </w:pPr>
+    </w:p>
+    <w:p>
+      <w:pPr>
+        <w:pStyle w:val="Prrafodelista"/>
+        <w:spacing w:line="240" w:lineRule="auto"/>
+        <w:ind w:left="1440"/>
+        <w:rPr>
+          <w:bCs/>
+          <w:iCs/>
+          <w:color w:val="1F497D"/>
+          <w:sz w:val="20"/>
+        </w:rPr>
+      </w:pPr>
+    </w:p>
+    <w:p>
+      <w:pPr>
+        <w:pStyle w:val="Prrafodelista"/>
+        <w:numPr>
+          <w:ilvl w:val="0"/>
+          <w:numId w:val="21"/>
+        </w:numPr>
+        <w:spacing w:line="240" w:lineRule="auto"/>
+        <w:rPr>
+          <w:bCs/>
+          <w:iCs/>
+          <w:color w:val="1F497D"/>
+          <w:sz w:val="20"/>
+        </w:rPr>
+      </w:pPr>
+      <w:r>
+        <w:rPr>
+          <w:bCs/>
+          <w:iCs/>
+          <w:color w:val="1F497D"/>
+          <w:sz w:val="20"/>
+        </w:rPr>
+        <w:t>Flujo grama:</w:t>
+      </w:r>
+    </w:p>
+    <w:p>
+      <w:pPr>
+        <w:spacing w:line="240" w:lineRule="auto"/>
+        <w:ind w:left="360"/>
+        <w:rPr>
+          <w:bCs/>
+          <w:iCs/>
+          <w:sz w:val="20"/>
+        </w:rPr>
+      </w:pPr>
+    </w:p>
+    <w:p>
+      <w:pPr>
+        <w:spacing w:line="240" w:lineRule="auto"/>
+        <w:ind w:left="360"/>
+        <w:jc w:val="center"/>
+        <w:rPr>
+          <w:bCs/>
+          <w:iCs/>
+          <w:sz w:val="20"/>
+        </w:rPr>
+      </w:pPr>
+      <w:r>
+        <w:rPr>
+          <w:noProof/>
+          <w:sz w:val="20"/>
+          <w:lang w:eastAsia="es-AR"/>
+        </w:rPr>
+        <w:lastRenderedPageBreak/>
+        <w:pict>
+          <v:shape id="12 Imagen" o:spid="_x0000_i1034" type="#_x0000_t75" alt="BPMRenovarDocDeCuadrilla.png" style="width:474.75pt;height:315.75pt;visibility:visible;mso-wrap-style:square">
+            <v:imagedata r:id="rId33" o:title="BPMRenovarDocDeCuadrilla"/>
+          </v:shape>
+        </w:pict>
+      </w:r>
+    </w:p>
+    <w:p>
+      <w:pPr>
+        <w:spacing w:line="240" w:lineRule="auto"/>
+        <w:ind w:left="360"/>
+        <w:rPr>
+          <w:bCs/>
+          <w:iCs/>
+          <w:sz w:val="20"/>
+        </w:rPr>
+      </w:pPr>
+    </w:p>
+    <w:p>
+      <w:pPr>
+        <w:spacing w:line="240" w:lineRule="auto"/>
+        <w:ind w:left="360"/>
+        <w:rPr>
+          <w:bCs/>
+          <w:iCs/>
+          <w:sz w:val="20"/>
+        </w:rPr>
+      </w:pPr>
+    </w:p>
+    <w:p>
+      <w:pPr>
+        <w:spacing w:line="240" w:lineRule="auto"/>
+        <w:ind w:left="360"/>
+        <w:rPr>
+          <w:bCs/>
+          <w:iCs/>
+          <w:sz w:val="20"/>
+        </w:rPr>
+      </w:pPr>
+    </w:p>
+    <w:p>
+      <w:pPr>
+        <w:spacing w:line="240" w:lineRule="auto"/>
+        <w:ind w:left="360"/>
+        <w:rPr>
+          <w:bCs/>
+          <w:iCs/>
+          <w:sz w:val="20"/>
+        </w:rPr>
+      </w:pPr>
+    </w:p>
+    <w:p>
+      <w:pPr>
+        <w:spacing w:line="240" w:lineRule="auto"/>
+        <w:ind w:left="360"/>
+        <w:rPr>
+          <w:bCs/>
+          <w:iCs/>
+          <w:sz w:val="20"/>
+        </w:rPr>
+      </w:pPr>
+    </w:p>
+    <w:p>
+      <w:pPr>
+        <w:spacing w:line="240" w:lineRule="auto"/>
+        <w:ind w:left="360"/>
+        <w:rPr>
+          <w:bCs/>
+          <w:iCs/>
+          <w:sz w:val="20"/>
+        </w:rPr>
+      </w:pPr>
+    </w:p>
+    <w:p>
+      <w:pPr>
+        <w:spacing w:line="240" w:lineRule="auto"/>
+        <w:ind w:left="360"/>
+        <w:rPr>
+          <w:bCs/>
+          <w:iCs/>
+          <w:sz w:val="20"/>
+        </w:rPr>
+      </w:pPr>
+    </w:p>
+    <w:p>
+      <w:pPr>
+        <w:spacing w:line="240" w:lineRule="auto"/>
+        <w:ind w:left="360"/>
+        <w:rPr>
+          <w:bCs/>
+          <w:iCs/>
+          <w:sz w:val="20"/>
+        </w:rPr>
+      </w:pPr>
+    </w:p>
+    <w:p>
+      <w:pPr>
+        <w:spacing w:line="240" w:lineRule="auto"/>
+        <w:rPr>
+          <w:b/>
+          <w:bCs/>
+          <w:color w:val="376092"/>
+          <w:sz w:val="32"/>
+        </w:rPr>
+      </w:pPr>
+    </w:p>
+    <w:p>
+      <w:pPr>
+        <w:spacing w:line="240" w:lineRule="auto"/>
+        <w:rPr>
+          <w:b/>
+          <w:bCs/>
+          <w:color w:val="376092"/>
+          <w:sz w:val="32"/>
+        </w:rPr>
+      </w:pPr>
+      <w:r>
+        <w:rPr>
+          <w:sz w:val="32"/>
+        </w:rPr>
+        <w:br w:type="page"/>
+      </w:r>
+    </w:p>
+    <w:p>
+      <w:pPr>
+        <w:spacing w:line="240" w:lineRule="auto"/>
+        <w:rPr>
+          <w:sz w:val="20"/>
+        </w:rPr>
+      </w:pPr>
+    </w:p>
+    <w:p>
+      <w:pPr>
+        <w:pStyle w:val="Ttulo3"/>
+        <w:numPr>
+          <w:ilvl w:val="0"/>
+          <w:numId w:val="20"/>
+        </w:numPr>
+        <w:spacing w:line="240" w:lineRule="auto"/>
+        <w:rPr>
+          <w:lang w:val="es-CO"/>
+        </w:rPr>
+      </w:pPr>
+      <w:r>
+        <w:rPr>
+          <w:lang w:val="es-CO"/>
+        </w:rPr>
+        <w:t>Definición del Proceso “Relevar información de sitio y confeccionar doc de ing”.</w:t>
+      </w:r>
+    </w:p>
+    <w:p>
+      <w:pPr>
+        <w:spacing w:line="240" w:lineRule="auto"/>
+        <w:rPr>
+          <w:sz w:val="20"/>
+        </w:rPr>
+      </w:pPr>
+    </w:p>
+    <w:p>
+      <w:pPr>
+        <w:spacing w:line="240" w:lineRule="auto"/>
+        <w:rPr>
+          <w:sz w:val="20"/>
+        </w:rPr>
+      </w:pPr>
+    </w:p>
+    <w:p>
+      <w:pPr>
+        <w:pStyle w:val="Prrafodelista"/>
+        <w:numPr>
+          <w:ilvl w:val="0"/>
+          <w:numId w:val="23"/>
+        </w:numPr>
+        <w:spacing w:line="240" w:lineRule="auto"/>
+        <w:rPr>
+          <w:bCs/>
+          <w:iCs/>
+          <w:color w:val="1F497D"/>
+          <w:sz w:val="20"/>
+        </w:rPr>
+      </w:pPr>
+      <w:r>
+        <w:rPr>
+          <w:bCs/>
+          <w:iCs/>
+          <w:color w:val="1F497D"/>
+          <w:sz w:val="20"/>
+        </w:rPr>
+        <w:t>Objetivo:</w:t>
+      </w:r>
+    </w:p>
+    <w:p>
+      <w:pPr>
+        <w:pStyle w:val="Prrafodelista"/>
+        <w:spacing w:line="240" w:lineRule="auto"/>
+        <w:ind w:left="1440"/>
+        <w:rPr>
+          <w:bCs/>
+          <w:iCs/>
+          <w:color w:val="4F81BD"/>
+          <w:sz w:val="20"/>
+        </w:rPr>
+      </w:pPr>
+    </w:p>
+    <w:p>
+      <w:pPr>
+        <w:pStyle w:val="Prrafodelista"/>
+        <w:spacing w:line="240" w:lineRule="auto"/>
+        <w:ind w:left="1440"/>
+        <w:rPr>
+          <w:bCs/>
+          <w:iCs/>
+          <w:color w:val="4F81BD"/>
+          <w:sz w:val="20"/>
+        </w:rPr>
+      </w:pPr>
+      <w:r>
+        <w:rPr>
+          <w:bCs/>
+          <w:iCs/>
+          <w:color w:val="4F81BD"/>
+          <w:sz w:val="20"/>
+        </w:rPr>
+        <w:t>El objetivo principal de este proceso es relevar la información con su respectivo soporte (fotos, anotaciones) por parte de la cuadrilla asignada a cada tarea a realizarse en determinado sitio, esta correspondiente a una Solicitud de tarea que no posea un documento de ingeniería de un proyecto gestionado  para las cuales se deba confeccionar el  documento de ingeniería   correspondiente y registrar el mismo para cada tarea correspondiente.</w:t>
+      </w:r>
+    </w:p>
+    <w:p>
+      <w:pPr>
+        <w:pStyle w:val="Prrafodelista"/>
+        <w:spacing w:line="240" w:lineRule="auto"/>
+        <w:ind w:left="1440"/>
+        <w:rPr>
+          <w:bCs/>
+          <w:iCs/>
+          <w:color w:val="4F81BD"/>
+          <w:sz w:val="20"/>
+        </w:rPr>
+      </w:pPr>
+    </w:p>
+    <w:p>
+      <w:pPr>
+        <w:pStyle w:val="Prrafodelista"/>
+        <w:numPr>
+          <w:ilvl w:val="0"/>
+          <w:numId w:val="23"/>
+        </w:numPr>
+        <w:spacing w:line="240" w:lineRule="auto"/>
+        <w:rPr>
+          <w:bCs/>
+          <w:iCs/>
+          <w:color w:val="1F497D"/>
+          <w:sz w:val="20"/>
+        </w:rPr>
+      </w:pPr>
+      <w:r>
+        <w:rPr>
+          <w:bCs/>
+          <w:iCs/>
+          <w:color w:val="1F497D"/>
+          <w:sz w:val="20"/>
+        </w:rPr>
+        <w:t>Limites:</w:t>
+      </w:r>
+    </w:p>
+    <w:p>
+      <w:pPr>
+        <w:pStyle w:val="Prrafodelista"/>
+        <w:spacing w:line="240" w:lineRule="auto"/>
+        <w:ind w:left="1440"/>
+        <w:rPr>
+          <w:bCs/>
+          <w:iCs/>
+          <w:color w:val="1F497D"/>
+          <w:sz w:val="20"/>
+        </w:rPr>
+      </w:pPr>
+    </w:p>
+    <w:p>
+      <w:pPr>
+        <w:pStyle w:val="Prrafodelista"/>
+        <w:spacing w:line="240" w:lineRule="auto"/>
+        <w:ind w:left="1440"/>
+        <w:rPr>
+          <w:bCs/>
+          <w:iCs/>
+          <w:color w:val="4F81BD"/>
+          <w:sz w:val="20"/>
+        </w:rPr>
+      </w:pPr>
+      <w:r>
+        <w:rPr>
+          <w:bCs/>
+          <w:iCs/>
+          <w:color w:val="4F81BD"/>
+          <w:sz w:val="20"/>
+        </w:rPr>
+        <w:t>Desde que se detecta la necesidad de un documento de ingeniería para una tarea de una solicitud de tarea en un proyecto gestionado,  hasta que realiza el relevamiento de esta información en los soportes especificados por las políticas de empresa y se logra la confección y el registro de dicho documento de ingeniería en el sistema asociando este a su respectiva tarea.</w:t>
+      </w:r>
+    </w:p>
+    <w:p>
+      <w:pPr>
+        <w:pStyle w:val="Prrafodelista"/>
+        <w:spacing w:line="240" w:lineRule="auto"/>
+        <w:ind w:left="1440"/>
+        <w:rPr>
+          <w:bCs/>
+          <w:iCs/>
+          <w:color w:val="1F497D"/>
+          <w:sz w:val="20"/>
+        </w:rPr>
+      </w:pPr>
+    </w:p>
+    <w:p>
+      <w:pPr>
+        <w:pStyle w:val="Prrafodelista"/>
+        <w:numPr>
+          <w:ilvl w:val="0"/>
+          <w:numId w:val="23"/>
+        </w:numPr>
+        <w:spacing w:line="240" w:lineRule="auto"/>
+        <w:rPr>
+          <w:bCs/>
+          <w:iCs/>
+          <w:color w:val="1F497D"/>
+          <w:sz w:val="20"/>
+        </w:rPr>
+      </w:pPr>
+      <w:r>
+        <w:rPr>
+          <w:bCs/>
+          <w:iCs/>
+          <w:color w:val="1F497D"/>
+          <w:sz w:val="20"/>
+        </w:rPr>
+        <w:t>Reglas de negocio:</w:t>
+      </w:r>
+    </w:p>
+    <w:p>
+      <w:pPr>
+        <w:pStyle w:val="Prrafodelista"/>
+        <w:rPr>
+          <w:bCs/>
+          <w:iCs/>
+          <w:color w:val="1F497D"/>
+          <w:sz w:val="20"/>
+        </w:rPr>
+      </w:pPr>
+    </w:p>
+    <w:p>
+      <w:pPr>
+        <w:pStyle w:val="Prrafodelista"/>
+        <w:numPr>
+          <w:ilvl w:val="0"/>
+          <w:numId w:val="22"/>
+        </w:numPr>
+        <w:spacing w:line="240" w:lineRule="auto"/>
+        <w:rPr>
+          <w:bCs/>
+          <w:iCs/>
+          <w:color w:val="4F81BD"/>
+          <w:sz w:val="20"/>
+        </w:rPr>
+      </w:pPr>
+      <w:r>
+        <w:rPr>
+          <w:bCs/>
+          <w:iCs/>
+          <w:color w:val="4F81BD"/>
+          <w:sz w:val="20"/>
+        </w:rPr>
+        <w:t>Debe haber un proyecto gestionándose en la empresa que posea solicitudes de tareas con tareas sin documentos de ingeniería recibidos del cliente.</w:t>
+      </w:r>
+    </w:p>
+    <w:p>
+      <w:pPr>
+        <w:pStyle w:val="Prrafodelista"/>
+        <w:numPr>
+          <w:ilvl w:val="0"/>
+          <w:numId w:val="22"/>
+        </w:numPr>
+        <w:spacing w:line="240" w:lineRule="auto"/>
+        <w:rPr>
+          <w:bCs/>
+          <w:iCs/>
+          <w:color w:val="4F81BD"/>
+          <w:sz w:val="20"/>
+        </w:rPr>
+      </w:pPr>
+      <w:r>
+        <w:rPr>
+          <w:bCs/>
+          <w:iCs/>
+          <w:color w:val="4F81BD"/>
+          <w:sz w:val="20"/>
+        </w:rPr>
+        <w:t>Debe haber cuadrillas registradas en el sistema con sus respectivos integrantes con la documentación en estado habilitada.</w:t>
+      </w:r>
+    </w:p>
+    <w:p>
+      <w:pPr>
+        <w:pStyle w:val="Prrafodelista"/>
+        <w:numPr>
+          <w:ilvl w:val="0"/>
+          <w:numId w:val="22"/>
+        </w:numPr>
+        <w:spacing w:line="240" w:lineRule="auto"/>
+        <w:rPr>
+          <w:bCs/>
+          <w:iCs/>
+          <w:color w:val="4F81BD"/>
+          <w:sz w:val="20"/>
+        </w:rPr>
+      </w:pPr>
+      <w:r>
+        <w:rPr>
+          <w:bCs/>
+          <w:iCs/>
+          <w:color w:val="4F81BD"/>
+          <w:sz w:val="20"/>
+        </w:rPr>
+        <w:t>Para cada tarea a realizarse en un determinado sitio que se requiera  de un permiso de acceso,  el mismo debería  haberse solicitado pertinentemente.</w:t>
+      </w:r>
+    </w:p>
+    <w:p>
+      <w:pPr>
+        <w:pStyle w:val="Prrafodelista"/>
+        <w:numPr>
+          <w:ilvl w:val="0"/>
+          <w:numId w:val="22"/>
+        </w:numPr>
+        <w:spacing w:line="240" w:lineRule="auto"/>
+        <w:rPr>
+          <w:bCs/>
+          <w:iCs/>
+          <w:color w:val="4F81BD"/>
+          <w:sz w:val="20"/>
+        </w:rPr>
+      </w:pPr>
+      <w:r>
+        <w:rPr>
+          <w:bCs/>
+          <w:iCs/>
+          <w:color w:val="4F81BD"/>
+          <w:sz w:val="20"/>
+        </w:rPr>
+        <w:t>Se debe haber asignado los viáticos correspondientes a la cuadrilla asignada.</w:t>
+      </w:r>
+    </w:p>
+    <w:p>
+      <w:pPr>
+        <w:pStyle w:val="Prrafodelista"/>
+        <w:spacing w:line="240" w:lineRule="auto"/>
+        <w:ind w:left="1440"/>
+        <w:rPr>
+          <w:bCs/>
+          <w:iCs/>
+          <w:color w:val="1F497D"/>
+          <w:sz w:val="20"/>
+        </w:rPr>
+      </w:pPr>
+    </w:p>
+    <w:p>
+      <w:pPr>
+        <w:pStyle w:val="Prrafodelista"/>
+        <w:numPr>
+          <w:ilvl w:val="0"/>
+          <w:numId w:val="23"/>
+        </w:numPr>
+        <w:spacing w:line="240" w:lineRule="auto"/>
+        <w:rPr>
+          <w:bCs/>
+          <w:iCs/>
+          <w:color w:val="1F497D"/>
+          <w:sz w:val="20"/>
+        </w:rPr>
+      </w:pPr>
+      <w:r>
+        <w:rPr>
+          <w:bCs/>
+          <w:iCs/>
+          <w:color w:val="1F497D"/>
+          <w:sz w:val="20"/>
+        </w:rPr>
+        <w:t>Participantes del proceso de negocio:</w:t>
+      </w:r>
+    </w:p>
+    <w:p>
+      <w:pPr>
+        <w:pStyle w:val="Prrafodelista"/>
+        <w:spacing w:line="240" w:lineRule="auto"/>
+        <w:ind w:left="2160"/>
+        <w:rPr>
+          <w:bCs/>
+          <w:iCs/>
+          <w:color w:val="1F497D"/>
+          <w:sz w:val="20"/>
+        </w:rPr>
+      </w:pPr>
+    </w:p>
+    <w:p>
+      <w:pPr>
+        <w:pStyle w:val="Prrafodelista"/>
+        <w:numPr>
+          <w:ilvl w:val="0"/>
+          <w:numId w:val="4"/>
+        </w:numPr>
+        <w:spacing w:line="240" w:lineRule="auto"/>
+        <w:rPr>
+          <w:bCs/>
+          <w:iCs/>
+          <w:color w:val="4F81BD"/>
+          <w:sz w:val="20"/>
+        </w:rPr>
+      </w:pPr>
+      <w:r>
+        <w:rPr>
+          <w:bCs/>
+          <w:iCs/>
+          <w:color w:val="4F81BD"/>
+          <w:sz w:val="20"/>
+        </w:rPr>
+        <w:t>Administrador de proyectos.</w:t>
+      </w:r>
+    </w:p>
+    <w:p>
+      <w:pPr>
+        <w:pStyle w:val="Prrafodelista"/>
+        <w:spacing w:line="240" w:lineRule="auto"/>
+        <w:ind w:left="2160"/>
+        <w:rPr>
+          <w:bCs/>
+          <w:iCs/>
+          <w:color w:val="4F81BD"/>
+          <w:sz w:val="20"/>
+        </w:rPr>
+      </w:pPr>
+    </w:p>
+    <w:p>
+      <w:pPr>
+        <w:pStyle w:val="Prrafodelista"/>
+        <w:numPr>
+          <w:ilvl w:val="0"/>
+          <w:numId w:val="23"/>
+        </w:numPr>
+        <w:spacing w:line="240" w:lineRule="auto"/>
+        <w:rPr>
+          <w:bCs/>
+          <w:iCs/>
+          <w:color w:val="1F497D"/>
+          <w:sz w:val="20"/>
+        </w:rPr>
+      </w:pPr>
+      <w:r>
+        <w:rPr>
+          <w:bCs/>
+          <w:iCs/>
+          <w:color w:val="1F497D"/>
+          <w:sz w:val="20"/>
+        </w:rPr>
+        <w:t>Descripción del proceso:</w:t>
+      </w:r>
+    </w:p>
+    <w:p>
+      <w:pPr>
+        <w:pStyle w:val="Prrafodelista"/>
+        <w:spacing w:line="240" w:lineRule="auto"/>
+        <w:ind w:left="1440"/>
+        <w:rPr>
+          <w:bCs/>
+          <w:iCs/>
+          <w:color w:val="1F497D"/>
+          <w:sz w:val="20"/>
+        </w:rPr>
+      </w:pPr>
+    </w:p>
+    <w:p>
+      <w:pPr>
+        <w:pStyle w:val="Prrafodelista"/>
+        <w:spacing w:line="240" w:lineRule="auto"/>
+        <w:ind w:left="2160"/>
+        <w:rPr>
+          <w:bCs/>
+          <w:iCs/>
+          <w:color w:val="4F81BD"/>
+          <w:sz w:val="20"/>
+        </w:rPr>
+      </w:pPr>
+      <w:r>
+        <w:rPr>
+          <w:bCs/>
+          <w:iCs/>
+          <w:color w:val="4F81BD"/>
+          <w:sz w:val="20"/>
+        </w:rPr>
+        <w:t>El proceso se inicia cuando el Administrador de proyectos (AP) durante la gestión de cada proyecto que contemple solicitudes de trabajo recibidas del cliente, para las cuales haya tareas y para las mismas no se haya recibido de este el correspondiente documento de ingeniería, con la ayuda del sistema “CellProjectManager”  (módulo Gestión de proyectos)   procede a consultar estas tareas  obteniendo la información de los sitios de las tareas, consulta la disponibilidad de cuadrillas para la solicitud de tarea correspondiente, si hay notifica a la cuadrilla de los sitios donde se realizaran los relevamientos de la información, la cuadrilla asignada a la solicitud de  tarea correspondiente  una vez  en el sitio de la tarea, verifica si es necesario la realización de una tarea adicional,  y procede a  realizar el relevamiento de la tarea tanto si es o  no necesario una tarea adicional y registra en  el sistema “CellProjectManager”  (módulo Gestión de acontecimientos en sitio)   la información y las fotos correspondientes a la/s tarea/s relvadas.</w:t>
+      </w:r>
+    </w:p>
+    <w:p>
+      <w:pPr>
+        <w:pStyle w:val="Prrafodelista"/>
+        <w:spacing w:line="240" w:lineRule="auto"/>
+        <w:ind w:left="2160"/>
+        <w:rPr>
+          <w:bCs/>
+          <w:iCs/>
+          <w:color w:val="4F81BD"/>
+          <w:sz w:val="20"/>
+        </w:rPr>
+      </w:pPr>
+      <w:r>
+        <w:rPr>
+          <w:bCs/>
+          <w:iCs/>
+          <w:color w:val="4F81BD"/>
+          <w:sz w:val="20"/>
+        </w:rPr>
+        <w:t xml:space="preserve">El Administrador de proyectos consulta los datos de la/s tarea/s relevada/s con la ayuda del sistema  “CellProjectManager”  (módulo Gestión de proyectos)  consultando la información correspondiente a cada tarea procede a confeccionar el correspondiente documento de </w:t>
+      </w:r>
+      <w:r>
+        <w:rPr>
+          <w:bCs/>
+          <w:iCs/>
+          <w:color w:val="4F81BD"/>
+          <w:sz w:val="20"/>
+        </w:rPr>
+        <w:lastRenderedPageBreak/>
+        <w:t>ingeniería y enviar este al cliente para su aprobación, una vez recibida la aprobación del cliente registra el documento de ingeniería el sistema “CellProjectManager”  (módulo Gestión de proyectos)   y el mismo lo asocia con su correspondiente tarea, en caso de no obtener el visto bueno para la realización de la tarea registra en el sistema la  suspensión de la misma.</w:t>
+      </w:r>
+    </w:p>
+    <w:p>
+      <w:pPr>
+        <w:pStyle w:val="Prrafodelista"/>
+        <w:spacing w:line="240" w:lineRule="auto"/>
+        <w:ind w:left="1440"/>
+        <w:rPr>
+          <w:bCs/>
+          <w:iCs/>
+          <w:color w:val="1F497D"/>
+          <w:sz w:val="20"/>
+        </w:rPr>
+      </w:pPr>
+    </w:p>
+    <w:p>
+      <w:pPr>
+        <w:pStyle w:val="Prrafodelista"/>
+        <w:numPr>
+          <w:ilvl w:val="0"/>
+          <w:numId w:val="23"/>
+        </w:numPr>
+        <w:spacing w:line="240" w:lineRule="auto"/>
+        <w:rPr>
+          <w:bCs/>
+          <w:iCs/>
+          <w:color w:val="1F497D"/>
+          <w:sz w:val="20"/>
+        </w:rPr>
+      </w:pPr>
+      <w:r>
+        <w:rPr>
+          <w:bCs/>
+          <w:iCs/>
+          <w:color w:val="1F497D"/>
+          <w:sz w:val="20"/>
+        </w:rPr>
+        <w:t>Flujo grama:</w:t>
+      </w:r>
+    </w:p>
+    <w:p>
+      <w:pPr>
+        <w:spacing w:line="240" w:lineRule="auto"/>
+        <w:ind w:left="360"/>
+        <w:rPr>
+          <w:bCs/>
+          <w:iCs/>
+          <w:sz w:val="20"/>
+        </w:rPr>
+      </w:pPr>
+    </w:p>
+    <w:p>
+      <w:pPr>
+        <w:spacing w:line="240" w:lineRule="auto"/>
+        <w:ind w:left="360"/>
+        <w:jc w:val="center"/>
+        <w:rPr>
+          <w:sz w:val="20"/>
+        </w:rPr>
+      </w:pPr>
+      <w:r>
+        <w:rPr>
+          <w:noProof/>
+          <w:sz w:val="20"/>
+          <w:lang w:eastAsia="es-AR"/>
+        </w:rPr>
+        <w:lastRenderedPageBreak/>
+        <w:pict>
+          <v:shape id="13 Imagen" o:spid="_x0000_i1033" type="#_x0000_t75" alt="BPMRelevarInforSitioConfeccionarDocDeIng.png" style="width:455.25pt;height:648.75pt;visibility:visible;mso-wrap-style:square">
+            <v:imagedata r:id="rId34" o:title="BPMRelevarInforSitioConfeccionarDocDeIng"/>
+          </v:shape>
+        </w:pict>
+      </w:r>
+    </w:p>
+    <w:p>
+      <w:pPr>
+        <w:spacing w:line="240" w:lineRule="auto"/>
+        <w:rPr>
+          <w:sz w:val="20"/>
         </w:rPr>
       </w:pPr>
     </w:p>
@@ -10468,17 +12286,16 @@
           <w:lang w:val="es-ES"/>
         </w:rPr>
       </w:pPr>
-      <w:bookmarkStart w:id="43" w:name="_Toc337573391"/>
-      <w:bookmarkStart w:id="44" w:name="_Toc341390146"/>
-      <w:r>
-        <w:rPr>
-          <w:lang w:val="es-ES"/>
-        </w:rPr>
-        <w:lastRenderedPageBreak/>
+      <w:bookmarkStart w:id="42" w:name="_Toc337573391"/>
+      <w:bookmarkStart w:id="43" w:name="_Toc341390146"/>
+      <w:r>
+        <w:rPr>
+          <w:lang w:val="es-ES"/>
+        </w:rPr>
         <w:t>Glosario</w:t>
       </w:r>
+      <w:bookmarkEnd w:id="42"/>
       <w:bookmarkEnd w:id="43"/>
-      <w:bookmarkEnd w:id="44"/>
     </w:p>
     <w:p>
       <w:pPr>
@@ -10523,16 +12340,16 @@
           <w:lang w:val="es-ES"/>
         </w:rPr>
       </w:pPr>
-      <w:bookmarkStart w:id="45" w:name="_Toc337573392"/>
-      <w:bookmarkStart w:id="46" w:name="_Toc341390147"/>
+      <w:bookmarkStart w:id="44" w:name="_Toc337573392"/>
+      <w:bookmarkStart w:id="45" w:name="_Toc341390147"/>
       <w:r>
         <w:rPr>
           <w:lang w:val="es-ES"/>
         </w:rPr>
         <w:t>Bibliografía</w:t>
       </w:r>
+      <w:bookmarkEnd w:id="44"/>
       <w:bookmarkEnd w:id="45"/>
-      <w:bookmarkEnd w:id="46"/>
     </w:p>
     <w:p>
       <w:pPr>
@@ -10577,6 +12394,7 @@
                 <w:b/>
                 <w:lang w:val="es-ES"/>
               </w:rPr>
+              <w:lastRenderedPageBreak/>
               <w:t>Nombre</w:t>
             </w:r>
           </w:p>
@@ -10636,7 +12454,7 @@
                 <w:lang w:val="es-ES"/>
               </w:rPr>
             </w:pPr>
-            <w:hyperlink r:id="rId30" w:history="1">
+            <w:hyperlink r:id="rId35" w:history="1">
               <w:r>
                 <w:rPr>
                   <w:rFonts w:ascii="Times New Roman" w:hAnsi="Times New Roman"/>
@@ -10685,7 +12503,7 @@
                 <w:lang w:val="es-ES"/>
               </w:rPr>
             </w:pPr>
-            <w:hyperlink r:id="rId31" w:history="1">
+            <w:hyperlink r:id="rId36" w:history="1">
               <w:r>
                 <w:rPr>
                   <w:rFonts w:ascii="Times New Roman" w:hAnsi="Times New Roman"/>
@@ -10698,7 +12516,7 @@
                 <w:t>http://www.omg.org/bpmn/Documents/BPMN_1-1_Specification.pdf</w:t>
               </w:r>
             </w:hyperlink>
-            <w:hyperlink r:id="rId32" w:history="1">
+            <w:hyperlink r:id="rId37" w:history="1">
               <w:r>
                 <w:rPr>
                   <w:rFonts w:ascii="Times New Roman" w:hAnsi="Times New Roman"/>
@@ -10766,7 +12584,7 @@
                 <w:lang w:val="es-ES"/>
               </w:rPr>
             </w:pPr>
-            <w:hyperlink r:id="rId33" w:history="1">
+            <w:hyperlink r:id="rId38" w:history="1">
               <w:r>
                 <w:rPr>
                   <w:rFonts w:ascii="Times New Roman" w:hAnsi="Times New Roman"/>
@@ -10896,15 +12714,14 @@
           <w:lang w:val="es-ES"/>
         </w:rPr>
       </w:pPr>
-      <w:bookmarkStart w:id="47" w:name="_Toc341390148"/>
-      <w:r>
-        <w:rPr>
-          <w:lang w:val="es-ES"/>
-        </w:rPr>
-        <w:lastRenderedPageBreak/>
+      <w:bookmarkStart w:id="46" w:name="_Toc341390148"/>
+      <w:r>
+        <w:rPr>
+          <w:lang w:val="es-ES"/>
+        </w:rPr>
         <w:t>Historial de Cambios</w:t>
       </w:r>
-      <w:bookmarkEnd w:id="47"/>
+      <w:bookmarkEnd w:id="46"/>
     </w:p>
     <w:tbl>
       <w:tblPr>
@@ -11413,8 +13230,8 @@
       </w:pPr>
     </w:p>
     <w:sectPr>
-      <w:headerReference w:type="default" r:id="rId34"/>
-      <w:footerReference w:type="default" r:id="rId35"/>
+      <w:headerReference w:type="default" r:id="rId39"/>
+      <w:footerReference w:type="default" r:id="rId40"/>
       <w:pgSz w:w="11907" w:h="16839" w:code="9"/>
       <w:pgMar w:top="1440" w:right="850" w:bottom="1440" w:left="993" w:header="708" w:footer="708" w:gutter="0"/>
       <w:pgNumType w:start="1"/>
@@ -11488,7 +13305,7 @@
       <w:rPr>
         <w:noProof/>
       </w:rPr>
-      <w:t>15</w:t>
+      <w:t>18</w:t>
     </w:r>
     <w:r>
       <w:rPr>
@@ -11576,7 +13393,7 @@
           <v:path o:extrusionok="f" gradientshapeok="t" o:connecttype="rect"/>
           <o:lock v:ext="edit" aspectratio="t"/>
         </v:shapetype>
-        <v:shape id="Imagen 2" o:spid="_x0000_i1031" type="#_x0000_t75" style="width:42.75pt;height:42.75pt;visibility:visible">
+        <v:shape id="Imagen 2" o:spid="_x0000_i1036" type="#_x0000_t75" style="width:42.75pt;height:42.75pt;visibility:visible">
           <v:imagedata r:id="rId1" o:title=""/>
         </v:shape>
       </w:pict>
@@ -11649,7 +13466,7 @@
         <v:path o:extrusionok="f" gradientshapeok="t" o:connecttype="rect"/>
         <o:lock v:ext="edit" aspectratio="t"/>
       </v:shapetype>
-      <v:shape id="_x0000_i1027" type="#_x0000_t75" style="width:11.25pt;height:11.25pt" o:bullet="t">
+      <v:shape id="_x0000_i1028" type="#_x0000_t75" style="width:11.25pt;height:11.25pt" o:bullet="t">
         <v:imagedata r:id="rId1" o:title=""/>
       </v:shape>
     </w:pict>
@@ -11855,6 +13672,119 @@
     </w:lvl>
   </w:abstractNum>
   <w:abstractNum w:abstractNumId="10">
+    <w:nsid w:val="03237227"/>
+    <w:multiLevelType w:val="hybridMultilevel"/>
+    <w:tmpl w:val="2C5E8746"/>
+    <w:lvl w:ilvl="0" w:tplc="240A0001">
+      <w:start w:val="1"/>
+      <w:numFmt w:val="bullet"/>
+      <w:lvlText w:val=""/>
+      <w:lvlJc w:val="left"/>
+      <w:pPr>
+        <w:ind w:left="2160" w:hanging="360"/>
+      </w:pPr>
+      <w:rPr>
+        <w:rFonts w:ascii="Symbol" w:hAnsi="Symbol" w:hint="default"/>
+      </w:rPr>
+    </w:lvl>
+    <w:lvl w:ilvl="1" w:tplc="240A0003" w:tentative="1">
+      <w:start w:val="1"/>
+      <w:numFmt w:val="bullet"/>
+      <w:lvlText w:val="o"/>
+      <w:lvlJc w:val="left"/>
+      <w:pPr>
+        <w:ind w:left="2880" w:hanging="360"/>
+      </w:pPr>
+      <w:rPr>
+        <w:rFonts w:ascii="Courier New" w:hAnsi="Courier New" w:cs="Courier New" w:hint="default"/>
+      </w:rPr>
+    </w:lvl>
+    <w:lvl w:ilvl="2" w:tplc="240A0005" w:tentative="1">
+      <w:start w:val="1"/>
+      <w:numFmt w:val="bullet"/>
+      <w:lvlText w:val=""/>
+      <w:lvlJc w:val="left"/>
+      <w:pPr>
+        <w:ind w:left="3600" w:hanging="360"/>
+      </w:pPr>
+      <w:rPr>
+        <w:rFonts w:ascii="Wingdings" w:hAnsi="Wingdings" w:hint="default"/>
+      </w:rPr>
+    </w:lvl>
+    <w:lvl w:ilvl="3" w:tplc="240A0001" w:tentative="1">
+      <w:start w:val="1"/>
+      <w:numFmt w:val="bullet"/>
+      <w:lvlText w:val=""/>
+      <w:lvlJc w:val="left"/>
+      <w:pPr>
+        <w:ind w:left="4320" w:hanging="360"/>
+      </w:pPr>
+      <w:rPr>
+        <w:rFonts w:ascii="Symbol" w:hAnsi="Symbol" w:hint="default"/>
+      </w:rPr>
+    </w:lvl>
+    <w:lvl w:ilvl="4" w:tplc="240A0003" w:tentative="1">
+      <w:start w:val="1"/>
+      <w:numFmt w:val="bullet"/>
+      <w:lvlText w:val="o"/>
+      <w:lvlJc w:val="left"/>
+      <w:pPr>
+        <w:ind w:left="5040" w:hanging="360"/>
+      </w:pPr>
+      <w:rPr>
+        <w:rFonts w:ascii="Courier New" w:hAnsi="Courier New" w:cs="Courier New" w:hint="default"/>
+      </w:rPr>
+    </w:lvl>
+    <w:lvl w:ilvl="5" w:tplc="240A0005" w:tentative="1">
+      <w:start w:val="1"/>
+      <w:numFmt w:val="bullet"/>
+      <w:lvlText w:val=""/>
+      <w:lvlJc w:val="left"/>
+      <w:pPr>
+        <w:ind w:left="5760" w:hanging="360"/>
+      </w:pPr>
+      <w:rPr>
+        <w:rFonts w:ascii="Wingdings" w:hAnsi="Wingdings" w:hint="default"/>
+      </w:rPr>
+    </w:lvl>
+    <w:lvl w:ilvl="6" w:tplc="240A0001" w:tentative="1">
+      <w:start w:val="1"/>
+      <w:numFmt w:val="bullet"/>
+      <w:lvlText w:val=""/>
+      <w:lvlJc w:val="left"/>
+      <w:pPr>
+        <w:ind w:left="6480" w:hanging="360"/>
+      </w:pPr>
+      <w:rPr>
+        <w:rFonts w:ascii="Symbol" w:hAnsi="Symbol" w:hint="default"/>
+      </w:rPr>
+    </w:lvl>
+    <w:lvl w:ilvl="7" w:tplc="240A0003" w:tentative="1">
+      <w:start w:val="1"/>
+      <w:numFmt w:val="bullet"/>
+      <w:lvlText w:val="o"/>
+      <w:lvlJc w:val="left"/>
+      <w:pPr>
+        <w:ind w:left="7200" w:hanging="360"/>
+      </w:pPr>
+      <w:rPr>
+        <w:rFonts w:ascii="Courier New" w:hAnsi="Courier New" w:cs="Courier New" w:hint="default"/>
+      </w:rPr>
+    </w:lvl>
+    <w:lvl w:ilvl="8" w:tplc="240A0005" w:tentative="1">
+      <w:start w:val="1"/>
+      <w:numFmt w:val="bullet"/>
+      <w:lvlText w:val=""/>
+      <w:lvlJc w:val="left"/>
+      <w:pPr>
+        <w:ind w:left="7920" w:hanging="360"/>
+      </w:pPr>
+      <w:rPr>
+        <w:rFonts w:ascii="Wingdings" w:hAnsi="Wingdings" w:hint="default"/>
+      </w:rPr>
+    </w:lvl>
+  </w:abstractNum>
+  <w:abstractNum w:abstractNumId="11">
     <w:nsid w:val="0FC3526F"/>
     <w:multiLevelType w:val="hybridMultilevel"/>
     <w:tmpl w:val="7160CA94"/>
@@ -11968,7 +13898,300 @@
       </w:rPr>
     </w:lvl>
   </w:abstractNum>
-  <w:abstractNum w:abstractNumId="11">
+  <w:abstractNum w:abstractNumId="12">
+    <w:nsid w:val="1DCA0287"/>
+    <w:multiLevelType w:val="hybridMultilevel"/>
+    <w:tmpl w:val="678008F2"/>
+    <w:lvl w:ilvl="0" w:tplc="1CF40B6A">
+      <w:start w:val="1"/>
+      <w:numFmt w:val="decimal"/>
+      <w:lvlText w:val="%1."/>
+      <w:lvlJc w:val="left"/>
+      <w:pPr>
+        <w:ind w:left="720" w:hanging="360"/>
+      </w:pPr>
+      <w:rPr>
+        <w:rFonts w:hint="default"/>
+        <w:color w:val="4F81BD"/>
+      </w:rPr>
+    </w:lvl>
+    <w:lvl w:ilvl="1" w:tplc="240A0019" w:tentative="1">
+      <w:start w:val="1"/>
+      <w:numFmt w:val="lowerLetter"/>
+      <w:lvlText w:val="%2."/>
+      <w:lvlJc w:val="left"/>
+      <w:pPr>
+        <w:ind w:left="1440" w:hanging="360"/>
+      </w:pPr>
+    </w:lvl>
+    <w:lvl w:ilvl="2" w:tplc="240A001B" w:tentative="1">
+      <w:start w:val="1"/>
+      <w:numFmt w:val="lowerRoman"/>
+      <w:lvlText w:val="%3."/>
+      <w:lvlJc w:val="right"/>
+      <w:pPr>
+        <w:ind w:left="2160" w:hanging="180"/>
+      </w:pPr>
+    </w:lvl>
+    <w:lvl w:ilvl="3" w:tplc="240A000F" w:tentative="1">
+      <w:start w:val="1"/>
+      <w:numFmt w:val="decimal"/>
+      <w:lvlText w:val="%4."/>
+      <w:lvlJc w:val="left"/>
+      <w:pPr>
+        <w:ind w:left="2880" w:hanging="360"/>
+      </w:pPr>
+    </w:lvl>
+    <w:lvl w:ilvl="4" w:tplc="240A0019" w:tentative="1">
+      <w:start w:val="1"/>
+      <w:numFmt w:val="lowerLetter"/>
+      <w:lvlText w:val="%5."/>
+      <w:lvlJc w:val="left"/>
+      <w:pPr>
+        <w:ind w:left="3600" w:hanging="360"/>
+      </w:pPr>
+    </w:lvl>
+    <w:lvl w:ilvl="5" w:tplc="240A001B" w:tentative="1">
+      <w:start w:val="1"/>
+      <w:numFmt w:val="lowerRoman"/>
+      <w:lvlText w:val="%6."/>
+      <w:lvlJc w:val="right"/>
+      <w:pPr>
+        <w:ind w:left="4320" w:hanging="180"/>
+      </w:pPr>
+    </w:lvl>
+    <w:lvl w:ilvl="6" w:tplc="240A000F" w:tentative="1">
+      <w:start w:val="1"/>
+      <w:numFmt w:val="decimal"/>
+      <w:lvlText w:val="%7."/>
+      <w:lvlJc w:val="left"/>
+      <w:pPr>
+        <w:ind w:left="5040" w:hanging="360"/>
+      </w:pPr>
+    </w:lvl>
+    <w:lvl w:ilvl="7" w:tplc="240A0019" w:tentative="1">
+      <w:start w:val="1"/>
+      <w:numFmt w:val="lowerLetter"/>
+      <w:lvlText w:val="%8."/>
+      <w:lvlJc w:val="left"/>
+      <w:pPr>
+        <w:ind w:left="5760" w:hanging="360"/>
+      </w:pPr>
+    </w:lvl>
+    <w:lvl w:ilvl="8" w:tplc="240A001B" w:tentative="1">
+      <w:start w:val="1"/>
+      <w:numFmt w:val="lowerRoman"/>
+      <w:lvlText w:val="%9."/>
+      <w:lvlJc w:val="right"/>
+      <w:pPr>
+        <w:ind w:left="6480" w:hanging="180"/>
+      </w:pPr>
+    </w:lvl>
+  </w:abstractNum>
+  <w:abstractNum w:abstractNumId="13">
+    <w:nsid w:val="23663F07"/>
+    <w:multiLevelType w:val="hybridMultilevel"/>
+    <w:tmpl w:val="7160CA94"/>
+    <w:lvl w:ilvl="0" w:tplc="8F1CD030">
+      <w:start w:val="1"/>
+      <w:numFmt w:val="lowerLetter"/>
+      <w:lvlText w:val="%1."/>
+      <w:lvlJc w:val="left"/>
+      <w:pPr>
+        <w:ind w:left="1440" w:hanging="360"/>
+      </w:pPr>
+      <w:rPr>
+        <w:rFonts w:hint="default"/>
+        <w:color w:val="4F81BD"/>
+      </w:rPr>
+    </w:lvl>
+    <w:lvl w:ilvl="1" w:tplc="240A0019" w:tentative="1">
+      <w:start w:val="1"/>
+      <w:numFmt w:val="lowerLetter"/>
+      <w:lvlText w:val="%2."/>
+      <w:lvlJc w:val="left"/>
+      <w:pPr>
+        <w:ind w:left="2160" w:hanging="360"/>
+      </w:pPr>
+    </w:lvl>
+    <w:lvl w:ilvl="2" w:tplc="240A001B" w:tentative="1">
+      <w:start w:val="1"/>
+      <w:numFmt w:val="lowerRoman"/>
+      <w:lvlText w:val="%3."/>
+      <w:lvlJc w:val="right"/>
+      <w:pPr>
+        <w:ind w:left="2880" w:hanging="180"/>
+      </w:pPr>
+    </w:lvl>
+    <w:lvl w:ilvl="3" w:tplc="240A000F" w:tentative="1">
+      <w:start w:val="1"/>
+      <w:numFmt w:val="decimal"/>
+      <w:lvlText w:val="%4."/>
+      <w:lvlJc w:val="left"/>
+      <w:pPr>
+        <w:ind w:left="3600" w:hanging="360"/>
+      </w:pPr>
+    </w:lvl>
+    <w:lvl w:ilvl="4" w:tplc="240A0019" w:tentative="1">
+      <w:start w:val="1"/>
+      <w:numFmt w:val="lowerLetter"/>
+      <w:lvlText w:val="%5."/>
+      <w:lvlJc w:val="left"/>
+      <w:pPr>
+        <w:ind w:left="4320" w:hanging="360"/>
+      </w:pPr>
+    </w:lvl>
+    <w:lvl w:ilvl="5" w:tplc="240A001B" w:tentative="1">
+      <w:start w:val="1"/>
+      <w:numFmt w:val="lowerRoman"/>
+      <w:lvlText w:val="%6."/>
+      <w:lvlJc w:val="right"/>
+      <w:pPr>
+        <w:ind w:left="5040" w:hanging="180"/>
+      </w:pPr>
+    </w:lvl>
+    <w:lvl w:ilvl="6" w:tplc="240A000F" w:tentative="1">
+      <w:start w:val="1"/>
+      <w:numFmt w:val="decimal"/>
+      <w:lvlText w:val="%7."/>
+      <w:lvlJc w:val="left"/>
+      <w:pPr>
+        <w:ind w:left="5760" w:hanging="360"/>
+      </w:pPr>
+    </w:lvl>
+    <w:lvl w:ilvl="7" w:tplc="240A0019" w:tentative="1">
+      <w:start w:val="1"/>
+      <w:numFmt w:val="lowerLetter"/>
+      <w:lvlText w:val="%8."/>
+      <w:lvlJc w:val="left"/>
+      <w:pPr>
+        <w:ind w:left="6480" w:hanging="360"/>
+      </w:pPr>
+    </w:lvl>
+    <w:lvl w:ilvl="8" w:tplc="240A001B" w:tentative="1">
+      <w:start w:val="1"/>
+      <w:numFmt w:val="lowerRoman"/>
+      <w:lvlText w:val="%9."/>
+      <w:lvlJc w:val="right"/>
+      <w:pPr>
+        <w:ind w:left="7200" w:hanging="180"/>
+      </w:pPr>
+    </w:lvl>
+  </w:abstractNum>
+  <w:abstractNum w:abstractNumId="14">
+    <w:nsid w:val="26105D21"/>
+    <w:multiLevelType w:val="hybridMultilevel"/>
+    <w:tmpl w:val="1EC4A742"/>
+    <w:lvl w:ilvl="0" w:tplc="240A0001">
+      <w:start w:val="1"/>
+      <w:numFmt w:val="bullet"/>
+      <w:lvlText w:val=""/>
+      <w:lvlJc w:val="left"/>
+      <w:pPr>
+        <w:ind w:left="2160" w:hanging="360"/>
+      </w:pPr>
+      <w:rPr>
+        <w:rFonts w:ascii="Symbol" w:hAnsi="Symbol" w:hint="default"/>
+      </w:rPr>
+    </w:lvl>
+    <w:lvl w:ilvl="1" w:tplc="240A0003" w:tentative="1">
+      <w:start w:val="1"/>
+      <w:numFmt w:val="bullet"/>
+      <w:lvlText w:val="o"/>
+      <w:lvlJc w:val="left"/>
+      <w:pPr>
+        <w:ind w:left="2880" w:hanging="360"/>
+      </w:pPr>
+      <w:rPr>
+        <w:rFonts w:ascii="Courier New" w:hAnsi="Courier New" w:cs="Courier New" w:hint="default"/>
+      </w:rPr>
+    </w:lvl>
+    <w:lvl w:ilvl="2" w:tplc="240A0005" w:tentative="1">
+      <w:start w:val="1"/>
+      <w:numFmt w:val="bullet"/>
+      <w:lvlText w:val=""/>
+      <w:lvlJc w:val="left"/>
+      <w:pPr>
+        <w:ind w:left="3600" w:hanging="360"/>
+      </w:pPr>
+      <w:rPr>
+        <w:rFonts w:ascii="Wingdings" w:hAnsi="Wingdings" w:hint="default"/>
+      </w:rPr>
+    </w:lvl>
+    <w:lvl w:ilvl="3" w:tplc="240A0001" w:tentative="1">
+      <w:start w:val="1"/>
+      <w:numFmt w:val="bullet"/>
+      <w:lvlText w:val=""/>
+      <w:lvlJc w:val="left"/>
+      <w:pPr>
+        <w:ind w:left="4320" w:hanging="360"/>
+      </w:pPr>
+      <w:rPr>
+        <w:rFonts w:ascii="Symbol" w:hAnsi="Symbol" w:hint="default"/>
+      </w:rPr>
+    </w:lvl>
+    <w:lvl w:ilvl="4" w:tplc="240A0003" w:tentative="1">
+      <w:start w:val="1"/>
+      <w:numFmt w:val="bullet"/>
+      <w:lvlText w:val="o"/>
+      <w:lvlJc w:val="left"/>
+      <w:pPr>
+        <w:ind w:left="5040" w:hanging="360"/>
+      </w:pPr>
+      <w:rPr>
+        <w:rFonts w:ascii="Courier New" w:hAnsi="Courier New" w:cs="Courier New" w:hint="default"/>
+      </w:rPr>
+    </w:lvl>
+    <w:lvl w:ilvl="5" w:tplc="240A0005" w:tentative="1">
+      <w:start w:val="1"/>
+      <w:numFmt w:val="bullet"/>
+      <w:lvlText w:val=""/>
+      <w:lvlJc w:val="left"/>
+      <w:pPr>
+        <w:ind w:left="5760" w:hanging="360"/>
+      </w:pPr>
+      <w:rPr>
+        <w:rFonts w:ascii="Wingdings" w:hAnsi="Wingdings" w:hint="default"/>
+      </w:rPr>
+    </w:lvl>
+    <w:lvl w:ilvl="6" w:tplc="240A0001" w:tentative="1">
+      <w:start w:val="1"/>
+      <w:numFmt w:val="bullet"/>
+      <w:lvlText w:val=""/>
+      <w:lvlJc w:val="left"/>
+      <w:pPr>
+        <w:ind w:left="6480" w:hanging="360"/>
+      </w:pPr>
+      <w:rPr>
+        <w:rFonts w:ascii="Symbol" w:hAnsi="Symbol" w:hint="default"/>
+      </w:rPr>
+    </w:lvl>
+    <w:lvl w:ilvl="7" w:tplc="240A0003" w:tentative="1">
+      <w:start w:val="1"/>
+      <w:numFmt w:val="bullet"/>
+      <w:lvlText w:val="o"/>
+      <w:lvlJc w:val="left"/>
+      <w:pPr>
+        <w:ind w:left="7200" w:hanging="360"/>
+      </w:pPr>
+      <w:rPr>
+        <w:rFonts w:ascii="Courier New" w:hAnsi="Courier New" w:cs="Courier New" w:hint="default"/>
+      </w:rPr>
+    </w:lvl>
+    <w:lvl w:ilvl="8" w:tplc="240A0005" w:tentative="1">
+      <w:start w:val="1"/>
+      <w:numFmt w:val="bullet"/>
+      <w:lvlText w:val=""/>
+      <w:lvlJc w:val="left"/>
+      <w:pPr>
+        <w:ind w:left="7920" w:hanging="360"/>
+      </w:pPr>
+      <w:rPr>
+        <w:rFonts w:ascii="Wingdings" w:hAnsi="Wingdings" w:hint="default"/>
+      </w:rPr>
+    </w:lvl>
+  </w:abstractNum>
+  <w:abstractNum w:abstractNumId="15">
     <w:nsid w:val="27B339D5"/>
     <w:multiLevelType w:val="hybridMultilevel"/>
     <w:tmpl w:val="9BF8ED1E"/>
@@ -12081,7 +14304,97 @@
       </w:rPr>
     </w:lvl>
   </w:abstractNum>
-  <w:abstractNum w:abstractNumId="12">
+  <w:abstractNum w:abstractNumId="16">
+    <w:nsid w:val="2B7D0DFD"/>
+    <w:multiLevelType w:val="hybridMultilevel"/>
+    <w:tmpl w:val="7160CA94"/>
+    <w:lvl w:ilvl="0" w:tplc="8F1CD030">
+      <w:start w:val="1"/>
+      <w:numFmt w:val="lowerLetter"/>
+      <w:lvlText w:val="%1."/>
+      <w:lvlJc w:val="left"/>
+      <w:pPr>
+        <w:ind w:left="1440" w:hanging="360"/>
+      </w:pPr>
+      <w:rPr>
+        <w:rFonts w:hint="default"/>
+        <w:color w:val="4F81BD"/>
+      </w:rPr>
+    </w:lvl>
+    <w:lvl w:ilvl="1" w:tplc="240A0019" w:tentative="1">
+      <w:start w:val="1"/>
+      <w:numFmt w:val="lowerLetter"/>
+      <w:lvlText w:val="%2."/>
+      <w:lvlJc w:val="left"/>
+      <w:pPr>
+        <w:ind w:left="2160" w:hanging="360"/>
+      </w:pPr>
+    </w:lvl>
+    <w:lvl w:ilvl="2" w:tplc="240A001B" w:tentative="1">
+      <w:start w:val="1"/>
+      <w:numFmt w:val="lowerRoman"/>
+      <w:lvlText w:val="%3."/>
+      <w:lvlJc w:val="right"/>
+      <w:pPr>
+        <w:ind w:left="2880" w:hanging="180"/>
+      </w:pPr>
+    </w:lvl>
+    <w:lvl w:ilvl="3" w:tplc="240A000F" w:tentative="1">
+      <w:start w:val="1"/>
+      <w:numFmt w:val="decimal"/>
+      <w:lvlText w:val="%4."/>
+      <w:lvlJc w:val="left"/>
+      <w:pPr>
+        <w:ind w:left="3600" w:hanging="360"/>
+      </w:pPr>
+    </w:lvl>
+    <w:lvl w:ilvl="4" w:tplc="240A0019" w:tentative="1">
+      <w:start w:val="1"/>
+      <w:numFmt w:val="lowerLetter"/>
+      <w:lvlText w:val="%5."/>
+      <w:lvlJc w:val="left"/>
+      <w:pPr>
+        <w:ind w:left="4320" w:hanging="360"/>
+      </w:pPr>
+    </w:lvl>
+    <w:lvl w:ilvl="5" w:tplc="240A001B" w:tentative="1">
+      <w:start w:val="1"/>
+      <w:numFmt w:val="lowerRoman"/>
+      <w:lvlText w:val="%6."/>
+      <w:lvlJc w:val="right"/>
+      <w:pPr>
+        <w:ind w:left="5040" w:hanging="180"/>
+      </w:pPr>
+    </w:lvl>
+    <w:lvl w:ilvl="6" w:tplc="240A000F" w:tentative="1">
+      <w:start w:val="1"/>
+      <w:numFmt w:val="decimal"/>
+      <w:lvlText w:val="%7."/>
+      <w:lvlJc w:val="left"/>
+      <w:pPr>
+        <w:ind w:left="5760" w:hanging="360"/>
+      </w:pPr>
+    </w:lvl>
+    <w:lvl w:ilvl="7" w:tplc="240A0019" w:tentative="1">
+      <w:start w:val="1"/>
+      <w:numFmt w:val="lowerLetter"/>
+      <w:lvlText w:val="%8."/>
+      <w:lvlJc w:val="left"/>
+      <w:pPr>
+        <w:ind w:left="6480" w:hanging="360"/>
+      </w:pPr>
+    </w:lvl>
+    <w:lvl w:ilvl="8" w:tplc="240A001B" w:tentative="1">
+      <w:start w:val="1"/>
+      <w:numFmt w:val="lowerRoman"/>
+      <w:lvlText w:val="%9."/>
+      <w:lvlJc w:val="right"/>
+      <w:pPr>
+        <w:ind w:left="7200" w:hanging="180"/>
+      </w:pPr>
+    </w:lvl>
+  </w:abstractNum>
+  <w:abstractNum w:abstractNumId="17">
     <w:nsid w:val="2E302926"/>
     <w:multiLevelType w:val="hybridMultilevel"/>
     <w:tmpl w:val="7C960982"/>
@@ -12194,7 +14507,7 @@
       </w:rPr>
     </w:lvl>
   </w:abstractNum>
-  <w:abstractNum w:abstractNumId="13">
+  <w:abstractNum w:abstractNumId="18">
     <w:nsid w:val="314278BE"/>
     <w:multiLevelType w:val="hybridMultilevel"/>
     <w:tmpl w:val="E5C40FDA"/>
@@ -12332,7 +14645,7 @@
       </w:rPr>
     </w:lvl>
   </w:abstractNum>
-  <w:abstractNum w:abstractNumId="14">
+  <w:abstractNum w:abstractNumId="19">
     <w:nsid w:val="3DAA691F"/>
     <w:multiLevelType w:val="hybridMultilevel"/>
     <w:tmpl w:val="20466E62"/>
@@ -12446,7 +14759,7 @@
       </w:rPr>
     </w:lvl>
   </w:abstractNum>
-  <w:abstractNum w:abstractNumId="15">
+  <w:abstractNum w:abstractNumId="20">
     <w:nsid w:val="401A60A3"/>
     <w:multiLevelType w:val="hybridMultilevel"/>
     <w:tmpl w:val="7160CA94"/>
@@ -12560,7 +14873,7 @@
       </w:rPr>
     </w:lvl>
   </w:abstractNum>
-  <w:abstractNum w:abstractNumId="16">
+  <w:abstractNum w:abstractNumId="21">
     <w:nsid w:val="6E161EA3"/>
     <w:multiLevelType w:val="hybridMultilevel"/>
     <w:tmpl w:val="0090F1E0"/>
@@ -12673,7 +14986,7 @@
       </w:rPr>
     </w:lvl>
   </w:abstractNum>
-  <w:abstractNum w:abstractNumId="17">
+  <w:abstractNum w:abstractNumId="22">
     <w:nsid w:val="77A54F26"/>
     <w:multiLevelType w:val="hybridMultilevel"/>
     <w:tmpl w:val="7160CA94"/>
@@ -12788,28 +15101,28 @@
     </w:lvl>
   </w:abstractNum>
   <w:num w:numId="1">
-    <w:abstractNumId w:val="16"/>
+    <w:abstractNumId w:val="21"/>
   </w:num>
   <w:num w:numId="2">
+    <w:abstractNumId w:val="15"/>
+  </w:num>
+  <w:num w:numId="3">
     <w:abstractNumId w:val="11"/>
   </w:num>
-  <w:num w:numId="3">
-    <w:abstractNumId w:val="10"/>
-  </w:num>
   <w:num w:numId="4">
-    <w:abstractNumId w:val="12"/>
+    <w:abstractNumId w:val="17"/>
   </w:num>
   <w:num w:numId="5">
-    <w:abstractNumId w:val="15"/>
+    <w:abstractNumId w:val="20"/>
   </w:num>
   <w:num w:numId="6">
-    <w:abstractNumId w:val="17"/>
+    <w:abstractNumId w:val="22"/>
   </w:num>
   <w:num w:numId="7">
-    <w:abstractNumId w:val="14"/>
+    <w:abstractNumId w:val="19"/>
   </w:num>
   <w:num w:numId="8">
-    <w:abstractNumId w:val="13"/>
+    <w:abstractNumId w:val="18"/>
   </w:num>
   <w:num w:numId="9">
     <w:abstractNumId w:val="8"/>
@@ -12840,6 +15153,21 @@
   </w:num>
   <w:num w:numId="18">
     <w:abstractNumId w:val="4"/>
+  </w:num>
+  <w:num w:numId="19">
+    <w:abstractNumId w:val="14"/>
+  </w:num>
+  <w:num w:numId="20">
+    <w:abstractNumId w:val="12"/>
+  </w:num>
+  <w:num w:numId="21">
+    <w:abstractNumId w:val="16"/>
+  </w:num>
+  <w:num w:numId="22">
+    <w:abstractNumId w:val="10"/>
+  </w:num>
+  <w:num w:numId="23">
+    <w:abstractNumId w:val="13"/>
   </w:num>
   <w:numIdMacAtCleanup w:val="7"/>
 </w:numbering>
@@ -13538,7 +15866,7 @@
   <w:style w:type="paragraph" w:styleId="Prrafodelista">
     <w:name w:val="List Paragraph"/>
     <w:basedOn w:val="Normal"/>
-    <w:uiPriority w:val="99"/>
+    <w:uiPriority w:val="34"/>
     <w:qFormat/>
     <w:rsid w:val="001829DE"/>
     <w:pPr>

</xml_diff>

<commit_message>
indice, falta acomodar formato.
</commit_message>
<xml_diff>
--- a/Documentacion/Proyecto/Manual de Procedimientos.docx
+++ b/Documentacion/Proyecto/Manual de Procedimientos.docx
@@ -905,6 +905,8 @@
         </w:rPr>
         <w:br w:type="page"/>
       </w:r>
+      <w:bookmarkStart w:id="0" w:name="_GoBack"/>
+      <w:bookmarkEnd w:id="0"/>
     </w:p>
     <w:p>
       <w:pPr>
@@ -929,7 +931,7 @@
         <w:rPr>
           <w:rFonts w:ascii="Calibri" w:hAnsi="Calibri"/>
           <w:noProof/>
-          <w:lang w:val="es-ES" w:eastAsia="es-ES"/>
+          <w:lang w:eastAsia="es-AR"/>
         </w:rPr>
       </w:pPr>
       <w:r>
@@ -950,7 +952,7 @@
         </w:rPr>
         <w:fldChar w:fldCharType="separate"/>
       </w:r>
-      <w:hyperlink w:anchor="_Toc341390109" w:history="1">
+      <w:hyperlink w:anchor="_Toc342414428" w:history="1">
         <w:r>
           <w:rPr>
             <w:rStyle w:val="Hipervnculo"/>
@@ -978,7 +980,7 @@
             <w:noProof/>
             <w:webHidden/>
           </w:rPr>
-          <w:instrText xml:space="preserve"> PAGEREF _Toc341390109 \h </w:instrText>
+          <w:instrText xml:space="preserve"> PAGEREF _Toc342414428 \h </w:instrText>
         </w:r>
         <w:r>
           <w:rPr>
@@ -1018,10 +1020,10 @@
         <w:rPr>
           <w:rFonts w:ascii="Calibri" w:hAnsi="Calibri"/>
           <w:noProof/>
-          <w:lang w:val="es-ES" w:eastAsia="es-ES"/>
-        </w:rPr>
-      </w:pPr>
-      <w:hyperlink w:anchor="_Toc341390110" w:history="1">
+          <w:lang w:eastAsia="es-AR"/>
+        </w:rPr>
+      </w:pPr>
+      <w:hyperlink w:anchor="_Toc342414429" w:history="1">
         <w:r>
           <w:rPr>
             <w:rStyle w:val="Hipervnculo"/>
@@ -1049,7 +1051,7 @@
             <w:noProof/>
             <w:webHidden/>
           </w:rPr>
-          <w:instrText xml:space="preserve"> PAGEREF _Toc341390110 \h </w:instrText>
+          <w:instrText xml:space="preserve"> PAGEREF _Toc342414429 \h </w:instrText>
         </w:r>
         <w:r>
           <w:rPr>
@@ -1089,10 +1091,10 @@
         <w:rPr>
           <w:rFonts w:ascii="Calibri" w:hAnsi="Calibri"/>
           <w:noProof/>
-          <w:lang w:val="es-ES" w:eastAsia="es-ES"/>
-        </w:rPr>
-      </w:pPr>
-      <w:hyperlink w:anchor="_Toc341390111" w:history="1">
+          <w:lang w:eastAsia="es-AR"/>
+        </w:rPr>
+      </w:pPr>
+      <w:hyperlink w:anchor="_Toc342414430" w:history="1">
         <w:r>
           <w:rPr>
             <w:rStyle w:val="Hipervnculo"/>
@@ -1120,7 +1122,7 @@
             <w:noProof/>
             <w:webHidden/>
           </w:rPr>
-          <w:instrText xml:space="preserve"> PAGEREF _Toc341390111 \h </w:instrText>
+          <w:instrText xml:space="preserve"> PAGEREF _Toc342414430 \h </w:instrText>
         </w:r>
         <w:r>
           <w:rPr>
@@ -1160,10 +1162,10 @@
         <w:rPr>
           <w:rFonts w:ascii="Calibri" w:hAnsi="Calibri"/>
           <w:noProof/>
-          <w:lang w:val="es-ES" w:eastAsia="es-ES"/>
-        </w:rPr>
-      </w:pPr>
-      <w:hyperlink w:anchor="_Toc341390112" w:history="1">
+          <w:lang w:eastAsia="es-AR"/>
+        </w:rPr>
+      </w:pPr>
+      <w:hyperlink w:anchor="_Toc342414431" w:history="1">
         <w:r>
           <w:rPr>
             <w:rStyle w:val="Hipervnculo"/>
@@ -1191,7 +1193,7 @@
             <w:noProof/>
             <w:webHidden/>
           </w:rPr>
-          <w:instrText xml:space="preserve"> PAGEREF _Toc341390112 \h </w:instrText>
+          <w:instrText xml:space="preserve"> PAGEREF _Toc342414431 \h </w:instrText>
         </w:r>
         <w:r>
           <w:rPr>
@@ -1231,10 +1233,10 @@
         <w:rPr>
           <w:rFonts w:ascii="Calibri" w:hAnsi="Calibri"/>
           <w:noProof/>
-          <w:lang w:val="es-ES" w:eastAsia="es-ES"/>
-        </w:rPr>
-      </w:pPr>
-      <w:hyperlink w:anchor="_Toc341390113" w:history="1">
+          <w:lang w:eastAsia="es-AR"/>
+        </w:rPr>
+      </w:pPr>
+      <w:hyperlink w:anchor="_Toc342414432" w:history="1">
         <w:r>
           <w:rPr>
             <w:rStyle w:val="Hipervnculo"/>
@@ -1262,7 +1264,7 @@
             <w:noProof/>
             <w:webHidden/>
           </w:rPr>
-          <w:instrText xml:space="preserve"> PAGEREF _Toc341390113 \h </w:instrText>
+          <w:instrText xml:space="preserve"> PAGEREF _Toc342414432 \h </w:instrText>
         </w:r>
         <w:r>
           <w:rPr>
@@ -1303,10 +1305,10 @@
         <w:rPr>
           <w:rFonts w:ascii="Calibri" w:hAnsi="Calibri"/>
           <w:noProof/>
-          <w:lang w:val="es-ES" w:eastAsia="es-ES"/>
-        </w:rPr>
-      </w:pPr>
-      <w:hyperlink w:anchor="_Toc341390114" w:history="1">
+          <w:lang w:eastAsia="es-AR"/>
+        </w:rPr>
+      </w:pPr>
+      <w:hyperlink w:anchor="_Toc342414433" w:history="1">
         <w:r>
           <w:rPr>
             <w:rStyle w:val="Hipervnculo"/>
@@ -1321,7 +1323,7 @@
           <w:rPr>
             <w:rFonts w:ascii="Calibri" w:hAnsi="Calibri"/>
             <w:noProof/>
-            <w:lang w:val="es-ES" w:eastAsia="es-ES"/>
+            <w:lang w:eastAsia="es-AR"/>
           </w:rPr>
           <w:tab/>
         </w:r>
@@ -1354,7 +1356,7 @@
             <w:noProof/>
             <w:webHidden/>
           </w:rPr>
-          <w:instrText xml:space="preserve"> PAGEREF _Toc341390114 \h </w:instrText>
+          <w:instrText xml:space="preserve"> PAGEREF _Toc342414433 \h </w:instrText>
         </w:r>
         <w:r>
           <w:rPr>
@@ -1395,10 +1397,10 @@
         <w:rPr>
           <w:rFonts w:ascii="Calibri" w:hAnsi="Calibri"/>
           <w:noProof/>
-          <w:lang w:val="es-ES" w:eastAsia="es-ES"/>
-        </w:rPr>
-      </w:pPr>
-      <w:hyperlink w:anchor="_Toc341390115" w:history="1">
+          <w:lang w:eastAsia="es-AR"/>
+        </w:rPr>
+      </w:pPr>
+      <w:hyperlink w:anchor="_Toc342414434" w:history="1">
         <w:r>
           <w:rPr>
             <w:rStyle w:val="Hipervnculo"/>
@@ -1413,7 +1415,7 @@
           <w:rPr>
             <w:rFonts w:ascii="Calibri" w:hAnsi="Calibri"/>
             <w:noProof/>
-            <w:lang w:val="es-ES" w:eastAsia="es-ES"/>
+            <w:lang w:eastAsia="es-AR"/>
           </w:rPr>
           <w:tab/>
         </w:r>
@@ -1446,7 +1448,7 @@
             <w:noProof/>
             <w:webHidden/>
           </w:rPr>
-          <w:instrText xml:space="preserve"> PAGEREF _Toc341390115 \h </w:instrText>
+          <w:instrText xml:space="preserve"> PAGEREF _Toc342414434 \h </w:instrText>
         </w:r>
         <w:r>
           <w:rPr>
@@ -1487,10 +1489,10 @@
         <w:rPr>
           <w:rFonts w:ascii="Calibri" w:hAnsi="Calibri"/>
           <w:noProof/>
-          <w:lang w:val="es-ES" w:eastAsia="es-ES"/>
-        </w:rPr>
-      </w:pPr>
-      <w:hyperlink w:anchor="_Toc341390116" w:history="1">
+          <w:lang w:eastAsia="es-AR"/>
+        </w:rPr>
+      </w:pPr>
+      <w:hyperlink w:anchor="_Toc342414435" w:history="1">
         <w:r>
           <w:rPr>
             <w:rStyle w:val="Hipervnculo"/>
@@ -1505,7 +1507,7 @@
           <w:rPr>
             <w:rFonts w:ascii="Calibri" w:hAnsi="Calibri"/>
             <w:noProof/>
-            <w:lang w:val="es-ES" w:eastAsia="es-ES"/>
+            <w:lang w:eastAsia="es-AR"/>
           </w:rPr>
           <w:tab/>
         </w:r>
@@ -1538,7 +1540,7 @@
             <w:noProof/>
             <w:webHidden/>
           </w:rPr>
-          <w:instrText xml:space="preserve"> PAGEREF _Toc341390116 \h </w:instrText>
+          <w:instrText xml:space="preserve"> PAGEREF _Toc342414435 \h </w:instrText>
         </w:r>
         <w:r>
           <w:rPr>
@@ -1579,10 +1581,10 @@
         <w:rPr>
           <w:rFonts w:ascii="Calibri" w:hAnsi="Calibri"/>
           <w:noProof/>
-          <w:lang w:val="es-ES" w:eastAsia="es-ES"/>
-        </w:rPr>
-      </w:pPr>
-      <w:hyperlink w:anchor="_Toc341390117" w:history="1">
+          <w:lang w:eastAsia="es-AR"/>
+        </w:rPr>
+      </w:pPr>
+      <w:hyperlink w:anchor="_Toc342414436" w:history="1">
         <w:r>
           <w:rPr>
             <w:rStyle w:val="Hipervnculo"/>
@@ -1597,7 +1599,7 @@
           <w:rPr>
             <w:rFonts w:ascii="Calibri" w:hAnsi="Calibri"/>
             <w:noProof/>
-            <w:lang w:val="es-ES" w:eastAsia="es-ES"/>
+            <w:lang w:eastAsia="es-AR"/>
           </w:rPr>
           <w:tab/>
         </w:r>
@@ -1630,7 +1632,7 @@
             <w:noProof/>
             <w:webHidden/>
           </w:rPr>
-          <w:instrText xml:space="preserve"> PAGEREF _Toc341390117 \h </w:instrText>
+          <w:instrText xml:space="preserve"> PAGEREF _Toc342414436 \h </w:instrText>
         </w:r>
         <w:r>
           <w:rPr>
@@ -1671,10 +1673,10 @@
         <w:rPr>
           <w:rFonts w:ascii="Calibri" w:hAnsi="Calibri"/>
           <w:noProof/>
-          <w:lang w:val="es-ES" w:eastAsia="es-ES"/>
-        </w:rPr>
-      </w:pPr>
-      <w:hyperlink w:anchor="_Toc341390118" w:history="1">
+          <w:lang w:eastAsia="es-AR"/>
+        </w:rPr>
+      </w:pPr>
+      <w:hyperlink w:anchor="_Toc342414437" w:history="1">
         <w:r>
           <w:rPr>
             <w:rStyle w:val="Hipervnculo"/>
@@ -1689,7 +1691,7 @@
           <w:rPr>
             <w:rFonts w:ascii="Calibri" w:hAnsi="Calibri"/>
             <w:noProof/>
-            <w:lang w:val="es-ES" w:eastAsia="es-ES"/>
+            <w:lang w:eastAsia="es-AR"/>
           </w:rPr>
           <w:tab/>
         </w:r>
@@ -1722,7 +1724,7 @@
             <w:noProof/>
             <w:webHidden/>
           </w:rPr>
-          <w:instrText xml:space="preserve"> PAGEREF _Toc341390118 \h </w:instrText>
+          <w:instrText xml:space="preserve"> PAGEREF _Toc342414437 \h </w:instrText>
         </w:r>
         <w:r>
           <w:rPr>
@@ -1763,10 +1765,10 @@
         <w:rPr>
           <w:rFonts w:ascii="Calibri" w:hAnsi="Calibri"/>
           <w:noProof/>
-          <w:lang w:val="es-ES" w:eastAsia="es-ES"/>
-        </w:rPr>
-      </w:pPr>
-      <w:hyperlink w:anchor="_Toc341390119" w:history="1">
+          <w:lang w:eastAsia="es-AR"/>
+        </w:rPr>
+      </w:pPr>
+      <w:hyperlink w:anchor="_Toc342414438" w:history="1">
         <w:r>
           <w:rPr>
             <w:rStyle w:val="Hipervnculo"/>
@@ -1781,7 +1783,7 @@
           <w:rPr>
             <w:rFonts w:ascii="Calibri" w:hAnsi="Calibri"/>
             <w:noProof/>
-            <w:lang w:val="es-ES" w:eastAsia="es-ES"/>
+            <w:lang w:eastAsia="es-AR"/>
           </w:rPr>
           <w:tab/>
         </w:r>
@@ -1814,7 +1816,7 @@
             <w:noProof/>
             <w:webHidden/>
           </w:rPr>
-          <w:instrText xml:space="preserve"> PAGEREF _Toc341390119 \h </w:instrText>
+          <w:instrText xml:space="preserve"> PAGEREF _Toc342414438 \h </w:instrText>
         </w:r>
         <w:r>
           <w:rPr>
@@ -1855,10 +1857,10 @@
         <w:rPr>
           <w:rFonts w:ascii="Calibri" w:hAnsi="Calibri"/>
           <w:noProof/>
-          <w:lang w:val="es-ES" w:eastAsia="es-ES"/>
-        </w:rPr>
-      </w:pPr>
-      <w:hyperlink w:anchor="_Toc341390120" w:history="1">
+          <w:lang w:eastAsia="es-AR"/>
+        </w:rPr>
+      </w:pPr>
+      <w:hyperlink w:anchor="_Toc342414439" w:history="1">
         <w:r>
           <w:rPr>
             <w:rStyle w:val="Hipervnculo"/>
@@ -1873,7 +1875,7 @@
           <w:rPr>
             <w:rFonts w:ascii="Calibri" w:hAnsi="Calibri"/>
             <w:noProof/>
-            <w:lang w:val="es-ES" w:eastAsia="es-ES"/>
+            <w:lang w:eastAsia="es-AR"/>
           </w:rPr>
           <w:tab/>
         </w:r>
@@ -1906,7 +1908,7 @@
             <w:noProof/>
             <w:webHidden/>
           </w:rPr>
-          <w:instrText xml:space="preserve"> PAGEREF _Toc341390120 \h </w:instrText>
+          <w:instrText xml:space="preserve"> PAGEREF _Toc342414439 \h </w:instrText>
         </w:r>
         <w:r>
           <w:rPr>
@@ -1946,10 +1948,10 @@
         <w:rPr>
           <w:rFonts w:ascii="Calibri" w:hAnsi="Calibri"/>
           <w:noProof/>
-          <w:lang w:val="es-ES" w:eastAsia="es-ES"/>
-        </w:rPr>
-      </w:pPr>
-      <w:hyperlink w:anchor="_Toc341390121" w:history="1">
+          <w:lang w:eastAsia="es-AR"/>
+        </w:rPr>
+      </w:pPr>
+      <w:hyperlink w:anchor="_Toc342414440" w:history="1">
         <w:r>
           <w:rPr>
             <w:rStyle w:val="Hipervnculo"/>
@@ -1977,7 +1979,7 @@
             <w:noProof/>
             <w:webHidden/>
           </w:rPr>
-          <w:instrText xml:space="preserve"> PAGEREF _Toc341390121 \h </w:instrText>
+          <w:instrText xml:space="preserve"> PAGEREF _Toc342414440 \h </w:instrText>
         </w:r>
         <w:r>
           <w:rPr>
@@ -1997,7 +1999,7 @@
             <w:noProof/>
             <w:webHidden/>
           </w:rPr>
-          <w:t>9</w:t>
+          <w:t>10</w:t>
         </w:r>
         <w:r>
           <w:rPr>
@@ -2018,10 +2020,10 @@
         <w:rPr>
           <w:rFonts w:ascii="Calibri" w:hAnsi="Calibri"/>
           <w:noProof/>
-          <w:lang w:val="es-ES" w:eastAsia="es-ES"/>
-        </w:rPr>
-      </w:pPr>
-      <w:hyperlink w:anchor="_Toc341390122" w:history="1">
+          <w:lang w:eastAsia="es-AR"/>
+        </w:rPr>
+      </w:pPr>
+      <w:hyperlink w:anchor="_Toc342414441" w:history="1">
         <w:r>
           <w:rPr>
             <w:rStyle w:val="Hipervnculo"/>
@@ -2036,7 +2038,7 @@
           <w:rPr>
             <w:rFonts w:ascii="Calibri" w:hAnsi="Calibri"/>
             <w:noProof/>
-            <w:lang w:val="es-ES" w:eastAsia="es-ES"/>
+            <w:lang w:eastAsia="es-AR"/>
           </w:rPr>
           <w:tab/>
         </w:r>
@@ -2069,7 +2071,7 @@
             <w:noProof/>
             <w:webHidden/>
           </w:rPr>
-          <w:instrText xml:space="preserve"> PAGEREF _Toc341390122 \h </w:instrText>
+          <w:instrText xml:space="preserve"> PAGEREF _Toc342414441 \h </w:instrText>
         </w:r>
         <w:r>
           <w:rPr>
@@ -2089,7 +2091,7 @@
             <w:noProof/>
             <w:webHidden/>
           </w:rPr>
-          <w:t>9</w:t>
+          <w:t>10</w:t>
         </w:r>
         <w:r>
           <w:rPr>
@@ -2110,10 +2112,10 @@
         <w:rPr>
           <w:rFonts w:ascii="Calibri" w:hAnsi="Calibri"/>
           <w:noProof/>
-          <w:lang w:val="es-ES" w:eastAsia="es-ES"/>
-        </w:rPr>
-      </w:pPr>
-      <w:hyperlink w:anchor="_Toc341390123" w:history="1">
+          <w:lang w:eastAsia="es-AR"/>
+        </w:rPr>
+      </w:pPr>
+      <w:hyperlink w:anchor="_Toc342414442" w:history="1">
         <w:r>
           <w:rPr>
             <w:rStyle w:val="Hipervnculo"/>
@@ -2128,7 +2130,7 @@
           <w:rPr>
             <w:rFonts w:ascii="Calibri" w:hAnsi="Calibri"/>
             <w:noProof/>
-            <w:lang w:val="es-ES" w:eastAsia="es-ES"/>
+            <w:lang w:eastAsia="es-AR"/>
           </w:rPr>
           <w:tab/>
         </w:r>
@@ -2140,7 +2142,7 @@
             <w:noProof/>
             <w:lang w:val="es-ES"/>
           </w:rPr>
-          <w:t>Limites:</w:t>
+          <w:t>Límites:</w:t>
         </w:r>
         <w:r>
           <w:rPr>
@@ -2161,7 +2163,7 @@
             <w:noProof/>
             <w:webHidden/>
           </w:rPr>
-          <w:instrText xml:space="preserve"> PAGEREF _Toc341390123 \h </w:instrText>
+          <w:instrText xml:space="preserve"> PAGEREF _Toc342414442 \h </w:instrText>
         </w:r>
         <w:r>
           <w:rPr>
@@ -2181,7 +2183,7 @@
             <w:noProof/>
             <w:webHidden/>
           </w:rPr>
-          <w:t>9</w:t>
+          <w:t>10</w:t>
         </w:r>
         <w:r>
           <w:rPr>
@@ -2202,10 +2204,10 @@
         <w:rPr>
           <w:rFonts w:ascii="Calibri" w:hAnsi="Calibri"/>
           <w:noProof/>
-          <w:lang w:val="es-ES" w:eastAsia="es-ES"/>
-        </w:rPr>
-      </w:pPr>
-      <w:hyperlink w:anchor="_Toc341390124" w:history="1">
+          <w:lang w:eastAsia="es-AR"/>
+        </w:rPr>
+      </w:pPr>
+      <w:hyperlink w:anchor="_Toc342414443" w:history="1">
         <w:r>
           <w:rPr>
             <w:rStyle w:val="Hipervnculo"/>
@@ -2220,7 +2222,7 @@
           <w:rPr>
             <w:rFonts w:ascii="Calibri" w:hAnsi="Calibri"/>
             <w:noProof/>
-            <w:lang w:val="es-ES" w:eastAsia="es-ES"/>
+            <w:lang w:eastAsia="es-AR"/>
           </w:rPr>
           <w:tab/>
         </w:r>
@@ -2253,7 +2255,7 @@
             <w:noProof/>
             <w:webHidden/>
           </w:rPr>
-          <w:instrText xml:space="preserve"> PAGEREF _Toc341390124 \h </w:instrText>
+          <w:instrText xml:space="preserve"> PAGEREF _Toc342414443 \h </w:instrText>
         </w:r>
         <w:r>
           <w:rPr>
@@ -2273,7 +2275,7 @@
             <w:noProof/>
             <w:webHidden/>
           </w:rPr>
-          <w:t>9</w:t>
+          <w:t>10</w:t>
         </w:r>
         <w:r>
           <w:rPr>
@@ -2294,10 +2296,10 @@
         <w:rPr>
           <w:rFonts w:ascii="Calibri" w:hAnsi="Calibri"/>
           <w:noProof/>
-          <w:lang w:val="es-ES" w:eastAsia="es-ES"/>
-        </w:rPr>
-      </w:pPr>
-      <w:hyperlink w:anchor="_Toc341390125" w:history="1">
+          <w:lang w:eastAsia="es-AR"/>
+        </w:rPr>
+      </w:pPr>
+      <w:hyperlink w:anchor="_Toc342414444" w:history="1">
         <w:r>
           <w:rPr>
             <w:rStyle w:val="Hipervnculo"/>
@@ -2312,7 +2314,7 @@
           <w:rPr>
             <w:rFonts w:ascii="Calibri" w:hAnsi="Calibri"/>
             <w:noProof/>
-            <w:lang w:val="es-ES" w:eastAsia="es-ES"/>
+            <w:lang w:eastAsia="es-AR"/>
           </w:rPr>
           <w:tab/>
         </w:r>
@@ -2345,7 +2347,7 @@
             <w:noProof/>
             <w:webHidden/>
           </w:rPr>
-          <w:instrText xml:space="preserve"> PAGEREF _Toc341390125 \h </w:instrText>
+          <w:instrText xml:space="preserve"> PAGEREF _Toc342414444 \h </w:instrText>
         </w:r>
         <w:r>
           <w:rPr>
@@ -2365,7 +2367,7 @@
             <w:noProof/>
             <w:webHidden/>
           </w:rPr>
-          <w:t>9</w:t>
+          <w:t>10</w:t>
         </w:r>
         <w:r>
           <w:rPr>
@@ -2386,10 +2388,10 @@
         <w:rPr>
           <w:rFonts w:ascii="Calibri" w:hAnsi="Calibri"/>
           <w:noProof/>
-          <w:lang w:val="es-ES" w:eastAsia="es-ES"/>
-        </w:rPr>
-      </w:pPr>
-      <w:hyperlink w:anchor="_Toc341390126" w:history="1">
+          <w:lang w:eastAsia="es-AR"/>
+        </w:rPr>
+      </w:pPr>
+      <w:hyperlink w:anchor="_Toc342414445" w:history="1">
         <w:r>
           <w:rPr>
             <w:rStyle w:val="Hipervnculo"/>
@@ -2404,7 +2406,7 @@
           <w:rPr>
             <w:rFonts w:ascii="Calibri" w:hAnsi="Calibri"/>
             <w:noProof/>
-            <w:lang w:val="es-ES" w:eastAsia="es-ES"/>
+            <w:lang w:eastAsia="es-AR"/>
           </w:rPr>
           <w:tab/>
         </w:r>
@@ -2437,7 +2439,7 @@
             <w:noProof/>
             <w:webHidden/>
           </w:rPr>
-          <w:instrText xml:space="preserve"> PAGEREF _Toc341390126 \h </w:instrText>
+          <w:instrText xml:space="preserve"> PAGEREF _Toc342414445 \h </w:instrText>
         </w:r>
         <w:r>
           <w:rPr>
@@ -2457,7 +2459,7 @@
             <w:noProof/>
             <w:webHidden/>
           </w:rPr>
-          <w:t>9</w:t>
+          <w:t>10</w:t>
         </w:r>
         <w:r>
           <w:rPr>
@@ -2478,10 +2480,10 @@
         <w:rPr>
           <w:rFonts w:ascii="Calibri" w:hAnsi="Calibri"/>
           <w:noProof/>
-          <w:lang w:val="es-ES" w:eastAsia="es-ES"/>
-        </w:rPr>
-      </w:pPr>
-      <w:hyperlink w:anchor="_Toc341390127" w:history="1">
+          <w:lang w:eastAsia="es-AR"/>
+        </w:rPr>
+      </w:pPr>
+      <w:hyperlink w:anchor="_Toc342414446" w:history="1">
         <w:r>
           <w:rPr>
             <w:rStyle w:val="Hipervnculo"/>
@@ -2496,7 +2498,7 @@
           <w:rPr>
             <w:rFonts w:ascii="Calibri" w:hAnsi="Calibri"/>
             <w:noProof/>
-            <w:lang w:val="es-ES" w:eastAsia="es-ES"/>
+            <w:lang w:eastAsia="es-AR"/>
           </w:rPr>
           <w:tab/>
         </w:r>
@@ -2529,7 +2531,7 @@
             <w:noProof/>
             <w:webHidden/>
           </w:rPr>
-          <w:instrText xml:space="preserve"> PAGEREF _Toc341390127 \h </w:instrText>
+          <w:instrText xml:space="preserve"> PAGEREF _Toc342414446 \h </w:instrText>
         </w:r>
         <w:r>
           <w:rPr>
@@ -2549,7 +2551,7 @@
             <w:noProof/>
             <w:webHidden/>
           </w:rPr>
-          <w:t>10</w:t>
+          <w:t>11</w:t>
         </w:r>
         <w:r>
           <w:rPr>
@@ -2570,10 +2572,10 @@
         <w:rPr>
           <w:rFonts w:ascii="Calibri" w:hAnsi="Calibri"/>
           <w:noProof/>
-          <w:lang w:val="es-ES" w:eastAsia="es-ES"/>
-        </w:rPr>
-      </w:pPr>
-      <w:hyperlink w:anchor="_Toc341390128" w:history="1">
+          <w:lang w:eastAsia="es-AR"/>
+        </w:rPr>
+      </w:pPr>
+      <w:hyperlink w:anchor="_Toc342414447" w:history="1">
         <w:r>
           <w:rPr>
             <w:rStyle w:val="Hipervnculo"/>
@@ -2588,7 +2590,7 @@
           <w:rPr>
             <w:rFonts w:ascii="Calibri" w:hAnsi="Calibri"/>
             <w:noProof/>
-            <w:lang w:val="es-ES" w:eastAsia="es-ES"/>
+            <w:lang w:eastAsia="es-AR"/>
           </w:rPr>
           <w:tab/>
         </w:r>
@@ -2621,7 +2623,7 @@
             <w:noProof/>
             <w:webHidden/>
           </w:rPr>
-          <w:instrText xml:space="preserve"> PAGEREF _Toc341390128 \h </w:instrText>
+          <w:instrText xml:space="preserve"> PAGEREF _Toc342414447 \h </w:instrText>
         </w:r>
         <w:r>
           <w:rPr>
@@ -2641,7 +2643,7 @@
             <w:noProof/>
             <w:webHidden/>
           </w:rPr>
-          <w:t>10</w:t>
+          <w:t>11</w:t>
         </w:r>
         <w:r>
           <w:rPr>
@@ -2661,10 +2663,10 @@
         <w:rPr>
           <w:rFonts w:ascii="Calibri" w:hAnsi="Calibri"/>
           <w:noProof/>
-          <w:lang w:val="es-ES" w:eastAsia="es-ES"/>
-        </w:rPr>
-      </w:pPr>
-      <w:hyperlink w:anchor="_Toc341390129" w:history="1">
+          <w:lang w:eastAsia="es-AR"/>
+        </w:rPr>
+      </w:pPr>
+      <w:hyperlink w:anchor="_Toc342414448" w:history="1">
         <w:r>
           <w:rPr>
             <w:rStyle w:val="Hipervnculo"/>
@@ -2692,7 +2694,7 @@
             <w:noProof/>
             <w:webHidden/>
           </w:rPr>
-          <w:instrText xml:space="preserve"> PAGEREF _Toc341390129 \h </w:instrText>
+          <w:instrText xml:space="preserve"> PAGEREF _Toc342414448 \h </w:instrText>
         </w:r>
         <w:r>
           <w:rPr>
@@ -2712,7 +2714,7 @@
             <w:noProof/>
             <w:webHidden/>
           </w:rPr>
-          <w:t>10</w:t>
+          <w:t>12</w:t>
         </w:r>
         <w:r>
           <w:rPr>
@@ -2733,10 +2735,10 @@
         <w:rPr>
           <w:rFonts w:ascii="Calibri" w:hAnsi="Calibri"/>
           <w:noProof/>
-          <w:lang w:val="es-ES" w:eastAsia="es-ES"/>
-        </w:rPr>
-      </w:pPr>
-      <w:hyperlink w:anchor="_Toc341390130" w:history="1">
+          <w:lang w:eastAsia="es-AR"/>
+        </w:rPr>
+      </w:pPr>
+      <w:hyperlink w:anchor="_Toc342414449" w:history="1">
         <w:r>
           <w:rPr>
             <w:rStyle w:val="Hipervnculo"/>
@@ -2751,7 +2753,7 @@
           <w:rPr>
             <w:rFonts w:ascii="Calibri" w:hAnsi="Calibri"/>
             <w:noProof/>
-            <w:lang w:val="es-ES" w:eastAsia="es-ES"/>
+            <w:lang w:eastAsia="es-AR"/>
           </w:rPr>
           <w:tab/>
         </w:r>
@@ -2784,7 +2786,7 @@
             <w:noProof/>
             <w:webHidden/>
           </w:rPr>
-          <w:instrText xml:space="preserve"> PAGEREF _Toc341390130 \h </w:instrText>
+          <w:instrText xml:space="preserve"> PAGEREF _Toc342414449 \h </w:instrText>
         </w:r>
         <w:r>
           <w:rPr>
@@ -2804,7 +2806,7 @@
             <w:noProof/>
             <w:webHidden/>
           </w:rPr>
-          <w:t>10</w:t>
+          <w:t>12</w:t>
         </w:r>
         <w:r>
           <w:rPr>
@@ -2825,10 +2827,10 @@
         <w:rPr>
           <w:rFonts w:ascii="Calibri" w:hAnsi="Calibri"/>
           <w:noProof/>
-          <w:lang w:val="es-ES" w:eastAsia="es-ES"/>
-        </w:rPr>
-      </w:pPr>
-      <w:hyperlink w:anchor="_Toc341390131" w:history="1">
+          <w:lang w:eastAsia="es-AR"/>
+        </w:rPr>
+      </w:pPr>
+      <w:hyperlink w:anchor="_Toc342414450" w:history="1">
         <w:r>
           <w:rPr>
             <w:rStyle w:val="Hipervnculo"/>
@@ -2843,7 +2845,7 @@
           <w:rPr>
             <w:rFonts w:ascii="Calibri" w:hAnsi="Calibri"/>
             <w:noProof/>
-            <w:lang w:val="es-ES" w:eastAsia="es-ES"/>
+            <w:lang w:eastAsia="es-AR"/>
           </w:rPr>
           <w:tab/>
         </w:r>
@@ -2855,7 +2857,7 @@
             <w:noProof/>
             <w:lang w:val="es-ES"/>
           </w:rPr>
-          <w:t>Limites:</w:t>
+          <w:t>Límites:</w:t>
         </w:r>
         <w:r>
           <w:rPr>
@@ -2876,7 +2878,7 @@
             <w:noProof/>
             <w:webHidden/>
           </w:rPr>
-          <w:instrText xml:space="preserve"> PAGEREF _Toc341390131 \h </w:instrText>
+          <w:instrText xml:space="preserve"> PAGEREF _Toc342414450 \h </w:instrText>
         </w:r>
         <w:r>
           <w:rPr>
@@ -2896,7 +2898,7 @@
             <w:noProof/>
             <w:webHidden/>
           </w:rPr>
-          <w:t>11</w:t>
+          <w:t>12</w:t>
         </w:r>
         <w:r>
           <w:rPr>
@@ -2917,10 +2919,10 @@
         <w:rPr>
           <w:rFonts w:ascii="Calibri" w:hAnsi="Calibri"/>
           <w:noProof/>
-          <w:lang w:val="es-ES" w:eastAsia="es-ES"/>
-        </w:rPr>
-      </w:pPr>
-      <w:hyperlink w:anchor="_Toc341390132" w:history="1">
+          <w:lang w:eastAsia="es-AR"/>
+        </w:rPr>
+      </w:pPr>
+      <w:hyperlink w:anchor="_Toc342414451" w:history="1">
         <w:r>
           <w:rPr>
             <w:rStyle w:val="Hipervnculo"/>
@@ -2935,7 +2937,7 @@
           <w:rPr>
             <w:rFonts w:ascii="Calibri" w:hAnsi="Calibri"/>
             <w:noProof/>
-            <w:lang w:val="es-ES" w:eastAsia="es-ES"/>
+            <w:lang w:eastAsia="es-AR"/>
           </w:rPr>
           <w:tab/>
         </w:r>
@@ -2968,7 +2970,7 @@
             <w:noProof/>
             <w:webHidden/>
           </w:rPr>
-          <w:instrText xml:space="preserve"> PAGEREF _Toc341390132 \h </w:instrText>
+          <w:instrText xml:space="preserve"> PAGEREF _Toc342414451 \h </w:instrText>
         </w:r>
         <w:r>
           <w:rPr>
@@ -2988,7 +2990,7 @@
             <w:noProof/>
             <w:webHidden/>
           </w:rPr>
-          <w:t>11</w:t>
+          <w:t>12</w:t>
         </w:r>
         <w:r>
           <w:rPr>
@@ -3009,10 +3011,10 @@
         <w:rPr>
           <w:rFonts w:ascii="Calibri" w:hAnsi="Calibri"/>
           <w:noProof/>
-          <w:lang w:val="es-ES" w:eastAsia="es-ES"/>
-        </w:rPr>
-      </w:pPr>
-      <w:hyperlink w:anchor="_Toc341390133" w:history="1">
+          <w:lang w:eastAsia="es-AR"/>
+        </w:rPr>
+      </w:pPr>
+      <w:hyperlink w:anchor="_Toc342414452" w:history="1">
         <w:r>
           <w:rPr>
             <w:rStyle w:val="Hipervnculo"/>
@@ -3027,7 +3029,7 @@
           <w:rPr>
             <w:rFonts w:ascii="Calibri" w:hAnsi="Calibri"/>
             <w:noProof/>
-            <w:lang w:val="es-ES" w:eastAsia="es-ES"/>
+            <w:lang w:eastAsia="es-AR"/>
           </w:rPr>
           <w:tab/>
         </w:r>
@@ -3060,7 +3062,7 @@
             <w:noProof/>
             <w:webHidden/>
           </w:rPr>
-          <w:instrText xml:space="preserve"> PAGEREF _Toc341390133 \h </w:instrText>
+          <w:instrText xml:space="preserve"> PAGEREF _Toc342414452 \h </w:instrText>
         </w:r>
         <w:r>
           <w:rPr>
@@ -3080,7 +3082,7 @@
             <w:noProof/>
             <w:webHidden/>
           </w:rPr>
-          <w:t>11</w:t>
+          <w:t>13</w:t>
         </w:r>
         <w:r>
           <w:rPr>
@@ -3101,10 +3103,10 @@
         <w:rPr>
           <w:rFonts w:ascii="Calibri" w:hAnsi="Calibri"/>
           <w:noProof/>
-          <w:lang w:val="es-ES" w:eastAsia="es-ES"/>
-        </w:rPr>
-      </w:pPr>
-      <w:hyperlink w:anchor="_Toc341390134" w:history="1">
+          <w:lang w:eastAsia="es-AR"/>
+        </w:rPr>
+      </w:pPr>
+      <w:hyperlink w:anchor="_Toc342414453" w:history="1">
         <w:r>
           <w:rPr>
             <w:rStyle w:val="Hipervnculo"/>
@@ -3119,7 +3121,7 @@
           <w:rPr>
             <w:rFonts w:ascii="Calibri" w:hAnsi="Calibri"/>
             <w:noProof/>
-            <w:lang w:val="es-ES" w:eastAsia="es-ES"/>
+            <w:lang w:eastAsia="es-AR"/>
           </w:rPr>
           <w:tab/>
         </w:r>
@@ -3152,7 +3154,7 @@
             <w:noProof/>
             <w:webHidden/>
           </w:rPr>
-          <w:instrText xml:space="preserve"> PAGEREF _Toc341390134 \h </w:instrText>
+          <w:instrText xml:space="preserve"> PAGEREF _Toc342414453 \h </w:instrText>
         </w:r>
         <w:r>
           <w:rPr>
@@ -3172,7 +3174,7 @@
             <w:noProof/>
             <w:webHidden/>
           </w:rPr>
-          <w:t>11</w:t>
+          <w:t>13</w:t>
         </w:r>
         <w:r>
           <w:rPr>
@@ -3193,10 +3195,10 @@
         <w:rPr>
           <w:rFonts w:ascii="Calibri" w:hAnsi="Calibri"/>
           <w:noProof/>
-          <w:lang w:val="es-ES" w:eastAsia="es-ES"/>
-        </w:rPr>
-      </w:pPr>
-      <w:hyperlink w:anchor="_Toc341390135" w:history="1">
+          <w:lang w:eastAsia="es-AR"/>
+        </w:rPr>
+      </w:pPr>
+      <w:hyperlink w:anchor="_Toc342414454" w:history="1">
         <w:r>
           <w:rPr>
             <w:rStyle w:val="Hipervnculo"/>
@@ -3211,7 +3213,7 @@
           <w:rPr>
             <w:rFonts w:ascii="Calibri" w:hAnsi="Calibri"/>
             <w:noProof/>
-            <w:lang w:val="es-ES" w:eastAsia="es-ES"/>
+            <w:lang w:eastAsia="es-AR"/>
           </w:rPr>
           <w:tab/>
         </w:r>
@@ -3244,7 +3246,7 @@
             <w:noProof/>
             <w:webHidden/>
           </w:rPr>
-          <w:instrText xml:space="preserve"> PAGEREF _Toc341390135 \h </w:instrText>
+          <w:instrText xml:space="preserve"> PAGEREF _Toc342414454 \h </w:instrText>
         </w:r>
         <w:r>
           <w:rPr>
@@ -3264,7 +3266,7 @@
             <w:noProof/>
             <w:webHidden/>
           </w:rPr>
-          <w:t>11</w:t>
+          <w:t>13</w:t>
         </w:r>
         <w:r>
           <w:rPr>
@@ -3285,10 +3287,10 @@
         <w:rPr>
           <w:rFonts w:ascii="Calibri" w:hAnsi="Calibri"/>
           <w:noProof/>
-          <w:lang w:val="es-ES" w:eastAsia="es-ES"/>
-        </w:rPr>
-      </w:pPr>
-      <w:hyperlink w:anchor="_Toc341390136" w:history="1">
+          <w:lang w:eastAsia="es-AR"/>
+        </w:rPr>
+      </w:pPr>
+      <w:hyperlink w:anchor="_Toc342414455" w:history="1">
         <w:r>
           <w:rPr>
             <w:rStyle w:val="Hipervnculo"/>
@@ -3303,7 +3305,7 @@
           <w:rPr>
             <w:rFonts w:ascii="Calibri" w:hAnsi="Calibri"/>
             <w:noProof/>
-            <w:lang w:val="es-ES" w:eastAsia="es-ES"/>
+            <w:lang w:eastAsia="es-AR"/>
           </w:rPr>
           <w:tab/>
         </w:r>
@@ -3336,7 +3338,7 @@
             <w:noProof/>
             <w:webHidden/>
           </w:rPr>
-          <w:instrText xml:space="preserve"> PAGEREF _Toc341390136 \h </w:instrText>
+          <w:instrText xml:space="preserve"> PAGEREF _Toc342414455 \h </w:instrText>
         </w:r>
         <w:r>
           <w:rPr>
@@ -3356,7 +3358,7 @@
             <w:noProof/>
             <w:webHidden/>
           </w:rPr>
-          <w:t>11</w:t>
+          <w:t>13</w:t>
         </w:r>
         <w:r>
           <w:rPr>
@@ -3376,10 +3378,10 @@
         <w:rPr>
           <w:rFonts w:ascii="Calibri" w:hAnsi="Calibri"/>
           <w:noProof/>
-          <w:lang w:val="es-ES" w:eastAsia="es-ES"/>
-        </w:rPr>
-      </w:pPr>
-      <w:hyperlink w:anchor="_Toc341390137" w:history="1">
+          <w:lang w:eastAsia="es-AR"/>
+        </w:rPr>
+      </w:pPr>
+      <w:hyperlink w:anchor="_Toc342414456" w:history="1">
         <w:r>
           <w:rPr>
             <w:rStyle w:val="Hipervnculo"/>
@@ -3407,7 +3409,7 @@
             <w:noProof/>
             <w:webHidden/>
           </w:rPr>
-          <w:instrText xml:space="preserve"> PAGEREF _Toc341390137 \h </w:instrText>
+          <w:instrText xml:space="preserve"> PAGEREF _Toc342414456 \h </w:instrText>
         </w:r>
         <w:r>
           <w:rPr>
@@ -3427,7 +3429,7 @@
             <w:noProof/>
             <w:webHidden/>
           </w:rPr>
-          <w:t>12</w:t>
+          <w:t>14</w:t>
         </w:r>
         <w:r>
           <w:rPr>
@@ -3448,10 +3450,10 @@
         <w:rPr>
           <w:rFonts w:ascii="Calibri" w:hAnsi="Calibri"/>
           <w:noProof/>
-          <w:lang w:val="es-ES" w:eastAsia="es-ES"/>
-        </w:rPr>
-      </w:pPr>
-      <w:hyperlink w:anchor="_Toc341390138" w:history="1">
+          <w:lang w:eastAsia="es-AR"/>
+        </w:rPr>
+      </w:pPr>
+      <w:hyperlink w:anchor="_Toc342414457" w:history="1">
         <w:r>
           <w:rPr>
             <w:rStyle w:val="Hipervnculo"/>
@@ -3466,7 +3468,7 @@
           <w:rPr>
             <w:rFonts w:ascii="Calibri" w:hAnsi="Calibri"/>
             <w:noProof/>
-            <w:lang w:val="es-ES" w:eastAsia="es-ES"/>
+            <w:lang w:eastAsia="es-AR"/>
           </w:rPr>
           <w:tab/>
         </w:r>
@@ -3499,7 +3501,7 @@
             <w:noProof/>
             <w:webHidden/>
           </w:rPr>
-          <w:instrText xml:space="preserve"> PAGEREF _Toc341390138 \h </w:instrText>
+          <w:instrText xml:space="preserve"> PAGEREF _Toc342414457 \h </w:instrText>
         </w:r>
         <w:r>
           <w:rPr>
@@ -3519,7 +3521,7 @@
             <w:noProof/>
             <w:webHidden/>
           </w:rPr>
-          <w:t>12</w:t>
+          <w:t>14</w:t>
         </w:r>
         <w:r>
           <w:rPr>
@@ -3540,10 +3542,10 @@
         <w:rPr>
           <w:rFonts w:ascii="Calibri" w:hAnsi="Calibri"/>
           <w:noProof/>
-          <w:lang w:val="es-ES" w:eastAsia="es-ES"/>
-        </w:rPr>
-      </w:pPr>
-      <w:hyperlink w:anchor="_Toc341390139" w:history="1">
+          <w:lang w:eastAsia="es-AR"/>
+        </w:rPr>
+      </w:pPr>
+      <w:hyperlink w:anchor="_Toc342414458" w:history="1">
         <w:r>
           <w:rPr>
             <w:rStyle w:val="Hipervnculo"/>
@@ -3558,7 +3560,7 @@
           <w:rPr>
             <w:rFonts w:ascii="Calibri" w:hAnsi="Calibri"/>
             <w:noProof/>
-            <w:lang w:val="es-ES" w:eastAsia="es-ES"/>
+            <w:lang w:eastAsia="es-AR"/>
           </w:rPr>
           <w:tab/>
         </w:r>
@@ -3591,7 +3593,7 @@
             <w:noProof/>
             <w:webHidden/>
           </w:rPr>
-          <w:instrText xml:space="preserve"> PAGEREF _Toc341390139 \h </w:instrText>
+          <w:instrText xml:space="preserve"> PAGEREF _Toc342414458 \h </w:instrText>
         </w:r>
         <w:r>
           <w:rPr>
@@ -3611,7 +3613,7 @@
             <w:noProof/>
             <w:webHidden/>
           </w:rPr>
-          <w:t>12</w:t>
+          <w:t>14</w:t>
         </w:r>
         <w:r>
           <w:rPr>
@@ -3632,10 +3634,10 @@
         <w:rPr>
           <w:rFonts w:ascii="Calibri" w:hAnsi="Calibri"/>
           <w:noProof/>
-          <w:lang w:val="es-ES" w:eastAsia="es-ES"/>
-        </w:rPr>
-      </w:pPr>
-      <w:hyperlink w:anchor="_Toc341390140" w:history="1">
+          <w:lang w:eastAsia="es-AR"/>
+        </w:rPr>
+      </w:pPr>
+      <w:hyperlink w:anchor="_Toc342414459" w:history="1">
         <w:r>
           <w:rPr>
             <w:rStyle w:val="Hipervnculo"/>
@@ -3650,7 +3652,7 @@
           <w:rPr>
             <w:rFonts w:ascii="Calibri" w:hAnsi="Calibri"/>
             <w:noProof/>
-            <w:lang w:val="es-ES" w:eastAsia="es-ES"/>
+            <w:lang w:eastAsia="es-AR"/>
           </w:rPr>
           <w:tab/>
         </w:r>
@@ -3683,7 +3685,7 @@
             <w:noProof/>
             <w:webHidden/>
           </w:rPr>
-          <w:instrText xml:space="preserve"> PAGEREF _Toc341390140 \h </w:instrText>
+          <w:instrText xml:space="preserve"> PAGEREF _Toc342414459 \h </w:instrText>
         </w:r>
         <w:r>
           <w:rPr>
@@ -3703,7 +3705,7 @@
             <w:noProof/>
             <w:webHidden/>
           </w:rPr>
-          <w:t>12</w:t>
+          <w:t>14</w:t>
         </w:r>
         <w:r>
           <w:rPr>
@@ -3724,10 +3726,10 @@
         <w:rPr>
           <w:rFonts w:ascii="Calibri" w:hAnsi="Calibri"/>
           <w:noProof/>
-          <w:lang w:val="es-ES" w:eastAsia="es-ES"/>
-        </w:rPr>
-      </w:pPr>
-      <w:hyperlink w:anchor="_Toc341390141" w:history="1">
+          <w:lang w:eastAsia="es-AR"/>
+        </w:rPr>
+      </w:pPr>
+      <w:hyperlink w:anchor="_Toc342414460" w:history="1">
         <w:r>
           <w:rPr>
             <w:rStyle w:val="Hipervnculo"/>
@@ -3742,7 +3744,7 @@
           <w:rPr>
             <w:rFonts w:ascii="Calibri" w:hAnsi="Calibri"/>
             <w:noProof/>
-            <w:lang w:val="es-ES" w:eastAsia="es-ES"/>
+            <w:lang w:eastAsia="es-AR"/>
           </w:rPr>
           <w:tab/>
         </w:r>
@@ -3775,7 +3777,7 @@
             <w:noProof/>
             <w:webHidden/>
           </w:rPr>
-          <w:instrText xml:space="preserve"> PAGEREF _Toc341390141 \h </w:instrText>
+          <w:instrText xml:space="preserve"> PAGEREF _Toc342414460 \h </w:instrText>
         </w:r>
         <w:r>
           <w:rPr>
@@ -3795,7 +3797,7 @@
             <w:noProof/>
             <w:webHidden/>
           </w:rPr>
-          <w:t>12</w:t>
+          <w:t>14</w:t>
         </w:r>
         <w:r>
           <w:rPr>
@@ -3816,10 +3818,10 @@
         <w:rPr>
           <w:rFonts w:ascii="Calibri" w:hAnsi="Calibri"/>
           <w:noProof/>
-          <w:lang w:val="es-ES" w:eastAsia="es-ES"/>
-        </w:rPr>
-      </w:pPr>
-      <w:hyperlink w:anchor="_Toc341390142" w:history="1">
+          <w:lang w:eastAsia="es-AR"/>
+        </w:rPr>
+      </w:pPr>
+      <w:hyperlink w:anchor="_Toc342414461" w:history="1">
         <w:r>
           <w:rPr>
             <w:rStyle w:val="Hipervnculo"/>
@@ -3834,7 +3836,7 @@
           <w:rPr>
             <w:rFonts w:ascii="Calibri" w:hAnsi="Calibri"/>
             <w:noProof/>
-            <w:lang w:val="es-ES" w:eastAsia="es-ES"/>
+            <w:lang w:eastAsia="es-AR"/>
           </w:rPr>
           <w:tab/>
         </w:r>
@@ -3867,7 +3869,7 @@
             <w:noProof/>
             <w:webHidden/>
           </w:rPr>
-          <w:instrText xml:space="preserve"> PAGEREF _Toc341390142 \h </w:instrText>
+          <w:instrText xml:space="preserve"> PAGEREF _Toc342414461 \h </w:instrText>
         </w:r>
         <w:r>
           <w:rPr>
@@ -3887,7 +3889,7 @@
             <w:noProof/>
             <w:webHidden/>
           </w:rPr>
-          <w:t>12</w:t>
+          <w:t>14</w:t>
         </w:r>
         <w:r>
           <w:rPr>
@@ -3908,10 +3910,10 @@
         <w:rPr>
           <w:rFonts w:ascii="Calibri" w:hAnsi="Calibri"/>
           <w:noProof/>
-          <w:lang w:val="es-ES" w:eastAsia="es-ES"/>
-        </w:rPr>
-      </w:pPr>
-      <w:hyperlink w:anchor="_Toc341390143" w:history="1">
+          <w:lang w:eastAsia="es-AR"/>
+        </w:rPr>
+      </w:pPr>
+      <w:hyperlink w:anchor="_Toc342414462" w:history="1">
         <w:r>
           <w:rPr>
             <w:rStyle w:val="Hipervnculo"/>
@@ -3926,7 +3928,7 @@
           <w:rPr>
             <w:rFonts w:ascii="Calibri" w:hAnsi="Calibri"/>
             <w:noProof/>
-            <w:lang w:val="es-ES" w:eastAsia="es-ES"/>
+            <w:lang w:eastAsia="es-AR"/>
           </w:rPr>
           <w:tab/>
         </w:r>
@@ -3959,7 +3961,7 @@
             <w:noProof/>
             <w:webHidden/>
           </w:rPr>
-          <w:instrText xml:space="preserve"> PAGEREF _Toc341390143 \h </w:instrText>
+          <w:instrText xml:space="preserve"> PAGEREF _Toc342414462 \h </w:instrText>
         </w:r>
         <w:r>
           <w:rPr>
@@ -3979,7 +3981,7 @@
             <w:noProof/>
             <w:webHidden/>
           </w:rPr>
-          <w:t>13</w:t>
+          <w:t>15</w:t>
         </w:r>
         <w:r>
           <w:rPr>
@@ -4000,10 +4002,10 @@
         <w:rPr>
           <w:rFonts w:ascii="Calibri" w:hAnsi="Calibri"/>
           <w:noProof/>
-          <w:lang w:val="es-ES" w:eastAsia="es-ES"/>
-        </w:rPr>
-      </w:pPr>
-      <w:hyperlink w:anchor="_Toc341390144" w:history="1">
+          <w:lang w:eastAsia="es-AR"/>
+        </w:rPr>
+      </w:pPr>
+      <w:hyperlink w:anchor="_Toc342414463" w:history="1">
         <w:r>
           <w:rPr>
             <w:rStyle w:val="Hipervnculo"/>
@@ -4018,7 +4020,7 @@
           <w:rPr>
             <w:rFonts w:ascii="Calibri" w:hAnsi="Calibri"/>
             <w:noProof/>
-            <w:lang w:val="es-ES" w:eastAsia="es-ES"/>
+            <w:lang w:eastAsia="es-AR"/>
           </w:rPr>
           <w:tab/>
         </w:r>
@@ -4051,7 +4053,7 @@
             <w:noProof/>
             <w:webHidden/>
           </w:rPr>
-          <w:instrText xml:space="preserve"> PAGEREF _Toc341390144 \h </w:instrText>
+          <w:instrText xml:space="preserve"> PAGEREF _Toc342414463 \h </w:instrText>
         </w:r>
         <w:r>
           <w:rPr>
@@ -4071,7 +4073,7 @@
             <w:noProof/>
             <w:webHidden/>
           </w:rPr>
-          <w:t>13</w:t>
+          <w:t>15</w:t>
         </w:r>
         <w:r>
           <w:rPr>
@@ -4084,24 +4086,24 @@
     </w:p>
     <w:p>
       <w:pPr>
-        <w:pStyle w:val="TDC2"/>
+        <w:pStyle w:val="TDC3"/>
         <w:tabs>
           <w:tab w:val="right" w:leader="dot" w:pos="10054"/>
         </w:tabs>
         <w:rPr>
           <w:rFonts w:ascii="Calibri" w:hAnsi="Calibri"/>
           <w:noProof/>
-          <w:lang w:val="es-ES" w:eastAsia="es-ES"/>
-        </w:rPr>
-      </w:pPr>
-      <w:hyperlink w:anchor="_Toc341390145" w:history="1">
+          <w:lang w:eastAsia="es-AR"/>
+        </w:rPr>
+      </w:pPr>
+      <w:hyperlink w:anchor="_Toc342414464" w:history="1">
         <w:r>
           <w:rPr>
             <w:rStyle w:val="Hipervnculo"/>
             <w:noProof/>
-            <w:lang w:val="es-ES"/>
-          </w:rPr>
-          <w:t>Definición del Proceso “Gestión de cuadrillas e integrantes de cuadrillas”.</w:t>
+            <w:lang w:val="es-CO"/>
+          </w:rPr>
+          <w:t>Definición del Proceso “Gestión de cuadrillas “.</w:t>
         </w:r>
         <w:r>
           <w:rPr>
@@ -4122,7 +4124,7 @@
             <w:noProof/>
             <w:webHidden/>
           </w:rPr>
-          <w:instrText xml:space="preserve"> PAGEREF _Toc341390145 \h </w:instrText>
+          <w:instrText xml:space="preserve"> PAGEREF _Toc342414464 \h </w:instrText>
         </w:r>
         <w:r>
           <w:rPr>
@@ -4142,7 +4144,166 @@
             <w:noProof/>
             <w:webHidden/>
           </w:rPr>
-          <w:t>13</w:t>
+          <w:t>16</w:t>
+        </w:r>
+        <w:r>
+          <w:rPr>
+            <w:noProof/>
+            <w:webHidden/>
+          </w:rPr>
+          <w:fldChar w:fldCharType="end"/>
+        </w:r>
+      </w:hyperlink>
+    </w:p>
+    <w:p>
+      <w:pPr>
+        <w:pStyle w:val="TDC3"/>
+        <w:tabs>
+          <w:tab w:val="right" w:leader="dot" w:pos="10054"/>
+        </w:tabs>
+        <w:rPr>
+          <w:rFonts w:ascii="Calibri" w:hAnsi="Calibri"/>
+          <w:noProof/>
+          <w:lang w:eastAsia="es-AR"/>
+        </w:rPr>
+      </w:pPr>
+      <w:hyperlink w:anchor="_Toc342414465" w:history="1">
+        <w:r>
+          <w:rPr>
+            <w:rStyle w:val="Hipervnculo"/>
+            <w:noProof/>
+            <w:lang w:val="es-CO"/>
+          </w:rPr>
+          <w:t>Definición del Proceso “Renovar documentación de cuadrilla”.</w:t>
+        </w:r>
+        <w:r>
+          <w:rPr>
+            <w:noProof/>
+            <w:webHidden/>
+          </w:rPr>
+          <w:tab/>
+        </w:r>
+        <w:r>
+          <w:rPr>
+            <w:noProof/>
+            <w:webHidden/>
+          </w:rPr>
+          <w:fldChar w:fldCharType="begin"/>
+        </w:r>
+        <w:r>
+          <w:rPr>
+            <w:noProof/>
+            <w:webHidden/>
+          </w:rPr>
+          <w:instrText xml:space="preserve"> PAGEREF _Toc342414465 \h </w:instrText>
+        </w:r>
+        <w:r>
+          <w:rPr>
+            <w:noProof/>
+            <w:webHidden/>
+          </w:rPr>
+        </w:r>
+        <w:r>
+          <w:rPr>
+            <w:noProof/>
+            <w:webHidden/>
+          </w:rPr>
+          <w:fldChar w:fldCharType="separate"/>
+        </w:r>
+        <w:r>
+          <w:rPr>
+            <w:noProof/>
+            <w:webHidden/>
+          </w:rPr>
+          <w:t>20</w:t>
+        </w:r>
+        <w:r>
+          <w:rPr>
+            <w:noProof/>
+            <w:webHidden/>
+          </w:rPr>
+          <w:fldChar w:fldCharType="end"/>
+        </w:r>
+      </w:hyperlink>
+    </w:p>
+    <w:p>
+      <w:pPr>
+        <w:pStyle w:val="TDC3"/>
+        <w:tabs>
+          <w:tab w:val="left" w:pos="880"/>
+          <w:tab w:val="right" w:leader="dot" w:pos="10054"/>
+        </w:tabs>
+        <w:rPr>
+          <w:rFonts w:ascii="Calibri" w:hAnsi="Calibri"/>
+          <w:noProof/>
+          <w:lang w:eastAsia="es-AR"/>
+        </w:rPr>
+      </w:pPr>
+      <w:hyperlink w:anchor="_Toc342414466" w:history="1">
+        <w:r>
+          <w:rPr>
+            <w:rStyle w:val="Hipervnculo"/>
+            <w:noProof/>
+            <w:lang w:val="es-CO"/>
+          </w:rPr>
+          <w:t>1.</w:t>
+        </w:r>
+        <w:r>
+          <w:rPr>
+            <w:rFonts w:ascii="Calibri" w:hAnsi="Calibri"/>
+            <w:noProof/>
+            <w:lang w:eastAsia="es-AR"/>
+          </w:rPr>
+          <w:tab/>
+        </w:r>
+        <w:r>
+          <w:rPr>
+            <w:rStyle w:val="Hipervnculo"/>
+            <w:noProof/>
+            <w:lang w:val="es-CO"/>
+          </w:rPr>
+          <w:t>Definición del Proceso “Relevar información de sitio y confeccionar doc de ing”.</w:t>
+        </w:r>
+        <w:r>
+          <w:rPr>
+            <w:noProof/>
+            <w:webHidden/>
+          </w:rPr>
+          <w:tab/>
+        </w:r>
+        <w:r>
+          <w:rPr>
+            <w:noProof/>
+            <w:webHidden/>
+          </w:rPr>
+          <w:fldChar w:fldCharType="begin"/>
+        </w:r>
+        <w:r>
+          <w:rPr>
+            <w:noProof/>
+            <w:webHidden/>
+          </w:rPr>
+          <w:instrText xml:space="preserve"> PAGEREF _Toc342414466 \h </w:instrText>
+        </w:r>
+        <w:r>
+          <w:rPr>
+            <w:noProof/>
+            <w:webHidden/>
+          </w:rPr>
+        </w:r>
+        <w:r>
+          <w:rPr>
+            <w:noProof/>
+            <w:webHidden/>
+          </w:rPr>
+          <w:fldChar w:fldCharType="separate"/>
+        </w:r>
+        <w:r>
+          <w:rPr>
+            <w:noProof/>
+            <w:webHidden/>
+          </w:rPr>
+          <w:t>23</w:t>
         </w:r>
         <w:r>
           <w:rPr>
@@ -4162,10 +4323,10 @@
         <w:rPr>
           <w:rFonts w:ascii="Calibri" w:hAnsi="Calibri"/>
           <w:noProof/>
-          <w:lang w:val="es-ES" w:eastAsia="es-ES"/>
-        </w:rPr>
-      </w:pPr>
-      <w:hyperlink w:anchor="_Toc341390146" w:history="1">
+          <w:lang w:eastAsia="es-AR"/>
+        </w:rPr>
+      </w:pPr>
+      <w:hyperlink w:anchor="_Toc342414467" w:history="1">
         <w:r>
           <w:rPr>
             <w:rStyle w:val="Hipervnculo"/>
@@ -4193,7 +4354,7 @@
             <w:noProof/>
             <w:webHidden/>
           </w:rPr>
-          <w:instrText xml:space="preserve"> PAGEREF _Toc341390146 \h </w:instrText>
+          <w:instrText xml:space="preserve"> PAGEREF _Toc342414467 \h </w:instrText>
         </w:r>
         <w:r>
           <w:rPr>
@@ -4213,7 +4374,7 @@
             <w:noProof/>
             <w:webHidden/>
           </w:rPr>
-          <w:t>15</w:t>
+          <w:t>26</w:t>
         </w:r>
         <w:r>
           <w:rPr>
@@ -4233,10 +4394,10 @@
         <w:rPr>
           <w:rFonts w:ascii="Calibri" w:hAnsi="Calibri"/>
           <w:noProof/>
-          <w:lang w:val="es-ES" w:eastAsia="es-ES"/>
-        </w:rPr>
-      </w:pPr>
-      <w:hyperlink w:anchor="_Toc341390147" w:history="1">
+          <w:lang w:eastAsia="es-AR"/>
+        </w:rPr>
+      </w:pPr>
+      <w:hyperlink w:anchor="_Toc342414468" w:history="1">
         <w:r>
           <w:rPr>
             <w:rStyle w:val="Hipervnculo"/>
@@ -4264,7 +4425,7 @@
             <w:noProof/>
             <w:webHidden/>
           </w:rPr>
-          <w:instrText xml:space="preserve"> PAGEREF _Toc341390147 \h </w:instrText>
+          <w:instrText xml:space="preserve"> PAGEREF _Toc342414468 \h </w:instrText>
         </w:r>
         <w:r>
           <w:rPr>
@@ -4284,7 +4445,7 @@
             <w:noProof/>
             <w:webHidden/>
           </w:rPr>
-          <w:t>15</w:t>
+          <w:t>26</w:t>
         </w:r>
         <w:r>
           <w:rPr>
@@ -4304,10 +4465,10 @@
         <w:rPr>
           <w:rFonts w:ascii="Calibri" w:hAnsi="Calibri"/>
           <w:noProof/>
-          <w:lang w:val="es-ES" w:eastAsia="es-ES"/>
-        </w:rPr>
-      </w:pPr>
-      <w:hyperlink w:anchor="_Toc341390148" w:history="1">
+          <w:lang w:eastAsia="es-AR"/>
+        </w:rPr>
+      </w:pPr>
+      <w:hyperlink w:anchor="_Toc342414469" w:history="1">
         <w:r>
           <w:rPr>
             <w:rStyle w:val="Hipervnculo"/>
@@ -4335,7 +4496,7 @@
             <w:noProof/>
             <w:webHidden/>
           </w:rPr>
-          <w:instrText xml:space="preserve"> PAGEREF _Toc341390148 \h </w:instrText>
+          <w:instrText xml:space="preserve"> PAGEREF _Toc342414469 \h </w:instrText>
         </w:r>
         <w:r>
           <w:rPr>
@@ -4355,7 +4516,7 @@
             <w:noProof/>
             <w:webHidden/>
           </w:rPr>
-          <w:t>16</w:t>
+          <w:t>27</w:t>
         </w:r>
         <w:r>
           <w:rPr>
@@ -4567,17 +4728,16 @@
           <w:lang w:val="es-ES"/>
         </w:rPr>
       </w:pPr>
-      <w:bookmarkStart w:id="0" w:name="_Toc337573385"/>
-      <w:bookmarkStart w:id="1" w:name="_Toc341390109"/>
-      <w:r>
-        <w:rPr>
-          <w:lang w:val="es-ES"/>
-        </w:rPr>
-        <w:lastRenderedPageBreak/>
+      <w:bookmarkStart w:id="1" w:name="_Toc337573385"/>
+      <w:bookmarkStart w:id="2" w:name="_Toc342414428"/>
+      <w:r>
+        <w:rPr>
+          <w:lang w:val="es-ES"/>
+        </w:rPr>
         <w:t>Introducción</w:t>
       </w:r>
-      <w:bookmarkEnd w:id="0"/>
       <w:bookmarkEnd w:id="1"/>
+      <w:bookmarkEnd w:id="2"/>
     </w:p>
     <w:p>
       <w:pPr>
@@ -4586,14 +4746,14 @@
           <w:lang w:val="es-ES"/>
         </w:rPr>
       </w:pPr>
-      <w:bookmarkStart w:id="2" w:name="_Toc341390110"/>
+      <w:bookmarkStart w:id="3" w:name="_Toc342414429"/>
       <w:r>
         <w:rPr>
           <w:lang w:val="es-ES"/>
         </w:rPr>
         <w:t>Propósito</w:t>
       </w:r>
-      <w:bookmarkEnd w:id="2"/>
+      <w:bookmarkEnd w:id="3"/>
     </w:p>
     <w:p>
       <w:pPr>
@@ -4673,14 +4833,14 @@
           <w:lang w:val="es-ES"/>
         </w:rPr>
       </w:pPr>
-      <w:bookmarkStart w:id="3" w:name="_Toc341390111"/>
+      <w:bookmarkStart w:id="4" w:name="_Toc342414430"/>
       <w:r>
         <w:rPr>
           <w:lang w:val="es-ES"/>
         </w:rPr>
         <w:t>Definiciones y abreviaturas</w:t>
       </w:r>
-      <w:bookmarkEnd w:id="3"/>
+      <w:bookmarkEnd w:id="4"/>
     </w:p>
     <w:p>
       <w:pPr>
@@ -4885,7 +5045,6 @@
           <w:noProof/>
           <w:lang w:val="es-ES" w:eastAsia="es-AR"/>
         </w:rPr>
-        <w:lastRenderedPageBreak/>
         <w:pict>
           <v:shape id="Imagen 23" o:spid="_x0000_s1047" type="#_x0000_t75" style="position:absolute;margin-left:178.5pt;margin-top:120.75pt;width:20.25pt;height:19.5pt;z-index:-16;visibility:visible;mso-position-horizontal-relative:page;mso-position-vertical-relative:page" o:allowincell="f">
             <v:imagedata r:id="rId12" o:title=""/>
@@ -5545,7 +5704,6 @@
           <w:noProof/>
           <w:lang w:val="es-ES" w:eastAsia="es-AR"/>
         </w:rPr>
-        <w:lastRenderedPageBreak/>
         <w:pict>
           <v:shape id="Imagen 30" o:spid="_x0000_s1055" type="#_x0000_t75" style="position:absolute;margin-left:182.25pt;margin-top:119.25pt;width:28.5pt;height:19.5pt;z-index:-8;visibility:visible;mso-position-horizontal-relative:page;mso-position-vertical-relative:page" o:allowincell="f">
             <v:imagedata r:id="rId18" o:title=""/>
@@ -6201,7 +6359,6 @@
           <w:iCs/>
           <w:lang w:val="es-ES"/>
         </w:rPr>
-        <w:lastRenderedPageBreak/>
         <w:t xml:space="preserve">Evento de  mensaje:     </w:t>
       </w:r>
       <w:r>
@@ -6729,17 +6886,16 @@
           <w:lang w:val="es-ES"/>
         </w:rPr>
       </w:pPr>
-      <w:bookmarkStart w:id="4" w:name="_Toc337573386"/>
-      <w:bookmarkStart w:id="5" w:name="_Toc341390112"/>
-      <w:r>
-        <w:rPr>
-          <w:lang w:val="es-ES"/>
-        </w:rPr>
-        <w:lastRenderedPageBreak/>
+      <w:bookmarkStart w:id="5" w:name="_Toc337573386"/>
+      <w:bookmarkStart w:id="6" w:name="_Toc342414431"/>
+      <w:r>
+        <w:rPr>
+          <w:lang w:val="es-ES"/>
+        </w:rPr>
         <w:t>Procedimientos</w:t>
       </w:r>
-      <w:bookmarkEnd w:id="4"/>
       <w:bookmarkEnd w:id="5"/>
+      <w:bookmarkEnd w:id="6"/>
     </w:p>
     <w:p>
       <w:pPr>
@@ -6748,14 +6904,14 @@
           <w:lang w:val="es-ES"/>
         </w:rPr>
       </w:pPr>
-      <w:bookmarkStart w:id="6" w:name="_Toc341390113"/>
+      <w:bookmarkStart w:id="7" w:name="_Toc342414432"/>
       <w:r>
         <w:rPr>
           <w:lang w:val="es-ES"/>
         </w:rPr>
         <w:t>Definición del Proceso “Crear proyecto licitación”.</w:t>
       </w:r>
-      <w:bookmarkEnd w:id="6"/>
+      <w:bookmarkEnd w:id="7"/>
     </w:p>
     <w:p>
       <w:pPr>
@@ -6774,7 +6930,7 @@
           <w:lang w:val="es-ES"/>
         </w:rPr>
       </w:pPr>
-      <w:bookmarkStart w:id="7" w:name="_Toc341390114"/>
+      <w:bookmarkStart w:id="8" w:name="_Toc342414433"/>
       <w:r>
         <w:rPr>
           <w:bCs/>
@@ -6785,7 +6941,7 @@
         </w:rPr>
         <w:t>Objetivo:</w:t>
       </w:r>
-      <w:bookmarkEnd w:id="7"/>
+      <w:bookmarkEnd w:id="8"/>
     </w:p>
     <w:p>
       <w:pPr>
@@ -6839,7 +6995,7 @@
           <w:lang w:val="es-ES"/>
         </w:rPr>
       </w:pPr>
-      <w:bookmarkStart w:id="8" w:name="_Toc341390115"/>
+      <w:bookmarkStart w:id="9" w:name="_Toc342414434"/>
       <w:r>
         <w:rPr>
           <w:bCs/>
@@ -6850,7 +7006,7 @@
         </w:rPr>
         <w:t>Limites:</w:t>
       </w:r>
-      <w:bookmarkEnd w:id="8"/>
+      <w:bookmarkEnd w:id="9"/>
     </w:p>
     <w:p>
       <w:pPr>
@@ -6902,7 +7058,7 @@
           <w:lang w:val="es-ES"/>
         </w:rPr>
       </w:pPr>
-      <w:bookmarkStart w:id="9" w:name="_Toc341390116"/>
+      <w:bookmarkStart w:id="10" w:name="_Toc342414435"/>
       <w:r>
         <w:rPr>
           <w:bCs/>
@@ -6913,7 +7069,7 @@
         </w:rPr>
         <w:t>Reglas de negocio:</w:t>
       </w:r>
-      <w:bookmarkEnd w:id="9"/>
+      <w:bookmarkEnd w:id="10"/>
     </w:p>
     <w:p>
       <w:pPr>
@@ -6966,7 +7122,7 @@
           <w:lang w:val="es-ES"/>
         </w:rPr>
       </w:pPr>
-      <w:bookmarkStart w:id="10" w:name="_Toc341390117"/>
+      <w:bookmarkStart w:id="11" w:name="_Toc342414436"/>
       <w:r>
         <w:rPr>
           <w:bCs/>
@@ -6977,7 +7133,7 @@
         </w:rPr>
         <w:t>Participantes del proceso de negocio:</w:t>
       </w:r>
-      <w:bookmarkEnd w:id="10"/>
+      <w:bookmarkEnd w:id="11"/>
     </w:p>
     <w:p>
       <w:pPr>
@@ -7056,7 +7212,7 @@
           <w:lang w:val="es-ES"/>
         </w:rPr>
       </w:pPr>
-      <w:bookmarkStart w:id="11" w:name="_Toc341390118"/>
+      <w:bookmarkStart w:id="12" w:name="_Toc342414437"/>
       <w:r>
         <w:rPr>
           <w:bCs/>
@@ -7067,7 +7223,7 @@
         </w:rPr>
         <w:t>Descripción del proceso:</w:t>
       </w:r>
-      <w:bookmarkEnd w:id="11"/>
+      <w:bookmarkEnd w:id="12"/>
     </w:p>
     <w:p>
       <w:pPr>
@@ -7118,7 +7274,7 @@
           <w:lang w:val="es-ES"/>
         </w:rPr>
       </w:pPr>
-      <w:bookmarkStart w:id="12" w:name="_Toc341390119"/>
+      <w:bookmarkStart w:id="13" w:name="_Toc342414438"/>
       <w:r>
         <w:rPr>
           <w:bCs/>
@@ -7129,7 +7285,7 @@
         </w:rPr>
         <w:t>Utilización del sistema de información:</w:t>
       </w:r>
-      <w:bookmarkEnd w:id="12"/>
+      <w:bookmarkEnd w:id="13"/>
     </w:p>
     <w:p>
       <w:pPr>
@@ -7184,7 +7340,7 @@
           <w:lang w:val="es-ES"/>
         </w:rPr>
       </w:pPr>
-      <w:bookmarkStart w:id="13" w:name="_Toc341390120"/>
+      <w:bookmarkStart w:id="14" w:name="_Toc342414439"/>
       <w:r>
         <w:rPr>
           <w:bCs/>
@@ -7195,18 +7351,19 @@
         </w:rPr>
         <w:t>Flujo grama:</w:t>
       </w:r>
-      <w:bookmarkEnd w:id="13"/>
-    </w:p>
-    <w:p>
-      <w:pPr>
-        <w:rPr>
-          <w:lang w:val="es-ES"/>
-        </w:rPr>
-      </w:pPr>
-      <w:r>
-        <w:rPr>
-          <w:lang w:val="es-ES"/>
-        </w:rPr>
+      <w:bookmarkEnd w:id="14"/>
+    </w:p>
+    <w:p>
+      <w:pPr>
+        <w:rPr>
+          <w:lang w:val="es-ES"/>
+        </w:rPr>
+      </w:pPr>
+      <w:r>
+        <w:rPr>
+          <w:lang w:val="es-ES"/>
+        </w:rPr>
+        <w:lastRenderedPageBreak/>
         <w:pict>
           <v:shape id="_x0000_i1026" type="#_x0000_t75" style="width:502.5pt;height:319.5pt">
             <v:imagedata r:id="rId26" o:title="gestionar_crar_proyecto_licitacion_bpm"/>
@@ -7228,14 +7385,14 @@
           <w:lang w:val="es-ES"/>
         </w:rPr>
       </w:pPr>
-      <w:bookmarkStart w:id="14" w:name="_Toc341390121"/>
+      <w:bookmarkStart w:id="15" w:name="_Toc342414440"/>
       <w:r>
         <w:rPr>
           <w:lang w:val="es-ES"/>
         </w:rPr>
         <w:t>Definición del Proceso “Gestionar proyecto”.</w:t>
       </w:r>
-      <w:bookmarkEnd w:id="14"/>
+      <w:bookmarkEnd w:id="15"/>
     </w:p>
     <w:p>
       <w:pPr>
@@ -7254,7 +7411,7 @@
           <w:lang w:val="es-ES"/>
         </w:rPr>
       </w:pPr>
-      <w:bookmarkStart w:id="15" w:name="_Toc341390122"/>
+      <w:bookmarkStart w:id="16" w:name="_Toc342414441"/>
       <w:r>
         <w:rPr>
           <w:bCs/>
@@ -7265,7 +7422,7 @@
         </w:rPr>
         <w:t>Objetivo:</w:t>
       </w:r>
-      <w:bookmarkEnd w:id="15"/>
+      <w:bookmarkEnd w:id="16"/>
     </w:p>
     <w:p>
       <w:pPr>
@@ -7338,7 +7495,7 @@
           <w:lang w:val="es-ES"/>
         </w:rPr>
       </w:pPr>
-      <w:bookmarkStart w:id="16" w:name="_Toc341390123"/>
+      <w:bookmarkStart w:id="17" w:name="_Toc342414442"/>
       <w:r>
         <w:rPr>
           <w:bCs/>
@@ -7359,7 +7516,7 @@
         </w:rPr>
         <w:t>:</w:t>
       </w:r>
-      <w:bookmarkEnd w:id="16"/>
+      <w:bookmarkEnd w:id="17"/>
     </w:p>
     <w:p>
       <w:pPr>
@@ -7412,7 +7569,7 @@
           <w:lang w:val="es-ES"/>
         </w:rPr>
       </w:pPr>
-      <w:bookmarkStart w:id="17" w:name="_Toc341390124"/>
+      <w:bookmarkStart w:id="18" w:name="_Toc342414443"/>
       <w:r>
         <w:rPr>
           <w:bCs/>
@@ -7423,7 +7580,7 @@
         </w:rPr>
         <w:t>Reglas de negocio:</w:t>
       </w:r>
-      <w:bookmarkEnd w:id="17"/>
+      <w:bookmarkEnd w:id="18"/>
     </w:p>
     <w:p>
       <w:pPr>
@@ -7476,7 +7633,7 @@
           <w:lang w:val="es-ES"/>
         </w:rPr>
       </w:pPr>
-      <w:bookmarkStart w:id="18" w:name="_Toc341390125"/>
+      <w:bookmarkStart w:id="19" w:name="_Toc342414444"/>
       <w:r>
         <w:rPr>
           <w:bCs/>
@@ -7487,7 +7644,7 @@
         </w:rPr>
         <w:t>Participantes del proceso de negocio:</w:t>
       </w:r>
-      <w:bookmarkEnd w:id="18"/>
+      <w:bookmarkEnd w:id="19"/>
     </w:p>
     <w:p>
       <w:pPr>
@@ -7612,7 +7769,7 @@
           <w:lang w:val="es-ES"/>
         </w:rPr>
       </w:pPr>
-      <w:bookmarkStart w:id="19" w:name="_Toc341390126"/>
+      <w:bookmarkStart w:id="20" w:name="_Toc342414445"/>
       <w:r>
         <w:rPr>
           <w:bCs/>
@@ -7623,7 +7780,7 @@
         </w:rPr>
         <w:t>Descripción del proceso:</w:t>
       </w:r>
-      <w:bookmarkEnd w:id="19"/>
+      <w:bookmarkEnd w:id="20"/>
     </w:p>
     <w:p>
       <w:pPr>
@@ -7699,7 +7856,7 @@
           <w:shd w:val="clear" w:color="auto" w:fill="FFFFFF"/>
           <w:lang w:val="es-ES"/>
         </w:rPr>
-        <w:t>el administrador de proyectos la registra y asocia a la solicitud de tarea con la ayuda del sistema "CellprojectManager", si no se ha enviado la PO, el administrador de proyectos, la solicita al cliente a través de email, teléfono o fax y una vez recibida el administrador de proyectos la registra y asocia a la solicitud de tarea con la ayude del sistema "CellProjectManager". La PO puede ser enviada por el cliente en cualquier momento del ciclo de vida del proyecto. Si con la solicitud  de tarea viene el documento de</w:t>
+        <w:t xml:space="preserve">el administrador de proyectos la registra y asocia a la solicitud de tarea con la ayuda del sistema "CellprojectManager", si no se ha enviado la PO, el administrador de proyectos, la </w:t>
       </w:r>
       <w:r>
         <w:rPr>
@@ -7708,7 +7865,8 @@
           <w:shd w:val="clear" w:color="auto" w:fill="FFFFFF"/>
           <w:lang w:val="es-ES"/>
         </w:rPr>
-        <w:t xml:space="preserve"> ingeniería</w:t>
+        <w:lastRenderedPageBreak/>
+        <w:t>solicita al cliente a través de email, teléfono o fax y una vez recibida el administrador de proyectos la registra y asocia a la solicitud de tarea con la ayude del sistema "CellProjectManager". La PO puede ser enviada por el cliente en cualquier momento del ciclo de vida del proyecto. Si con la solicitud  de tarea viene el documento de</w:t>
       </w:r>
       <w:r>
         <w:rPr>
@@ -7717,7 +7875,7 @@
           <w:shd w:val="clear" w:color="auto" w:fill="FFFFFF"/>
           <w:lang w:val="es-ES"/>
         </w:rPr>
-        <w:t xml:space="preserve">, este se la asocia a la </w:t>
+        <w:t xml:space="preserve"> ingeniería</w:t>
       </w:r>
       <w:r>
         <w:rPr>
@@ -7726,7 +7884,7 @@
           <w:shd w:val="clear" w:color="auto" w:fill="FFFFFF"/>
           <w:lang w:val="es-ES"/>
         </w:rPr>
-        <w:t>solicitud</w:t>
+        <w:t xml:space="preserve">, este se la asocia a la </w:t>
       </w:r>
       <w:r>
         <w:rPr>
@@ -7735,7 +7893,7 @@
           <w:shd w:val="clear" w:color="auto" w:fill="FFFFFF"/>
           <w:lang w:val="es-ES"/>
         </w:rPr>
-        <w:t xml:space="preserve"> con la ayuda del sistema "CellprojectManager". Si con la </w:t>
+        <w:t>solicitud</w:t>
       </w:r>
       <w:r>
         <w:rPr>
@@ -7744,7 +7902,7 @@
           <w:shd w:val="clear" w:color="auto" w:fill="FFFFFF"/>
           <w:lang w:val="es-ES"/>
         </w:rPr>
-        <w:t>solicitud</w:t>
+        <w:t xml:space="preserve"> con la ayuda del sistema "CellprojectManager". Si con la </w:t>
       </w:r>
       <w:r>
         <w:rPr>
@@ -7753,7 +7911,7 @@
           <w:shd w:val="clear" w:color="auto" w:fill="FFFFFF"/>
           <w:lang w:val="es-ES"/>
         </w:rPr>
-        <w:t xml:space="preserve"> de tarea no viene el doc</w:t>
+        <w:t>solicitud</w:t>
       </w:r>
       <w:r>
         <w:rPr>
@@ -7762,7 +7920,7 @@
           <w:shd w:val="clear" w:color="auto" w:fill="FFFFFF"/>
           <w:lang w:val="es-ES"/>
         </w:rPr>
-        <w:t>umento</w:t>
+        <w:t xml:space="preserve"> de tarea no viene el doc</w:t>
       </w:r>
       <w:r>
         <w:rPr>
@@ -7771,7 +7929,7 @@
           <w:shd w:val="clear" w:color="auto" w:fill="FFFFFF"/>
           <w:lang w:val="es-ES"/>
         </w:rPr>
-        <w:t xml:space="preserve"> de </w:t>
+        <w:t>umento</w:t>
       </w:r>
       <w:r>
         <w:rPr>
@@ -7780,7 +7938,7 @@
           <w:shd w:val="clear" w:color="auto" w:fill="FFFFFF"/>
           <w:lang w:val="es-ES"/>
         </w:rPr>
-        <w:t>ingeniería</w:t>
+        <w:t xml:space="preserve"> de </w:t>
       </w:r>
       <w:r>
         <w:rPr>
@@ -7789,7 +7947,7 @@
           <w:shd w:val="clear" w:color="auto" w:fill="FFFFFF"/>
           <w:lang w:val="es-ES"/>
         </w:rPr>
-        <w:t xml:space="preserve"> se ejecuta el proceso "Relevar y confeccionar documento de </w:t>
+        <w:t>ingeniería</w:t>
       </w:r>
       <w:r>
         <w:rPr>
@@ -7798,7 +7956,7 @@
           <w:shd w:val="clear" w:color="auto" w:fill="FFFFFF"/>
           <w:lang w:val="es-ES"/>
         </w:rPr>
-        <w:t>ingeniería</w:t>
+        <w:t xml:space="preserve"> se ejecuta el proceso "Relevar y confeccionar documento de </w:t>
       </w:r>
       <w:r>
         <w:rPr>
@@ -7807,7 +7965,7 @@
           <w:shd w:val="clear" w:color="auto" w:fill="FFFFFF"/>
           <w:lang w:val="es-ES"/>
         </w:rPr>
-        <w:t xml:space="preserve">" y se asocia el </w:t>
+        <w:t>ingeniería</w:t>
       </w:r>
       <w:r>
         <w:rPr>
@@ -7816,7 +7974,7 @@
           <w:shd w:val="clear" w:color="auto" w:fill="FFFFFF"/>
           <w:lang w:val="es-ES"/>
         </w:rPr>
-        <w:t xml:space="preserve">documento </w:t>
+        <w:t xml:space="preserve">" y se asocia el </w:t>
       </w:r>
       <w:r>
         <w:rPr>
@@ -7825,7 +7983,7 @@
           <w:shd w:val="clear" w:color="auto" w:fill="FFFFFF"/>
           <w:lang w:val="es-ES"/>
         </w:rPr>
-        <w:t xml:space="preserve">a la </w:t>
+        <w:t xml:space="preserve">documento </w:t>
       </w:r>
       <w:r>
         <w:rPr>
@@ -7834,7 +7992,7 @@
           <w:shd w:val="clear" w:color="auto" w:fill="FFFFFF"/>
           <w:lang w:val="es-ES"/>
         </w:rPr>
-        <w:t>solicitud</w:t>
+        <w:t xml:space="preserve">a la </w:t>
       </w:r>
       <w:r>
         <w:rPr>
@@ -7843,7 +8001,7 @@
           <w:shd w:val="clear" w:color="auto" w:fill="FFFFFF"/>
           <w:lang w:val="es-ES"/>
         </w:rPr>
-        <w:t xml:space="preserve"> de tarea con la ayuda del sistema "CellprojectManager". Se gestionan los permisos de accesos a los sitios en los cuales se vaya a trabajar </w:t>
+        <w:t>solicitud</w:t>
       </w:r>
       <w:r>
         <w:rPr>
@@ -7852,7 +8010,7 @@
           <w:shd w:val="clear" w:color="auto" w:fill="FFFFFF"/>
           <w:lang w:val="es-ES"/>
         </w:rPr>
-        <w:t>ejecutándose</w:t>
+        <w:t xml:space="preserve"> de tarea con la ayuda del sistema "CellprojectManager". Se gestionan los permisos de accesos a los sitios en los cuales se vaya a trabajar </w:t>
       </w:r>
       <w:r>
         <w:rPr>
@@ -7861,7 +8019,7 @@
           <w:shd w:val="clear" w:color="auto" w:fill="FFFFFF"/>
           <w:lang w:val="es-ES"/>
         </w:rPr>
-        <w:t xml:space="preserve"> el proceso "Gestionar permisos de acceso" y se </w:t>
+        <w:t>ejecutándose</w:t>
       </w:r>
       <w:r>
         <w:rPr>
@@ -7870,7 +8028,7 @@
           <w:shd w:val="clear" w:color="auto" w:fill="FFFFFF"/>
           <w:lang w:val="es-ES"/>
         </w:rPr>
-        <w:t>registra el o los permisos a la o las tareas de la solicitud de tarea</w:t>
+        <w:t xml:space="preserve"> el proceso "Gestionar permisos de acceso" y se </w:t>
       </w:r>
       <w:r>
         <w:rPr>
@@ -7879,7 +8037,7 @@
           <w:shd w:val="clear" w:color="auto" w:fill="FFFFFF"/>
           <w:lang w:val="es-ES"/>
         </w:rPr>
-        <w:t xml:space="preserve"> con la ayuda del sistema "CellprojectManager". Si es necesario solicitar </w:t>
+        <w:t>registra el o los permisos a la o las tareas de la solicitud de tarea</w:t>
       </w:r>
       <w:r>
         <w:rPr>
@@ -7888,7 +8046,7 @@
           <w:shd w:val="clear" w:color="auto" w:fill="FFFFFF"/>
           <w:lang w:val="es-ES"/>
         </w:rPr>
-        <w:t>viáticos</w:t>
+        <w:t xml:space="preserve"> con la ayuda del sistema "CellprojectManager". Si es necesario solicitar </w:t>
       </w:r>
       <w:r>
         <w:rPr>
@@ -7897,7 +8055,7 @@
           <w:shd w:val="clear" w:color="auto" w:fill="FFFFFF"/>
           <w:lang w:val="es-ES"/>
         </w:rPr>
-        <w:t xml:space="preserve"> para la cuadrilla el </w:t>
+        <w:t>viáticos</w:t>
       </w:r>
       <w:r>
         <w:rPr>
@@ -7906,7 +8064,7 @@
           <w:shd w:val="clear" w:color="auto" w:fill="FFFFFF"/>
           <w:lang w:val="es-ES"/>
         </w:rPr>
-        <w:t>administrador</w:t>
+        <w:t xml:space="preserve"> para la cuadrilla el </w:t>
       </w:r>
       <w:r>
         <w:rPr>
@@ -7915,7 +8073,7 @@
           <w:shd w:val="clear" w:color="auto" w:fill="FFFFFF"/>
           <w:lang w:val="es-ES"/>
         </w:rPr>
-        <w:t xml:space="preserve"> de </w:t>
+        <w:t>administrador</w:t>
       </w:r>
       <w:r>
         <w:rPr>
@@ -7924,7 +8082,7 @@
           <w:shd w:val="clear" w:color="auto" w:fill="FFFFFF"/>
           <w:lang w:val="es-ES"/>
         </w:rPr>
-        <w:t>proyectos</w:t>
+        <w:t xml:space="preserve"> de </w:t>
       </w:r>
       <w:r>
         <w:rPr>
@@ -7933,7 +8091,7 @@
           <w:shd w:val="clear" w:color="auto" w:fill="FFFFFF"/>
           <w:lang w:val="es-ES"/>
         </w:rPr>
-        <w:t xml:space="preserve"> registra una solicitud de </w:t>
+        <w:t>proyectos</w:t>
       </w:r>
       <w:r>
         <w:rPr>
@@ -7942,7 +8100,7 @@
           <w:shd w:val="clear" w:color="auto" w:fill="FFFFFF"/>
           <w:lang w:val="es-ES"/>
         </w:rPr>
-        <w:t>viáticos</w:t>
+        <w:t xml:space="preserve"> registra una solicitud de </w:t>
       </w:r>
       <w:r>
         <w:rPr>
@@ -7951,7 +8109,7 @@
           <w:shd w:val="clear" w:color="auto" w:fill="FFFFFF"/>
           <w:lang w:val="es-ES"/>
         </w:rPr>
-        <w:t xml:space="preserve"> con la ayuda del sistema "CellprojectManager" y se ejecuta el proceso "Gestionar </w:t>
+        <w:t>viáticos</w:t>
       </w:r>
       <w:r>
         <w:rPr>
@@ -7960,7 +8118,7 @@
           <w:shd w:val="clear" w:color="auto" w:fill="FFFFFF"/>
           <w:lang w:val="es-ES"/>
         </w:rPr>
-        <w:t>solicitudes</w:t>
+        <w:t xml:space="preserve"> con la ayuda del sistema "CellprojectManager" y se ejecuta el proceso "Gestionar </w:t>
       </w:r>
       <w:r>
         <w:rPr>
@@ -7969,7 +8127,7 @@
           <w:shd w:val="clear" w:color="auto" w:fill="FFFFFF"/>
           <w:lang w:val="es-ES"/>
         </w:rPr>
-        <w:t xml:space="preserve"> de </w:t>
+        <w:t>solicitudes</w:t>
       </w:r>
       <w:r>
         <w:rPr>
@@ -7978,7 +8136,7 @@
           <w:shd w:val="clear" w:color="auto" w:fill="FFFFFF"/>
           <w:lang w:val="es-ES"/>
         </w:rPr>
-        <w:t>viático</w:t>
+        <w:t xml:space="preserve"> de </w:t>
       </w:r>
       <w:r>
         <w:rPr>
@@ -7987,7 +8145,7 @@
           <w:shd w:val="clear" w:color="auto" w:fill="FFFFFF"/>
           <w:lang w:val="es-ES"/>
         </w:rPr>
-        <w:t xml:space="preserve">". El </w:t>
+        <w:t>viático</w:t>
       </w:r>
       <w:r>
         <w:rPr>
@@ -7996,7 +8154,7 @@
           <w:shd w:val="clear" w:color="auto" w:fill="FFFFFF"/>
           <w:lang w:val="es-ES"/>
         </w:rPr>
-        <w:t>administrador</w:t>
+        <w:t xml:space="preserve">". El </w:t>
       </w:r>
       <w:r>
         <w:rPr>
@@ -8005,7 +8163,7 @@
           <w:shd w:val="clear" w:color="auto" w:fill="FFFFFF"/>
           <w:lang w:val="es-ES"/>
         </w:rPr>
-        <w:t xml:space="preserve"> de </w:t>
+        <w:t>administrador</w:t>
       </w:r>
       <w:r>
         <w:rPr>
@@ -8014,7 +8172,7 @@
           <w:shd w:val="clear" w:color="auto" w:fill="FFFFFF"/>
           <w:lang w:val="es-ES"/>
         </w:rPr>
-        <w:t>proyectos</w:t>
+        <w:t xml:space="preserve"> de </w:t>
       </w:r>
       <w:r>
         <w:rPr>
@@ -8023,7 +8181,7 @@
           <w:shd w:val="clear" w:color="auto" w:fill="FFFFFF"/>
           <w:lang w:val="es-ES"/>
         </w:rPr>
-        <w:t xml:space="preserve"> espera la respuesta del proceso de </w:t>
+        <w:t>proyectos</w:t>
       </w:r>
       <w:r>
         <w:rPr>
@@ -8032,7 +8190,7 @@
           <w:shd w:val="clear" w:color="auto" w:fill="FFFFFF"/>
           <w:lang w:val="es-ES"/>
         </w:rPr>
-        <w:t>gestión</w:t>
+        <w:t xml:space="preserve"> espera la respuesta del proceso de </w:t>
       </w:r>
       <w:r>
         <w:rPr>
@@ -8041,7 +8199,7 @@
           <w:shd w:val="clear" w:color="auto" w:fill="FFFFFF"/>
           <w:lang w:val="es-ES"/>
         </w:rPr>
-        <w:t xml:space="preserve"> de </w:t>
+        <w:t>gestión</w:t>
       </w:r>
       <w:r>
         <w:rPr>
@@ -8050,7 +8208,7 @@
           <w:shd w:val="clear" w:color="auto" w:fill="FFFFFF"/>
           <w:lang w:val="es-ES"/>
         </w:rPr>
-        <w:t>solicitudes</w:t>
+        <w:t xml:space="preserve"> de </w:t>
       </w:r>
       <w:r>
         <w:rPr>
@@ -8059,7 +8217,7 @@
           <w:shd w:val="clear" w:color="auto" w:fill="FFFFFF"/>
           <w:lang w:val="es-ES"/>
         </w:rPr>
-        <w:t xml:space="preserve"> de </w:t>
+        <w:t>solicitudes</w:t>
       </w:r>
       <w:r>
         <w:rPr>
@@ -8068,7 +8226,7 @@
           <w:shd w:val="clear" w:color="auto" w:fill="FFFFFF"/>
           <w:lang w:val="es-ES"/>
         </w:rPr>
-        <w:t xml:space="preserve">viático </w:t>
+        <w:t xml:space="preserve"> de </w:t>
       </w:r>
       <w:r>
         <w:rPr>
@@ -8077,7 +8235,7 @@
           <w:shd w:val="clear" w:color="auto" w:fill="FFFFFF"/>
           <w:lang w:val="es-ES"/>
         </w:rPr>
-        <w:t xml:space="preserve">ejecutado por </w:t>
+        <w:t xml:space="preserve">viático </w:t>
       </w:r>
       <w:r>
         <w:rPr>
@@ -8086,7 +8244,7 @@
           <w:shd w:val="clear" w:color="auto" w:fill="FFFFFF"/>
           <w:lang w:val="es-ES"/>
         </w:rPr>
-        <w:t>el administrador de RRHH</w:t>
+        <w:t xml:space="preserve">ejecutado por </w:t>
       </w:r>
       <w:r>
         <w:rPr>
@@ -8095,7 +8253,7 @@
           <w:shd w:val="clear" w:color="auto" w:fill="FFFFFF"/>
           <w:lang w:val="es-ES"/>
         </w:rPr>
-        <w:t xml:space="preserve">. Una vez que se obtiene la </w:t>
+        <w:t>el administrador de RRHH</w:t>
       </w:r>
       <w:r>
         <w:rPr>
@@ -8104,7 +8262,7 @@
           <w:shd w:val="clear" w:color="auto" w:fill="FFFFFF"/>
           <w:lang w:val="es-ES"/>
         </w:rPr>
-        <w:t>aprobación</w:t>
+        <w:t xml:space="preserve">. Una vez que se obtiene la </w:t>
       </w:r>
       <w:r>
         <w:rPr>
@@ -8113,7 +8271,7 @@
           <w:shd w:val="clear" w:color="auto" w:fill="FFFFFF"/>
           <w:lang w:val="es-ES"/>
         </w:rPr>
-        <w:t xml:space="preserve"> de los </w:t>
+        <w:t>aprobación</w:t>
       </w:r>
       <w:r>
         <w:rPr>
@@ -8122,7 +8280,7 @@
           <w:shd w:val="clear" w:color="auto" w:fill="FFFFFF"/>
           <w:lang w:val="es-ES"/>
         </w:rPr>
-        <w:t>viáticos</w:t>
+        <w:t xml:space="preserve"> de los </w:t>
       </w:r>
       <w:r>
         <w:rPr>
@@ -8131,7 +8289,7 @@
           <w:shd w:val="clear" w:color="auto" w:fill="FFFFFF"/>
           <w:lang w:val="es-ES"/>
         </w:rPr>
-        <w:t>, si es que son necesarios, las tareas de l</w:t>
+        <w:t>viáticos</w:t>
       </w:r>
       <w:r>
         <w:rPr>
@@ -8140,7 +8298,7 @@
           <w:shd w:val="clear" w:color="auto" w:fill="FFFFFF"/>
           <w:lang w:val="es-ES"/>
         </w:rPr>
-        <w:t>a</w:t>
+        <w:t>, si es que son necesarios, las tareas de l</w:t>
       </w:r>
       <w:r>
         <w:rPr>
@@ -8149,7 +8307,7 @@
           <w:shd w:val="clear" w:color="auto" w:fill="FFFFFF"/>
           <w:lang w:val="es-ES"/>
         </w:rPr>
-        <w:t xml:space="preserve">s </w:t>
+        <w:t>a</w:t>
       </w:r>
       <w:r>
         <w:rPr>
@@ -8158,7 +8316,7 @@
           <w:shd w:val="clear" w:color="auto" w:fill="FFFFFF"/>
           <w:lang w:val="es-ES"/>
         </w:rPr>
-        <w:t>solicitudes</w:t>
+        <w:t xml:space="preserve">s </w:t>
       </w:r>
       <w:r>
         <w:rPr>
@@ -8167,7 +8325,7 @@
           <w:shd w:val="clear" w:color="auto" w:fill="FFFFFF"/>
           <w:lang w:val="es-ES"/>
         </w:rPr>
-        <w:t xml:space="preserve"> de tarea puede</w:t>
+        <w:t>solicitudes</w:t>
       </w:r>
       <w:r>
         <w:rPr>
@@ -8176,7 +8334,7 @@
           <w:shd w:val="clear" w:color="auto" w:fill="FFFFFF"/>
           <w:lang w:val="es-ES"/>
         </w:rPr>
-        <w:t>n</w:t>
+        <w:t xml:space="preserve"> de tarea puede</w:t>
       </w:r>
       <w:r>
         <w:rPr>
@@ -8185,7 +8343,7 @@
           <w:shd w:val="clear" w:color="auto" w:fill="FFFFFF"/>
           <w:lang w:val="es-ES"/>
         </w:rPr>
-        <w:t xml:space="preserve"> comenzar a ejecutar</w:t>
+        <w:t>n</w:t>
       </w:r>
       <w:r>
         <w:rPr>
@@ -8194,7 +8352,7 @@
           <w:shd w:val="clear" w:color="auto" w:fill="FFFFFF"/>
           <w:lang w:val="es-ES"/>
         </w:rPr>
-        <w:t>se</w:t>
+        <w:t xml:space="preserve"> comenzar a ejecutar</w:t>
       </w:r>
       <w:r>
         <w:rPr>
@@ -8203,7 +8361,7 @@
           <w:shd w:val="clear" w:color="auto" w:fill="FFFFFF"/>
           <w:lang w:val="es-ES"/>
         </w:rPr>
-        <w:t>. A medida q</w:t>
+        <w:t>se</w:t>
       </w:r>
       <w:r>
         <w:rPr>
@@ -8212,7 +8370,7 @@
           <w:shd w:val="clear" w:color="auto" w:fill="FFFFFF"/>
           <w:lang w:val="es-ES"/>
         </w:rPr>
-        <w:t>ue</w:t>
+        <w:t>. A medida q</w:t>
       </w:r>
       <w:r>
         <w:rPr>
@@ -8221,7 +8379,7 @@
           <w:shd w:val="clear" w:color="auto" w:fill="FFFFFF"/>
           <w:lang w:val="es-ES"/>
         </w:rPr>
-        <w:t xml:space="preserve"> se van ejecutando el jef</w:t>
+        <w:t>ue</w:t>
       </w:r>
       <w:r>
         <w:rPr>
@@ -8230,7 +8388,7 @@
           <w:shd w:val="clear" w:color="auto" w:fill="FFFFFF"/>
           <w:lang w:val="es-ES"/>
         </w:rPr>
-        <w:t>e</w:t>
+        <w:t xml:space="preserve"> se van ejecutando el jef</w:t>
       </w:r>
       <w:r>
         <w:rPr>
@@ -8239,7 +8397,7 @@
           <w:shd w:val="clear" w:color="auto" w:fill="FFFFFF"/>
           <w:lang w:val="es-ES"/>
         </w:rPr>
-        <w:t xml:space="preserve"> de cuadrilla o el </w:t>
+        <w:t>e</w:t>
       </w:r>
       <w:r>
         <w:rPr>
@@ -8248,7 +8406,7 @@
           <w:shd w:val="clear" w:color="auto" w:fill="FFFFFF"/>
           <w:lang w:val="es-ES"/>
         </w:rPr>
-        <w:t>administrador</w:t>
+        <w:t xml:space="preserve"> de cuadrilla o el </w:t>
       </w:r>
       <w:r>
         <w:rPr>
@@ -8257,7 +8415,7 @@
           <w:shd w:val="clear" w:color="auto" w:fill="FFFFFF"/>
           <w:lang w:val="es-ES"/>
         </w:rPr>
-        <w:t xml:space="preserve"> de </w:t>
+        <w:t>administrador</w:t>
       </w:r>
       <w:r>
         <w:rPr>
@@ -8266,7 +8424,7 @@
           <w:shd w:val="clear" w:color="auto" w:fill="FFFFFF"/>
           <w:lang w:val="es-ES"/>
         </w:rPr>
-        <w:t>proyectos</w:t>
+        <w:t xml:space="preserve"> de </w:t>
       </w:r>
       <w:r>
         <w:rPr>
@@ -8275,7 +8433,7 @@
           <w:shd w:val="clear" w:color="auto" w:fill="FFFFFF"/>
           <w:lang w:val="es-ES"/>
         </w:rPr>
-        <w:t xml:space="preserve"> va </w:t>
+        <w:t>proyectos</w:t>
       </w:r>
       <w:r>
         <w:rPr>
@@ -8284,7 +8442,7 @@
           <w:shd w:val="clear" w:color="auto" w:fill="FFFFFF"/>
           <w:lang w:val="es-ES"/>
         </w:rPr>
-        <w:t>actualizando</w:t>
+        <w:t xml:space="preserve"> va </w:t>
       </w:r>
       <w:r>
         <w:rPr>
@@ -8293,7 +8451,7 @@
           <w:shd w:val="clear" w:color="auto" w:fill="FFFFFF"/>
           <w:lang w:val="es-ES"/>
         </w:rPr>
-        <w:t xml:space="preserve"> su progreso con la ayuda del sistema "CellprojectManager". A medida que se van realizando las tareas el jef</w:t>
+        <w:t>actualizando</w:t>
       </w:r>
       <w:r>
         <w:rPr>
@@ -8302,7 +8460,7 @@
           <w:shd w:val="clear" w:color="auto" w:fill="FFFFFF"/>
           <w:lang w:val="es-ES"/>
         </w:rPr>
-        <w:t>e</w:t>
+        <w:t xml:space="preserve"> su progreso con la ayuda del sistema "CellprojectManager". A medida que se van realizando las tareas el jef</w:t>
       </w:r>
       <w:r>
         <w:rPr>
@@ -8311,7 +8469,7 @@
           <w:shd w:val="clear" w:color="auto" w:fill="FFFFFF"/>
           <w:lang w:val="es-ES"/>
         </w:rPr>
-        <w:t xml:space="preserve"> de cuadrilla va documentando lo hecho para luego elaborar el documento de fin de obra (CAO). Cuando las tareas fueron realizadas y la cuadrilla </w:t>
+        <w:t>e</w:t>
       </w:r>
       <w:r>
         <w:rPr>
@@ -8320,7 +8478,7 @@
           <w:shd w:val="clear" w:color="auto" w:fill="FFFFFF"/>
           <w:lang w:val="es-ES"/>
         </w:rPr>
-        <w:t>está</w:t>
+        <w:t xml:space="preserve"> de cuadrilla va documentando lo hecho para luego elaborar el documento de fin de obra (CAO). Cuando las tareas fueron realizadas y la cuadrilla </w:t>
       </w:r>
       <w:r>
         <w:rPr>
@@ -8329,7 +8487,7 @@
           <w:shd w:val="clear" w:color="auto" w:fill="FFFFFF"/>
           <w:lang w:val="es-ES"/>
         </w:rPr>
-        <w:t xml:space="preserve"> de regreso en las oficinas, esta entrega la </w:t>
+        <w:t>está</w:t>
       </w:r>
       <w:r>
         <w:rPr>
@@ -8338,7 +8496,7 @@
           <w:shd w:val="clear" w:color="auto" w:fill="FFFFFF"/>
           <w:lang w:val="es-ES"/>
         </w:rPr>
-        <w:t>documentación</w:t>
+        <w:t xml:space="preserve"> de regreso en las oficinas, esta entrega la </w:t>
       </w:r>
       <w:r>
         <w:rPr>
@@ -8347,7 +8505,7 @@
           <w:shd w:val="clear" w:color="auto" w:fill="FFFFFF"/>
           <w:lang w:val="es-ES"/>
         </w:rPr>
-        <w:t xml:space="preserve"> de lo hecho en cada tarea y el </w:t>
+        <w:t>documentación</w:t>
       </w:r>
       <w:r>
         <w:rPr>
@@ -8356,7 +8514,7 @@
           <w:shd w:val="clear" w:color="auto" w:fill="FFFFFF"/>
           <w:lang w:val="es-ES"/>
         </w:rPr>
-        <w:t>administrador</w:t>
+        <w:t xml:space="preserve"> de lo hecho en cada tarea y el </w:t>
       </w:r>
       <w:r>
         <w:rPr>
@@ -8365,7 +8523,7 @@
           <w:shd w:val="clear" w:color="auto" w:fill="FFFFFF"/>
           <w:lang w:val="es-ES"/>
         </w:rPr>
-        <w:t xml:space="preserve"> de </w:t>
+        <w:t>administrador</w:t>
       </w:r>
       <w:r>
         <w:rPr>
@@ -8374,7 +8532,7 @@
           <w:shd w:val="clear" w:color="auto" w:fill="FFFFFF"/>
           <w:lang w:val="es-ES"/>
         </w:rPr>
-        <w:t>proyectos</w:t>
+        <w:t xml:space="preserve"> de </w:t>
       </w:r>
       <w:r>
         <w:rPr>
@@ -8383,7 +8541,7 @@
           <w:shd w:val="clear" w:color="auto" w:fill="FFFFFF"/>
           <w:lang w:val="es-ES"/>
         </w:rPr>
-        <w:t xml:space="preserve"> elabora el CAO y se lo </w:t>
+        <w:t>proyectos</w:t>
       </w:r>
       <w:r>
         <w:rPr>
@@ -8392,7 +8550,7 @@
           <w:shd w:val="clear" w:color="auto" w:fill="FFFFFF"/>
           <w:lang w:val="es-ES"/>
         </w:rPr>
-        <w:t>envía</w:t>
+        <w:t xml:space="preserve"> elabora el CAO y se lo </w:t>
       </w:r>
       <w:r>
         <w:rPr>
@@ -8401,7 +8559,7 @@
           <w:shd w:val="clear" w:color="auto" w:fill="FFFFFF"/>
           <w:lang w:val="es-ES"/>
         </w:rPr>
-        <w:t xml:space="preserve"> al cliente mediante email o fax y espera una respuesta del mismo. Si el cliente no </w:t>
+        <w:t>envía</w:t>
       </w:r>
       <w:r>
         <w:rPr>
@@ -8410,7 +8568,7 @@
           <w:shd w:val="clear" w:color="auto" w:fill="FFFFFF"/>
           <w:lang w:val="es-ES"/>
         </w:rPr>
-        <w:t>está</w:t>
+        <w:t xml:space="preserve"> al cliente mediante email o fax y espera una respuesta del mismo. Si el cliente no </w:t>
       </w:r>
       <w:r>
         <w:rPr>
@@ -8419,7 +8577,7 @@
           <w:shd w:val="clear" w:color="auto" w:fill="FFFFFF"/>
           <w:lang w:val="es-ES"/>
         </w:rPr>
-        <w:t xml:space="preserve"> conforme se realizan las correcciones necesarias al CAO. Si el cliente </w:t>
+        <w:t>está</w:t>
       </w:r>
       <w:r>
         <w:rPr>
@@ -8428,7 +8586,7 @@
           <w:shd w:val="clear" w:color="auto" w:fill="FFFFFF"/>
           <w:lang w:val="es-ES"/>
         </w:rPr>
-        <w:t>está</w:t>
+        <w:t xml:space="preserve"> conforme se realizan las correcciones necesarias al CAO. Si el cliente </w:t>
       </w:r>
       <w:r>
         <w:rPr>
@@ -8437,7 +8595,7 @@
           <w:shd w:val="clear" w:color="auto" w:fill="FFFFFF"/>
           <w:lang w:val="es-ES"/>
         </w:rPr>
-        <w:t xml:space="preserve"> conforme se inicia el cobro de la PO por parte de </w:t>
+        <w:t>está</w:t>
       </w:r>
       <w:r>
         <w:rPr>
@@ -8446,7 +8604,7 @@
           <w:shd w:val="clear" w:color="auto" w:fill="FFFFFF"/>
           <w:lang w:val="es-ES"/>
         </w:rPr>
-        <w:t>administración</w:t>
+        <w:t xml:space="preserve"> conforme se inicia el cobro de la PO por parte de </w:t>
       </w:r>
       <w:r>
         <w:rPr>
@@ -8455,7 +8613,7 @@
           <w:shd w:val="clear" w:color="auto" w:fill="FFFFFF"/>
           <w:lang w:val="es-ES"/>
         </w:rPr>
-        <w:t xml:space="preserve"> de </w:t>
+        <w:t>administración</w:t>
       </w:r>
       <w:r>
         <w:rPr>
@@ -8464,7 +8622,7 @@
           <w:shd w:val="clear" w:color="auto" w:fill="FFFFFF"/>
           <w:lang w:val="es-ES"/>
         </w:rPr>
-        <w:t>RRHH</w:t>
+        <w:t xml:space="preserve"> de </w:t>
       </w:r>
       <w:r>
         <w:rPr>
@@ -8473,7 +8631,7 @@
           <w:shd w:val="clear" w:color="auto" w:fill="FFFFFF"/>
           <w:lang w:val="es-ES"/>
         </w:rPr>
-        <w:t xml:space="preserve"> y este se registra con la ayuda del sistema "CellprojectManager".</w:t>
+        <w:t>RRHH</w:t>
       </w:r>
       <w:r>
         <w:rPr>
@@ -8482,7 +8640,7 @@
           <w:shd w:val="clear" w:color="auto" w:fill="FFFFFF"/>
           <w:lang w:val="es-ES"/>
         </w:rPr>
-        <w:t xml:space="preserve"> Una vez que todas </w:t>
+        <w:t xml:space="preserve"> y este se registra con la ayuda del sistema "CellprojectManager".</w:t>
       </w:r>
       <w:r>
         <w:rPr>
@@ -8491,8 +8649,7 @@
           <w:shd w:val="clear" w:color="auto" w:fill="FFFFFF"/>
           <w:lang w:val="es-ES"/>
         </w:rPr>
-        <w:lastRenderedPageBreak/>
-        <w:t>las solicitudes de tarea del proyecto han sido cobradas (se registraron los cobras de sus PO), el proyecto puede cerrarse.</w:t>
+        <w:t xml:space="preserve"> Una vez que todas las solicitudes de tarea del proyecto han sido cobradas (se registraron los cobras de sus PO), el proyecto puede cerrarse.</w:t>
       </w:r>
     </w:p>
     <w:p>
@@ -8523,7 +8680,7 @@
           <w:lang w:val="es-ES"/>
         </w:rPr>
       </w:pPr>
-      <w:bookmarkStart w:id="20" w:name="_Toc341390127"/>
+      <w:bookmarkStart w:id="21" w:name="_Toc342414446"/>
       <w:r>
         <w:rPr>
           <w:bCs/>
@@ -8534,7 +8691,7 @@
         </w:rPr>
         <w:t>Utilización del sistema de información:</w:t>
       </w:r>
-      <w:bookmarkEnd w:id="20"/>
+      <w:bookmarkEnd w:id="21"/>
     </w:p>
     <w:p>
       <w:pPr>
@@ -8774,7 +8931,7 @@
           <w:lang w:val="es-ES"/>
         </w:rPr>
       </w:pPr>
-      <w:bookmarkStart w:id="21" w:name="_Toc341390128"/>
+      <w:bookmarkStart w:id="22" w:name="_Toc342414447"/>
       <w:r>
         <w:rPr>
           <w:bCs/>
@@ -8785,7 +8942,7 @@
         </w:rPr>
         <w:t>Flujo grama:</w:t>
       </w:r>
-      <w:bookmarkEnd w:id="21"/>
+      <w:bookmarkEnd w:id="22"/>
     </w:p>
     <w:p>
       <w:pPr>
@@ -8798,6 +8955,7 @@
         <w:rPr>
           <w:lang w:val="es-ES"/>
         </w:rPr>
+        <w:lastRenderedPageBreak/>
         <w:pict>
           <v:shape id="_x0000_i1027" type="#_x0000_t75" style="width:503.25pt;height:444pt">
             <v:imagedata r:id="rId27" o:title="gestionar_proyecto_bpm"/>
@@ -8819,16 +8977,16 @@
           <w:lang w:val="es-ES"/>
         </w:rPr>
       </w:pPr>
-      <w:bookmarkStart w:id="22" w:name="_Toc337573387"/>
-      <w:bookmarkStart w:id="23" w:name="_Toc341390129"/>
+      <w:bookmarkStart w:id="23" w:name="_Toc337573387"/>
+      <w:bookmarkStart w:id="24" w:name="_Toc342414448"/>
       <w:r>
         <w:rPr>
           <w:lang w:val="es-ES"/>
         </w:rPr>
         <w:t>Definición del Proceso “Gestión de permiso de acceso a sitio”.</w:t>
       </w:r>
-      <w:bookmarkEnd w:id="22"/>
       <w:bookmarkEnd w:id="23"/>
+      <w:bookmarkEnd w:id="24"/>
     </w:p>
     <w:p>
       <w:pPr>
@@ -8847,7 +9005,7 @@
           <w:lang w:val="es-ES"/>
         </w:rPr>
       </w:pPr>
-      <w:bookmarkStart w:id="24" w:name="_Toc341390130"/>
+      <w:bookmarkStart w:id="25" w:name="_Toc342414449"/>
       <w:r>
         <w:rPr>
           <w:bCs/>
@@ -8858,7 +9016,7 @@
         </w:rPr>
         <w:t>Objetivo:</w:t>
       </w:r>
-      <w:bookmarkEnd w:id="24"/>
+      <w:bookmarkEnd w:id="25"/>
     </w:p>
     <w:p>
       <w:pPr>
@@ -8912,7 +9070,7 @@
           <w:lang w:val="es-ES"/>
         </w:rPr>
       </w:pPr>
-      <w:bookmarkStart w:id="25" w:name="_Toc341390131"/>
+      <w:bookmarkStart w:id="26" w:name="_Toc342414450"/>
       <w:r>
         <w:rPr>
           <w:bCs/>
@@ -8933,7 +9091,7 @@
         </w:rPr>
         <w:t>:</w:t>
       </w:r>
-      <w:bookmarkEnd w:id="25"/>
+      <w:bookmarkEnd w:id="26"/>
     </w:p>
     <w:p>
       <w:pPr>
@@ -8985,7 +9143,7 @@
           <w:lang w:val="es-ES"/>
         </w:rPr>
       </w:pPr>
-      <w:bookmarkStart w:id="26" w:name="_Toc341390132"/>
+      <w:bookmarkStart w:id="27" w:name="_Toc342414451"/>
       <w:r>
         <w:rPr>
           <w:bCs/>
@@ -8996,7 +9154,7 @@
         </w:rPr>
         <w:t>Reglas de negocio:</w:t>
       </w:r>
-      <w:bookmarkEnd w:id="26"/>
+      <w:bookmarkEnd w:id="27"/>
     </w:p>
     <w:p>
       <w:pPr>
@@ -9015,6 +9173,7 @@
           <w:iCs/>
           <w:lang w:val="es-ES"/>
         </w:rPr>
+        <w:lastRenderedPageBreak/>
         <w:t>Los permisos de acceso se deben solicitar al cliente cuando se detecta su necesidad, en una tarea  de una solicitud de tarea de un proyecto, la cuadrilla fue asignada a la solicitud de tarea y la documentación de los integrantes de cuadrilla fue verificada como apta para salir a trabajar se ha verificado no que no existe vencimientos de la documentación de acuerdo  a la planificación prevista.</w:t>
       </w:r>
     </w:p>
@@ -9049,7 +9208,7 @@
           <w:lang w:val="es-ES"/>
         </w:rPr>
       </w:pPr>
-      <w:bookmarkStart w:id="27" w:name="_Toc341390133"/>
+      <w:bookmarkStart w:id="28" w:name="_Toc342414452"/>
       <w:r>
         <w:rPr>
           <w:bCs/>
@@ -9060,7 +9219,7 @@
         </w:rPr>
         <w:t>Participantes del proceso de negocio:</w:t>
       </w:r>
-      <w:bookmarkEnd w:id="27"/>
+      <w:bookmarkEnd w:id="28"/>
     </w:p>
     <w:p>
       <w:pPr>
@@ -9141,7 +9300,7 @@
           <w:lang w:val="es-ES"/>
         </w:rPr>
       </w:pPr>
-      <w:bookmarkStart w:id="28" w:name="_Toc341390134"/>
+      <w:bookmarkStart w:id="29" w:name="_Toc342414453"/>
       <w:r>
         <w:rPr>
           <w:bCs/>
@@ -9152,7 +9311,7 @@
         </w:rPr>
         <w:t>Descripción del proceso:</w:t>
       </w:r>
-      <w:bookmarkEnd w:id="28"/>
+      <w:bookmarkEnd w:id="29"/>
     </w:p>
     <w:p>
       <w:pPr>
@@ -9203,7 +9362,7 @@
           <w:lang w:val="es-ES"/>
         </w:rPr>
       </w:pPr>
-      <w:bookmarkStart w:id="29" w:name="_Toc341390135"/>
+      <w:bookmarkStart w:id="30" w:name="_Toc342414454"/>
       <w:r>
         <w:rPr>
           <w:bCs/>
@@ -9214,7 +9373,7 @@
         </w:rPr>
         <w:t>Utilización del sistema de información:</w:t>
       </w:r>
-      <w:bookmarkEnd w:id="29"/>
+      <w:bookmarkEnd w:id="30"/>
     </w:p>
     <w:p>
       <w:pPr>
@@ -9269,7 +9428,7 @@
           <w:lang w:val="es-ES"/>
         </w:rPr>
       </w:pPr>
-      <w:bookmarkStart w:id="30" w:name="_Toc341390136"/>
+      <w:bookmarkStart w:id="31" w:name="_Toc342414455"/>
       <w:r>
         <w:rPr>
           <w:bCs/>
@@ -9280,7 +9439,7 @@
         </w:rPr>
         <w:t>Flujo grama:</w:t>
       </w:r>
-      <w:bookmarkEnd w:id="30"/>
+      <w:bookmarkEnd w:id="31"/>
     </w:p>
     <w:p>
       <w:pPr>
@@ -9315,16 +9474,16 @@
           <w:lang w:val="es-ES"/>
         </w:rPr>
       </w:pPr>
-      <w:bookmarkStart w:id="31" w:name="_Toc337573388"/>
-      <w:bookmarkStart w:id="32" w:name="_Toc341390137"/>
+      <w:bookmarkStart w:id="32" w:name="_Toc337573388"/>
+      <w:bookmarkStart w:id="33" w:name="_Toc342414456"/>
       <w:r>
         <w:rPr>
           <w:lang w:val="es-ES"/>
         </w:rPr>
         <w:t>Definición del Proceso “Gestión de viáticos a cuadrillas”.</w:t>
       </w:r>
-      <w:bookmarkEnd w:id="31"/>
       <w:bookmarkEnd w:id="32"/>
+      <w:bookmarkEnd w:id="33"/>
     </w:p>
     <w:p>
       <w:pPr>
@@ -9343,7 +9502,7 @@
           <w:lang w:val="es-ES"/>
         </w:rPr>
       </w:pPr>
-      <w:bookmarkStart w:id="33" w:name="_Toc341390138"/>
+      <w:bookmarkStart w:id="34" w:name="_Toc342414457"/>
       <w:r>
         <w:rPr>
           <w:bCs/>
@@ -9354,7 +9513,7 @@
         </w:rPr>
         <w:t>Objetivo:</w:t>
       </w:r>
-      <w:bookmarkEnd w:id="33"/>
+      <w:bookmarkEnd w:id="34"/>
     </w:p>
     <w:p>
       <w:pPr>
@@ -9407,7 +9566,7 @@
           <w:lang w:val="es-ES"/>
         </w:rPr>
       </w:pPr>
-      <w:bookmarkStart w:id="34" w:name="_Toc341390139"/>
+      <w:bookmarkStart w:id="35" w:name="_Toc342414458"/>
       <w:r>
         <w:rPr>
           <w:bCs/>
@@ -9418,7 +9577,7 @@
         </w:rPr>
         <w:t>Limites:</w:t>
       </w:r>
-      <w:bookmarkEnd w:id="34"/>
+      <w:bookmarkEnd w:id="35"/>
     </w:p>
     <w:p>
       <w:pPr>
@@ -9471,7 +9630,7 @@
           <w:lang w:val="es-ES"/>
         </w:rPr>
       </w:pPr>
-      <w:bookmarkStart w:id="35" w:name="_Toc341390140"/>
+      <w:bookmarkStart w:id="36" w:name="_Toc342414459"/>
       <w:r>
         <w:rPr>
           <w:bCs/>
@@ -9482,7 +9641,7 @@
         </w:rPr>
         <w:t>Reglas de negocio:</w:t>
       </w:r>
-      <w:bookmarkEnd w:id="35"/>
+      <w:bookmarkEnd w:id="36"/>
     </w:p>
     <w:p>
       <w:pPr>
@@ -9565,7 +9724,7 @@
           <w:lang w:val="es-ES"/>
         </w:rPr>
       </w:pPr>
-      <w:bookmarkStart w:id="36" w:name="_Toc341390141"/>
+      <w:bookmarkStart w:id="37" w:name="_Toc342414460"/>
       <w:r>
         <w:rPr>
           <w:bCs/>
@@ -9576,7 +9735,7 @@
         </w:rPr>
         <w:t>Participantes del proceso de negocio:</w:t>
       </w:r>
-      <w:bookmarkEnd w:id="36"/>
+      <w:bookmarkEnd w:id="37"/>
     </w:p>
     <w:p>
       <w:pPr>
@@ -9655,7 +9814,7 @@
           <w:lang w:val="es-ES"/>
         </w:rPr>
       </w:pPr>
-      <w:bookmarkStart w:id="37" w:name="_Toc341390142"/>
+      <w:bookmarkStart w:id="38" w:name="_Toc342414461"/>
       <w:r>
         <w:rPr>
           <w:bCs/>
@@ -9666,7 +9825,7 @@
         </w:rPr>
         <w:t>Descripción del proceso:</w:t>
       </w:r>
-      <w:bookmarkEnd w:id="37"/>
+      <w:bookmarkEnd w:id="38"/>
     </w:p>
     <w:p>
       <w:pPr>
@@ -9727,7 +9886,7 @@
           <w:lang w:val="es-ES"/>
         </w:rPr>
       </w:pPr>
-      <w:bookmarkStart w:id="38" w:name="_Toc341390143"/>
+      <w:bookmarkStart w:id="39" w:name="_Toc342414462"/>
       <w:r>
         <w:rPr>
           <w:bCs/>
@@ -9738,7 +9897,7 @@
         </w:rPr>
         <w:t>Utilización del sistema de información:</w:t>
       </w:r>
-      <w:bookmarkEnd w:id="38"/>
+      <w:bookmarkEnd w:id="39"/>
     </w:p>
     <w:p>
       <w:pPr>
@@ -9793,7 +9952,7 @@
           <w:lang w:val="es-ES"/>
         </w:rPr>
       </w:pPr>
-      <w:bookmarkStart w:id="39" w:name="_Toc341390144"/>
+      <w:bookmarkStart w:id="40" w:name="_Toc342414463"/>
       <w:r>
         <w:rPr>
           <w:bCs/>
@@ -9804,7 +9963,7 @@
         </w:rPr>
         <w:t>Flujo grama:</w:t>
       </w:r>
-      <w:bookmarkEnd w:id="39"/>
+      <w:bookmarkEnd w:id="40"/>
     </w:p>
     <w:p>
       <w:pPr>
@@ -9908,6 +10067,7 @@
           <w:lang w:val="es-CO"/>
         </w:rPr>
       </w:pPr>
+      <w:bookmarkStart w:id="41" w:name="_Toc342414464"/>
       <w:r>
         <w:rPr>
           <w:lang w:val="es-CO"/>
@@ -9915,6 +10075,7 @@
         <w:lastRenderedPageBreak/>
         <w:t>Definición del Proceso “Gestión de cuadrillas “.</w:t>
       </w:r>
+      <w:bookmarkEnd w:id="41"/>
     </w:p>
     <w:p>
       <w:pPr>
@@ -10586,7 +10747,7 @@
         </w:rPr>
         <w:lastRenderedPageBreak/>
         <w:pict>
-          <v:shape id="9 Imagen" o:spid="_x0000_i1031" type="#_x0000_t75" alt="BPMGestionCudrillasOpNuevaCuadrilla.png" style="width:413.25pt;height:456.75pt;visibility:visible;mso-wrap-style:square">
+          <v:shape id="9 Imagen" o:spid="_x0000_i1030" type="#_x0000_t75" alt="BPMGestionCudrillasOpNuevaCuadrilla.png" style="width:413.25pt;height:456.75pt;visibility:visible;mso-wrap-style:square">
             <v:imagedata r:id="rId30" o:title="BPMGestionCudrillasOpNuevaCuadrilla"/>
           </v:shape>
         </w:pict>
@@ -10615,7 +10776,6 @@
       <w:pPr>
         <w:jc w:val="center"/>
       </w:pPr>
-      <w:bookmarkStart w:id="40" w:name="_GoBack"/>
       <w:r>
         <w:rPr>
           <w:noProof/>
@@ -10623,12 +10783,11 @@
         </w:rPr>
         <w:lastRenderedPageBreak/>
         <w:pict>
-          <v:shape id="10 Imagen" o:spid="_x0000_i1032" type="#_x0000_t75" alt="BPMGestionCudrillasOpModCuadrilla.png" style="width:417pt;height:498pt;visibility:visible;mso-wrap-style:square">
+          <v:shape id="10 Imagen" o:spid="_x0000_i1031" type="#_x0000_t75" alt="BPMGestionCudrillasOpModCuadrilla.png" style="width:417pt;height:498pt;visibility:visible;mso-wrap-style:square">
             <v:imagedata r:id="rId31" o:title="BPMGestionCudrillasOpModCuadrilla"/>
           </v:shape>
         </w:pict>
       </w:r>
-      <w:bookmarkEnd w:id="40"/>
     </w:p>
     <w:p>
       <w:r>
@@ -10652,7 +10811,7 @@
         </w:rPr>
         <w:lastRenderedPageBreak/>
         <w:pict>
-          <v:shape id="11 Imagen" o:spid="_x0000_i1030" type="#_x0000_t75" alt="BPMGestionCudrillasOpElimCuadrilla.png" style="width:398.25pt;height:583.5pt;visibility:visible;mso-wrap-style:square">
+          <v:shape id="11 Imagen" o:spid="_x0000_i1032" type="#_x0000_t75" alt="BPMGestionCudrillasOpElimCuadrilla.png" style="width:398.25pt;height:583.5pt;visibility:visible;mso-wrap-style:square">
             <v:imagedata r:id="rId32" o:title="BPMGestionCudrillasOpElimCuadrilla"/>
           </v:shape>
         </w:pict>
@@ -10678,14 +10837,16 @@
           <w:lang w:val="es-CO"/>
         </w:rPr>
       </w:pPr>
-      <w:bookmarkStart w:id="41" w:name="_Toc337124269"/>
+      <w:bookmarkStart w:id="42" w:name="_Toc337124269"/>
+      <w:bookmarkStart w:id="43" w:name="_Toc342414465"/>
       <w:r>
         <w:rPr>
           <w:lang w:val="es-CO"/>
         </w:rPr>
         <w:t>Definición del Proceso “Renovar documentación de cuadrilla”.</w:t>
       </w:r>
-      <w:bookmarkEnd w:id="41"/>
+      <w:bookmarkEnd w:id="42"/>
+      <w:bookmarkEnd w:id="43"/>
     </w:p>
     <w:p>
       <w:pPr>
@@ -11329,7 +11490,7 @@
         </w:rPr>
         <w:lastRenderedPageBreak/>
         <w:pict>
-          <v:shape id="12 Imagen" o:spid="_x0000_i1034" type="#_x0000_t75" alt="BPMRenovarDocDeCuadrilla.png" style="width:474.75pt;height:315.75pt;visibility:visible;mso-wrap-style:square">
+          <v:shape id="12 Imagen" o:spid="_x0000_i1033" type="#_x0000_t75" alt="BPMRenovarDocDeCuadrilla.png" style="width:474.75pt;height:315.75pt;visibility:visible;mso-wrap-style:square">
             <v:imagedata r:id="rId33" o:title="BPMRenovarDocDeCuadrilla"/>
           </v:shape>
         </w:pict>
@@ -11471,12 +11632,14 @@
           <w:lang w:val="es-CO"/>
         </w:rPr>
       </w:pPr>
+      <w:bookmarkStart w:id="44" w:name="_Toc342414466"/>
       <w:r>
         <w:rPr>
           <w:lang w:val="es-CO"/>
         </w:rPr>
         <w:t>Definición del Proceso “Relevar información de sitio y confeccionar doc de ing”.</w:t>
       </w:r>
+      <w:bookmarkEnd w:id="44"/>
     </w:p>
     <w:p>
       <w:pPr>
@@ -12023,7 +12186,7 @@
         </w:rPr>
         <w:lastRenderedPageBreak/>
         <w:pict>
-          <v:shape id="13 Imagen" o:spid="_x0000_i1033" type="#_x0000_t75" alt="BPMRelevarInforSitioConfeccionarDocDeIng.png" style="width:455.25pt;height:648.75pt;visibility:visible;mso-wrap-style:square">
+          <v:shape id="13 Imagen" o:spid="_x0000_i1034" type="#_x0000_t75" alt="BPMRelevarInforSitioConfeccionarDocDeIng.png" style="width:455.25pt;height:648.75pt;visibility:visible;mso-wrap-style:square">
             <v:imagedata r:id="rId34" o:title="BPMRelevarInforSitioConfeccionarDocDeIng"/>
           </v:shape>
         </w:pict>
@@ -12286,16 +12449,16 @@
           <w:lang w:val="es-ES"/>
         </w:rPr>
       </w:pPr>
-      <w:bookmarkStart w:id="42" w:name="_Toc337573391"/>
-      <w:bookmarkStart w:id="43" w:name="_Toc341390146"/>
+      <w:bookmarkStart w:id="45" w:name="_Toc337573391"/>
+      <w:bookmarkStart w:id="46" w:name="_Toc342414467"/>
       <w:r>
         <w:rPr>
           <w:lang w:val="es-ES"/>
         </w:rPr>
         <w:t>Glosario</w:t>
       </w:r>
-      <w:bookmarkEnd w:id="42"/>
-      <w:bookmarkEnd w:id="43"/>
+      <w:bookmarkEnd w:id="45"/>
+      <w:bookmarkEnd w:id="46"/>
     </w:p>
     <w:p>
       <w:pPr>
@@ -12340,16 +12503,16 @@
           <w:lang w:val="es-ES"/>
         </w:rPr>
       </w:pPr>
-      <w:bookmarkStart w:id="44" w:name="_Toc337573392"/>
-      <w:bookmarkStart w:id="45" w:name="_Toc341390147"/>
+      <w:bookmarkStart w:id="47" w:name="_Toc337573392"/>
+      <w:bookmarkStart w:id="48" w:name="_Toc342414468"/>
       <w:r>
         <w:rPr>
           <w:lang w:val="es-ES"/>
         </w:rPr>
         <w:t>Bibliografía</w:t>
       </w:r>
-      <w:bookmarkEnd w:id="44"/>
-      <w:bookmarkEnd w:id="45"/>
+      <w:bookmarkEnd w:id="47"/>
+      <w:bookmarkEnd w:id="48"/>
     </w:p>
     <w:p>
       <w:pPr>
@@ -12714,14 +12877,14 @@
           <w:lang w:val="es-ES"/>
         </w:rPr>
       </w:pPr>
-      <w:bookmarkStart w:id="46" w:name="_Toc341390148"/>
+      <w:bookmarkStart w:id="49" w:name="_Toc342414469"/>
       <w:r>
         <w:rPr>
           <w:lang w:val="es-ES"/>
         </w:rPr>
         <w:t>Historial de Cambios</w:t>
       </w:r>
-      <w:bookmarkEnd w:id="46"/>
+      <w:bookmarkEnd w:id="49"/>
     </w:p>
     <w:tbl>
       <w:tblPr>
@@ -13305,7 +13468,7 @@
       <w:rPr>
         <w:noProof/>
       </w:rPr>
-      <w:t>18</w:t>
+      <w:t>4</w:t>
     </w:r>
     <w:r>
       <w:rPr>
@@ -13466,7 +13629,7 @@
         <v:path o:extrusionok="f" gradientshapeok="t" o:connecttype="rect"/>
         <o:lock v:ext="edit" aspectratio="t"/>
       </v:shapetype>
-      <v:shape id="_x0000_i1028" type="#_x0000_t75" style="width:11.25pt;height:11.25pt" o:bullet="t">
+      <v:shape id="_x0000_i1027" type="#_x0000_t75" style="width:11.25pt;height:11.25pt" o:bullet="t">
         <v:imagedata r:id="rId1" o:title=""/>
       </v:shape>
     </w:pict>

</xml_diff>